<commit_message>
Testing zotero integration. All good.
</commit_message>
<xml_diff>
--- a/analysis/paper/paper.docx
+++ b/analysis/paper/paper.docx
@@ -342,7 +342,16 @@
         <w:pStyle w:val="FirstParagraph"/>
       </w:pPr>
       <w:r>
-        <w:t xml:space="preserve">Despite these expectations, it is important to notice that, especially in occupations with a high percentage of non-local cherts at the site (e.g., Gravettian occupations of level 7 and 6 of the Terrace at Vale Boi), these technological may not reflect a preoccupation with intensive management of a scarce and limited non-local resource, and be more a reflection of the type of provisioning applied following the suggested model by Kuhn (2004). In this sense, distance from source may have had little intrinsic meaning in the past, especially regarding non-local raw materials. There are several ways in which raw materials may be transported to a site, and the relationship between distance and cost may vary depending on how this takes place (Kuhn, 2004). When non-local raw materials are as abundant as local ones, the difference in the technological organization between these materials may be less obvious (Andrefsky, 2004).</w:t>
+        <w:t xml:space="preserve">Despite these expectations, it is important to notice that, especially in occupations with a high percentage of non-local cherts at the site (e.g., Gravettian occupations of level 7 and 6 of the Terrace at Vale Boi), these technological may not reflect a preoccupation with intensive management of a scarce and limited non-local resource, and be more a reflection of the type of provisioning applied following the suggested model by Kuhn (2004). In this sense, distance from source may have had little intrinsic meaning in the past, especially regarding non-local raw materials. There are several ways in which raw materials may be transported to a site, and the relationship between distance and cost may vary depending on how this takes place</w:t>
+      </w:r>
+      <w:r>
+        <w:t xml:space="preserve"> </w:t>
+      </w:r>
+      <w:r>
+        <w:t xml:space="preserve">(Kuhn, 2004)</w:t>
+      </w:r>
+      <w:r>
+        <w:t xml:space="preserve">. When non-local raw materials are as abundant as local ones, the difference in the technological organization between these materials may be less obvious (Andrefsky, 2004).</w:t>
       </w:r>
     </w:p>
     <w:bookmarkEnd w:id="22"/>
@@ -7258,7 +7267,7 @@
             <w:r>
               <w:drawing>
                 <wp:inline>
-                  <wp:extent cx="4579632" cy="3663706"/>
+                  <wp:extent cx="5943600" cy="4754880"/>
                   <wp:effectExtent b="0" l="0" r="0" t="0"/>
                   <wp:docPr descr="" title="" id="30" name="Picture"/>
                   <a:graphic>
@@ -7279,7 +7288,7 @@
                         <pic:spPr bwMode="auto">
                           <a:xfrm>
                             <a:off x="0" y="0"/>
-                            <a:ext cx="4579632" cy="3663706"/>
+                            <a:ext cx="5943600" cy="4754880"/>
                           </a:xfrm>
                           <a:prstGeom prst="rect">
                             <a:avLst/>
@@ -7337,7 +7346,7 @@
             <w:r>
               <w:drawing>
                 <wp:inline>
-                  <wp:extent cx="4579632" cy="3663706"/>
+                  <wp:extent cx="5943600" cy="4754880"/>
                   <wp:effectExtent b="0" l="0" r="0" t="0"/>
                   <wp:docPr descr="" title="" id="34" name="Picture"/>
                   <a:graphic>
@@ -7358,7 +7367,7 @@
                         <pic:spPr bwMode="auto">
                           <a:xfrm>
                             <a:off x="0" y="0"/>
-                            <a:ext cx="4579632" cy="3663706"/>
+                            <a:ext cx="5943600" cy="4754880"/>
                           </a:xfrm>
                           <a:prstGeom prst="rect">
                             <a:avLst/>
@@ -7416,7 +7425,7 @@
             <w:r>
               <w:drawing>
                 <wp:inline>
-                  <wp:extent cx="4579632" cy="3663706"/>
+                  <wp:extent cx="5943600" cy="4754880"/>
                   <wp:effectExtent b="0" l="0" r="0" t="0"/>
                   <wp:docPr descr="" title="" id="38" name="Picture"/>
                   <a:graphic>
@@ -7437,7 +7446,7 @@
                         <pic:spPr bwMode="auto">
                           <a:xfrm>
                             <a:off x="0" y="0"/>
-                            <a:ext cx="4579632" cy="3663706"/>
+                            <a:ext cx="5943600" cy="4754880"/>
                           </a:xfrm>
                           <a:prstGeom prst="rect">
                             <a:avLst/>
@@ -20555,7 +20564,7 @@
       </w:r>
     </w:p>
     <w:bookmarkEnd w:id="57"/>
-    <w:bookmarkStart w:id="62" w:name="references"/>
+    <w:bookmarkStart w:id="64" w:name="references"/>
     <w:p>
       <w:pPr>
         <w:pStyle w:val="Heading1"/>
@@ -20564,19 +20573,58 @@
         <w:t xml:space="preserve">References</w:t>
       </w:r>
     </w:p>
-    <w:bookmarkStart w:id="60" w:name="refs"/>
-    <w:bookmarkStart w:id="59" w:name="ref-Marwick2017"/>
+    <w:bookmarkStart w:id="62" w:name="refs"/>
+    <w:bookmarkStart w:id="59" w:name="ref-kuhn2004"/>
     <w:p>
       <w:pPr>
         <w:pStyle w:val="Bibliography"/>
       </w:pPr>
       <w:r>
+        <w:t xml:space="preserve">Kuhn, S., 2004. Upper Paleolithic raw material economies at Üça</w:t>
+      </w:r>
+      <w:r>
+        <w:t xml:space="preserve">ğ</w:t>
+      </w:r>
+      <w:r>
+        <w:t xml:space="preserve">ı</w:t>
+      </w:r>
+      <w:r>
+        <w:t xml:space="preserve">zl</w:t>
+      </w:r>
+      <w:r>
+        <w:t xml:space="preserve">ı</w:t>
+      </w:r>
+      <w:r>
+        <w:t xml:space="preserve"> </w:t>
+      </w:r>
+      <w:r>
+        <w:t xml:space="preserve">cave, Turkey. Journal of Anthropological Archaeology 23, 431–448.</w:t>
+      </w:r>
+      <w:r>
+        <w:t xml:space="preserve"> </w:t>
+      </w:r>
+      <w:hyperlink r:id="rId58">
+        <w:r>
+          <w:rPr>
+            <w:rStyle w:val="Hyperlink"/>
+          </w:rPr>
+          <w:t xml:space="preserve">https://doi.org/10.1016/j.jaa.2004.09.001</w:t>
+        </w:r>
+      </w:hyperlink>
+    </w:p>
+    <w:bookmarkEnd w:id="59"/>
+    <w:bookmarkStart w:id="61" w:name="ref-Marwick2017"/>
+    <w:p>
+      <w:pPr>
+        <w:pStyle w:val="Bibliography"/>
+      </w:pPr>
+      <w:r>
         <w:t xml:space="preserve">Marwick, B., 2017. Computational reproducibility in archaeological research: Basic principles and a case study of their implementation. Journal of Archaeological Method and Theory 24, 424–450.</w:t>
       </w:r>
       <w:r>
         <w:t xml:space="preserve"> </w:t>
       </w:r>
-      <w:hyperlink r:id="rId58">
+      <w:hyperlink r:id="rId60">
         <w:r>
           <w:rPr>
             <w:rStyle w:val="Hyperlink"/>
@@ -20585,14 +20633,14 @@
         </w:r>
       </w:hyperlink>
     </w:p>
-    <w:bookmarkEnd w:id="59"/>
-    <w:bookmarkEnd w:id="60"/>
+    <w:bookmarkEnd w:id="61"/>
+    <w:bookmarkEnd w:id="62"/>
     <w:p>
       <w:r>
         <w:br w:type="page"/>
       </w:r>
     </w:p>
-    <w:bookmarkStart w:id="61" w:name="colophon"/>
+    <w:bookmarkStart w:id="63" w:name="colophon"/>
     <w:p>
       <w:pPr>
         <w:pStyle w:val="Heading3"/>
@@ -20606,7 +20654,7 @@
         <w:pStyle w:val="FirstParagraph"/>
       </w:pPr>
       <w:r>
-        <w:t xml:space="preserve">This report was generated on 2025-01-08 18:39:07.161656 using the following computational environment and dependencies:</w:t>
+        <w:t xml:space="preserve">This report was generated on 2025-01-08 18:54:09.782513 using the following computational environment and dependencies:</w:t>
       </w:r>
     </w:p>
     <w:p>
@@ -20635,7 +20683,7 @@
         <w:rPr>
           <w:rStyle w:val="VerbatimChar"/>
         </w:rPr>
-        <w:t xml:space="preserve"> version  R version 4.4.1 (2024-06-14 ucrt)</w:t>
+        <w:t xml:space="preserve"> version  R version 4.4.2 (2024-10-31)</w:t>
       </w:r>
       <w:r>
         <w:br/>
@@ -20644,7 +20692,7 @@
         <w:rPr>
           <w:rStyle w:val="VerbatimChar"/>
         </w:rPr>
-        <w:t xml:space="preserve"> os       Windows 11 x64 (build 22631)</w:t>
+        <w:t xml:space="preserve"> os       macOS Sequoia 15.2</w:t>
       </w:r>
       <w:r>
         <w:br/>
@@ -20653,7 +20701,7 @@
         <w:rPr>
           <w:rStyle w:val="VerbatimChar"/>
         </w:rPr>
-        <w:t xml:space="preserve"> system   x86_64, mingw32</w:t>
+        <w:t xml:space="preserve"> system   aarch64, darwin20</w:t>
       </w:r>
       <w:r>
         <w:br/>
@@ -20662,7 +20710,7 @@
         <w:rPr>
           <w:rStyle w:val="VerbatimChar"/>
         </w:rPr>
-        <w:t xml:space="preserve"> ui       RTerm</w:t>
+        <w:t xml:space="preserve"> ui       X11</w:t>
       </w:r>
       <w:r>
         <w:br/>
@@ -20680,7 +20728,7 @@
         <w:rPr>
           <w:rStyle w:val="VerbatimChar"/>
         </w:rPr>
-        <w:t xml:space="preserve"> collate  English_United States.utf8</w:t>
+        <w:t xml:space="preserve"> collate  en_US.UTF-8</w:t>
       </w:r>
       <w:r>
         <w:br/>
@@ -20689,7 +20737,7 @@
         <w:rPr>
           <w:rStyle w:val="VerbatimChar"/>
         </w:rPr>
-        <w:t xml:space="preserve"> ctype    English_United States.utf8</w:t>
+        <w:t xml:space="preserve"> ctype    en_US.UTF-8</w:t>
       </w:r>
       <w:r>
         <w:br/>
@@ -20716,7 +20764,7 @@
         <w:rPr>
           <w:rStyle w:val="VerbatimChar"/>
         </w:rPr>
-        <w:t xml:space="preserve"> pandoc   3.2 @ C:/Program Files/RStudio/resources/app/bin/quarto/bin/tools/ (via rmarkdown)</w:t>
+        <w:t xml:space="preserve"> pandoc   3.2 @ /Applications/RStudio.app/Contents/Resources/app/quarto/bin/tools/aarch64/ (via rmarkdown)</w:t>
       </w:r>
       <w:r>
         <w:br/>
@@ -20764,7 +20812,7 @@
         <w:rPr>
           <w:rStyle w:val="VerbatimChar"/>
         </w:rPr>
-        <w:t xml:space="preserve"> bit           4.5.0.1  2024-12-03 [1] CRAN (R 4.4.2)</w:t>
+        <w:t xml:space="preserve"> bit           4.5.0.1  2024-12-03 [1] CRAN (R 4.4.1)</w:t>
       </w:r>
       <w:r>
         <w:br/>
@@ -20773,7 +20821,7 @@
         <w:rPr>
           <w:rStyle w:val="VerbatimChar"/>
         </w:rPr>
-        <w:t xml:space="preserve"> bit64         4.5.2    2024-09-22 [1] CRAN (R 4.4.2)</w:t>
+        <w:t xml:space="preserve"> bit64         4.5.2    2024-09-22 [1] CRAN (R 4.4.1)</w:t>
       </w:r>
       <w:r>
         <w:br/>
@@ -20782,7 +20830,7 @@
         <w:rPr>
           <w:rStyle w:val="VerbatimChar"/>
         </w:rPr>
-        <w:t xml:space="preserve"> broom         1.0.7    2024-09-26 [1] CRAN (R 4.4.2)</w:t>
+        <w:t xml:space="preserve"> broom         1.0.7    2024-09-26 [1] CRAN (R 4.4.1)</w:t>
       </w:r>
       <w:r>
         <w:br/>
@@ -20791,7 +20839,7 @@
         <w:rPr>
           <w:rStyle w:val="VerbatimChar"/>
         </w:rPr>
-        <w:t xml:space="preserve"> cachem        1.1.0    2024-05-16 [1] CRAN (R 4.4.2)</w:t>
+        <w:t xml:space="preserve"> cachem        1.1.0    2024-05-16 [1] CRAN (R 4.4.0)</w:t>
       </w:r>
       <w:r>
         <w:br/>
@@ -20800,7 +20848,7 @@
         <w:rPr>
           <w:rStyle w:val="VerbatimChar"/>
         </w:rPr>
-        <w:t xml:space="preserve"> car           3.1-3    2024-09-27 [1] CRAN (R 4.4.2)</w:t>
+        <w:t xml:space="preserve"> car           3.1-3    2024-09-27 [1] CRAN (R 4.4.1)</w:t>
       </w:r>
       <w:r>
         <w:br/>
@@ -20809,7 +20857,7 @@
         <w:rPr>
           <w:rStyle w:val="VerbatimChar"/>
         </w:rPr>
-        <w:t xml:space="preserve"> carData       3.0-5    2022-01-06 [1] CRAN (R 4.4.2)</w:t>
+        <w:t xml:space="preserve"> carData       3.0-5    2022-01-06 [1] CRAN (R 4.4.0)</w:t>
       </w:r>
       <w:r>
         <w:br/>
@@ -20818,7 +20866,7 @@
         <w:rPr>
           <w:rStyle w:val="VerbatimChar"/>
         </w:rPr>
-        <w:t xml:space="preserve"> cli           3.6.3    2024-06-21 [1] CRAN (R 4.4.2)</w:t>
+        <w:t xml:space="preserve"> cli           3.6.3    2024-06-21 [1] CRAN (R 4.4.0)</w:t>
       </w:r>
       <w:r>
         <w:br/>
@@ -20827,7 +20875,7 @@
         <w:rPr>
           <w:rStyle w:val="VerbatimChar"/>
         </w:rPr>
-        <w:t xml:space="preserve"> colorspace    2.1-1    2024-07-26 [1] CRAN (R 4.4.2)</w:t>
+        <w:t xml:space="preserve"> colorspace    2.1-1    2024-07-26 [1] CRAN (R 4.4.0)</w:t>
       </w:r>
       <w:r>
         <w:br/>
@@ -20836,7 +20884,7 @@
         <w:rPr>
           <w:rStyle w:val="VerbatimChar"/>
         </w:rPr>
-        <w:t xml:space="preserve"> cowplot       1.1.3    2024-01-22 [1] CRAN (R 4.4.2)</w:t>
+        <w:t xml:space="preserve"> cowplot       1.1.3    2024-01-22 [1] CRAN (R 4.4.0)</w:t>
       </w:r>
       <w:r>
         <w:br/>
@@ -20845,7 +20893,7 @@
         <w:rPr>
           <w:rStyle w:val="VerbatimChar"/>
         </w:rPr>
-        <w:t xml:space="preserve"> crayon        1.5.3    2024-06-20 [1] CRAN (R 4.4.2)</w:t>
+        <w:t xml:space="preserve"> crayon        1.5.3    2024-06-20 [1] CRAN (R 4.4.0)</w:t>
       </w:r>
       <w:r>
         <w:br/>
@@ -20854,7 +20902,7 @@
         <w:rPr>
           <w:rStyle w:val="VerbatimChar"/>
         </w:rPr>
-        <w:t xml:space="preserve"> devtools      2.4.5    2022-10-11 [1] CRAN (R 4.4.2)</w:t>
+        <w:t xml:space="preserve"> devtools      2.4.5    2022-10-11 [1] CRAN (R 4.4.0)</w:t>
       </w:r>
       <w:r>
         <w:br/>
@@ -20863,7 +20911,7 @@
         <w:rPr>
           <w:rStyle w:val="VerbatimChar"/>
         </w:rPr>
-        <w:t xml:space="preserve"> digest        0.6.37   2024-08-19 [1] CRAN (R 4.4.2)</w:t>
+        <w:t xml:space="preserve"> digest        0.6.37   2024-08-19 [1] CRAN (R 4.4.1)</w:t>
       </w:r>
       <w:r>
         <w:br/>
@@ -20872,7 +20920,7 @@
         <w:rPr>
           <w:rStyle w:val="VerbatimChar"/>
         </w:rPr>
-        <w:t xml:space="preserve"> dplyr       * 1.1.4    2023-11-17 [1] CRAN (R 4.4.2)</w:t>
+        <w:t xml:space="preserve"> dplyr       * 1.1.4    2023-11-17 [1] CRAN (R 4.4.0)</w:t>
       </w:r>
       <w:r>
         <w:br/>
@@ -20881,7 +20929,7 @@
         <w:rPr>
           <w:rStyle w:val="VerbatimChar"/>
         </w:rPr>
-        <w:t xml:space="preserve"> ellipsis      0.3.2    2021-04-29 [1] CRAN (R 4.4.2)</w:t>
+        <w:t xml:space="preserve"> ellipsis      0.3.2    2021-04-29 [1] CRAN (R 4.4.0)</w:t>
       </w:r>
       <w:r>
         <w:br/>
@@ -20890,7 +20938,7 @@
         <w:rPr>
           <w:rStyle w:val="VerbatimChar"/>
         </w:rPr>
-        <w:t xml:space="preserve"> evaluate      1.0.1    2024-10-10 [1] CRAN (R 4.4.2)</w:t>
+        <w:t xml:space="preserve"> evaluate      1.0.1    2024-10-10 [1] CRAN (R 4.4.1)</w:t>
       </w:r>
       <w:r>
         <w:br/>
@@ -20899,7 +20947,7 @@
         <w:rPr>
           <w:rStyle w:val="VerbatimChar"/>
         </w:rPr>
-        <w:t xml:space="preserve"> fansi         1.0.6    2023-12-08 [1] CRAN (R 4.4.2)</w:t>
+        <w:t xml:space="preserve"> farver        2.1.2    2024-05-13 [1] CRAN (R 4.4.0)</w:t>
       </w:r>
       <w:r>
         <w:br/>
@@ -20908,16 +20956,7 @@
         <w:rPr>
           <w:rStyle w:val="VerbatimChar"/>
         </w:rPr>
-        <w:t xml:space="preserve"> farver        2.1.2    2024-05-13 [1] CRAN (R 4.4.2)</w:t>
-      </w:r>
-      <w:r>
-        <w:br/>
-      </w:r>
-      <w:r>
-        <w:rPr>
-          <w:rStyle w:val="VerbatimChar"/>
-        </w:rPr>
-        <w:t xml:space="preserve"> fastmap       1.2.0    2024-05-15 [1] CRAN (R 4.4.2)</w:t>
+        <w:t xml:space="preserve"> fastmap       1.2.0    2024-05-15 [1] CRAN (R 4.4.0)</w:t>
       </w:r>
       <w:r>
         <w:br/>
@@ -20935,7 +20974,7 @@
         <w:rPr>
           <w:rStyle w:val="VerbatimChar"/>
         </w:rPr>
-        <w:t xml:space="preserve"> fs            1.6.5    2024-10-30 [1] CRAN (R 4.4.2)</w:t>
+        <w:t xml:space="preserve"> fs            1.6.5    2024-10-30 [1] CRAN (R 4.4.1)</w:t>
       </w:r>
       <w:r>
         <w:br/>
@@ -20944,7 +20983,7 @@
         <w:rPr>
           <w:rStyle w:val="VerbatimChar"/>
         </w:rPr>
-        <w:t xml:space="preserve"> generics      0.1.3    2022-07-05 [1] CRAN (R 4.4.2)</w:t>
+        <w:t xml:space="preserve"> generics      0.1.3    2022-07-05 [1] CRAN (R 4.4.0)</w:t>
       </w:r>
       <w:r>
         <w:br/>
@@ -20953,7 +20992,7 @@
         <w:rPr>
           <w:rStyle w:val="VerbatimChar"/>
         </w:rPr>
-        <w:t xml:space="preserve"> ggplot2     * 3.5.1    2024-04-23 [1] CRAN (R 4.4.2)</w:t>
+        <w:t xml:space="preserve"> ggplot2     * 3.5.1    2024-04-23 [1] CRAN (R 4.4.0)</w:t>
       </w:r>
       <w:r>
         <w:br/>
@@ -20962,7 +21001,7 @@
         <w:rPr>
           <w:rStyle w:val="VerbatimChar"/>
         </w:rPr>
-        <w:t xml:space="preserve"> ggpubr      * 0.6.0    2023-02-10 [1] CRAN (R 4.4.2)</w:t>
+        <w:t xml:space="preserve"> ggpubr      * 0.6.0    2023-02-10 [1] CRAN (R 4.4.0)</w:t>
       </w:r>
       <w:r>
         <w:br/>
@@ -20971,7 +21010,7 @@
         <w:rPr>
           <w:rStyle w:val="VerbatimChar"/>
         </w:rPr>
-        <w:t xml:space="preserve"> ggsignif      0.6.4    2022-10-13 [1] CRAN (R 4.4.2)</w:t>
+        <w:t xml:space="preserve"> ggsignif      0.6.4    2022-10-13 [1] CRAN (R 4.4.0)</w:t>
       </w:r>
       <w:r>
         <w:br/>
@@ -20980,7 +21019,7 @@
         <w:rPr>
           <w:rStyle w:val="VerbatimChar"/>
         </w:rPr>
-        <w:t xml:space="preserve"> glue          1.8.0    2024-09-30 [1] CRAN (R 4.4.2)</w:t>
+        <w:t xml:space="preserve"> glue          1.8.0    2024-09-30 [1] CRAN (R 4.4.1)</w:t>
       </w:r>
       <w:r>
         <w:br/>
@@ -20989,7 +21028,7 @@
         <w:rPr>
           <w:rStyle w:val="VerbatimChar"/>
         </w:rPr>
-        <w:t xml:space="preserve"> gridExtra     2.3      2017-09-09 [1] CRAN (R 4.4.2)</w:t>
+        <w:t xml:space="preserve"> gridExtra     2.3      2017-09-09 [1] CRAN (R 4.4.0)</w:t>
       </w:r>
       <w:r>
         <w:br/>
@@ -20998,7 +21037,7 @@
         <w:rPr>
           <w:rStyle w:val="VerbatimChar"/>
         </w:rPr>
-        <w:t xml:space="preserve"> gtable        0.3.6    2024-10-25 [1] CRAN (R 4.4.2)</w:t>
+        <w:t xml:space="preserve"> gtable        0.3.6    2024-10-25 [1] CRAN (R 4.4.1)</w:t>
       </w:r>
       <w:r>
         <w:br/>
@@ -21007,7 +21046,7 @@
         <w:rPr>
           <w:rStyle w:val="VerbatimChar"/>
         </w:rPr>
-        <w:t xml:space="preserve"> here          1.0.1    2020-12-13 [1] CRAN (R 4.4.2)</w:t>
+        <w:t xml:space="preserve"> here          1.0.1    2020-12-13 [1] CRAN (R 4.4.0)</w:t>
       </w:r>
       <w:r>
         <w:br/>
@@ -21016,7 +21055,7 @@
         <w:rPr>
           <w:rStyle w:val="VerbatimChar"/>
         </w:rPr>
-        <w:t xml:space="preserve"> hms           1.1.3    2023-03-21 [1] CRAN (R 4.4.2)</w:t>
+        <w:t xml:space="preserve"> hms           1.1.3    2023-03-21 [1] CRAN (R 4.4.0)</w:t>
       </w:r>
       <w:r>
         <w:br/>
@@ -21025,7 +21064,7 @@
         <w:rPr>
           <w:rStyle w:val="VerbatimChar"/>
         </w:rPr>
-        <w:t xml:space="preserve"> htmltools     0.5.8.1  2024-04-04 [1] CRAN (R 4.4.2)</w:t>
+        <w:t xml:space="preserve"> htmltools     0.5.8.1  2024-04-04 [1] CRAN (R 4.4.0)</w:t>
       </w:r>
       <w:r>
         <w:br/>
@@ -21034,7 +21073,7 @@
         <w:rPr>
           <w:rStyle w:val="VerbatimChar"/>
         </w:rPr>
-        <w:t xml:space="preserve"> htmlwidgets   1.6.4    2023-12-06 [1] CRAN (R 4.4.2)</w:t>
+        <w:t xml:space="preserve"> htmlwidgets   1.6.4    2023-12-06 [1] CRAN (R 4.4.0)</w:t>
       </w:r>
       <w:r>
         <w:br/>
@@ -21043,7 +21082,7 @@
         <w:rPr>
           <w:rStyle w:val="VerbatimChar"/>
         </w:rPr>
-        <w:t xml:space="preserve"> httpuv        1.6.15   2024-03-26 [1] CRAN (R 4.4.2)</w:t>
+        <w:t xml:space="preserve"> httpuv        1.6.15   2024-03-26 [1] CRAN (R 4.4.0)</w:t>
       </w:r>
       <w:r>
         <w:br/>
@@ -21052,7 +21091,7 @@
         <w:rPr>
           <w:rStyle w:val="VerbatimChar"/>
         </w:rPr>
-        <w:t xml:space="preserve"> janitor     * 2.2.1    2024-12-22 [1] CRAN (R 4.4.2)</w:t>
+        <w:t xml:space="preserve"> janitor     * 2.2.1    2024-12-22 [1] CRAN (R 4.4.1)</w:t>
       </w:r>
       <w:r>
         <w:br/>
@@ -21061,7 +21100,7 @@
         <w:rPr>
           <w:rStyle w:val="VerbatimChar"/>
         </w:rPr>
-        <w:t xml:space="preserve"> jsonlite      1.8.9    2024-09-20 [1] CRAN (R 4.4.2)</w:t>
+        <w:t xml:space="preserve"> jsonlite      1.8.9    2024-09-20 [1] CRAN (R 4.4.1)</w:t>
       </w:r>
       <w:r>
         <w:br/>
@@ -21070,7 +21109,7 @@
         <w:rPr>
           <w:rStyle w:val="VerbatimChar"/>
         </w:rPr>
-        <w:t xml:space="preserve"> knitr       * 1.49     2024-11-08 [1] CRAN (R 4.4.2)</w:t>
+        <w:t xml:space="preserve"> knitr       * 1.49     2024-11-08 [1] CRAN (R 4.4.1)</w:t>
       </w:r>
       <w:r>
         <w:br/>
@@ -21088,7 +21127,7 @@
         <w:rPr>
           <w:rStyle w:val="VerbatimChar"/>
         </w:rPr>
-        <w:t xml:space="preserve"> later         1.3.2    2023-12-06 [1] CRAN (R 4.4.2)</w:t>
+        <w:t xml:space="preserve"> later         1.4.1    2024-11-27 [1] CRAN (R 4.4.1)</w:t>
       </w:r>
       <w:r>
         <w:br/>
@@ -21097,7 +21136,7 @@
         <w:rPr>
           <w:rStyle w:val="VerbatimChar"/>
         </w:rPr>
-        <w:t xml:space="preserve"> lifecycle     1.0.4    2023-11-07 [1] CRAN (R 4.4.2)</w:t>
+        <w:t xml:space="preserve"> lifecycle     1.0.4    2023-11-07 [1] CRAN (R 4.4.0)</w:t>
       </w:r>
       <w:r>
         <w:br/>
@@ -21106,7 +21145,7 @@
         <w:rPr>
           <w:rStyle w:val="VerbatimChar"/>
         </w:rPr>
-        <w:t xml:space="preserve"> lubridate     1.9.4    2024-12-08 [1] CRAN (R 4.4.2)</w:t>
+        <w:t xml:space="preserve"> lubridate     1.9.4    2024-12-08 [1] CRAN (R 4.4.1)</w:t>
       </w:r>
       <w:r>
         <w:br/>
@@ -21115,7 +21154,7 @@
         <w:rPr>
           <w:rStyle w:val="VerbatimChar"/>
         </w:rPr>
-        <w:t xml:space="preserve"> magrittr      2.0.3    2022-03-30 [1] CRAN (R 4.4.2)</w:t>
+        <w:t xml:space="preserve"> magrittr      2.0.3    2022-03-30 [1] CRAN (R 4.4.0)</w:t>
       </w:r>
       <w:r>
         <w:br/>
@@ -21124,7 +21163,7 @@
         <w:rPr>
           <w:rStyle w:val="VerbatimChar"/>
         </w:rPr>
-        <w:t xml:space="preserve"> memoise       2.0.1    2021-11-26 [1] CRAN (R 4.4.2)</w:t>
+        <w:t xml:space="preserve"> memoise       2.0.1    2021-11-26 [1] CRAN (R 4.4.0)</w:t>
       </w:r>
       <w:r>
         <w:br/>
@@ -21142,7 +21181,7 @@
         <w:rPr>
           <w:rStyle w:val="VerbatimChar"/>
         </w:rPr>
-        <w:t xml:space="preserve"> miniUI        0.1.1.1  2018-05-18 [1] CRAN (R 4.4.2)</w:t>
+        <w:t xml:space="preserve"> miniUI        0.1.1.1  2018-05-18 [1] CRAN (R 4.4.0)</w:t>
       </w:r>
       <w:r>
         <w:br/>
@@ -21151,7 +21190,7 @@
         <w:rPr>
           <w:rStyle w:val="VerbatimChar"/>
         </w:rPr>
-        <w:t xml:space="preserve"> munsell       0.5.1    2024-04-01 [1] CRAN (R 4.4.2)</w:t>
+        <w:t xml:space="preserve"> munsell       0.5.1    2024-04-01 [1] CRAN (R 4.4.0)</w:t>
       </w:r>
       <w:r>
         <w:br/>
@@ -21160,7 +21199,7 @@
         <w:rPr>
           <w:rStyle w:val="VerbatimChar"/>
         </w:rPr>
-        <w:t xml:space="preserve"> pillar        1.9.0    2023-03-22 [1] CRAN (R 4.4.2)</w:t>
+        <w:t xml:space="preserve"> pillar        1.10.0   2024-12-17 [1] CRAN (R 4.4.1)</w:t>
       </w:r>
       <w:r>
         <w:br/>
@@ -21169,7 +21208,7 @@
         <w:rPr>
           <w:rStyle w:val="VerbatimChar"/>
         </w:rPr>
-        <w:t xml:space="preserve"> pkgbuild      1.4.5    2024-10-28 [1] CRAN (R 4.4.2)</w:t>
+        <w:t xml:space="preserve"> pkgbuild      1.4.5    2024-10-28 [1] CRAN (R 4.4.1)</w:t>
       </w:r>
       <w:r>
         <w:br/>
@@ -21178,7 +21217,7 @@
         <w:rPr>
           <w:rStyle w:val="VerbatimChar"/>
         </w:rPr>
-        <w:t xml:space="preserve"> pkgconfig     2.0.3    2019-09-22 [1] CRAN (R 4.4.2)</w:t>
+        <w:t xml:space="preserve"> pkgconfig     2.0.3    2019-09-22 [1] CRAN (R 4.4.0)</w:t>
       </w:r>
       <w:r>
         <w:br/>
@@ -21187,7 +21226,7 @@
         <w:rPr>
           <w:rStyle w:val="VerbatimChar"/>
         </w:rPr>
-        <w:t xml:space="preserve"> pkgload       1.4.0    2024-06-28 [1] CRAN (R 4.4.2)</w:t>
+        <w:t xml:space="preserve"> pkgload       1.4.0    2024-06-28 [1] CRAN (R 4.4.0)</w:t>
       </w:r>
       <w:r>
         <w:br/>
@@ -21196,7 +21235,7 @@
         <w:rPr>
           <w:rStyle w:val="VerbatimChar"/>
         </w:rPr>
-        <w:t xml:space="preserve"> profvis       0.4.0    2024-09-20 [1] CRAN (R 4.4.2)</w:t>
+        <w:t xml:space="preserve"> profvis       0.4.0    2024-09-20 [1] CRAN (R 4.4.1)</w:t>
       </w:r>
       <w:r>
         <w:br/>
@@ -21205,7 +21244,7 @@
         <w:rPr>
           <w:rStyle w:val="VerbatimChar"/>
         </w:rPr>
-        <w:t xml:space="preserve"> promises      1.3.0    2024-04-05 [1] CRAN (R 4.4.2)</w:t>
+        <w:t xml:space="preserve"> promises      1.3.2    2024-11-28 [1] CRAN (R 4.4.1)</w:t>
       </w:r>
       <w:r>
         <w:br/>
@@ -21214,7 +21253,7 @@
         <w:rPr>
           <w:rStyle w:val="VerbatimChar"/>
         </w:rPr>
-        <w:t xml:space="preserve"> purrr         1.0.2    2023-08-10 [1] CRAN (R 4.4.2)</w:t>
+        <w:t xml:space="preserve"> purrr         1.0.2    2023-08-10 [1] CRAN (R 4.4.0)</w:t>
       </w:r>
       <w:r>
         <w:br/>
@@ -21223,7 +21262,7 @@
         <w:rPr>
           <w:rStyle w:val="VerbatimChar"/>
         </w:rPr>
-        <w:t xml:space="preserve"> R6            2.5.1    2021-08-19 [1] CRAN (R 4.4.2)</w:t>
+        <w:t xml:space="preserve"> R6            2.5.1    2021-08-19 [1] CRAN (R 4.4.0)</w:t>
       </w:r>
       <w:r>
         <w:br/>
@@ -21232,7 +21271,7 @@
         <w:rPr>
           <w:rStyle w:val="VerbatimChar"/>
         </w:rPr>
-        <w:t xml:space="preserve"> Rcpp          1.0.13-1 2024-11-02 [1] CRAN (R 4.4.2)</w:t>
+        <w:t xml:space="preserve"> Rcpp          1.0.13-1 2024-11-02 [1] CRAN (R 4.4.1)</w:t>
       </w:r>
       <w:r>
         <w:br/>
@@ -21241,7 +21280,7 @@
         <w:rPr>
           <w:rStyle w:val="VerbatimChar"/>
         </w:rPr>
-        <w:t xml:space="preserve"> readr       * 2.1.5    2024-01-10 [1] CRAN (R 4.4.2)</w:t>
+        <w:t xml:space="preserve"> readr       * 2.1.5    2024-01-10 [1] CRAN (R 4.4.0)</w:t>
       </w:r>
       <w:r>
         <w:br/>
@@ -21250,7 +21289,7 @@
         <w:rPr>
           <w:rStyle w:val="VerbatimChar"/>
         </w:rPr>
-        <w:t xml:space="preserve"> remotes       2.5.0    2024-03-17 [1] CRAN (R 4.4.2)</w:t>
+        <w:t xml:space="preserve"> remotes       2.5.0    2024-03-17 [1] CRAN (R 4.4.0)</w:t>
       </w:r>
       <w:r>
         <w:br/>
@@ -21259,7 +21298,7 @@
         <w:rPr>
           <w:rStyle w:val="VerbatimChar"/>
         </w:rPr>
-        <w:t xml:space="preserve"> rlang         1.1.4    2024-06-04 [1] CRAN (R 4.4.2)</w:t>
+        <w:t xml:space="preserve"> rlang         1.1.4    2024-06-04 [1] CRAN (R 4.4.0)</w:t>
       </w:r>
       <w:r>
         <w:br/>
@@ -21268,7 +21307,7 @@
         <w:rPr>
           <w:rStyle w:val="VerbatimChar"/>
         </w:rPr>
-        <w:t xml:space="preserve"> rmarkdown     2.29     2024-11-04 [1] CRAN (R 4.4.2)</w:t>
+        <w:t xml:space="preserve"> rmarkdown     2.29     2024-11-04 [1] CRAN (R 4.4.1)</w:t>
       </w:r>
       <w:r>
         <w:br/>
@@ -21277,7 +21316,7 @@
         <w:rPr>
           <w:rStyle w:val="VerbatimChar"/>
         </w:rPr>
-        <w:t xml:space="preserve"> rprojroot     2.0.4    2023-11-05 [1] CRAN (R 4.4.2)</w:t>
+        <w:t xml:space="preserve"> rprojroot     2.0.4    2023-11-05 [1] CRAN (R 4.4.0)</w:t>
       </w:r>
       <w:r>
         <w:br/>
@@ -21286,7 +21325,7 @@
         <w:rPr>
           <w:rStyle w:val="VerbatimChar"/>
         </w:rPr>
-        <w:t xml:space="preserve"> rstatix       0.7.2    2023-02-01 [1] CRAN (R 4.4.2)</w:t>
+        <w:t xml:space="preserve"> rstatix       0.7.2    2023-02-01 [1] CRAN (R 4.4.0)</w:t>
       </w:r>
       <w:r>
         <w:br/>
@@ -21295,7 +21334,7 @@
         <w:rPr>
           <w:rStyle w:val="VerbatimChar"/>
         </w:rPr>
-        <w:t xml:space="preserve"> rstudioapi    0.17.1   2024-10-22 [1] CRAN (R 4.4.2)</w:t>
+        <w:t xml:space="preserve"> rstudioapi    0.17.1   2024-10-22 [1] CRAN (R 4.4.1)</w:t>
       </w:r>
       <w:r>
         <w:br/>
@@ -21304,7 +21343,7 @@
         <w:rPr>
           <w:rStyle w:val="VerbatimChar"/>
         </w:rPr>
-        <w:t xml:space="preserve"> scales      * 1.3.0    2023-11-28 [1] CRAN (R 4.4.2)</w:t>
+        <w:t xml:space="preserve"> scales      * 1.3.0    2023-11-28 [1] CRAN (R 4.4.0)</w:t>
       </w:r>
       <w:r>
         <w:br/>
@@ -21313,7 +21352,7 @@
         <w:rPr>
           <w:rStyle w:val="VerbatimChar"/>
         </w:rPr>
-        <w:t xml:space="preserve"> sessioninfo   1.2.2    2021-12-06 [1] CRAN (R 4.4.2)</w:t>
+        <w:t xml:space="preserve"> sessioninfo   1.2.2    2021-12-06 [1] CRAN (R 4.4.0)</w:t>
       </w:r>
       <w:r>
         <w:br/>
@@ -21322,7 +21361,7 @@
         <w:rPr>
           <w:rStyle w:val="VerbatimChar"/>
         </w:rPr>
-        <w:t xml:space="preserve"> shiny         1.9.1    2024-08-01 [1] CRAN (R 4.4.2)</w:t>
+        <w:t xml:space="preserve"> shiny         1.10.0   2024-12-14 [1] CRAN (R 4.4.1)</w:t>
       </w:r>
       <w:r>
         <w:br/>
@@ -21331,7 +21370,7 @@
         <w:rPr>
           <w:rStyle w:val="VerbatimChar"/>
         </w:rPr>
-        <w:t xml:space="preserve"> snakecase     0.11.1   2023-08-27 [1] CRAN (R 4.4.2)</w:t>
+        <w:t xml:space="preserve"> snakecase     0.11.1   2023-08-27 [1] CRAN (R 4.4.0)</w:t>
       </w:r>
       <w:r>
         <w:br/>
@@ -21349,7 +21388,7 @@
         <w:rPr>
           <w:rStyle w:val="VerbatimChar"/>
         </w:rPr>
-        <w:t xml:space="preserve"> stringr     * 1.5.1    2023-11-14 [1] CRAN (R 4.4.2)</w:t>
+        <w:t xml:space="preserve"> stringr     * 1.5.1    2023-11-14 [1] CRAN (R 4.4.0)</w:t>
       </w:r>
       <w:r>
         <w:br/>
@@ -21358,7 +21397,7 @@
         <w:rPr>
           <w:rStyle w:val="VerbatimChar"/>
         </w:rPr>
-        <w:t xml:space="preserve"> tibble        3.2.1    2023-03-20 [1] CRAN (R 4.4.2)</w:t>
+        <w:t xml:space="preserve"> tibble        3.2.1    2023-03-20 [1] CRAN (R 4.4.0)</w:t>
       </w:r>
       <w:r>
         <w:br/>
@@ -21367,7 +21406,7 @@
         <w:rPr>
           <w:rStyle w:val="VerbatimChar"/>
         </w:rPr>
-        <w:t xml:space="preserve"> tidyr       * 1.3.1    2024-01-24 [1] CRAN (R 4.4.2)</w:t>
+        <w:t xml:space="preserve"> tidyr       * 1.3.1    2024-01-24 [1] CRAN (R 4.4.0)</w:t>
       </w:r>
       <w:r>
         <w:br/>
@@ -21376,7 +21415,7 @@
         <w:rPr>
           <w:rStyle w:val="VerbatimChar"/>
         </w:rPr>
-        <w:t xml:space="preserve"> tidyselect    1.2.1    2024-03-11 [1] CRAN (R 4.4.2)</w:t>
+        <w:t xml:space="preserve"> tidyselect    1.2.1    2024-03-11 [1] CRAN (R 4.4.0)</w:t>
       </w:r>
       <w:r>
         <w:br/>
@@ -21385,7 +21424,7 @@
         <w:rPr>
           <w:rStyle w:val="VerbatimChar"/>
         </w:rPr>
-        <w:t xml:space="preserve"> timechange    0.3.0    2024-01-18 [1] CRAN (R 4.4.2)</w:t>
+        <w:t xml:space="preserve"> timechange    0.3.0    2024-01-18 [1] CRAN (R 4.4.0)</w:t>
       </w:r>
       <w:r>
         <w:br/>
@@ -21394,7 +21433,7 @@
         <w:rPr>
           <w:rStyle w:val="VerbatimChar"/>
         </w:rPr>
-        <w:t xml:space="preserve"> tzdb          0.4.0    2023-05-12 [1] CRAN (R 4.4.2)</w:t>
+        <w:t xml:space="preserve"> tzdb          0.4.0    2023-05-12 [1] CRAN (R 4.4.0)</w:t>
       </w:r>
       <w:r>
         <w:br/>
@@ -21403,7 +21442,7 @@
         <w:rPr>
           <w:rStyle w:val="VerbatimChar"/>
         </w:rPr>
-        <w:t xml:space="preserve"> urlchecker    1.0.1    2021-11-30 [1] CRAN (R 4.4.2)</w:t>
+        <w:t xml:space="preserve"> urlchecker    1.0.1    2021-11-30 [1] CRAN (R 4.4.0)</w:t>
       </w:r>
       <w:r>
         <w:br/>
@@ -21412,7 +21451,7 @@
         <w:rPr>
           <w:rStyle w:val="VerbatimChar"/>
         </w:rPr>
-        <w:t xml:space="preserve"> usethis       3.0.0    2024-07-29 [1] CRAN (R 4.4.1)</w:t>
+        <w:t xml:space="preserve"> usethis       3.1.0    2024-11-26 [1] CRAN (R 4.4.1)</w:t>
       </w:r>
       <w:r>
         <w:br/>
@@ -21421,7 +21460,7 @@
         <w:rPr>
           <w:rStyle w:val="VerbatimChar"/>
         </w:rPr>
-        <w:t xml:space="preserve"> utf8          1.2.4    2023-10-22 [1] CRAN (R 4.4.2)</w:t>
+        <w:t xml:space="preserve"> vctrs         0.6.5    2023-12-01 [1] CRAN (R 4.4.0)</w:t>
       </w:r>
       <w:r>
         <w:br/>
@@ -21430,7 +21469,7 @@
         <w:rPr>
           <w:rStyle w:val="VerbatimChar"/>
         </w:rPr>
-        <w:t xml:space="preserve"> vctrs         0.6.5    2023-12-01 [1] CRAN (R 4.4.2)</w:t>
+        <w:t xml:space="preserve"> vroom         1.6.5    2023-12-05 [1] CRAN (R 4.4.0)</w:t>
       </w:r>
       <w:r>
         <w:br/>
@@ -21439,7 +21478,7 @@
         <w:rPr>
           <w:rStyle w:val="VerbatimChar"/>
         </w:rPr>
-        <w:t xml:space="preserve"> vroom         1.6.5    2023-12-05 [1] CRAN (R 4.4.2)</w:t>
+        <w:t xml:space="preserve"> withr         3.0.2    2024-10-28 [1] CRAN (R 4.4.1)</w:t>
       </w:r>
       <w:r>
         <w:br/>
@@ -21448,7 +21487,7 @@
         <w:rPr>
           <w:rStyle w:val="VerbatimChar"/>
         </w:rPr>
-        <w:t xml:space="preserve"> withr         3.0.2    2024-10-28 [1] CRAN (R 4.4.2)</w:t>
+        <w:t xml:space="preserve"> xfun          0.49     2024-10-31 [1] CRAN (R 4.4.1)</w:t>
       </w:r>
       <w:r>
         <w:br/>
@@ -21457,7 +21496,7 @@
         <w:rPr>
           <w:rStyle w:val="VerbatimChar"/>
         </w:rPr>
-        <w:t xml:space="preserve"> xfun          0.49     2024-10-31 [1] CRAN (R 4.4.2)</w:t>
+        <w:t xml:space="preserve"> xtable        1.8-4    2019-04-21 [1] CRAN (R 4.4.0)</w:t>
       </w:r>
       <w:r>
         <w:br/>
@@ -21466,7 +21505,10 @@
         <w:rPr>
           <w:rStyle w:val="VerbatimChar"/>
         </w:rPr>
-        <w:t xml:space="preserve"> xtable        1.8-4    2019-04-21 [1] CRAN (R 4.4.2)</w:t>
+        <w:t xml:space="preserve"> yaml          2.3.10   2024-07-26 [1] CRAN (R 4.4.0)</w:t>
+      </w:r>
+      <w:r>
+        <w:br/>
       </w:r>
       <w:r>
         <w:br/>
@@ -21475,28 +21517,7 @@
         <w:rPr>
           <w:rStyle w:val="VerbatimChar"/>
         </w:rPr>
-        <w:t xml:space="preserve"> yaml          2.3.10   2024-07-26 [1] CRAN (R 4.4.1)</w:t>
-      </w:r>
-      <w:r>
-        <w:br/>
-      </w:r>
-      <w:r>
-        <w:br/>
-      </w:r>
-      <w:r>
-        <w:rPr>
-          <w:rStyle w:val="VerbatimChar"/>
-        </w:rPr>
-        <w:t xml:space="preserve"> [1] C:/Users/Meran/AppData/Local/R/win-library/4.4</w:t>
-      </w:r>
-      <w:r>
-        <w:br/>
-      </w:r>
-      <w:r>
-        <w:rPr>
-          <w:rStyle w:val="VerbatimChar"/>
-        </w:rPr>
-        <w:t xml:space="preserve"> [2] C:/Program Files/R/R-4.4.1/library</w:t>
+        <w:t xml:space="preserve"> [1] /Library/Frameworks/R.framework/Versions/4.4-arm64/Resources/library</w:t>
       </w:r>
       <w:r>
         <w:br/>
@@ -21511,8 +21532,8 @@
         <w:t xml:space="preserve">──────────────────────────────────────────────────────────────────────────────</w:t>
       </w:r>
     </w:p>
-    <w:bookmarkEnd w:id="61"/>
-    <w:bookmarkEnd w:id="62"/>
+    <w:bookmarkEnd w:id="63"/>
+    <w:bookmarkEnd w:id="64"/>
     <w:sectPr>
       <w:pgSz w:h="15840" w:w="12240"/>
       <w:pgMar w:bottom="1440" w:footer="720" w:gutter="0" w:header="720" w:left="1440" w:right="1440" w:top="1440"/>

</xml_diff>

<commit_message>
Corrected missing graphs and render.
</commit_message>
<xml_diff>
--- a/analysis/paper/paper.docx
+++ b/analysis/paper/paper.docx
@@ -739,7 +739,7 @@
       </w:r>
     </w:p>
     <w:bookmarkEnd w:id="24"/>
-    <w:bookmarkStart w:id="42" w:name="results"/>
+    <w:bookmarkStart w:id="54" w:name="results"/>
     <w:p>
       <w:pPr>
         <w:pStyle w:val="Heading1"/>
@@ -748,7 +748,7 @@
         <w:t xml:space="preserve">Results</w:t>
       </w:r>
     </w:p>
-    <w:bookmarkStart w:id="35" w:name="gravettian-levels-6-7"/>
+    <w:bookmarkStart w:id="39" w:name="gravettian-levels-6-7"/>
     <w:p>
       <w:pPr>
         <w:pStyle w:val="Heading2"/>
@@ -6787,14 +6787,6 @@
         <w:t xml:space="preserve">Regarding the sizes of the lithic artifacts (width, length and weight), blanks (flakes and elongated products) and retouched tools show little differences in the measurements of artefacts of local and non-local chert types. The only exception are T6 and T7 flakes, which show slightly lower weight means (~2.6-3.0 gr) and lower maximum length (~20-22 mm) than the other types. For cores, T2 shows bigger (heavier) values than T6 (means of 21.3 and 12.6, and maximum weight of 37.2 gr and 22.5 gr, respectively), even if they seem to vary in morphology, with little patterns regarding thickness, width and length.</w:t>
       </w:r>
     </w:p>
-    <w:p>
-      <w:pPr>
-        <w:pStyle w:val="BodyText"/>
-      </w:pPr>
-      <w:r>
-        <w:t xml:space="preserve">As mentioned in the methodology, two different ratios were calculated: blank-to-core and tools-to-debitage. In general, non-local chert types show higher values for these ratios. Local types (T1 and T2) show lower ratios (&lt;4) of blanks to cores, although other local types (T3-T5) have no identified cores. The non-local types, especially T6 and T7 show higher ratios (~8) of blanks to cores. T1 to T5 show low ratios (0.25-0.5) of retouched to debitage, while TL and T6-T8 show higher ratios (0.9-1.0). The exception is T10 (non-local type), which shows a lower ratio (0.28), more akin to local cherts.</w:t>
-      </w:r>
-    </w:p>
     <w:tbl>
       <w:tblPr>
         <w:tblStyle w:val="Table"/>
@@ -6808,7 +6800,7 @@
       <w:tr>
         <w:tc>
           <w:tcPr/>
-          <w:bookmarkStart w:id="30" w:name="fig-ratiobc"/>
+          <w:bookmarkStart w:id="30" w:name="fig-gravettian-boxplots"/>
           <w:p>
             <w:pPr>
               <w:pStyle w:val="Compact"/>
@@ -6824,7 +6816,7 @@
                     <a:graphicData uri="http://schemas.openxmlformats.org/drawingml/2006/picture">
                       <pic:pic>
                         <pic:nvPicPr>
-                          <pic:cNvPr descr="paper_files/figure-docx/fig-ratiobc-1.png" id="29" name="Picture"/>
+                          <pic:cNvPr descr="paper_files/figure-docx/fig-gravettian-boxplots-1.png" id="29" name="Picture"/>
                           <pic:cNvPicPr>
                             <a:picLocks noChangeArrowheads="1" noChangeAspect="1"/>
                           </pic:cNvPicPr>
@@ -6867,28 +6859,21 @@
               <w:pStyle w:val="ImageCaption"/>
             </w:pPr>
             <w:r>
-              <w:t xml:space="preserve">Figure 1: Plotted ratios of blanks-to-core by assemblage and by chert type. All local cherts were grouped in a single category</w:t>
-            </w:r>
-            <w:r>
-              <w:t xml:space="preserve"> </w:t>
-            </w:r>
-            <w:r>
-              <w:t xml:space="preserve">“</w:t>
-            </w:r>
-            <w:r>
-              <w:t xml:space="preserve">Local</w:t>
-            </w:r>
-            <w:r>
-              <w:t xml:space="preserve">”</w:t>
-            </w:r>
-            <w:r>
-              <w:t xml:space="preserve">, while non-local cherts maintained their individual IDs.</w:t>
+              <w:t xml:space="preserve">Figure 1: Boxplots Solutrean</w:t>
             </w:r>
           </w:p>
           <w:bookmarkEnd w:id="30"/>
         </w:tc>
       </w:tr>
     </w:tbl>
+    <w:p>
+      <w:pPr>
+        <w:pStyle w:val="BodyText"/>
+      </w:pPr>
+      <w:r>
+        <w:t xml:space="preserve">As mentioned in the methodology, two different ratios were calculated: blank-to-core and tools-to-debitage. In general, non-local chert types show higher values for these ratios. Local types (T1 and T2) show lower ratios (&lt;4) of blanks to cores, although other local types (T3-T5) have no identified cores. The non-local types, especially T6 and T7 show higher ratios (~8) of blanks to cores. T1 to T5 show low ratios (0.25-0.5) of retouched to debitage, while TL and T6-T8 show higher ratios (0.9-1.0). The exception is T10 (non-local type), which shows a lower ratio (0.28), more akin to local cherts.</w:t>
+      </w:r>
+    </w:p>
     <w:tbl>
       <w:tblPr>
         <w:tblStyle w:val="Table"/>
@@ -6902,7 +6887,7 @@
       <w:tr>
         <w:tc>
           <w:tcPr/>
-          <w:bookmarkStart w:id="34" w:name="fig-ratiotd"/>
+          <w:bookmarkStart w:id="34" w:name="fig-ratiobc"/>
           <w:p>
             <w:pPr>
               <w:pStyle w:val="Compact"/>
@@ -6918,7 +6903,7 @@
                     <a:graphicData uri="http://schemas.openxmlformats.org/drawingml/2006/picture">
                       <pic:pic>
                         <pic:nvPicPr>
-                          <pic:cNvPr descr="paper_files/figure-docx/fig-ratiotd-1.png" id="33" name="Picture"/>
+                          <pic:cNvPr descr="paper_files/figure-docx/fig-ratiobc-1.png" id="33" name="Picture"/>
                           <pic:cNvPicPr>
                             <a:picLocks noChangeArrowheads="1" noChangeAspect="1"/>
                           </pic:cNvPicPr>
@@ -6961,7 +6946,7 @@
               <w:pStyle w:val="ImageCaption"/>
             </w:pPr>
             <w:r>
-              <w:t xml:space="preserve">Figure 2: Plotted ratios of tools-to-debitage by assemblage and by chert type. All local cherts were grouped in a single category</w:t>
+              <w:t xml:space="preserve">Figure 2: Plotted ratios of blanks-to-core by assemblage and by chert type. All local cherts were grouped in a single category</w:t>
             </w:r>
             <w:r>
               <w:t xml:space="preserve"> </w:t>
@@ -6983,8 +6968,102 @@
         </w:tc>
       </w:tr>
     </w:tbl>
-    <w:bookmarkEnd w:id="35"/>
-    <w:bookmarkStart w:id="38" w:name="Xdc9bfa082fbc374357b71b2ba253a89572bfd69"/>
+    <w:tbl>
+      <w:tblPr>
+        <w:tblStyle w:val="Table"/>
+        <w:tblW w:type="pct" w:w="5000"/>
+        <w:tblLayout w:type="fixed"/>
+        <w:tblLook w:firstRow="0" w:lastRow="0" w:firstColumn="0" w:lastColumn="0" w:noHBand="0" w:noVBand="0" w:val="0000"/>
+      </w:tblPr>
+      <w:tblGrid>
+        <w:gridCol w:w="7920"/>
+      </w:tblGrid>
+      <w:tr>
+        <w:tc>
+          <w:tcPr/>
+          <w:bookmarkStart w:id="38" w:name="fig-ratiotd"/>
+          <w:p>
+            <w:pPr>
+              <w:pStyle w:val="Compact"/>
+              <w:jc w:val="center"/>
+            </w:pPr>
+            <w:r>
+              <w:drawing>
+                <wp:inline>
+                  <wp:extent cx="5943600" cy="4754880"/>
+                  <wp:effectExtent b="0" l="0" r="0" t="0"/>
+                  <wp:docPr descr="" title="" id="36" name="Picture"/>
+                  <a:graphic>
+                    <a:graphicData uri="http://schemas.openxmlformats.org/drawingml/2006/picture">
+                      <pic:pic>
+                        <pic:nvPicPr>
+                          <pic:cNvPr descr="paper_files/figure-docx/fig-ratiotd-1.png" id="37" name="Picture"/>
+                          <pic:cNvPicPr>
+                            <a:picLocks noChangeArrowheads="1" noChangeAspect="1"/>
+                          </pic:cNvPicPr>
+                        </pic:nvPicPr>
+                        <pic:blipFill>
+                          <a:blip r:embed="rId35"/>
+                          <a:stretch>
+                            <a:fillRect/>
+                          </a:stretch>
+                        </pic:blipFill>
+                        <pic:spPr bwMode="auto">
+                          <a:xfrm>
+                            <a:off x="0" y="0"/>
+                            <a:ext cx="5943600" cy="4754880"/>
+                          </a:xfrm>
+                          <a:prstGeom prst="rect">
+                            <a:avLst/>
+                          </a:prstGeom>
+                          <a:noFill/>
+                          <a:ln w="9525">
+                            <a:noFill/>
+                            <a:headEnd/>
+                            <a:tailEnd/>
+                          </a:ln>
+                        </pic:spPr>
+                      </pic:pic>
+                    </a:graphicData>
+                  </a:graphic>
+                </wp:inline>
+              </w:drawing>
+            </w:r>
+          </w:p>
+          <w:p>
+            <w:pPr>
+              <w:jc w:val="center"/>
+            </w:pPr>
+            <w:pPr>
+              <w:jc w:val="start"/>
+              <w:spacing w:before="200"/>
+              <w:pStyle w:val="ImageCaption"/>
+            </w:pPr>
+            <w:r>
+              <w:t xml:space="preserve">Figure 3: Plotted ratios of tools-to-debitage by assemblage and by chert type. All local cherts were grouped in a single category</w:t>
+            </w:r>
+            <w:r>
+              <w:t xml:space="preserve"> </w:t>
+            </w:r>
+            <w:r>
+              <w:t xml:space="preserve">“</w:t>
+            </w:r>
+            <w:r>
+              <w:t xml:space="preserve">Local</w:t>
+            </w:r>
+            <w:r>
+              <w:t xml:space="preserve">”</w:t>
+            </w:r>
+            <w:r>
+              <w:t xml:space="preserve">, while non-local cherts maintained their individual IDs.</w:t>
+            </w:r>
+          </w:p>
+          <w:bookmarkEnd w:id="38"/>
+        </w:tc>
+      </w:tr>
+    </w:tbl>
+    <w:bookmarkEnd w:id="39"/>
+    <w:bookmarkStart w:id="46" w:name="Xdc9bfa082fbc374357b71b2ba253a89572bfd69"/>
     <w:p>
       <w:pPr>
         <w:pStyle w:val="Heading2"/>
@@ -7020,7 +7099,7 @@
       <w:tr>
         <w:tc>
           <w:tcPr/>
-          <w:bookmarkStart w:id="36" w:name="tbl-general-proto"/>
+          <w:bookmarkStart w:id="40" w:name="tbl-general-proto"/>
           <w:p>
             <w:pPr>
               <w:jc w:val="center"/>
@@ -9085,7 +9164,7 @@
               </w:tc>
             </w:tr>
           </w:tbl>
-          <w:bookmarkEnd w:id="36"/>
+          <w:bookmarkEnd w:id="40"/>
           <w:p/>
         </w:tc>
       </w:tr>
@@ -9111,7 +9190,7 @@
       <w:tr>
         <w:tc>
           <w:tcPr/>
-          <w:bookmarkStart w:id="37" w:name="tbl-retouch-proto"/>
+          <w:bookmarkStart w:id="41" w:name="tbl-retouch-proto"/>
           <w:p>
             <w:pPr>
               <w:jc w:val="center"/>
@@ -11887,7 +11966,7 @@
               </w:tc>
             </w:tr>
           </w:tbl>
-          <w:bookmarkEnd w:id="37"/>
+          <w:bookmarkEnd w:id="41"/>
           <w:p/>
         </w:tc>
       </w:tr>
@@ -11898,32 +11977,6 @@
       </w:pPr>
       <w:r>
         <w:t xml:space="preserve">Regarding the debitage, cores and tool sizes, flakes show slightly higher means in local cherts (~21-22 mm for length and 3.5-4.5 gr for weight), in comparison to non-local cherts, especially T6-T8 (~19-20 mm for length and 1.3-2.6 gr in weight), with exception of chalcedony which shows consistently low sizes (21.8 mm for length and 2.8 gr for weight). Elongated blank however, show no differences between local and non-local chert types. In retouched tools, weight also shows smaller means for non-local cherts (~3-2 gr), although with higher standard deviation (~1.6). Regarding cores, the sample size for non-local cherts is small and only T7 statistics could be obtained. Despite this, when compared to local cherts (T2-T5), T7 cores show smaller mean and maximum values (7.3 gr and 8 gr, respectively).</w:t>
-      </w:r>
-    </w:p>
-    <w:p>
-      <w:pPr>
-        <w:pStyle w:val="BodyText"/>
-      </w:pPr>
-      <w:r>
-        <w:t xml:space="preserve">Similar to the Gravettian, non-local cherts seem to show the highest values in the calculated blank-to-core and tool-to-debitage ratios. T2 and T4 show the lowest ratios (8.7 and 6.2 respectively) of blanks per cores, while the non-local T7 shows the highest ratios (11.0) of blanks to cores. Unlike the Gravettian, T1 (local chalcedony) and T6 (non-local chert) have no cores. The lowest ratio of retouched to debitage is seen in T1 and T4, with values below 0.1, while other local types show slightly higher values (0.1-0.2). Following the same trend as the Gravettian, the non-local cherts show slightly higher ratios (0.3-0.5) of retouched to debitage.</w:t>
-      </w:r>
-    </w:p>
-    <w:bookmarkEnd w:id="38"/>
-    <w:bookmarkStart w:id="41" w:name="solutrean-levels-a-to-c"/>
-    <w:p>
-      <w:pPr>
-        <w:pStyle w:val="Heading2"/>
-      </w:pPr>
-      <w:r>
-        <w:t xml:space="preserve">Solutrean (levels A to C)</w:t>
-      </w:r>
-    </w:p>
-    <w:p>
-      <w:pPr>
-        <w:pStyle w:val="FirstParagraph"/>
-      </w:pPr>
-      <w:r>
-        <w:t xml:space="preserve">The Solutrean assemblages show similar patterns to those observed in previous assemblages. The final sample from levels A, B and C from the Solutrean occupations of the Shelter area consists of 914 artifacts. When crossing the class data with type of raw material, we see that local chert, especially T2 (n=506) which accounts for the majority of local chert present in the studied samples, the majority of the debitage is composed of flakes and elongated blanks (83.9%). Cores are also present (10.5%), alongside a small percentage of core preparation and maintenance products (1.3%). In comparison to debitage products, retouched tools are scarce in the sample (~3%). The non-local cherts most present in the Solutrean of the Shelter area are T6 (n=86) and T8 (n=30). These show similar patterns to the local cherts, with high percentages of blanks (&gt;50%). Cores and core preparation and maintenance are also present in small percentages (~3-6% and 3.5% only for T6, respectively), as well as retouched tools (&lt;10%). However, these specific results are truncated by the lack of shatter, which were not present in the sample used for the study (see Materials and Methods section). It is important to notice, however, that alike previous results from the Solutrean assemblages of the Terrace area, a large portion of the studied sample was altered and did not allow for a chert type attribution (21.9912473%).</w:t>
       </w:r>
     </w:p>
     <w:tbl>
@@ -11939,7 +11992,112 @@
       <w:tr>
         <w:tc>
           <w:tcPr/>
-          <w:bookmarkStart w:id="39" w:name="tbl-general-solutrean"/>
+          <w:bookmarkStart w:id="45" w:name="fig-proto-boxplots"/>
+          <w:p>
+            <w:pPr>
+              <w:pStyle w:val="Compact"/>
+              <w:jc w:val="center"/>
+            </w:pPr>
+            <w:r>
+              <w:drawing>
+                <wp:inline>
+                  <wp:extent cx="5943600" cy="4754880"/>
+                  <wp:effectExtent b="0" l="0" r="0" t="0"/>
+                  <wp:docPr descr="" title="" id="43" name="Picture"/>
+                  <a:graphic>
+                    <a:graphicData uri="http://schemas.openxmlformats.org/drawingml/2006/picture">
+                      <pic:pic>
+                        <pic:nvPicPr>
+                          <pic:cNvPr descr="paper_files/figure-docx/fig-proto-boxplots-1.png" id="44" name="Picture"/>
+                          <pic:cNvPicPr>
+                            <a:picLocks noChangeArrowheads="1" noChangeAspect="1"/>
+                          </pic:cNvPicPr>
+                        </pic:nvPicPr>
+                        <pic:blipFill>
+                          <a:blip r:embed="rId42"/>
+                          <a:stretch>
+                            <a:fillRect/>
+                          </a:stretch>
+                        </pic:blipFill>
+                        <pic:spPr bwMode="auto">
+                          <a:xfrm>
+                            <a:off x="0" y="0"/>
+                            <a:ext cx="5943600" cy="4754880"/>
+                          </a:xfrm>
+                          <a:prstGeom prst="rect">
+                            <a:avLst/>
+                          </a:prstGeom>
+                          <a:noFill/>
+                          <a:ln w="9525">
+                            <a:noFill/>
+                            <a:headEnd/>
+                            <a:tailEnd/>
+                          </a:ln>
+                        </pic:spPr>
+                      </pic:pic>
+                    </a:graphicData>
+                  </a:graphic>
+                </wp:inline>
+              </w:drawing>
+            </w:r>
+          </w:p>
+          <w:p>
+            <w:pPr>
+              <w:jc w:val="center"/>
+            </w:pPr>
+            <w:pPr>
+              <w:jc w:val="start"/>
+              <w:spacing w:before="200"/>
+              <w:pStyle w:val="ImageCaption"/>
+            </w:pPr>
+            <w:r>
+              <w:t xml:space="preserve">Figure 4: Boxplots Proto-Solutrean</w:t>
+            </w:r>
+          </w:p>
+          <w:bookmarkEnd w:id="45"/>
+        </w:tc>
+      </w:tr>
+    </w:tbl>
+    <w:p>
+      <w:pPr>
+        <w:pStyle w:val="BodyText"/>
+      </w:pPr>
+      <w:r>
+        <w:t xml:space="preserve">Similar to the Gravettian, non-local cherts seem to show the highest values in the calculated blank-to-core and tool-to-debitage ratios. T2 and T4 show the lowest ratios (8.7 and 6.2 respectively) of blanks per cores, while the non-local T7 shows the highest ratios (11.0) of blanks to cores. Unlike the Gravettian, T1 (local chalcedony) and T6 (non-local chert) have no cores. The lowest ratio of retouched to debitage is seen in T1 and T4, with values below 0.1, while other local types show slightly higher values (0.1-0.2). Following the same trend as the Gravettian, the non-local cherts show slightly higher ratios (0.3-0.5) of retouched to debitage.</w:t>
+      </w:r>
+    </w:p>
+    <w:bookmarkEnd w:id="46"/>
+    <w:bookmarkStart w:id="53" w:name="solutrean-levels-a-to-c"/>
+    <w:p>
+      <w:pPr>
+        <w:pStyle w:val="Heading2"/>
+      </w:pPr>
+      <w:r>
+        <w:t xml:space="preserve">Solutrean (levels A to C)</w:t>
+      </w:r>
+    </w:p>
+    <w:p>
+      <w:pPr>
+        <w:pStyle w:val="FirstParagraph"/>
+      </w:pPr>
+      <w:r>
+        <w:t xml:space="preserve">The Solutrean assemblages show similar patterns to those observed in previous assemblages. The final sample from levels A, B and C from the Solutrean occupations of the Shelter area consists of 914 artifacts. When crossing the class data with type of raw material, we see that local chert, especially T2 (n=506) which accounts for the majority of local chert present in the studied samples, the majority of the debitage is composed of flakes and elongated blanks (83.9%). Cores are also present (10.5%), alongside a small percentage of core preparation and maintenance products (1.3%). In comparison to debitage products, retouched tools are scarce in the sample (~3%). The non-local cherts most present in the Solutrean of the Shelter area are T6 (n=86) and T8 (n=30). These show similar patterns to the local cherts, with high percentages of blanks (&gt;50%). Cores and core preparation and maintenance are also present in small percentages (~3-6% and 3.5% only for T6, respectively), as well as retouched tools (&lt;10%). However, these specific results are truncated by the lack of shatter, which were not present in the sample used for the study (see Materials and Methods section). It is important to notice, however, that alike previous results from the Solutrean assemblages of the Terrace area, a large portion of the studied sample was altered and did not allow for a chert type attribution (21.9912473%).</w:t>
+      </w:r>
+    </w:p>
+    <w:tbl>
+      <w:tblPr>
+        <w:tblStyle w:val="Table"/>
+        <w:tblW w:type="pct" w:w="5000"/>
+        <w:tblLayout w:type="fixed"/>
+        <w:tblLook w:firstRow="0" w:lastRow="0" w:firstColumn="0" w:lastColumn="0" w:noHBand="0" w:noVBand="0" w:val="0000"/>
+      </w:tblPr>
+      <w:tblGrid>
+        <w:gridCol w:w="7920"/>
+      </w:tblGrid>
+      <w:tr>
+        <w:tc>
+          <w:tcPr/>
+          <w:bookmarkStart w:id="47" w:name="tbl-general-solutrean"/>
           <w:p>
             <w:pPr>
               <w:jc w:val="center"/>
@@ -14542,7 +14700,7 @@
               </w:tc>
             </w:tr>
           </w:tbl>
-          <w:bookmarkEnd w:id="39"/>
+          <w:bookmarkEnd w:id="47"/>
           <w:p/>
         </w:tc>
       </w:tr>
@@ -14568,7 +14726,7 @@
       <w:tr>
         <w:tc>
           <w:tcPr/>
-          <w:bookmarkStart w:id="40" w:name="tbl-retouch-solutrean"/>
+          <w:bookmarkStart w:id="48" w:name="tbl-retouch-solutrean"/>
           <w:p>
             <w:pPr>
               <w:jc w:val="center"/>
@@ -16717,7 +16875,7 @@
               </w:tc>
             </w:tr>
           </w:tbl>
-          <w:bookmarkEnd w:id="40"/>
+          <w:bookmarkEnd w:id="48"/>
           <w:p/>
         </w:tc>
       </w:tr>
@@ -16730,6 +16888,85 @@
         <w:t xml:space="preserve">For the Solutrean assemblage, there seems to be no clear difference in the measurements and weights of artefacts between local and non-local cherts. This is true especially for the most represented classes (flakes and elongated blanks). Regarding cores, many of the local and non-local cherts are not available for the statistics due to missing data. However, the smallest weight mean seem to be for cores of T6 (16.5 gr), although with high standard deviation and maximum value (16.5 and 48.6 gr, respectively).</w:t>
       </w:r>
     </w:p>
+    <w:tbl>
+      <w:tblPr>
+        <w:tblStyle w:val="Table"/>
+        <w:tblW w:type="pct" w:w="5000"/>
+        <w:tblLayout w:type="fixed"/>
+        <w:tblLook w:firstRow="0" w:lastRow="0" w:firstColumn="0" w:lastColumn="0" w:noHBand="0" w:noVBand="0" w:val="0000"/>
+      </w:tblPr>
+      <w:tblGrid>
+        <w:gridCol w:w="7920"/>
+      </w:tblGrid>
+      <w:tr>
+        <w:tc>
+          <w:tcPr/>
+          <w:bookmarkStart w:id="52" w:name="fig-solutrean-boxplots"/>
+          <w:p>
+            <w:pPr>
+              <w:pStyle w:val="Compact"/>
+              <w:jc w:val="center"/>
+            </w:pPr>
+            <w:r>
+              <w:drawing>
+                <wp:inline>
+                  <wp:extent cx="5943600" cy="4754880"/>
+                  <wp:effectExtent b="0" l="0" r="0" t="0"/>
+                  <wp:docPr descr="" title="" id="50" name="Picture"/>
+                  <a:graphic>
+                    <a:graphicData uri="http://schemas.openxmlformats.org/drawingml/2006/picture">
+                      <pic:pic>
+                        <pic:nvPicPr>
+                          <pic:cNvPr descr="paper_files/figure-docx/fig-solutrean-boxplots-1.png" id="51" name="Picture"/>
+                          <pic:cNvPicPr>
+                            <a:picLocks noChangeArrowheads="1" noChangeAspect="1"/>
+                          </pic:cNvPicPr>
+                        </pic:nvPicPr>
+                        <pic:blipFill>
+                          <a:blip r:embed="rId49"/>
+                          <a:stretch>
+                            <a:fillRect/>
+                          </a:stretch>
+                        </pic:blipFill>
+                        <pic:spPr bwMode="auto">
+                          <a:xfrm>
+                            <a:off x="0" y="0"/>
+                            <a:ext cx="5943600" cy="4754880"/>
+                          </a:xfrm>
+                          <a:prstGeom prst="rect">
+                            <a:avLst/>
+                          </a:prstGeom>
+                          <a:noFill/>
+                          <a:ln w="9525">
+                            <a:noFill/>
+                            <a:headEnd/>
+                            <a:tailEnd/>
+                          </a:ln>
+                        </pic:spPr>
+                      </pic:pic>
+                    </a:graphicData>
+                  </a:graphic>
+                </wp:inline>
+              </w:drawing>
+            </w:r>
+          </w:p>
+          <w:p>
+            <w:pPr>
+              <w:jc w:val="center"/>
+            </w:pPr>
+            <w:pPr>
+              <w:jc w:val="start"/>
+              <w:spacing w:before="200"/>
+              <w:pStyle w:val="ImageCaption"/>
+            </w:pPr>
+            <w:r>
+              <w:t xml:space="preserve">Figure 5: Boxplots Gravettian.</w:t>
+            </w:r>
+          </w:p>
+          <w:bookmarkEnd w:id="52"/>
+        </w:tc>
+      </w:tr>
+    </w:tbl>
     <w:p>
       <w:pPr>
         <w:pStyle w:val="BodyText"/>
@@ -16738,9 +16975,9 @@
         <w:t xml:space="preserve">Regarding the blank-to-core and tools-to-debitage ratios, the Solutrean assemblage shows similar patterns as the previous assemblages, with the local cherts showing lower blank to core ratios (&lt;7), while the non-local cherts show higher ratios (&gt;9). Similar to the Proto-Solutrean, chalcedony cores were also not identified in the studied sample. Similarly, local cherts (T2-T5) show low retouch to debitage ratios (&lt;0.1), with the exception of T1 (chalcedony), which shows a ratio of 1.8. Other non-local cherts (T6-T7 and T11) show slightly higher retouch to debitage ratios (0.1-0.3).</w:t>
       </w:r>
     </w:p>
-    <w:bookmarkEnd w:id="41"/>
-    <w:bookmarkEnd w:id="42"/>
-    <w:bookmarkStart w:id="43" w:name="discussion"/>
+    <w:bookmarkEnd w:id="53"/>
+    <w:bookmarkEnd w:id="54"/>
+    <w:bookmarkStart w:id="55" w:name="discussion"/>
     <w:p>
       <w:pPr>
         <w:pStyle w:val="Heading1"/>
@@ -16813,8 +17050,8 @@
         <w:t xml:space="preserve">Fitting the technological data with the suggested interpretations from article 2.</w:t>
       </w:r>
     </w:p>
-    <w:bookmarkEnd w:id="43"/>
-    <w:bookmarkStart w:id="44" w:name="conclusion"/>
+    <w:bookmarkEnd w:id="55"/>
+    <w:bookmarkStart w:id="56" w:name="conclusion"/>
     <w:p>
       <w:pPr>
         <w:pStyle w:val="Heading1"/>
@@ -16823,8 +17060,8 @@
         <w:t xml:space="preserve">Conclusion</w:t>
       </w:r>
     </w:p>
-    <w:bookmarkEnd w:id="44"/>
-    <w:bookmarkStart w:id="45" w:name="acknowledgements"/>
+    <w:bookmarkEnd w:id="56"/>
+    <w:bookmarkStart w:id="57" w:name="acknowledgements"/>
     <w:p>
       <w:pPr>
         <w:pStyle w:val="Heading1"/>
@@ -16838,8 +17075,8 @@
         <w:br w:type="page"/>
       </w:r>
     </w:p>
-    <w:bookmarkEnd w:id="45"/>
-    <w:bookmarkStart w:id="50" w:name="references"/>
+    <w:bookmarkEnd w:id="57"/>
+    <w:bookmarkStart w:id="62" w:name="references"/>
     <w:p>
       <w:pPr>
         <w:pStyle w:val="Heading1"/>
@@ -16848,8 +17085,8 @@
         <w:t xml:space="preserve">References</w:t>
       </w:r>
     </w:p>
-    <w:bookmarkStart w:id="48" w:name="refs"/>
-    <w:bookmarkStart w:id="47" w:name="ref-kuhn2004"/>
+    <w:bookmarkStart w:id="60" w:name="refs"/>
+    <w:bookmarkStart w:id="59" w:name="ref-kuhn2004"/>
     <w:p>
       <w:pPr>
         <w:pStyle w:val="Bibliography"/>
@@ -16878,7 +17115,7 @@
       <w:r>
         <w:t xml:space="preserve"> </w:t>
       </w:r>
-      <w:hyperlink r:id="rId46">
+      <w:hyperlink r:id="rId58">
         <w:r>
           <w:rPr>
             <w:rStyle w:val="Hyperlink"/>
@@ -16887,14 +17124,14 @@
         </w:r>
       </w:hyperlink>
     </w:p>
-    <w:bookmarkEnd w:id="47"/>
-    <w:bookmarkEnd w:id="48"/>
+    <w:bookmarkEnd w:id="59"/>
+    <w:bookmarkEnd w:id="60"/>
     <w:p>
       <w:r>
         <w:br w:type="page"/>
       </w:r>
     </w:p>
-    <w:bookmarkStart w:id="49" w:name="colophon"/>
+    <w:bookmarkStart w:id="61" w:name="colophon"/>
     <w:p>
       <w:pPr>
         <w:pStyle w:val="Heading3"/>
@@ -16908,7 +17145,7 @@
         <w:pStyle w:val="FirstParagraph"/>
       </w:pPr>
       <w:r>
-        <w:t xml:space="preserve">This report was generated on 2025-01-21 15:40:21.197924 using the following computational environment and dependencies:</w:t>
+        <w:t xml:space="preserve">This report was generated on 2025-01-21 15:45:14.901709 using the following computational environment and dependencies:</w:t>
       </w:r>
     </w:p>
     <w:p>
@@ -17786,8 +18023,8 @@
         <w:t xml:space="preserve">──────────────────────────────────────────────────────────────────────────────</w:t>
       </w:r>
     </w:p>
-    <w:bookmarkEnd w:id="49"/>
-    <w:bookmarkEnd w:id="50"/>
+    <w:bookmarkEnd w:id="61"/>
+    <w:bookmarkEnd w:id="62"/>
     <w:sectPr>
       <w:pgSz w:h="15840" w:w="12240"/>
       <w:pgMar w:bottom="1440" w:footer="720" w:gutter="0" w:header="720" w:left="1440" w:right="1440" w:top="1440"/>

</xml_diff>

<commit_message>
Small changes do main doc, template + render
</commit_message>
<xml_diff>
--- a/analysis/paper/paper.docx
+++ b/analysis/paper/paper.docx
@@ -15359,7 +15359,7 @@
         <w:pStyle w:val="FirstParagraph"/>
       </w:pPr>
       <w:r>
-        <w:t xml:space="preserve">This report was generated on 2025-01-21 16:14:36.490365 using the following computational environment and dependencies:</w:t>
+        <w:t xml:space="preserve">This report was generated on 2025-01-21 16:54:46.316259 using the following computational environment and dependencies:</w:t>
       </w:r>
     </w:p>
     <w:p>
@@ -16274,7 +16274,7 @@
 </file>
 
 <file path=word/numbering.xml><?xml version="1.0" encoding="utf-8"?>
-<w:numbering xmlns:aink="http://schemas.microsoft.com/office/drawing/2016/ink" xmlns:am3d="http://schemas.microsoft.com/office/drawing/2017/model3d" xmlns:cx="http://schemas.microsoft.com/office/drawing/2014/chartex" xmlns:cx1="http://schemas.microsoft.com/office/drawing/2015/9/8/chartex" xmlns:cx2="http://schemas.microsoft.com/office/drawing/2015/10/21/chartex" xmlns:cx3="http://schemas.microsoft.com/office/drawing/2016/5/9/chartex" xmlns:cx4="http://schemas.microsoft.com/office/drawing/2016/5/10/chartex" xmlns:cx5="http://schemas.microsoft.com/office/drawing/2016/5/11/chartex" xmlns:cx6="http://schemas.microsoft.com/office/drawing/2016/5/12/chartex" xmlns:cx7="http://schemas.microsoft.com/office/drawing/2016/5/13/chartex" xmlns:cx8="http://schemas.microsoft.com/office/drawing/2016/5/14/chartex" xmlns:m="http://schemas.openxmlformats.org/officeDocument/2006/math" xmlns:mc="http://schemas.openxmlformats.org/markup-compatibility/2006" xmlns:o="urn:schemas-microsoft-com:office:office" xmlns:r="http://schemas.openxmlformats.org/officeDocument/2006/relationships" xmlns:v="urn:schemas-microsoft-com:vml" xmlns:w="http://schemas.openxmlformats.org/wordprocessingml/2006/main" xmlns:w10="urn:schemas-microsoft-com:office:word" xmlns:w14="http://schemas.microsoft.com/office/word/2010/wordml" xmlns:w15="http://schemas.microsoft.com/office/word/2012/wordml" xmlns:w16="http://schemas.microsoft.com/office/word/2018/wordml" xmlns:w16cex="http://schemas.microsoft.com/office/word/2018/wordml/cex" xmlns:w16cid="http://schemas.microsoft.com/office/word/2016/wordml/cid" xmlns:w16se="http://schemas.microsoft.com/office/word/2015/wordml/symex" xmlns:wne="http://schemas.microsoft.com/office/word/2006/wordml" xmlns:wp="http://schemas.openxmlformats.org/drawingml/2006/wordprocessingDrawing" xmlns:wp14="http://schemas.microsoft.com/office/word/2010/wordprocessingDrawing" xmlns:wpc="http://schemas.microsoft.com/office/word/2010/wordprocessingCanvas" xmlns:wpg="http://schemas.microsoft.com/office/word/2010/wordprocessingGroup" xmlns:wpi="http://schemas.microsoft.com/office/word/2010/wordprocessingInk" xmlns:wps="http://schemas.microsoft.com/office/word/2010/wordprocessingShape" mc:Ignorable="w14 w15 w16se w16cid w16 w16cex wp14">
+<w:numbering xmlns:aink="http://schemas.microsoft.com/office/drawing/2016/ink" xmlns:am3d="http://schemas.microsoft.com/office/drawing/2017/model3d" xmlns:cx="http://schemas.microsoft.com/office/drawing/2014/chartex" xmlns:cx1="http://schemas.microsoft.com/office/drawing/2015/9/8/chartex" xmlns:cx2="http://schemas.microsoft.com/office/drawing/2015/10/21/chartex" xmlns:cx3="http://schemas.microsoft.com/office/drawing/2016/5/9/chartex" xmlns:cx4="http://schemas.microsoft.com/office/drawing/2016/5/10/chartex" xmlns:cx5="http://schemas.microsoft.com/office/drawing/2016/5/11/chartex" xmlns:cx6="http://schemas.microsoft.com/office/drawing/2016/5/12/chartex" xmlns:cx7="http://schemas.microsoft.com/office/drawing/2016/5/13/chartex" xmlns:cx8="http://schemas.microsoft.com/office/drawing/2016/5/14/chartex" xmlns:m="http://schemas.openxmlformats.org/officeDocument/2006/math" xmlns:mc="http://schemas.openxmlformats.org/markup-compatibility/2006" xmlns:o="urn:schemas-microsoft-com:office:office" xmlns:oel="http://schemas.microsoft.com/office/2019/extlst" xmlns:r="http://schemas.openxmlformats.org/officeDocument/2006/relationships" xmlns:v="urn:schemas-microsoft-com:vml" xmlns:w="http://schemas.openxmlformats.org/wordprocessingml/2006/main" xmlns:w10="urn:schemas-microsoft-com:office:word" xmlns:w14="http://schemas.microsoft.com/office/word/2010/wordml" xmlns:w15="http://schemas.microsoft.com/office/word/2012/wordml" xmlns:w16="http://schemas.microsoft.com/office/word/2018/wordml" xmlns:w16cex="http://schemas.microsoft.com/office/word/2018/wordml/cex" xmlns:w16cid="http://schemas.microsoft.com/office/word/2016/wordml/cid" xmlns:w16du="http://schemas.microsoft.com/office/word/2023/wordml/word16du" xmlns:w16sdtdh="http://schemas.microsoft.com/office/word/2020/wordml/sdtdatahash" xmlns:w16sdtfl="http://schemas.microsoft.com/office/word/2024/wordml/sdtformatlock" xmlns:w16se="http://schemas.microsoft.com/office/word/2015/wordml/symex" xmlns:wne="http://schemas.microsoft.com/office/word/2006/wordml" xmlns:wp="http://schemas.openxmlformats.org/drawingml/2006/wordprocessingDrawing" xmlns:wp14="http://schemas.microsoft.com/office/word/2010/wordprocessingDrawing" xmlns:wpc="http://schemas.microsoft.com/office/word/2010/wordprocessingCanvas" xmlns:wpg="http://schemas.microsoft.com/office/word/2010/wordprocessingGroup" xmlns:wpi="http://schemas.microsoft.com/office/word/2010/wordprocessingInk" xmlns:wps="http://schemas.microsoft.com/office/word/2010/wordprocessingShape" mc:Ignorable="w14 w15 w16se w16cid w16 w16cex w16sdtdh w16sdtfl w16du wp14">
   <w:abstractNum w15:restartNumberingAfterBreak="0" w:abstractNumId="0">
     <w:nsid w:val="95C299B2"/>
     <w:multiLevelType w:val="multilevel"/>
@@ -16712,13 +16712,13 @@
       </w:pPr>
     </w:lvl>
   </w:abstractNum>
-  <w:num w:numId="1">
+  <w:num w16cid:durableId="359821680" w:numId="1">
     <w:abstractNumId w:val="2"/>
   </w:num>
-  <w:num w:numId="2">
+  <w:num w16cid:durableId="1419910699" w:numId="2">
     <w:abstractNumId w:val="1"/>
   </w:num>
-  <w:num w:numId="3">
+  <w:num w16cid:durableId="1389719503" w:numId="3">
     <w:abstractNumId w:val="0"/>
   </w:num>
   <w:num w:numId="1000">
@@ -16758,7 +16758,7 @@
 </file>
 
 <file path=word/styles.xml><?xml version="1.0" encoding="utf-8"?>
-<w:styles xmlns:mc="http://schemas.openxmlformats.org/markup-compatibility/2006" xmlns:r="http://schemas.openxmlformats.org/officeDocument/2006/relationships" xmlns:w="http://schemas.openxmlformats.org/wordprocessingml/2006/main" xmlns:w14="http://schemas.microsoft.com/office/word/2010/wordml" xmlns:w15="http://schemas.microsoft.com/office/word/2012/wordml" xmlns:w16="http://schemas.microsoft.com/office/word/2018/wordml" xmlns:w16cex="http://schemas.microsoft.com/office/word/2018/wordml/cex" xmlns:w16cid="http://schemas.microsoft.com/office/word/2016/wordml/cid" xmlns:w16se="http://schemas.microsoft.com/office/word/2015/wordml/symex" mc:Ignorable="w14 w15 w16se w16cid w16 w16cex">
+<w:styles xmlns:mc="http://schemas.openxmlformats.org/markup-compatibility/2006" xmlns:r="http://schemas.openxmlformats.org/officeDocument/2006/relationships" xmlns:w="http://schemas.openxmlformats.org/wordprocessingml/2006/main" xmlns:w14="http://schemas.microsoft.com/office/word/2010/wordml" xmlns:w15="http://schemas.microsoft.com/office/word/2012/wordml" xmlns:w16="http://schemas.microsoft.com/office/word/2018/wordml" xmlns:w16cex="http://schemas.microsoft.com/office/word/2018/wordml/cex" xmlns:w16cid="http://schemas.microsoft.com/office/word/2016/wordml/cid" xmlns:w16du="http://schemas.microsoft.com/office/word/2023/wordml/word16du" xmlns:w16sdtdh="http://schemas.microsoft.com/office/word/2020/wordml/sdtdatahash" xmlns:w16sdtfl="http://schemas.microsoft.com/office/word/2024/wordml/sdtformatlock" xmlns:w16se="http://schemas.microsoft.com/office/word/2015/wordml/symex" mc:Ignorable="w14 w15 w16se w16cid w16 w16cex w16sdtdh w16sdtfl w16du">
   <w:docDefaults>
     <w:rPrDefault>
       <w:rPr>
@@ -16770,7 +16770,7 @@
     </w:rPrDefault>
     <w:pPrDefault>
       <w:pPr>
-        <w:spacing w:after="200"/>
+        <w:spacing w:after="180" w:before="180" w:line="360" w:lineRule="auto"/>
       </w:pPr>
     </w:pPrDefault>
   </w:docDefaults>
@@ -16913,6 +16913,9 @@
     <w:lsdException w:name="Table Subtle 1" w:semiHidden="1" w:unhideWhenUsed="1"/>
     <w:lsdException w:name="Table Subtle 2" w:semiHidden="1" w:unhideWhenUsed="1"/>
     <w:lsdException w:name="Table Web 1" w:semiHidden="1" w:unhideWhenUsed="1"/>
+    <w:lsdException w:name="Table Web 2" w:semiHidden="1" w:unhideWhenUsed="1"/>
+    <w:lsdException w:name="Table Web 3" w:semiHidden="1" w:unhideWhenUsed="1"/>
+    <w:lsdException w:name="Table Theme" w:semiHidden="1" w:unhideWhenUsed="1"/>
     <w:lsdException w:name="Light Shading"/>
     <w:lsdException w:name="Light List"/>
     <w:lsdException w:name="Light Grid"/>
@@ -17283,9 +17286,6 @@
     <w:name w:val="Body Text"/>
     <w:basedOn w:val="Normal"/>
     <w:qFormat/>
-    <w:pPr>
-      <w:spacing w:after="180" w:before="180"/>
-    </w:pPr>
   </w:style>
   <w:style w:customStyle="1" w:styleId="FirstParagraph" w:type="paragraph">
     <w:name w:val="First Paragraph"/>

</xml_diff>

<commit_message>
Final daily commit. Graph and table improvements. Results description improved and restructured (on-going). Document rendered.
</commit_message>
<xml_diff>
--- a/analysis/paper/paper.docx
+++ b/analysis/paper/paper.docx
@@ -137,7 +137,7 @@
         <w:t xml:space="preserve"> </w:t>
       </w:r>
       <w:r>
-        <w:t xml:space="preserve">21,</w:t>
+        <w:t xml:space="preserve">22,</w:t>
       </w:r>
       <w:r>
         <w:t xml:space="preserve"> </w:t>
@@ -739,7 +739,7 @@
       </w:r>
     </w:p>
     <w:bookmarkEnd w:id="24"/>
-    <w:bookmarkStart w:id="54" w:name="results"/>
+    <w:bookmarkStart w:id="55" w:name="results"/>
     <w:p>
       <w:pPr>
         <w:pStyle w:val="Heading1"/>
@@ -762,7 +762,45 @@
         <w:pStyle w:val="FirstParagraph"/>
       </w:pPr>
       <w:r>
-        <w:t xml:space="preserve">The sample studied for the Gravettian occupation (&gt;2012 excavations) of the Terrace area included 766 artifacts. When crossing the lithic class with chert type, we see that the local cherts show similar patterns, with T2 and T5 being the types with higher numbers of artefacts (n=110 and n=72, respectively). For all local cherts, blanks represent more than 50% of the artefacts. Cores and core maintenance products are only present in T2 and T5, although in small frequencies: for T2, cores represent 13.6% of the group and core preparation and maintenance products represent 1.8% (n=2). For T5 only 4 core fragments and 1 core preparation and maintenance product are present. Retouched tools seem to be especially relevant in T2 (~18%), being the most frequent class after blanks. The presence of burin spalls (8.1%) in T2 is expected due to the prevalence of burins (see below). In comparison, T5 shows similar percentages of retouched tools and shatter (~12% and ~14%, respectively). T1 (chalcedony) shows similar patterns, although with higher percentages of shatter (34.3%). In comparison, non-local chert types (especially T6 with n=169 and T7 with n=86) show similar percentages of blanks (~40-50%) but higher percentages of retouched tools (~30%). Cores, core fragments and core preparation and maintenance products are also present even if in small percentages (&lt;4%), as well as shatter (~12%). In both chert types burin spalls are also present (7.1% for T6 and 4.6% for T7). The TL cherts show, as expected, blanks and blank fragments (n=3 and n=2, respectively), and retouched tools (n=4). The presence of core maintenance products in TL is possibly related to the limited knapping of TL01 (jasper).</w:t>
+        <w:t xml:space="preserve">The sample studied for the Gravettian occupation (&gt;2012 excavations) of the Terrace area included 766 artifacts. Of these, 209 (27.28%) have an indeterminate chert type (</w:t>
+      </w:r>
+      <w:hyperlink w:anchor="tbl-general-gravettian">
+        <w:r>
+          <w:rPr>
+            <w:rStyle w:val="Hyperlink"/>
+          </w:rPr>
+          <w:t xml:space="preserve">Table 1</w:t>
+        </w:r>
+      </w:hyperlink>
+      <w:r>
+        <w:t xml:space="preserve">). Chalcedony (T1) and local cherts (T2-5) show a total of 247 artefacts (32.25%). Non-local cherts show different numbers of artefacts depending on the type, with T6 and T7 showing the highest values (169 or 22.0626632% of the total assemblage, and 86 or 11.227154%, respectively); the other non-local cherts have artefact counts lower than 20 per type. The TL cherts also show smaller numbers, with 12 artefacts.</w:t>
+      </w:r>
+    </w:p>
+    <w:p>
+      <w:pPr>
+        <w:pStyle w:val="BodyText"/>
+      </w:pPr>
+      <w:hyperlink w:anchor="tbl-general-gravettian">
+        <w:r>
+          <w:rPr>
+            <w:rStyle w:val="Hyperlink"/>
+          </w:rPr>
+          <w:t xml:space="preserve">Table 1</w:t>
+        </w:r>
+      </w:hyperlink>
+      <w:r>
+        <w:t xml:space="preserve"> </w:t>
+      </w:r>
+      <w:r>
+        <w:t xml:space="preserve">shows the number and percentages of technological classes per chert type. Local cherts show similar patterns between them, with T2 and T5 being the types with higher numbers of artefacts (n=110 and n=72, respectively). For all local cherts, blanks (including blank fragments) represent more than 50% of the artefacts. Cores and core maintenance products are only present in T2 and T5, although in small frequencies: for T2, cores represent 13.6% (n=15 including core fragments) of the group and core preparation and maintenance products represent 1.8% (n=2). For T5 only 4 core fragments and 1 core preparation and maintenance product are present, all frequencies between ~5-1%. Retouched tools seem to be especially relevant in T2 (n= 20, ~18% including retouched piece fragments), making them the most frequent class after blanks. T5 shows similar percentages of retouched tools and shatter (~12% and ~14%, respectively). T1 (chalcedony) shows similar patterns to other local cherts, although with higher percentages of shatter (34.3%).</w:t>
+      </w:r>
+    </w:p>
+    <w:p>
+      <w:pPr>
+        <w:pStyle w:val="BodyText"/>
+      </w:pPr>
+      <w:r>
+        <w:t xml:space="preserve">When compared to local cherts, non-local chert types (especially T6 and T7) show similar percentages of blanks (n=68 or 40% and 42`or ~50%, respectively) but higher percentages of retouched tools (~30%). Cores, core fragments and core preparation and maintenance products are also present in all non-local cherts (excluding TL) even if in percentages below 4% (n&lt;4), as well as shatter (~12%). The exception is T6 that shows the highest numbers of cores and core fragments (n=8), although with low frequencies (4.6%). The TL cherts show mostly blanks and blank fragments (n=3 and n=2, respectively), and retouched tools (n=4).</w:t>
       </w:r>
     </w:p>
     <w:tbl>
@@ -1244,12 +1282,7 @@
                 <w:p>
                   <w:pPr>
                     <w:pStyle w:val="Compact"/>
-                    <w:jc w:val="left"/>
-                    <w:jc w:val="center"/>
-                  </w:pPr>
-                  <w:r>
-                    <w:t xml:space="preserve">0 (0.00%)</w:t>
-                  </w:r>
+                  </w:pPr>
                 </w:p>
               </w:tc>
               <w:tc>
@@ -1389,12 +1422,7 @@
                 <w:p>
                   <w:pPr>
                     <w:pStyle w:val="Compact"/>
-                    <w:jc w:val="left"/>
-                    <w:jc w:val="center"/>
-                  </w:pPr>
-                  <w:r>
-                    <w:t xml:space="preserve">0 (0.00%)</w:t>
-                  </w:r>
+                  </w:pPr>
                 </w:p>
               </w:tc>
               <w:tc>
@@ -1415,25 +1443,15 @@
                 <w:p>
                   <w:pPr>
                     <w:pStyle w:val="Compact"/>
-                    <w:jc w:val="left"/>
-                    <w:jc w:val="center"/>
-                  </w:pPr>
-                  <w:r>
-                    <w:t xml:space="preserve">0 (0.00%)</w:t>
-                  </w:r>
-                </w:p>
-              </w:tc>
-              <w:tc>
-                <w:tcPr/>
-                <w:p>
-                  <w:pPr>
-                    <w:pStyle w:val="Compact"/>
-                    <w:jc w:val="left"/>
-                    <w:jc w:val="center"/>
-                  </w:pPr>
-                  <w:r>
-                    <w:t xml:space="preserve">0 (0.00%)</w:t>
-                  </w:r>
+                  </w:pPr>
+                </w:p>
+              </w:tc>
+              <w:tc>
+                <w:tcPr/>
+                <w:p>
+                  <w:pPr>
+                    <w:pStyle w:val="Compact"/>
+                  </w:pPr>
                 </w:p>
               </w:tc>
               <w:tc>
@@ -1480,38 +1498,23 @@
                 <w:p>
                   <w:pPr>
                     <w:pStyle w:val="Compact"/>
-                    <w:jc w:val="left"/>
-                    <w:jc w:val="center"/>
-                  </w:pPr>
-                  <w:r>
-                    <w:t xml:space="preserve">0 (0.00%)</w:t>
-                  </w:r>
-                </w:p>
-              </w:tc>
-              <w:tc>
-                <w:tcPr/>
-                <w:p>
-                  <w:pPr>
-                    <w:pStyle w:val="Compact"/>
-                    <w:jc w:val="left"/>
-                    <w:jc w:val="center"/>
-                  </w:pPr>
-                  <w:r>
-                    <w:t xml:space="preserve">0 (0.00%)</w:t>
-                  </w:r>
-                </w:p>
-              </w:tc>
-              <w:tc>
-                <w:tcPr/>
-                <w:p>
-                  <w:pPr>
-                    <w:pStyle w:val="Compact"/>
-                    <w:jc w:val="left"/>
-                    <w:jc w:val="center"/>
-                  </w:pPr>
-                  <w:r>
-                    <w:t xml:space="preserve">0 (0.00%)</w:t>
-                  </w:r>
+                  </w:pPr>
+                </w:p>
+              </w:tc>
+              <w:tc>
+                <w:tcPr/>
+                <w:p>
+                  <w:pPr>
+                    <w:pStyle w:val="Compact"/>
+                  </w:pPr>
+                </w:p>
+              </w:tc>
+              <w:tc>
+                <w:tcPr/>
+                <w:p>
+                  <w:pPr>
+                    <w:pStyle w:val="Compact"/>
+                  </w:pPr>
                 </w:p>
               </w:tc>
               <w:tc>
@@ -1599,38 +1602,23 @@
                 <w:p>
                   <w:pPr>
                     <w:pStyle w:val="Compact"/>
-                    <w:jc w:val="left"/>
-                    <w:jc w:val="center"/>
-                  </w:pPr>
-                  <w:r>
-                    <w:t xml:space="preserve">0 (0.00%)</w:t>
-                  </w:r>
-                </w:p>
-              </w:tc>
-              <w:tc>
-                <w:tcPr/>
-                <w:p>
-                  <w:pPr>
-                    <w:pStyle w:val="Compact"/>
-                    <w:jc w:val="left"/>
-                    <w:jc w:val="center"/>
-                  </w:pPr>
-                  <w:r>
-                    <w:t xml:space="preserve">0 (0.00%)</w:t>
-                  </w:r>
-                </w:p>
-              </w:tc>
-              <w:tc>
-                <w:tcPr/>
-                <w:p>
-                  <w:pPr>
-                    <w:pStyle w:val="Compact"/>
-                    <w:jc w:val="left"/>
-                    <w:jc w:val="center"/>
-                  </w:pPr>
-                  <w:r>
-                    <w:t xml:space="preserve">0 (0.00%)</w:t>
-                  </w:r>
+                  </w:pPr>
+                </w:p>
+              </w:tc>
+              <w:tc>
+                <w:tcPr/>
+                <w:p>
+                  <w:pPr>
+                    <w:pStyle w:val="Compact"/>
+                  </w:pPr>
+                </w:p>
+              </w:tc>
+              <w:tc>
+                <w:tcPr/>
+                <w:p>
+                  <w:pPr>
+                    <w:pStyle w:val="Compact"/>
+                  </w:pPr>
                 </w:p>
               </w:tc>
               <w:tc>
@@ -1664,12 +1652,7 @@
                 <w:p>
                   <w:pPr>
                     <w:pStyle w:val="Compact"/>
-                    <w:jc w:val="left"/>
-                    <w:jc w:val="center"/>
-                  </w:pPr>
-                  <w:r>
-                    <w:t xml:space="preserve">0 (0.00%)</w:t>
-                  </w:r>
+                  </w:pPr>
                 </w:p>
               </w:tc>
               <w:tc>
@@ -1703,12 +1686,7 @@
                 <w:p>
                   <w:pPr>
                     <w:pStyle w:val="Compact"/>
-                    <w:jc w:val="left"/>
-                    <w:jc w:val="center"/>
-                  </w:pPr>
-                  <w:r>
-                    <w:t xml:space="preserve">0 (0.00%)</w:t>
-                  </w:r>
+                  </w:pPr>
                 </w:p>
               </w:tc>
               <w:tc>
@@ -1783,25 +1761,15 @@
                 <w:p>
                   <w:pPr>
                     <w:pStyle w:val="Compact"/>
-                    <w:jc w:val="left"/>
-                    <w:jc w:val="center"/>
-                  </w:pPr>
-                  <w:r>
-                    <w:t xml:space="preserve">0 (0.00%)</w:t>
-                  </w:r>
-                </w:p>
-              </w:tc>
-              <w:tc>
-                <w:tcPr/>
-                <w:p>
-                  <w:pPr>
-                    <w:pStyle w:val="Compact"/>
-                    <w:jc w:val="left"/>
-                    <w:jc w:val="center"/>
-                  </w:pPr>
-                  <w:r>
-                    <w:t xml:space="preserve">0 (0.00%)</w:t>
-                  </w:r>
+                  </w:pPr>
+                </w:p>
+              </w:tc>
+              <w:tc>
+                <w:tcPr/>
+                <w:p>
+                  <w:pPr>
+                    <w:pStyle w:val="Compact"/>
+                  </w:pPr>
                 </w:p>
               </w:tc>
               <w:tc>
@@ -1887,12 +1855,7 @@
                 <w:p>
                   <w:pPr>
                     <w:pStyle w:val="Compact"/>
-                    <w:jc w:val="left"/>
-                    <w:jc w:val="center"/>
-                  </w:pPr>
-                  <w:r>
-                    <w:t xml:space="preserve">0 (0.00%)</w:t>
-                  </w:r>
+                  </w:pPr>
                 </w:p>
               </w:tc>
               <w:tc>
@@ -1941,12 +1904,7 @@
                 <w:p>
                   <w:pPr>
                     <w:pStyle w:val="Compact"/>
-                    <w:jc w:val="left"/>
-                    <w:jc w:val="center"/>
-                  </w:pPr>
-                  <w:r>
-                    <w:t xml:space="preserve">0 (0.00%)</w:t>
-                  </w:r>
+                  </w:pPr>
                 </w:p>
               </w:tc>
               <w:tc>
@@ -1967,25 +1925,15 @@
                 <w:p>
                   <w:pPr>
                     <w:pStyle w:val="Compact"/>
-                    <w:jc w:val="left"/>
-                    <w:jc w:val="center"/>
-                  </w:pPr>
-                  <w:r>
-                    <w:t xml:space="preserve">0 (0.00%)</w:t>
-                  </w:r>
-                </w:p>
-              </w:tc>
-              <w:tc>
-                <w:tcPr/>
-                <w:p>
-                  <w:pPr>
-                    <w:pStyle w:val="Compact"/>
-                    <w:jc w:val="left"/>
-                    <w:jc w:val="center"/>
-                  </w:pPr>
-                  <w:r>
-                    <w:t xml:space="preserve">0 (0.00%)</w:t>
-                  </w:r>
+                  </w:pPr>
+                </w:p>
+              </w:tc>
+              <w:tc>
+                <w:tcPr/>
+                <w:p>
+                  <w:pPr>
+                    <w:pStyle w:val="Compact"/>
+                  </w:pPr>
                 </w:p>
               </w:tc>
               <w:tc>
@@ -2032,12 +1980,7 @@
                 <w:p>
                   <w:pPr>
                     <w:pStyle w:val="Compact"/>
-                    <w:jc w:val="left"/>
-                    <w:jc w:val="center"/>
-                  </w:pPr>
-                  <w:r>
-                    <w:t xml:space="preserve">0 (0.00%)</w:t>
-                  </w:r>
+                  </w:pPr>
                 </w:p>
               </w:tc>
               <w:tc>
@@ -2058,12 +2001,7 @@
                 <w:p>
                   <w:pPr>
                     <w:pStyle w:val="Compact"/>
-                    <w:jc w:val="left"/>
-                    <w:jc w:val="center"/>
-                  </w:pPr>
-                  <w:r>
-                    <w:t xml:space="preserve">0 (0.00%)</w:t>
-                  </w:r>
+                  </w:pPr>
                 </w:p>
               </w:tc>
               <w:tc>
@@ -2084,12 +2022,7 @@
                 <w:p>
                   <w:pPr>
                     <w:pStyle w:val="Compact"/>
-                    <w:jc w:val="left"/>
-                    <w:jc w:val="center"/>
-                  </w:pPr>
-                  <w:r>
-                    <w:t xml:space="preserve">0 (0.00%)</w:t>
-                  </w:r>
+                  </w:pPr>
                 </w:p>
               </w:tc>
               <w:tc>
@@ -2309,12 +2242,7 @@
                 <w:p>
                   <w:pPr>
                     <w:pStyle w:val="Compact"/>
-                    <w:jc w:val="left"/>
-                    <w:jc w:val="center"/>
-                  </w:pPr>
-                  <w:r>
-                    <w:t xml:space="preserve">0 (0.00%)</w:t>
-                  </w:r>
+                  </w:pPr>
                 </w:p>
               </w:tc>
               <w:tc>
@@ -2335,25 +2263,15 @@
                 <w:p>
                   <w:pPr>
                     <w:pStyle w:val="Compact"/>
-                    <w:jc w:val="left"/>
-                    <w:jc w:val="center"/>
-                  </w:pPr>
-                  <w:r>
-                    <w:t xml:space="preserve">0 (0.00%)</w:t>
-                  </w:r>
-                </w:p>
-              </w:tc>
-              <w:tc>
-                <w:tcPr/>
-                <w:p>
-                  <w:pPr>
-                    <w:pStyle w:val="Compact"/>
-                    <w:jc w:val="left"/>
-                    <w:jc w:val="center"/>
-                  </w:pPr>
-                  <w:r>
-                    <w:t xml:space="preserve">0 (0.00%)</w:t>
-                  </w:r>
+                  </w:pPr>
+                </w:p>
+              </w:tc>
+              <w:tc>
+                <w:tcPr/>
+                <w:p>
+                  <w:pPr>
+                    <w:pStyle w:val="Compact"/>
+                  </w:pPr>
                 </w:p>
               </w:tc>
               <w:tc>
@@ -2400,25 +2318,15 @@
                 <w:p>
                   <w:pPr>
                     <w:pStyle w:val="Compact"/>
-                    <w:jc w:val="left"/>
-                    <w:jc w:val="center"/>
-                  </w:pPr>
-                  <w:r>
-                    <w:t xml:space="preserve">0 (0.00%)</w:t>
-                  </w:r>
-                </w:p>
-              </w:tc>
-              <w:tc>
-                <w:tcPr/>
-                <w:p>
-                  <w:pPr>
-                    <w:pStyle w:val="Compact"/>
-                    <w:jc w:val="left"/>
-                    <w:jc w:val="center"/>
-                  </w:pPr>
-                  <w:r>
-                    <w:t xml:space="preserve">0 (0.00%)</w:t>
-                  </w:r>
+                  </w:pPr>
+                </w:p>
+              </w:tc>
+              <w:tc>
+                <w:tcPr/>
+                <w:p>
+                  <w:pPr>
+                    <w:pStyle w:val="Compact"/>
+                  </w:pPr>
                 </w:p>
               </w:tc>
               <w:tc>
@@ -2439,12 +2347,7 @@
                 <w:p>
                   <w:pPr>
                     <w:pStyle w:val="Compact"/>
-                    <w:jc w:val="left"/>
-                    <w:jc w:val="center"/>
-                  </w:pPr>
-                  <w:r>
-                    <w:t xml:space="preserve">0 (0.00%)</w:t>
-                  </w:r>
+                  </w:pPr>
                 </w:p>
               </w:tc>
               <w:tc>
@@ -2584,12 +2487,7 @@
                 <w:p>
                   <w:pPr>
                     <w:pStyle w:val="Compact"/>
-                    <w:jc w:val="left"/>
-                    <w:jc w:val="center"/>
-                  </w:pPr>
-                  <w:r>
-                    <w:t xml:space="preserve">0 (0.00%)</w:t>
-                  </w:r>
+                  </w:pPr>
                 </w:p>
               </w:tc>
               <w:tc>
@@ -2623,12 +2521,7 @@
                 <w:p>
                   <w:pPr>
                     <w:pStyle w:val="Compact"/>
-                    <w:jc w:val="left"/>
-                    <w:jc w:val="center"/>
-                  </w:pPr>
-                  <w:r>
-                    <w:t xml:space="preserve">0 (0.00%)</w:t>
-                  </w:r>
+                  </w:pPr>
                 </w:p>
               </w:tc>
               <w:tc>
@@ -2853,7 +2746,44 @@
         <w:pStyle w:val="BodyText"/>
       </w:pPr>
       <w:r>
-        <w:t xml:space="preserve">As seen in table **, 170 retouched tools were identified, with 22.9% (n=39) having an unidentified chert type. From the identified chert types, 24.1% of retouched tools are from local types and 52.9% from non-local cherts. Regarding typologies, 15 types of retouched tools were identified (excluding retouched tool fragments). All these typologies were found in the non-local chert group, while only 7 retouched tool typologies were identified in local cherts/chalcedony. The most common typologies identified in the assemblage were burins (n=52), endscrappers (n=17), retouched flakes (n=30) and splintered pieces (n=26). From all these, the majority were produced in non-local chert, mainly T6 and in lesser numbers T7. Although in lesser numbers as well, backed bladelets were also identified (n=6), but only present in non-local chert types (T6 and T7).</w:t>
+        <w:t xml:space="preserve">As seen in table</w:t>
+      </w:r>
+      <w:r>
+        <w:t xml:space="preserve"> </w:t>
+      </w:r>
+      <w:hyperlink w:anchor="tbl-retouch-gravettian">
+        <w:r>
+          <w:rPr>
+            <w:rStyle w:val="Hyperlink"/>
+          </w:rPr>
+          <w:t xml:space="preserve">Table 2</w:t>
+        </w:r>
+      </w:hyperlink>
+      <w:r>
+        <w:t xml:space="preserve">, 170 retouched tools were identified, with 39 (22.9411765%) having an unidentified chert type. From the identified chert types, 38 (34.2941176%) of retouched tools are from local types, 89 (`r</w:t>
+      </w:r>
+      <w:r>
+        <w:t xml:space="preserve"> </w:t>
+      </w:r>
+      <w:r>
+        <w:rPr>
+          <w:rStyle w:val="VerbatimChar"/>
+        </w:rPr>
+        <w:t xml:space="preserve">58+24+3+1+3*100/170</w:t>
+      </w:r>
+      <w:r>
+        <w:t xml:space="preserve">%) from non-local cherts and 4 are from the TL group. From all chert types, T6 shows the highest numbers of retouched pieces (n=58, 34.1176471%). Regarding typologies, 15 types of retouched tools were identified (excluding retouched tool fragments). All these typologies were found in the non-local chert group, while only 7 retouched tool typologies were identified in local cherts/chalcedony. The most common typologies identified in the assemblage (and for all chert types) were burins (n=52), endscrappers (n=17), retouched flakes (n=30) and splintered pieces (n=26). From all these, the majority were produced in non-local chert, mainly T6 and in lesser numbers T7. Although in lesser numbers as well, backed bladelets were also identified (n=6), but only present in non-local chert types (T6 and T7). The presence of burin spalls in local chert, especially T2 (n=9) and non-local cherts (T6 with n=12 and T7 with n=4) is expected due to the prevalence of burins (</w:t>
+      </w:r>
+      <w:hyperlink w:anchor="tbl-general-gravettian">
+        <w:r>
+          <w:rPr>
+            <w:rStyle w:val="Hyperlink"/>
+          </w:rPr>
+          <w:t xml:space="preserve">Table 1</w:t>
+        </w:r>
+      </w:hyperlink>
+      <w:r>
+        <w:t xml:space="preserve">).</w:t>
       </w:r>
     </w:p>
     <w:tbl>
@@ -5964,7 +5894,63 @@
         <w:pStyle w:val="BodyText"/>
       </w:pPr>
       <w:r>
-        <w:t xml:space="preserve">Regarding the sizes of the lithic artifacts (width, length and weight), blanks (flakes and elongated products) and retouched tools show little differences in the measurements of artefacts of local and non-local chert types. The only exception are T6 and T7 flakes, which show slightly lower weight means (~2.6-3.0 gr) and lower maximum length (~20-22 mm) than the other types. For cores, T2 shows bigger (heavier) values than T6 (means of 21.3 and 12.6, and maximum weight of 37.2 gr and 22.5 gr, respectively), even if they seem to vary in morphology, with little patterns regarding thickness, width and length.</w:t>
+        <w:t xml:space="preserve">Retouched tools were further explored through the tools-to-debitage ratio (</w:t>
+      </w:r>
+      <w:hyperlink w:anchor="fig-ratiotd">
+        <w:r>
+          <w:rPr>
+            <w:rStyle w:val="Hyperlink"/>
+          </w:rPr>
+          <w:t xml:space="preserve">Figure 2</w:t>
+        </w:r>
+      </w:hyperlink>
+      <w:r>
+        <w:t xml:space="preserve"> </w:t>
+      </w:r>
+      <w:r>
+        <w:t xml:space="preserve">and table s++). As seen in</w:t>
+      </w:r>
+      <w:r>
+        <w:t xml:space="preserve"> </w:t>
+      </w:r>
+      <w:hyperlink w:anchor="fig-ratiotd">
+        <w:r>
+          <w:rPr>
+            <w:rStyle w:val="Hyperlink"/>
+          </w:rPr>
+          <w:t xml:space="preserve">Figure 2</w:t>
+        </w:r>
+      </w:hyperlink>
+      <w:r>
+        <w:t xml:space="preserve">, local cherts (T1-5) show low ratios (~2.5-0.5) of retouched tools to blanks, while TL and T6-T8 show higher ratios (~0.9-1.0). The exception is T10 (non-local type), which shows a lower ratio (~0.3), more akin to local cherts. The relation between blank and core numbers was also explored through a blank-to-core ratio (</w:t>
+      </w:r>
+      <w:hyperlink w:anchor="fig-ratiobc">
+        <w:r>
+          <w:rPr>
+            <w:rStyle w:val="Hyperlink"/>
+          </w:rPr>
+          <w:t xml:space="preserve">Figure 1</w:t>
+        </w:r>
+      </w:hyperlink>
+      <w:r>
+        <w:t xml:space="preserve"> </w:t>
+      </w:r>
+      <w:r>
+        <w:t xml:space="preserve">and table s++). The results show that local types T1 and T2 show lower ratios (&lt;4) of blanks to cores, although other local types (T3-T5) have no identified cores</w:t>
+      </w:r>
+      <w:r>
+        <w:t xml:space="preserve"> </w:t>
+      </w:r>
+      <w:hyperlink w:anchor="tbl-general-gravettian">
+        <w:r>
+          <w:rPr>
+            <w:rStyle w:val="Hyperlink"/>
+          </w:rPr>
+          <w:t xml:space="preserve">Table 1</w:t>
+        </w:r>
+      </w:hyperlink>
+      <w:r>
+        <w:t xml:space="preserve">. The non-local types, especially T6 and T7 show higher ratios (~8) of blanks to cores, with T10 once again showing values similar to local cherts (~4).</w:t>
       </w:r>
     </w:p>
     <w:tbl>
@@ -5980,7 +5966,7 @@
       <w:tr>
         <w:tc>
           <w:tcPr/>
-          <w:bookmarkStart w:id="30" w:name="fig-gravettian-boxplots"/>
+          <w:bookmarkStart w:id="30" w:name="fig-ratiobc"/>
           <w:p>
             <w:pPr>
               <w:pStyle w:val="Compact"/>
@@ -5996,7 +5982,7 @@
                     <a:graphicData uri="http://schemas.openxmlformats.org/drawingml/2006/picture">
                       <pic:pic>
                         <pic:nvPicPr>
-                          <pic:cNvPr descr="paper_files/figure-docx/fig-gravettian-boxplots-1.png" id="29" name="Picture"/>
+                          <pic:cNvPr descr="paper_files/figure-docx/fig-ratiobc-1.png" id="29" name="Picture"/>
                           <pic:cNvPicPr>
                             <a:picLocks noChangeArrowheads="1" noChangeAspect="1"/>
                           </pic:cNvPicPr>
@@ -6039,21 +6025,28 @@
               <w:pStyle w:val="ImageCaption"/>
             </w:pPr>
             <w:r>
-              <w:t xml:space="preserve">Figure 1: Boxplots Solutrean</w:t>
+              <w:t xml:space="preserve">Figure 1: Plotted ratios of blanks-to-core by assemblage and by chert type. All local cherts were grouped in a single category</w:t>
+            </w:r>
+            <w:r>
+              <w:t xml:space="preserve"> </w:t>
+            </w:r>
+            <w:r>
+              <w:t xml:space="preserve">“</w:t>
+            </w:r>
+            <w:r>
+              <w:t xml:space="preserve">Local</w:t>
+            </w:r>
+            <w:r>
+              <w:t xml:space="preserve">”</w:t>
+            </w:r>
+            <w:r>
+              <w:t xml:space="preserve">, while non-local cherts maintained their individual IDs.</w:t>
             </w:r>
           </w:p>
           <w:bookmarkEnd w:id="30"/>
         </w:tc>
       </w:tr>
     </w:tbl>
-    <w:p>
-      <w:pPr>
-        <w:pStyle w:val="BodyText"/>
-      </w:pPr>
-      <w:r>
-        <w:t xml:space="preserve">As mentioned in the methodology, two different ratios were calculated: blank-to-core and tools-to-debitage. In general, non-local chert types show higher values for these ratios. Local types (T1 and T2) show lower ratios (&lt;4) of blanks to cores, although other local types (T3-T5) have no identified cores. The non-local types, especially T6 and T7 show higher ratios (~8) of blanks to cores. T1 to T5 show low ratios (0.25-0.5) of retouched to debitage, while TL and T6-T8 show higher ratios (0.9-1.0). The exception is T10 (non-local type), which shows a lower ratio (0.28), more akin to local cherts.</w:t>
-      </w:r>
-    </w:p>
     <w:tbl>
       <w:tblPr>
         <w:tblStyle w:val="Table"/>
@@ -6067,7 +6060,7 @@
       <w:tr>
         <w:tc>
           <w:tcPr/>
-          <w:bookmarkStart w:id="34" w:name="fig-ratiobc"/>
+          <w:bookmarkStart w:id="34" w:name="fig-ratiotd"/>
           <w:p>
             <w:pPr>
               <w:pStyle w:val="Compact"/>
@@ -6083,7 +6076,7 @@
                     <a:graphicData uri="http://schemas.openxmlformats.org/drawingml/2006/picture">
                       <pic:pic>
                         <pic:nvPicPr>
-                          <pic:cNvPr descr="paper_files/figure-docx/fig-ratiobc-1.png" id="33" name="Picture"/>
+                          <pic:cNvPr descr="paper_files/figure-docx/fig-ratiotd-1.png" id="33" name="Picture"/>
                           <pic:cNvPicPr>
                             <a:picLocks noChangeArrowheads="1" noChangeAspect="1"/>
                           </pic:cNvPicPr>
@@ -6126,7 +6119,7 @@
               <w:pStyle w:val="ImageCaption"/>
             </w:pPr>
             <w:r>
-              <w:t xml:space="preserve">Figure 2: Plotted ratios of blanks-to-core by assemblage and by chert type. All local cherts were grouped in a single category</w:t>
+              <w:t xml:space="preserve">Figure 2: Plotted ratios of tools-to-debitage by assemblage and by chert type. All local cherts were grouped in a single category</w:t>
             </w:r>
             <w:r>
               <w:t xml:space="preserve"> </w:t>
@@ -6148,6 +6141,64 @@
         </w:tc>
       </w:tr>
     </w:tbl>
+    <w:p>
+      <w:pPr>
+        <w:pStyle w:val="BodyText"/>
+      </w:pPr>
+      <w:r>
+        <w:t xml:space="preserve">Regarding the sizes of the lithic artifacts (width, length and weight), blanks (flakes and elongated products) and retouched tools show little differences in the measurements of artefacts of local and non-local chert types. The only exception are T6 and T7 flakes, which show slightly lower weight means (~2.6-3.0 gr) and lower maximum length (~20-22 mm) than the other types. For cores, T2 shows bigger (heavier) values than T6 (means of 21.3 and 12.6, and maximum weight of 37.2 gr and 22.5 gr, respectively), even if they seem to vary in morphology, with little patterns regarding thickness, width and length.</w:t>
+      </w:r>
+    </w:p>
+    <w:p>
+      <w:pPr>
+        <w:pStyle w:val="BodyText"/>
+      </w:pPr>
+      <w:r>
+        <w:t xml:space="preserve">Regarding the weight (</w:t>
+      </w:r>
+      <w:hyperlink w:anchor="fig-gravettian-boxplots">
+        <w:r>
+          <w:rPr>
+            <w:rStyle w:val="Hyperlink"/>
+          </w:rPr>
+          <w:t xml:space="preserve">Figure 3</w:t>
+        </w:r>
+      </w:hyperlink>
+      <w:r>
+        <w:t xml:space="preserve"> </w:t>
+      </w:r>
+      <w:r>
+        <w:t xml:space="preserve">b), although there is some variability, non-local types T6 and T7 seem to have the lowest weights in all classes (flakes, elongated blanks, cores and retouched tools). The lowest means for flakes are for T6 and T7 (~2.5 gr). However, in general, the lightest flakes seem to be from T2 and T6, although T2 also shows several heavy outliers. Elongated products show even smaller means for T6 and T7 (0.5-1 gr), especially when compared to local cherts (~2.5 gr). Regarding cores,</w:t>
+      </w:r>
+      <w:r>
+        <w:t xml:space="preserve"> </w:t>
+      </w:r>
+      <w:hyperlink w:anchor="tbl-general-gravettian">
+        <w:r>
+          <w:rPr>
+            <w:rStyle w:val="Hyperlink"/>
+          </w:rPr>
+          <w:t xml:space="preserve">Table 1</w:t>
+        </w:r>
+      </w:hyperlink>
+      <w:r>
+        <w:t xml:space="preserve"> </w:t>
+      </w:r>
+      <w:r>
+        <w:t xml:space="preserve">shows that type T2 and T6 have the highest number of cores; between these two types, T6 has the lightest cores, with a maximum of ~21 gr and with a mean of ~12 gr, in comparison to T2 with a maximum of ~37 gr and a mean of ~21 gr. Retouched tools shows similar median values among all chert types (2.5-4 gr), although T6 and T7 have the lowest means (~4 gr); in general, and given the high number of retouched tools for T6 (</w:t>
+      </w:r>
+      <w:hyperlink w:anchor="tbl-general-gravettian">
+        <w:r>
+          <w:rPr>
+            <w:rStyle w:val="Hyperlink"/>
+          </w:rPr>
+          <w:t xml:space="preserve">Table 1</w:t>
+        </w:r>
+      </w:hyperlink>
+      <w:r>
+        <w:t xml:space="preserve">), this non-local chert seems to have been consistently reduced with a third quartile ending in the 5 gr mark.</w:t>
+      </w:r>
+    </w:p>
     <w:tbl>
       <w:tblPr>
         <w:tblStyle w:val="Table"/>
@@ -6161,7 +6212,7 @@
       <w:tr>
         <w:tc>
           <w:tcPr/>
-          <w:bookmarkStart w:id="38" w:name="fig-ratiotd"/>
+          <w:bookmarkStart w:id="38" w:name="fig-gravettian-boxplots"/>
           <w:p>
             <w:pPr>
               <w:pStyle w:val="Compact"/>
@@ -6177,7 +6228,7 @@
                     <a:graphicData uri="http://schemas.openxmlformats.org/drawingml/2006/picture">
                       <pic:pic>
                         <pic:nvPicPr>
-                          <pic:cNvPr descr="paper_files/figure-docx/fig-ratiotd-1.png" id="37" name="Picture"/>
+                          <pic:cNvPr descr="paper_files/figure-docx/fig-gravettian-boxplots-1.png" id="37" name="Picture"/>
                           <pic:cNvPicPr>
                             <a:picLocks noChangeArrowheads="1" noChangeAspect="1"/>
                           </pic:cNvPicPr>
@@ -6220,22 +6271,7 @@
               <w:pStyle w:val="ImageCaption"/>
             </w:pPr>
             <w:r>
-              <w:t xml:space="preserve">Figure 3: Plotted ratios of tools-to-debitage by assemblage and by chert type. All local cherts were grouped in a single category</w:t>
-            </w:r>
-            <w:r>
-              <w:t xml:space="preserve"> </w:t>
-            </w:r>
-            <w:r>
-              <w:t xml:space="preserve">“</w:t>
-            </w:r>
-            <w:r>
-              <w:t xml:space="preserve">Local</w:t>
-            </w:r>
-            <w:r>
-              <w:t xml:space="preserve">”</w:t>
-            </w:r>
-            <w:r>
-              <w:t xml:space="preserve">, while non-local cherts maintained their individual IDs.</w:t>
+              <w:t xml:space="preserve">Figure 3: Boxplots Solutrean</w:t>
             </w:r>
           </w:p>
           <w:bookmarkEnd w:id="38"/>
@@ -6243,7 +6279,7 @@
       </w:tr>
     </w:tbl>
     <w:bookmarkEnd w:id="39"/>
-    <w:bookmarkStart w:id="46" w:name="Xdc9bfa082fbc374357b71b2ba253a89572bfd69"/>
+    <w:bookmarkStart w:id="47" w:name="Xdc9bfa082fbc374357b71b2ba253a89572bfd69"/>
     <w:p>
       <w:pPr>
         <w:pStyle w:val="Heading2"/>
@@ -6257,13 +6293,7 @@
         <w:pStyle w:val="FirstParagraph"/>
       </w:pPr>
       <w:r>
-        <w:t xml:space="preserve">The final lithic sample from the Proto-Solutrean assemblage, consisting of the levels 4E and top of level 5, consists of 635 artifacts. When crossing the lithic class with chert type, we see that the local types show high frequency of blanks (&gt;50%, including blank fragments), followed by shatter (~11-27%), cores (~9-12%) and retouched tools (~5-15%). A single burin spall was identified in T4. There is also the absence of core preparation and maintenance products across all local cherts. T1 (chalcedony) is composed mostly of blanks and a retouched tool (Vale Comprido point). The absence of cores but presence of shatter may hint at the knapping of this raw material at the site, but the absence of formal cores perhaps due to the quality of nodules/lenses, which are characterised by fractures. For non-local types, especially those with higher number of artefacts (T6-T8), blanks and blank fragments are the most frequent class (48.3%, 53.1% and 69.2%, respectively). Retouched tools are present in smaller frequencies for the previous mentioned chert types (~17-23%). For T6 the absence of cores but the presence of shatter and a single core preparation and maintenance product suggests knapping on site. Similarly, T7 shows the presence of cores and core fragments (8.4%), shatter (17.0%) and a single core preparation and maintenance product. In comparison, T8, despite more limited in number (n=13), shows only one core, with the rest of the artefacts being blanks (as previously noted) or retouched tools (23.1% and n=3). Aside from the TL artefacts, all non-local cores show at least 1 core and frequently the presence of shatter. As expected, the TL artifacts include a blank and a retouched. However, a shatter was also identified.</w:t>
-      </w:r>
-      <w:r>
-        <w:t xml:space="preserve"> </w:t>
-      </w:r>
-      <w:r>
-        <w:t xml:space="preserve">In total, 65 chert retouched tools were identified, with 23.1% (n=15) having an unidentified chert type. A total of 26 retouched tools correspond to local cherts, while 23 correspond to non-local cherts.</w:t>
+        <w:t xml:space="preserve">The final lithic sample from the Proto-Solutrean assemblage, consisting of the levels 4E and top of level 5, consists of 635 artifacts. When crossing the lithic class with chert type, we see that the local types show high frequency of blanks (&gt;50%, including blank fragments), followed by shatter (~11-27%), cores (~9-12%) and retouched tools (~5-15%). A single burin spall was identified in T4. There is also the absence of core preparation and maintenance products across all local cherts. T1 (chalcedony) is composed mostly of blanks and a retouched tool (Vale Comprido point). The absence of cores but presence of shatter may hint at the knapping of this raw material at the site, but the absence of formal cores perhaps due to the quality of nodules/lenses, which are characterised by fractures. For non-local types, especially those with higher number of artefacts (T6-T8), blanks and blank fragments are the most frequent class (48.3%, 53.1% and 69.2%, respectively). Retouched tools are present in smaller frequencies for the previous mentioned chert types (~17-23%). For T6 the absence of cores but the presence of shatter and a single core preparation and maintenance product suggests knapping on site. Similarly, T7 shows the presence of cores and core fragments (8.4%), shatter (17.0%) and a single core preparation and maintenance product. In comparison, T8, despite more limited in number (n=13), shows only one core, with the rest of the artefacts being blanks (as previously noted) or retouched tools (23.1% and n=3). Aside from the TL artefacts, all non-local cores show at least 1 core and frequently the presence of shatter. As expected, the TL artifacts include a blank and a retouched. However, a shatter was also identified. In total, 65 chert retouched tools were identified, with 23.1% (n=15) having an unidentified chert type. A total of 26 retouched tools correspond to local cherts, while 23 correspond to non-local cherts.</w:t>
       </w:r>
     </w:p>
     <w:tbl>
@@ -6823,25 +6853,15 @@
                 <w:p>
                   <w:pPr>
                     <w:pStyle w:val="Compact"/>
-                    <w:jc w:val="left"/>
-                    <w:jc w:val="center"/>
-                  </w:pPr>
-                  <w:r>
-                    <w:t xml:space="preserve">0 (0.00%)</w:t>
-                  </w:r>
-                </w:p>
-              </w:tc>
-              <w:tc>
-                <w:tcPr/>
-                <w:p>
-                  <w:pPr>
-                    <w:pStyle w:val="Compact"/>
-                    <w:jc w:val="left"/>
-                    <w:jc w:val="center"/>
-                  </w:pPr>
-                  <w:r>
-                    <w:t xml:space="preserve">0 (0.00%)</w:t>
-                  </w:r>
+                  </w:pPr>
+                </w:p>
+              </w:tc>
+              <w:tc>
+                <w:tcPr/>
+                <w:p>
+                  <w:pPr>
+                    <w:pStyle w:val="Compact"/>
+                  </w:pPr>
                 </w:p>
               </w:tc>
               <w:tc>
@@ -6890,38 +6910,23 @@
                 <w:p>
                   <w:pPr>
                     <w:pStyle w:val="Compact"/>
-                    <w:jc w:val="left"/>
-                    <w:jc w:val="center"/>
-                  </w:pPr>
-                  <w:r>
-                    <w:t xml:space="preserve">0 (0.00%)</w:t>
-                  </w:r>
-                </w:p>
-              </w:tc>
-              <w:tc>
-                <w:tcPr/>
-                <w:p>
-                  <w:pPr>
-                    <w:pStyle w:val="Compact"/>
-                    <w:jc w:val="left"/>
-                    <w:jc w:val="center"/>
-                  </w:pPr>
-                  <w:r>
-                    <w:t xml:space="preserve">0 (0.00%)</w:t>
-                  </w:r>
-                </w:p>
-              </w:tc>
-              <w:tc>
-                <w:tcPr/>
-                <w:p>
-                  <w:pPr>
-                    <w:pStyle w:val="Compact"/>
-                    <w:jc w:val="left"/>
-                    <w:jc w:val="center"/>
-                  </w:pPr>
-                  <w:r>
-                    <w:t xml:space="preserve">0 (0.00%)</w:t>
-                  </w:r>
+                  </w:pPr>
+                </w:p>
+              </w:tc>
+              <w:tc>
+                <w:tcPr/>
+                <w:p>
+                  <w:pPr>
+                    <w:pStyle w:val="Compact"/>
+                  </w:pPr>
+                </w:p>
+              </w:tc>
+              <w:tc>
+                <w:tcPr/>
+                <w:p>
+                  <w:pPr>
+                    <w:pStyle w:val="Compact"/>
+                  </w:pPr>
                 </w:p>
               </w:tc>
               <w:tc>
@@ -6942,103 +6947,63 @@
                 <w:p>
                   <w:pPr>
                     <w:pStyle w:val="Compact"/>
-                    <w:jc w:val="left"/>
-                    <w:jc w:val="center"/>
-                  </w:pPr>
-                  <w:r>
-                    <w:t xml:space="preserve">0 (0.00%)</w:t>
-                  </w:r>
-                </w:p>
-              </w:tc>
-              <w:tc>
-                <w:tcPr/>
-                <w:p>
-                  <w:pPr>
-                    <w:pStyle w:val="Compact"/>
-                    <w:jc w:val="left"/>
-                    <w:jc w:val="center"/>
-                  </w:pPr>
-                  <w:r>
-                    <w:t xml:space="preserve">0 (0.00%)</w:t>
-                  </w:r>
-                </w:p>
-              </w:tc>
-              <w:tc>
-                <w:tcPr/>
-                <w:p>
-                  <w:pPr>
-                    <w:pStyle w:val="Compact"/>
-                    <w:jc w:val="left"/>
-                    <w:jc w:val="center"/>
-                  </w:pPr>
-                  <w:r>
-                    <w:t xml:space="preserve">0 (0.00%)</w:t>
-                  </w:r>
-                </w:p>
-              </w:tc>
-              <w:tc>
-                <w:tcPr/>
-                <w:p>
-                  <w:pPr>
-                    <w:pStyle w:val="Compact"/>
-                    <w:jc w:val="left"/>
-                    <w:jc w:val="center"/>
-                  </w:pPr>
-                  <w:r>
-                    <w:t xml:space="preserve">0 (0.00%)</w:t>
-                  </w:r>
-                </w:p>
-              </w:tc>
-              <w:tc>
-                <w:tcPr/>
-                <w:p>
-                  <w:pPr>
-                    <w:pStyle w:val="Compact"/>
-                    <w:jc w:val="left"/>
-                    <w:jc w:val="center"/>
-                  </w:pPr>
-                  <w:r>
-                    <w:t xml:space="preserve">0 (0.00%)</w:t>
-                  </w:r>
-                </w:p>
-              </w:tc>
-              <w:tc>
-                <w:tcPr/>
-                <w:p>
-                  <w:pPr>
-                    <w:pStyle w:val="Compact"/>
-                    <w:jc w:val="left"/>
-                    <w:jc w:val="center"/>
-                  </w:pPr>
-                  <w:r>
-                    <w:t xml:space="preserve">0 (0.00%)</w:t>
-                  </w:r>
-                </w:p>
-              </w:tc>
-              <w:tc>
-                <w:tcPr/>
-                <w:p>
-                  <w:pPr>
-                    <w:pStyle w:val="Compact"/>
-                    <w:jc w:val="left"/>
-                    <w:jc w:val="center"/>
-                  </w:pPr>
-                  <w:r>
-                    <w:t xml:space="preserve">0 (0.00%)</w:t>
-                  </w:r>
-                </w:p>
-              </w:tc>
-              <w:tc>
-                <w:tcPr/>
-                <w:p>
-                  <w:pPr>
-                    <w:pStyle w:val="Compact"/>
-                    <w:jc w:val="left"/>
-                    <w:jc w:val="center"/>
-                  </w:pPr>
-                  <w:r>
-                    <w:t xml:space="preserve">0 (0.00%)</w:t>
-                  </w:r>
+                  </w:pPr>
+                </w:p>
+              </w:tc>
+              <w:tc>
+                <w:tcPr/>
+                <w:p>
+                  <w:pPr>
+                    <w:pStyle w:val="Compact"/>
+                  </w:pPr>
+                </w:p>
+              </w:tc>
+              <w:tc>
+                <w:tcPr/>
+                <w:p>
+                  <w:pPr>
+                    <w:pStyle w:val="Compact"/>
+                  </w:pPr>
+                </w:p>
+              </w:tc>
+              <w:tc>
+                <w:tcPr/>
+                <w:p>
+                  <w:pPr>
+                    <w:pStyle w:val="Compact"/>
+                  </w:pPr>
+                </w:p>
+              </w:tc>
+              <w:tc>
+                <w:tcPr/>
+                <w:p>
+                  <w:pPr>
+                    <w:pStyle w:val="Compact"/>
+                  </w:pPr>
+                </w:p>
+              </w:tc>
+              <w:tc>
+                <w:tcPr/>
+                <w:p>
+                  <w:pPr>
+                    <w:pStyle w:val="Compact"/>
+                  </w:pPr>
+                </w:p>
+              </w:tc>
+              <w:tc>
+                <w:tcPr/>
+                <w:p>
+                  <w:pPr>
+                    <w:pStyle w:val="Compact"/>
+                  </w:pPr>
+                </w:p>
+              </w:tc>
+              <w:tc>
+                <w:tcPr/>
+                <w:p>
+                  <w:pPr>
+                    <w:pStyle w:val="Compact"/>
+                  </w:pPr>
                 </w:p>
               </w:tc>
               <w:tc>
@@ -7074,12 +7039,7 @@
                 <w:p>
                   <w:pPr>
                     <w:pStyle w:val="Compact"/>
-                    <w:jc w:val="left"/>
-                    <w:jc w:val="center"/>
-                  </w:pPr>
-                  <w:r>
-                    <w:t xml:space="preserve">0 (0.00%)</w:t>
-                  </w:r>
+                  </w:pPr>
                 </w:p>
               </w:tc>
               <w:tc>
@@ -7139,12 +7099,7 @@
                 <w:p>
                   <w:pPr>
                     <w:pStyle w:val="Compact"/>
-                    <w:jc w:val="left"/>
-                    <w:jc w:val="center"/>
-                  </w:pPr>
-                  <w:r>
-                    <w:t xml:space="preserve">0 (0.00%)</w:t>
-                  </w:r>
+                  </w:pPr>
                 </w:p>
               </w:tc>
               <w:tc>
@@ -7191,25 +7146,15 @@
                 <w:p>
                   <w:pPr>
                     <w:pStyle w:val="Compact"/>
-                    <w:jc w:val="left"/>
-                    <w:jc w:val="center"/>
-                  </w:pPr>
-                  <w:r>
-                    <w:t xml:space="preserve">0 (0.00%)</w:t>
-                  </w:r>
-                </w:p>
-              </w:tc>
-              <w:tc>
-                <w:tcPr/>
-                <w:p>
-                  <w:pPr>
-                    <w:pStyle w:val="Compact"/>
-                    <w:jc w:val="left"/>
-                    <w:jc w:val="center"/>
-                  </w:pPr>
-                  <w:r>
-                    <w:t xml:space="preserve">0 (0.00%)</w:t>
-                  </w:r>
+                  </w:pPr>
+                </w:p>
+              </w:tc>
+              <w:tc>
+                <w:tcPr/>
+                <w:p>
+                  <w:pPr>
+                    <w:pStyle w:val="Compact"/>
+                  </w:pPr>
                 </w:p>
               </w:tc>
               <w:tc>
@@ -7258,12 +7203,7 @@
                 <w:p>
                   <w:pPr>
                     <w:pStyle w:val="Compact"/>
-                    <w:jc w:val="left"/>
-                    <w:jc w:val="center"/>
-                  </w:pPr>
-                  <w:r>
-                    <w:t xml:space="preserve">0 (0.00%)</w:t>
-                  </w:r>
+                  </w:pPr>
                 </w:p>
               </w:tc>
               <w:tc>
@@ -7284,12 +7224,7 @@
                 <w:p>
                   <w:pPr>
                     <w:pStyle w:val="Compact"/>
-                    <w:jc w:val="left"/>
-                    <w:jc w:val="center"/>
-                  </w:pPr>
-                  <w:r>
-                    <w:t xml:space="preserve">0 (0.00%)</w:t>
-                  </w:r>
+                  </w:pPr>
                 </w:p>
               </w:tc>
               <w:tc>
@@ -7323,12 +7258,7 @@
                 <w:p>
                   <w:pPr>
                     <w:pStyle w:val="Compact"/>
-                    <w:jc w:val="left"/>
-                    <w:jc w:val="center"/>
-                  </w:pPr>
-                  <w:r>
-                    <w:t xml:space="preserve">0 (0.00%)</w:t>
-                  </w:r>
+                  </w:pPr>
                 </w:p>
               </w:tc>
               <w:tc>
@@ -7349,64 +7279,39 @@
                 <w:p>
                   <w:pPr>
                     <w:pStyle w:val="Compact"/>
-                    <w:jc w:val="left"/>
-                    <w:jc w:val="center"/>
-                  </w:pPr>
-                  <w:r>
-                    <w:t xml:space="preserve">0 (0.00%)</w:t>
-                  </w:r>
-                </w:p>
-              </w:tc>
-              <w:tc>
-                <w:tcPr/>
-                <w:p>
-                  <w:pPr>
-                    <w:pStyle w:val="Compact"/>
-                    <w:jc w:val="left"/>
-                    <w:jc w:val="center"/>
-                  </w:pPr>
-                  <w:r>
-                    <w:t xml:space="preserve">0 (0.00%)</w:t>
-                  </w:r>
-                </w:p>
-              </w:tc>
-              <w:tc>
-                <w:tcPr/>
-                <w:p>
-                  <w:pPr>
-                    <w:pStyle w:val="Compact"/>
-                    <w:jc w:val="left"/>
-                    <w:jc w:val="center"/>
-                  </w:pPr>
-                  <w:r>
-                    <w:t xml:space="preserve">0 (0.00%)</w:t>
-                  </w:r>
-                </w:p>
-              </w:tc>
-              <w:tc>
-                <w:tcPr/>
-                <w:p>
-                  <w:pPr>
-                    <w:pStyle w:val="Compact"/>
-                    <w:jc w:val="left"/>
-                    <w:jc w:val="center"/>
-                  </w:pPr>
-                  <w:r>
-                    <w:t xml:space="preserve">0 (0.00%)</w:t>
-                  </w:r>
-                </w:p>
-              </w:tc>
-              <w:tc>
-                <w:tcPr/>
-                <w:p>
-                  <w:pPr>
-                    <w:pStyle w:val="Compact"/>
-                    <w:jc w:val="left"/>
-                    <w:jc w:val="center"/>
-                  </w:pPr>
-                  <w:r>
-                    <w:t xml:space="preserve">0 (0.00%)</w:t>
-                  </w:r>
+                  </w:pPr>
+                </w:p>
+              </w:tc>
+              <w:tc>
+                <w:tcPr/>
+                <w:p>
+                  <w:pPr>
+                    <w:pStyle w:val="Compact"/>
+                  </w:pPr>
+                </w:p>
+              </w:tc>
+              <w:tc>
+                <w:tcPr/>
+                <w:p>
+                  <w:pPr>
+                    <w:pStyle w:val="Compact"/>
+                  </w:pPr>
+                </w:p>
+              </w:tc>
+              <w:tc>
+                <w:tcPr/>
+                <w:p>
+                  <w:pPr>
+                    <w:pStyle w:val="Compact"/>
+                  </w:pPr>
+                </w:p>
+              </w:tc>
+              <w:tc>
+                <w:tcPr/>
+                <w:p>
+                  <w:pPr>
+                    <w:pStyle w:val="Compact"/>
+                  </w:pPr>
                 </w:p>
               </w:tc>
               <w:tc>
@@ -7442,64 +7347,39 @@
                 <w:p>
                   <w:pPr>
                     <w:pStyle w:val="Compact"/>
-                    <w:jc w:val="left"/>
-                    <w:jc w:val="center"/>
-                  </w:pPr>
-                  <w:r>
-                    <w:t xml:space="preserve">0 (0.00%)</w:t>
-                  </w:r>
-                </w:p>
-              </w:tc>
-              <w:tc>
-                <w:tcPr/>
-                <w:p>
-                  <w:pPr>
-                    <w:pStyle w:val="Compact"/>
-                    <w:jc w:val="left"/>
-                    <w:jc w:val="center"/>
-                  </w:pPr>
-                  <w:r>
-                    <w:t xml:space="preserve">0 (0.00%)</w:t>
-                  </w:r>
-                </w:p>
-              </w:tc>
-              <w:tc>
-                <w:tcPr/>
-                <w:p>
-                  <w:pPr>
-                    <w:pStyle w:val="Compact"/>
-                    <w:jc w:val="left"/>
-                    <w:jc w:val="center"/>
-                  </w:pPr>
-                  <w:r>
-                    <w:t xml:space="preserve">0 (0.00%)</w:t>
-                  </w:r>
-                </w:p>
-              </w:tc>
-              <w:tc>
-                <w:tcPr/>
-                <w:p>
-                  <w:pPr>
-                    <w:pStyle w:val="Compact"/>
-                    <w:jc w:val="left"/>
-                    <w:jc w:val="center"/>
-                  </w:pPr>
-                  <w:r>
-                    <w:t xml:space="preserve">0 (0.00%)</w:t>
-                  </w:r>
-                </w:p>
-              </w:tc>
-              <w:tc>
-                <w:tcPr/>
-                <w:p>
-                  <w:pPr>
-                    <w:pStyle w:val="Compact"/>
-                    <w:jc w:val="left"/>
-                    <w:jc w:val="center"/>
-                  </w:pPr>
-                  <w:r>
-                    <w:t xml:space="preserve">0 (0.00%)</w:t>
-                  </w:r>
+                  </w:pPr>
+                </w:p>
+              </w:tc>
+              <w:tc>
+                <w:tcPr/>
+                <w:p>
+                  <w:pPr>
+                    <w:pStyle w:val="Compact"/>
+                  </w:pPr>
+                </w:p>
+              </w:tc>
+              <w:tc>
+                <w:tcPr/>
+                <w:p>
+                  <w:pPr>
+                    <w:pStyle w:val="Compact"/>
+                  </w:pPr>
+                </w:p>
+              </w:tc>
+              <w:tc>
+                <w:tcPr/>
+                <w:p>
+                  <w:pPr>
+                    <w:pStyle w:val="Compact"/>
+                  </w:pPr>
+                </w:p>
+              </w:tc>
+              <w:tc>
+                <w:tcPr/>
+                <w:p>
+                  <w:pPr>
+                    <w:pStyle w:val="Compact"/>
+                  </w:pPr>
                 </w:p>
               </w:tc>
               <w:tc>
@@ -7533,51 +7413,31 @@
                 <w:p>
                   <w:pPr>
                     <w:pStyle w:val="Compact"/>
-                    <w:jc w:val="left"/>
-                    <w:jc w:val="center"/>
-                  </w:pPr>
-                  <w:r>
-                    <w:t xml:space="preserve">0 (0.00%)</w:t>
-                  </w:r>
-                </w:p>
-              </w:tc>
-              <w:tc>
-                <w:tcPr/>
-                <w:p>
-                  <w:pPr>
-                    <w:pStyle w:val="Compact"/>
-                    <w:jc w:val="left"/>
-                    <w:jc w:val="center"/>
-                  </w:pPr>
-                  <w:r>
-                    <w:t xml:space="preserve">0 (0.00%)</w:t>
-                  </w:r>
-                </w:p>
-              </w:tc>
-              <w:tc>
-                <w:tcPr/>
-                <w:p>
-                  <w:pPr>
-                    <w:pStyle w:val="Compact"/>
-                    <w:jc w:val="left"/>
-                    <w:jc w:val="center"/>
-                  </w:pPr>
-                  <w:r>
-                    <w:t xml:space="preserve">0 (0.00%)</w:t>
-                  </w:r>
-                </w:p>
-              </w:tc>
-              <w:tc>
-                <w:tcPr/>
-                <w:p>
-                  <w:pPr>
-                    <w:pStyle w:val="Compact"/>
-                    <w:jc w:val="left"/>
-                    <w:jc w:val="center"/>
-                  </w:pPr>
-                  <w:r>
-                    <w:t xml:space="preserve">0 (0.00%)</w:t>
-                  </w:r>
+                  </w:pPr>
+                </w:p>
+              </w:tc>
+              <w:tc>
+                <w:tcPr/>
+                <w:p>
+                  <w:pPr>
+                    <w:pStyle w:val="Compact"/>
+                  </w:pPr>
+                </w:p>
+              </w:tc>
+              <w:tc>
+                <w:tcPr/>
+                <w:p>
+                  <w:pPr>
+                    <w:pStyle w:val="Compact"/>
+                  </w:pPr>
+                </w:p>
+              </w:tc>
+              <w:tc>
+                <w:tcPr/>
+                <w:p>
+                  <w:pPr>
+                    <w:pStyle w:val="Compact"/>
+                  </w:pPr>
                 </w:p>
               </w:tc>
               <w:tc>
@@ -7743,12 +7603,7 @@
                 <w:p>
                   <w:pPr>
                     <w:pStyle w:val="Compact"/>
-                    <w:jc w:val="left"/>
-                    <w:jc w:val="center"/>
-                  </w:pPr>
-                  <w:r>
-                    <w:t xml:space="preserve">0 (0.00%)</w:t>
-                  </w:r>
+                  </w:pPr>
                 </w:p>
               </w:tc>
               <w:tc>
@@ -7810,12 +7665,7 @@
                 <w:p>
                   <w:pPr>
                     <w:pStyle w:val="Compact"/>
-                    <w:jc w:val="left"/>
-                    <w:jc w:val="center"/>
-                  </w:pPr>
-                  <w:r>
-                    <w:t xml:space="preserve">0 (0.00%)</w:t>
-                  </w:r>
+                  </w:pPr>
                 </w:p>
               </w:tc>
               <w:tc>
@@ -7836,12 +7686,7 @@
                 <w:p>
                   <w:pPr>
                     <w:pStyle w:val="Compact"/>
-                    <w:jc w:val="left"/>
-                    <w:jc w:val="center"/>
-                  </w:pPr>
-                  <w:r>
-                    <w:t xml:space="preserve">0 (0.00%)</w:t>
-                  </w:r>
+                  </w:pPr>
                 </w:p>
               </w:tc>
               <w:tc>
@@ -7862,12 +7707,7 @@
                 <w:p>
                   <w:pPr>
                     <w:pStyle w:val="Compact"/>
-                    <w:jc w:val="left"/>
-                    <w:jc w:val="center"/>
-                  </w:pPr>
-                  <w:r>
-                    <w:t xml:space="preserve">0 (0.00%)</w:t>
-                  </w:r>
+                  </w:pPr>
                 </w:p>
               </w:tc>
               <w:tc>
@@ -7888,64 +7728,39 @@
                 <w:p>
                   <w:pPr>
                     <w:pStyle w:val="Compact"/>
-                    <w:jc w:val="left"/>
-                    <w:jc w:val="center"/>
-                  </w:pPr>
-                  <w:r>
-                    <w:t xml:space="preserve">0 (0.00%)</w:t>
-                  </w:r>
-                </w:p>
-              </w:tc>
-              <w:tc>
-                <w:tcPr/>
-                <w:p>
-                  <w:pPr>
-                    <w:pStyle w:val="Compact"/>
-                    <w:jc w:val="left"/>
-                    <w:jc w:val="center"/>
-                  </w:pPr>
-                  <w:r>
-                    <w:t xml:space="preserve">0 (0.00%)</w:t>
-                  </w:r>
-                </w:p>
-              </w:tc>
-              <w:tc>
-                <w:tcPr/>
-                <w:p>
-                  <w:pPr>
-                    <w:pStyle w:val="Compact"/>
-                    <w:jc w:val="left"/>
-                    <w:jc w:val="center"/>
-                  </w:pPr>
-                  <w:r>
-                    <w:t xml:space="preserve">0 (0.00%)</w:t>
-                  </w:r>
-                </w:p>
-              </w:tc>
-              <w:tc>
-                <w:tcPr/>
-                <w:p>
-                  <w:pPr>
-                    <w:pStyle w:val="Compact"/>
-                    <w:jc w:val="left"/>
-                    <w:jc w:val="center"/>
-                  </w:pPr>
-                  <w:r>
-                    <w:t xml:space="preserve">0 (0.00%)</w:t>
-                  </w:r>
-                </w:p>
-              </w:tc>
-              <w:tc>
-                <w:tcPr/>
-                <w:p>
-                  <w:pPr>
-                    <w:pStyle w:val="Compact"/>
-                    <w:jc w:val="left"/>
-                    <w:jc w:val="center"/>
-                  </w:pPr>
-                  <w:r>
-                    <w:t xml:space="preserve">0 (0.00%)</w:t>
-                  </w:r>
+                  </w:pPr>
+                </w:p>
+              </w:tc>
+              <w:tc>
+                <w:tcPr/>
+                <w:p>
+                  <w:pPr>
+                    <w:pStyle w:val="Compact"/>
+                  </w:pPr>
+                </w:p>
+              </w:tc>
+              <w:tc>
+                <w:tcPr/>
+                <w:p>
+                  <w:pPr>
+                    <w:pStyle w:val="Compact"/>
+                  </w:pPr>
+                </w:p>
+              </w:tc>
+              <w:tc>
+                <w:tcPr/>
+                <w:p>
+                  <w:pPr>
+                    <w:pStyle w:val="Compact"/>
+                  </w:pPr>
+                </w:p>
+              </w:tc>
+              <w:tc>
+                <w:tcPr/>
+                <w:p>
+                  <w:pPr>
+                    <w:pStyle w:val="Compact"/>
+                  </w:pPr>
                 </w:p>
               </w:tc>
               <w:tc>
@@ -8085,12 +7900,7 @@
                 <w:p>
                   <w:pPr>
                     <w:pStyle w:val="Compact"/>
-                    <w:jc w:val="left"/>
-                    <w:jc w:val="center"/>
-                  </w:pPr>
-                  <w:r>
-                    <w:t xml:space="preserve">0 (0.00%)</w:t>
-                  </w:r>
+                  </w:pPr>
                 </w:p>
               </w:tc>
               <w:tc>
@@ -8111,12 +7921,7 @@
                 <w:p>
                   <w:pPr>
                     <w:pStyle w:val="Compact"/>
-                    <w:jc w:val="left"/>
-                    <w:jc w:val="center"/>
-                  </w:pPr>
-                  <w:r>
-                    <w:t xml:space="preserve">0 (0.00%)</w:t>
-                  </w:r>
+                  </w:pPr>
                 </w:p>
               </w:tc>
               <w:tc>
@@ -10681,8 +10486,512 @@
         <w:t xml:space="preserve">Similar to the Gravettian, non-local cherts seem to show the highest values in the calculated blank-to-core and tool-to-debitage ratios. T2 and T4 show the lowest ratios (8.7 and 6.2 respectively) of blanks per cores, while the non-local T7 shows the highest ratios (11.0) of blanks to cores. Unlike the Gravettian, T1 (local chalcedony) and T6 (non-local chert) have no cores. The lowest ratio of retouched to debitage is seen in T1 and T4, with values below 0.1, while other local types show slightly higher values (0.1-0.2). Following the same trend as the Gravettian, the non-local cherts show slightly higher ratios (0.3-0.5) of retouched to debitage.</w:t>
       </w:r>
     </w:p>
-    <w:bookmarkEnd w:id="46"/>
-    <w:bookmarkStart w:id="53" w:name="solutrean-levels-a-to-c"/>
+    <w:tbl>
+      <w:tblPr>
+        <w:tblStyle w:val="Table"/>
+        <w:tblW w:type="pct" w:w="5000"/>
+        <w:tblLayout w:type="fixed"/>
+        <w:tblLook w:firstRow="0" w:lastRow="0" w:firstColumn="0" w:lastColumn="0" w:noHBand="0" w:noVBand="0" w:val="0000"/>
+      </w:tblPr>
+      <w:tblGrid>
+        <w:gridCol w:w="7920"/>
+      </w:tblGrid>
+      <w:tr>
+        <w:tc>
+          <w:tcPr/>
+          <w:bookmarkStart w:id="46" w:name="tbl-TL-classes"/>
+          <w:p>
+            <w:pPr>
+              <w:jc w:val="center"/>
+            </w:pPr>
+            <w:pPr>
+              <w:jc w:val="start"/>
+              <w:spacing w:before="200"/>
+              <w:pStyle w:val="ImageCaption"/>
+            </w:pPr>
+            <w:r>
+              <w:t xml:space="preserve">Table 5: Trace lithologies cherts from the Gravettian and Proto-Solutrean assemblages of the Terrace and Solutrean assemblage from the Shelter and corresponding technological class.</w:t>
+            </w:r>
+          </w:p>
+          <w:tbl>
+            <w:tblPr>
+              <w:tblStyle w:val="Table"/>
+              <w:tblW w:type="pct" w:w="5000"/>
+              <w:tblLayout w:type="fixed"/>
+              <w:tblLook w:firstRow="1" w:lastRow="0" w:firstColumn="0" w:lastColumn="0" w:noHBand="0" w:noVBand="0" w:val="0020"/>
+            </w:tblPr>
+            <w:tblGrid>
+              <w:gridCol w:w="1863"/>
+              <w:gridCol w:w="582"/>
+              <w:gridCol w:w="1048"/>
+              <w:gridCol w:w="1747"/>
+              <w:gridCol w:w="2678"/>
+            </w:tblGrid>
+            <w:tr>
+              <w:trPr>
+                <w:tblHeader w:val="on"/>
+              </w:trPr>
+              <w:tc>
+                <w:tcPr/>
+                <w:p>
+                  <w:pPr>
+                    <w:pStyle w:val="Compact"/>
+                    <w:jc w:val="left"/>
+                    <w:jc w:val="center"/>
+                  </w:pPr>
+                  <w:r>
+                    <w:t xml:space="preserve">Technocomplex</w:t>
+                  </w:r>
+                </w:p>
+              </w:tc>
+              <w:tc>
+                <w:tcPr/>
+                <w:p>
+                  <w:pPr>
+                    <w:pStyle w:val="Compact"/>
+                    <w:jc w:val="left"/>
+                    <w:jc w:val="center"/>
+                  </w:pPr>
+                  <w:r>
+                    <w:t xml:space="preserve">TL</w:t>
+                  </w:r>
+                </w:p>
+              </w:tc>
+              <w:tc>
+                <w:tcPr/>
+                <w:p>
+                  <w:pPr>
+                    <w:pStyle w:val="Compact"/>
+                    <w:jc w:val="left"/>
+                    <w:jc w:val="center"/>
+                  </w:pPr>
+                  <w:r>
+                    <w:t xml:space="preserve">ID</w:t>
+                  </w:r>
+                </w:p>
+              </w:tc>
+              <w:tc>
+                <w:tcPr/>
+                <w:p>
+                  <w:pPr>
+                    <w:pStyle w:val="Compact"/>
+                    <w:jc w:val="left"/>
+                    <w:jc w:val="center"/>
+                  </w:pPr>
+                  <w:r>
+                    <w:t xml:space="preserve">CLASS</w:t>
+                  </w:r>
+                </w:p>
+              </w:tc>
+              <w:tc>
+                <w:tcPr/>
+                <w:p>
+                  <w:pPr>
+                    <w:pStyle w:val="Compact"/>
+                    <w:jc w:val="left"/>
+                    <w:jc w:val="center"/>
+                  </w:pPr>
+                  <w:r>
+                    <w:t xml:space="preserve">RETOUCHEDPIECETYPOLOGY</w:t>
+                  </w:r>
+                </w:p>
+              </w:tc>
+            </w:tr>
+            <w:tr>
+              <w:tc>
+                <w:tcPr/>
+                <w:p>
+                  <w:pPr>
+                    <w:pStyle w:val="Compact"/>
+                    <w:jc w:val="left"/>
+                    <w:jc w:val="center"/>
+                  </w:pPr>
+                  <w:r>
+                    <w:t xml:space="preserve">Gravettian</w:t>
+                  </w:r>
+                </w:p>
+              </w:tc>
+              <w:tc>
+                <w:tcPr/>
+                <w:p>
+                  <w:pPr>
+                    <w:pStyle w:val="Compact"/>
+                    <w:jc w:val="left"/>
+                    <w:jc w:val="center"/>
+                  </w:pPr>
+                  <w:r>
+                    <w:t xml:space="preserve">TL01</w:t>
+                  </w:r>
+                </w:p>
+              </w:tc>
+              <w:tc>
+                <w:tcPr/>
+                <w:p>
+                  <w:pPr>
+                    <w:pStyle w:val="Compact"/>
+                    <w:jc w:val="left"/>
+                    <w:jc w:val="center"/>
+                  </w:pPr>
+                  <w:r>
+                    <w:t xml:space="preserve">H21-4539</w:t>
+                  </w:r>
+                </w:p>
+              </w:tc>
+              <w:tc>
+                <w:tcPr/>
+                <w:p>
+                  <w:pPr>
+                    <w:pStyle w:val="Compact"/>
+                    <w:jc w:val="left"/>
+                    <w:jc w:val="center"/>
+                  </w:pPr>
+                  <w:r>
+                    <w:t xml:space="preserve">Blank</w:t>
+                  </w:r>
+                </w:p>
+              </w:tc>
+              <w:tc>
+                <w:tcPr/>
+                <w:p>
+                  <w:pPr>
+                    <w:pStyle w:val="Compact"/>
+                  </w:pPr>
+                </w:p>
+              </w:tc>
+            </w:tr>
+            <w:tr>
+              <w:tc>
+                <w:tcPr/>
+                <w:p>
+                  <w:pPr>
+                    <w:pStyle w:val="Compact"/>
+                    <w:jc w:val="left"/>
+                    <w:jc w:val="center"/>
+                  </w:pPr>
+                  <w:r>
+                    <w:t xml:space="preserve">Gravettian</w:t>
+                  </w:r>
+                </w:p>
+              </w:tc>
+              <w:tc>
+                <w:tcPr/>
+                <w:p>
+                  <w:pPr>
+                    <w:pStyle w:val="Compact"/>
+                    <w:jc w:val="left"/>
+                    <w:jc w:val="center"/>
+                  </w:pPr>
+                  <w:r>
+                    <w:t xml:space="preserve">TL01</w:t>
+                  </w:r>
+                </w:p>
+              </w:tc>
+              <w:tc>
+                <w:tcPr/>
+                <w:p>
+                  <w:pPr>
+                    <w:pStyle w:val="Compact"/>
+                    <w:jc w:val="left"/>
+                    <w:jc w:val="center"/>
+                  </w:pPr>
+                  <w:r>
+                    <w:t xml:space="preserve">I19-3495</w:t>
+                  </w:r>
+                </w:p>
+              </w:tc>
+              <w:tc>
+                <w:tcPr/>
+                <w:p>
+                  <w:pPr>
+                    <w:pStyle w:val="Compact"/>
+                    <w:jc w:val="left"/>
+                    <w:jc w:val="center"/>
+                  </w:pPr>
+                  <w:r>
+                    <w:t xml:space="preserve">CorePreparProd</w:t>
+                  </w:r>
+                </w:p>
+              </w:tc>
+              <w:tc>
+                <w:tcPr/>
+                <w:p>
+                  <w:pPr>
+                    <w:pStyle w:val="Compact"/>
+                  </w:pPr>
+                </w:p>
+              </w:tc>
+            </w:tr>
+            <w:tr>
+              <w:tc>
+                <w:tcPr/>
+                <w:p>
+                  <w:pPr>
+                    <w:pStyle w:val="Compact"/>
+                    <w:jc w:val="left"/>
+                    <w:jc w:val="center"/>
+                  </w:pPr>
+                  <w:r>
+                    <w:t xml:space="preserve">Gravettian</w:t>
+                  </w:r>
+                </w:p>
+              </w:tc>
+              <w:tc>
+                <w:tcPr/>
+                <w:p>
+                  <w:pPr>
+                    <w:pStyle w:val="Compact"/>
+                    <w:jc w:val="left"/>
+                    <w:jc w:val="center"/>
+                  </w:pPr>
+                  <w:r>
+                    <w:t xml:space="preserve">TL01</w:t>
+                  </w:r>
+                </w:p>
+              </w:tc>
+              <w:tc>
+                <w:tcPr/>
+                <w:p>
+                  <w:pPr>
+                    <w:pStyle w:val="Compact"/>
+                    <w:jc w:val="left"/>
+                    <w:jc w:val="center"/>
+                  </w:pPr>
+                  <w:r>
+                    <w:t xml:space="preserve">I20-3966</w:t>
+                  </w:r>
+                </w:p>
+              </w:tc>
+              <w:tc>
+                <w:tcPr/>
+                <w:p>
+                  <w:pPr>
+                    <w:pStyle w:val="Compact"/>
+                    <w:jc w:val="left"/>
+                    <w:jc w:val="center"/>
+                  </w:pPr>
+                  <w:r>
+                    <w:t xml:space="preserve">BurinSpall</w:t>
+                  </w:r>
+                </w:p>
+              </w:tc>
+              <w:tc>
+                <w:tcPr/>
+                <w:p>
+                  <w:pPr>
+                    <w:pStyle w:val="Compact"/>
+                  </w:pPr>
+                </w:p>
+              </w:tc>
+            </w:tr>
+            <w:tr>
+              <w:tc>
+                <w:tcPr/>
+                <w:p>
+                  <w:pPr>
+                    <w:pStyle w:val="Compact"/>
+                    <w:jc w:val="left"/>
+                    <w:jc w:val="center"/>
+                  </w:pPr>
+                  <w:r>
+                    <w:t xml:space="preserve">Gravettian</w:t>
+                  </w:r>
+                </w:p>
+              </w:tc>
+              <w:tc>
+                <w:tcPr/>
+                <w:p>
+                  <w:pPr>
+                    <w:pStyle w:val="Compact"/>
+                    <w:jc w:val="left"/>
+                    <w:jc w:val="center"/>
+                  </w:pPr>
+                  <w:r>
+                    <w:t xml:space="preserve">TL02</w:t>
+                  </w:r>
+                </w:p>
+              </w:tc>
+              <w:tc>
+                <w:tcPr/>
+                <w:p>
+                  <w:pPr>
+                    <w:pStyle w:val="Compact"/>
+                    <w:jc w:val="left"/>
+                    <w:jc w:val="center"/>
+                  </w:pPr>
+                  <w:r>
+                    <w:t xml:space="preserve">I19-2943</w:t>
+                  </w:r>
+                </w:p>
+              </w:tc>
+              <w:tc>
+                <w:tcPr/>
+                <w:p>
+                  <w:pPr>
+                    <w:pStyle w:val="Compact"/>
+                    <w:jc w:val="left"/>
+                    <w:jc w:val="center"/>
+                  </w:pPr>
+                  <w:r>
+                    <w:t xml:space="preserve">RetouchedPiece</w:t>
+                  </w:r>
+                </w:p>
+              </w:tc>
+              <w:tc>
+                <w:tcPr/>
+                <w:p>
+                  <w:pPr>
+                    <w:pStyle w:val="Compact"/>
+                    <w:jc w:val="left"/>
+                    <w:jc w:val="center"/>
+                  </w:pPr>
+                  <w:r>
+                    <w:t xml:space="preserve">Burin</w:t>
+                  </w:r>
+                </w:p>
+              </w:tc>
+            </w:tr>
+            <w:tr>
+              <w:tc>
+                <w:tcPr/>
+                <w:p>
+                  <w:pPr>
+                    <w:pStyle w:val="Compact"/>
+                    <w:jc w:val="left"/>
+                    <w:jc w:val="center"/>
+                  </w:pPr>
+                  <w:r>
+                    <w:t xml:space="preserve">Proto-Solutrean</w:t>
+                  </w:r>
+                </w:p>
+              </w:tc>
+              <w:tc>
+                <w:tcPr/>
+                <w:p>
+                  <w:pPr>
+                    <w:pStyle w:val="Compact"/>
+                    <w:jc w:val="left"/>
+                    <w:jc w:val="center"/>
+                  </w:pPr>
+                  <w:r>
+                    <w:t xml:space="preserve">TL03</w:t>
+                  </w:r>
+                </w:p>
+              </w:tc>
+              <w:tc>
+                <w:tcPr/>
+                <w:p>
+                  <w:pPr>
+                    <w:pStyle w:val="Compact"/>
+                    <w:jc w:val="left"/>
+                    <w:jc w:val="center"/>
+                  </w:pPr>
+                  <w:r>
+                    <w:t xml:space="preserve">I18-2163</w:t>
+                  </w:r>
+                </w:p>
+              </w:tc>
+              <w:tc>
+                <w:tcPr/>
+                <w:p>
+                  <w:pPr>
+                    <w:pStyle w:val="Compact"/>
+                    <w:jc w:val="left"/>
+                    <w:jc w:val="center"/>
+                  </w:pPr>
+                  <w:r>
+                    <w:t xml:space="preserve">RetouchedPiece</w:t>
+                  </w:r>
+                </w:p>
+              </w:tc>
+              <w:tc>
+                <w:tcPr/>
+                <w:p>
+                  <w:pPr>
+                    <w:pStyle w:val="Compact"/>
+                    <w:jc w:val="left"/>
+                    <w:jc w:val="center"/>
+                  </w:pPr>
+                  <w:r>
+                    <w:t xml:space="preserve">Endscraper</w:t>
+                  </w:r>
+                </w:p>
+              </w:tc>
+            </w:tr>
+            <w:tr>
+              <w:tc>
+                <w:tcPr/>
+                <w:p>
+                  <w:pPr>
+                    <w:pStyle w:val="Compact"/>
+                    <w:jc w:val="left"/>
+                    <w:jc w:val="center"/>
+                  </w:pPr>
+                  <w:r>
+                    <w:t xml:space="preserve">Gravettian</w:t>
+                  </w:r>
+                </w:p>
+              </w:tc>
+              <w:tc>
+                <w:tcPr/>
+                <w:p>
+                  <w:pPr>
+                    <w:pStyle w:val="Compact"/>
+                    <w:jc w:val="left"/>
+                    <w:jc w:val="center"/>
+                  </w:pPr>
+                  <w:r>
+                    <w:t xml:space="preserve">TL04</w:t>
+                  </w:r>
+                </w:p>
+              </w:tc>
+              <w:tc>
+                <w:tcPr/>
+                <w:p>
+                  <w:pPr>
+                    <w:pStyle w:val="Compact"/>
+                    <w:jc w:val="left"/>
+                    <w:jc w:val="center"/>
+                  </w:pPr>
+                  <w:r>
+                    <w:t xml:space="preserve">H19-4063</w:t>
+                  </w:r>
+                </w:p>
+              </w:tc>
+              <w:tc>
+                <w:tcPr/>
+                <w:p>
+                  <w:pPr>
+                    <w:pStyle w:val="Compact"/>
+                    <w:jc w:val="left"/>
+                    <w:jc w:val="center"/>
+                  </w:pPr>
+                  <w:r>
+                    <w:t xml:space="preserve">RetouchedPiece</w:t>
+                  </w:r>
+                </w:p>
+              </w:tc>
+              <w:tc>
+                <w:tcPr/>
+                <w:p>
+                  <w:pPr>
+                    <w:pStyle w:val="Compact"/>
+                    <w:jc w:val="left"/>
+                    <w:jc w:val="center"/>
+                  </w:pPr>
+                  <w:r>
+                    <w:t xml:space="preserve">Endscrapper</w:t>
+                  </w:r>
+                </w:p>
+              </w:tc>
+            </w:tr>
+          </w:tbl>
+          <w:bookmarkEnd w:id="46"/>
+          <w:p/>
+        </w:tc>
+      </w:tr>
+    </w:tbl>
+    <w:bookmarkEnd w:id="47"/>
+    <w:bookmarkStart w:id="54" w:name="solutrean-levels-a-to-c"/>
     <w:p>
       <w:pPr>
         <w:pStyle w:val="Heading2"/>
@@ -10712,7 +11021,7 @@
       <w:tr>
         <w:tc>
           <w:tcPr/>
-          <w:bookmarkStart w:id="47" w:name="tbl-general-solutrean"/>
+          <w:bookmarkStart w:id="48" w:name="tbl-general-solutrean"/>
           <w:p>
             <w:pPr>
               <w:jc w:val="center"/>
@@ -10723,7 +11032,7 @@
               <w:pStyle w:val="ImageCaption"/>
             </w:pPr>
             <w:r>
-              <w:t xml:space="preserve">Table 5: Number and percentage of technotypological classes by raw material type from the Solutrean assemblage (levels A to C) of the Shelter area of Vale Boi.</w:t>
+              <w:t xml:space="preserve">Table 6: Number and percentage of technotypological classes by raw material type from the Solutrean assemblage (levels A to C) of the Shelter area of Vale Boi.</w:t>
             </w:r>
           </w:p>
           <w:tbl>
@@ -10969,12 +11278,7 @@
                 <w:p>
                   <w:pPr>
                     <w:pStyle w:val="Compact"/>
-                    <w:jc w:val="left"/>
-                    <w:jc w:val="center"/>
-                  </w:pPr>
-                  <w:r>
-                    <w:t xml:space="preserve">0 (0.00%)</w:t>
-                  </w:r>
+                  </w:pPr>
                 </w:p>
               </w:tc>
               <w:tc>
@@ -10995,142 +11299,87 @@
                 <w:p>
                   <w:pPr>
                     <w:pStyle w:val="Compact"/>
-                    <w:jc w:val="left"/>
-                    <w:jc w:val="center"/>
-                  </w:pPr>
-                  <w:r>
-                    <w:t xml:space="preserve">0 (0.00%)</w:t>
-                  </w:r>
-                </w:p>
-              </w:tc>
-              <w:tc>
-                <w:tcPr/>
-                <w:p>
-                  <w:pPr>
-                    <w:pStyle w:val="Compact"/>
-                    <w:jc w:val="left"/>
-                    <w:jc w:val="center"/>
-                  </w:pPr>
-                  <w:r>
-                    <w:t xml:space="preserve">0 (0.00%)</w:t>
-                  </w:r>
-                </w:p>
-              </w:tc>
-              <w:tc>
-                <w:tcPr/>
-                <w:p>
-                  <w:pPr>
-                    <w:pStyle w:val="Compact"/>
-                    <w:jc w:val="left"/>
-                    <w:jc w:val="center"/>
-                  </w:pPr>
-                  <w:r>
-                    <w:t xml:space="preserve">0 (0.00%)</w:t>
-                  </w:r>
-                </w:p>
-              </w:tc>
-              <w:tc>
-                <w:tcPr/>
-                <w:p>
-                  <w:pPr>
-                    <w:pStyle w:val="Compact"/>
-                    <w:jc w:val="left"/>
-                    <w:jc w:val="center"/>
-                  </w:pPr>
-                  <w:r>
-                    <w:t xml:space="preserve">0 (0.00%)</w:t>
-                  </w:r>
-                </w:p>
-              </w:tc>
-              <w:tc>
-                <w:tcPr/>
-                <w:p>
-                  <w:pPr>
-                    <w:pStyle w:val="Compact"/>
-                    <w:jc w:val="left"/>
-                    <w:jc w:val="center"/>
-                  </w:pPr>
-                  <w:r>
-                    <w:t xml:space="preserve">0 (0.00%)</w:t>
-                  </w:r>
-                </w:p>
-              </w:tc>
-              <w:tc>
-                <w:tcPr/>
-                <w:p>
-                  <w:pPr>
-                    <w:pStyle w:val="Compact"/>
-                    <w:jc w:val="left"/>
-                    <w:jc w:val="center"/>
-                  </w:pPr>
-                  <w:r>
-                    <w:t xml:space="preserve">0 (0.00%)</w:t>
-                  </w:r>
-                </w:p>
-              </w:tc>
-              <w:tc>
-                <w:tcPr/>
-                <w:p>
-                  <w:pPr>
-                    <w:pStyle w:val="Compact"/>
-                    <w:jc w:val="left"/>
-                    <w:jc w:val="center"/>
-                  </w:pPr>
-                  <w:r>
-                    <w:t xml:space="preserve">0 (0.00%)</w:t>
-                  </w:r>
-                </w:p>
-              </w:tc>
-              <w:tc>
-                <w:tcPr/>
-                <w:p>
-                  <w:pPr>
-                    <w:pStyle w:val="Compact"/>
-                    <w:jc w:val="left"/>
-                    <w:jc w:val="center"/>
-                  </w:pPr>
-                  <w:r>
-                    <w:t xml:space="preserve">0 (0.00%)</w:t>
-                  </w:r>
-                </w:p>
-              </w:tc>
-              <w:tc>
-                <w:tcPr/>
-                <w:p>
-                  <w:pPr>
-                    <w:pStyle w:val="Compact"/>
-                    <w:jc w:val="left"/>
-                    <w:jc w:val="center"/>
-                  </w:pPr>
-                  <w:r>
-                    <w:t xml:space="preserve">0 (0.00%)</w:t>
-                  </w:r>
-                </w:p>
-              </w:tc>
-              <w:tc>
-                <w:tcPr/>
-                <w:p>
-                  <w:pPr>
-                    <w:pStyle w:val="Compact"/>
-                    <w:jc w:val="left"/>
-                    <w:jc w:val="center"/>
-                  </w:pPr>
-                  <w:r>
-                    <w:t xml:space="preserve">0 (0.00%)</w:t>
-                  </w:r>
-                </w:p>
-              </w:tc>
-              <w:tc>
-                <w:tcPr/>
-                <w:p>
-                  <w:pPr>
-                    <w:pStyle w:val="Compact"/>
-                    <w:jc w:val="left"/>
-                    <w:jc w:val="center"/>
-                  </w:pPr>
-                  <w:r>
-                    <w:t xml:space="preserve">0 (0.00%)</w:t>
-                  </w:r>
+                  </w:pPr>
+                </w:p>
+              </w:tc>
+              <w:tc>
+                <w:tcPr/>
+                <w:p>
+                  <w:pPr>
+                    <w:pStyle w:val="Compact"/>
+                  </w:pPr>
+                </w:p>
+              </w:tc>
+              <w:tc>
+                <w:tcPr/>
+                <w:p>
+                  <w:pPr>
+                    <w:pStyle w:val="Compact"/>
+                  </w:pPr>
+                </w:p>
+              </w:tc>
+              <w:tc>
+                <w:tcPr/>
+                <w:p>
+                  <w:pPr>
+                    <w:pStyle w:val="Compact"/>
+                  </w:pPr>
+                </w:p>
+              </w:tc>
+              <w:tc>
+                <w:tcPr/>
+                <w:p>
+                  <w:pPr>
+                    <w:pStyle w:val="Compact"/>
+                  </w:pPr>
+                </w:p>
+              </w:tc>
+              <w:tc>
+                <w:tcPr/>
+                <w:p>
+                  <w:pPr>
+                    <w:pStyle w:val="Compact"/>
+                  </w:pPr>
+                </w:p>
+              </w:tc>
+              <w:tc>
+                <w:tcPr/>
+                <w:p>
+                  <w:pPr>
+                    <w:pStyle w:val="Compact"/>
+                  </w:pPr>
+                </w:p>
+              </w:tc>
+              <w:tc>
+                <w:tcPr/>
+                <w:p>
+                  <w:pPr>
+                    <w:pStyle w:val="Compact"/>
+                  </w:pPr>
+                </w:p>
+              </w:tc>
+              <w:tc>
+                <w:tcPr/>
+                <w:p>
+                  <w:pPr>
+                    <w:pStyle w:val="Compact"/>
+                  </w:pPr>
+                </w:p>
+              </w:tc>
+              <w:tc>
+                <w:tcPr/>
+                <w:p>
+                  <w:pPr>
+                    <w:pStyle w:val="Compact"/>
+                  </w:pPr>
+                </w:p>
+              </w:tc>
+              <w:tc>
+                <w:tcPr/>
+                <w:p>
+                  <w:pPr>
+                    <w:pStyle w:val="Compact"/>
+                  </w:pPr>
                 </w:p>
               </w:tc>
               <w:tc>
@@ -11166,12 +11415,7 @@
                 <w:p>
                   <w:pPr>
                     <w:pStyle w:val="Compact"/>
-                    <w:jc w:val="left"/>
-                    <w:jc w:val="center"/>
-                  </w:pPr>
-                  <w:r>
-                    <w:t xml:space="preserve">0 (0.00%)</w:t>
-                  </w:r>
+                  </w:pPr>
                 </w:p>
               </w:tc>
               <w:tc>
@@ -11192,12 +11436,7 @@
                 <w:p>
                   <w:pPr>
                     <w:pStyle w:val="Compact"/>
-                    <w:jc w:val="left"/>
-                    <w:jc w:val="center"/>
-                  </w:pPr>
-                  <w:r>
-                    <w:t xml:space="preserve">0 (0.00%)</w:t>
-                  </w:r>
+                  </w:pPr>
                 </w:p>
               </w:tc>
               <w:tc>
@@ -11244,12 +11483,7 @@
                 <w:p>
                   <w:pPr>
                     <w:pStyle w:val="Compact"/>
-                    <w:jc w:val="left"/>
-                    <w:jc w:val="center"/>
-                  </w:pPr>
-                  <w:r>
-                    <w:t xml:space="preserve">0 (0.00%)</w:t>
-                  </w:r>
+                  </w:pPr>
                 </w:p>
               </w:tc>
               <w:tc>
@@ -11283,12 +11517,7 @@
                 <w:p>
                   <w:pPr>
                     <w:pStyle w:val="Compact"/>
-                    <w:jc w:val="left"/>
-                    <w:jc w:val="center"/>
-                  </w:pPr>
-                  <w:r>
-                    <w:t xml:space="preserve">0 (0.00%)</w:t>
-                  </w:r>
+                  </w:pPr>
                 </w:p>
               </w:tc>
               <w:tc>
@@ -11309,12 +11538,7 @@
                 <w:p>
                   <w:pPr>
                     <w:pStyle w:val="Compact"/>
-                    <w:jc w:val="left"/>
-                    <w:jc w:val="center"/>
-                  </w:pPr>
-                  <w:r>
-                    <w:t xml:space="preserve">0 (0.00%)</w:t>
-                  </w:r>
+                  </w:pPr>
                 </w:p>
               </w:tc>
               <w:tc>
@@ -11363,12 +11587,7 @@
                 <w:p>
                   <w:pPr>
                     <w:pStyle w:val="Compact"/>
-                    <w:jc w:val="left"/>
-                    <w:jc w:val="center"/>
-                  </w:pPr>
-                  <w:r>
-                    <w:t xml:space="preserve">0 (0.00%)</w:t>
-                  </w:r>
+                  </w:pPr>
                 </w:p>
               </w:tc>
               <w:tc>
@@ -11389,25 +11608,15 @@
                 <w:p>
                   <w:pPr>
                     <w:pStyle w:val="Compact"/>
-                    <w:jc w:val="left"/>
-                    <w:jc w:val="center"/>
-                  </w:pPr>
-                  <w:r>
-                    <w:t xml:space="preserve">0 (0.00%)</w:t>
-                  </w:r>
-                </w:p>
-              </w:tc>
-              <w:tc>
-                <w:tcPr/>
-                <w:p>
-                  <w:pPr>
-                    <w:pStyle w:val="Compact"/>
-                    <w:jc w:val="left"/>
-                    <w:jc w:val="center"/>
-                  </w:pPr>
-                  <w:r>
-                    <w:t xml:space="preserve">0 (0.00%)</w:t>
-                  </w:r>
+                  </w:pPr>
+                </w:p>
+              </w:tc>
+              <w:tc>
+                <w:tcPr/>
+                <w:p>
+                  <w:pPr>
+                    <w:pStyle w:val="Compact"/>
+                  </w:pPr>
                 </w:p>
               </w:tc>
               <w:tc>
@@ -11428,103 +11637,63 @@
                 <w:p>
                   <w:pPr>
                     <w:pStyle w:val="Compact"/>
-                    <w:jc w:val="left"/>
-                    <w:jc w:val="center"/>
-                  </w:pPr>
-                  <w:r>
-                    <w:t xml:space="preserve">0 (0.00%)</w:t>
-                  </w:r>
-                </w:p>
-              </w:tc>
-              <w:tc>
-                <w:tcPr/>
-                <w:p>
-                  <w:pPr>
-                    <w:pStyle w:val="Compact"/>
-                    <w:jc w:val="left"/>
-                    <w:jc w:val="center"/>
-                  </w:pPr>
-                  <w:r>
-                    <w:t xml:space="preserve">0 (0.00%)</w:t>
-                  </w:r>
-                </w:p>
-              </w:tc>
-              <w:tc>
-                <w:tcPr/>
-                <w:p>
-                  <w:pPr>
-                    <w:pStyle w:val="Compact"/>
-                    <w:jc w:val="left"/>
-                    <w:jc w:val="center"/>
-                  </w:pPr>
-                  <w:r>
-                    <w:t xml:space="preserve">0 (0.00%)</w:t>
-                  </w:r>
-                </w:p>
-              </w:tc>
-              <w:tc>
-                <w:tcPr/>
-                <w:p>
-                  <w:pPr>
-                    <w:pStyle w:val="Compact"/>
-                    <w:jc w:val="left"/>
-                    <w:jc w:val="center"/>
-                  </w:pPr>
-                  <w:r>
-                    <w:t xml:space="preserve">0 (0.00%)</w:t>
-                  </w:r>
-                </w:p>
-              </w:tc>
-              <w:tc>
-                <w:tcPr/>
-                <w:p>
-                  <w:pPr>
-                    <w:pStyle w:val="Compact"/>
-                    <w:jc w:val="left"/>
-                    <w:jc w:val="center"/>
-                  </w:pPr>
-                  <w:r>
-                    <w:t xml:space="preserve">0 (0.00%)</w:t>
-                  </w:r>
-                </w:p>
-              </w:tc>
-              <w:tc>
-                <w:tcPr/>
-                <w:p>
-                  <w:pPr>
-                    <w:pStyle w:val="Compact"/>
-                    <w:jc w:val="left"/>
-                    <w:jc w:val="center"/>
-                  </w:pPr>
-                  <w:r>
-                    <w:t xml:space="preserve">0 (0.00%)</w:t>
-                  </w:r>
-                </w:p>
-              </w:tc>
-              <w:tc>
-                <w:tcPr/>
-                <w:p>
-                  <w:pPr>
-                    <w:pStyle w:val="Compact"/>
-                    <w:jc w:val="left"/>
-                    <w:jc w:val="center"/>
-                  </w:pPr>
-                  <w:r>
-                    <w:t xml:space="preserve">0 (0.00%)</w:t>
-                  </w:r>
-                </w:p>
-              </w:tc>
-              <w:tc>
-                <w:tcPr/>
-                <w:p>
-                  <w:pPr>
-                    <w:pStyle w:val="Compact"/>
-                    <w:jc w:val="left"/>
-                    <w:jc w:val="center"/>
-                  </w:pPr>
-                  <w:r>
-                    <w:t xml:space="preserve">0 (0.00%)</w:t>
-                  </w:r>
+                  </w:pPr>
+                </w:p>
+              </w:tc>
+              <w:tc>
+                <w:tcPr/>
+                <w:p>
+                  <w:pPr>
+                    <w:pStyle w:val="Compact"/>
+                  </w:pPr>
+                </w:p>
+              </w:tc>
+              <w:tc>
+                <w:tcPr/>
+                <w:p>
+                  <w:pPr>
+                    <w:pStyle w:val="Compact"/>
+                  </w:pPr>
+                </w:p>
+              </w:tc>
+              <w:tc>
+                <w:tcPr/>
+                <w:p>
+                  <w:pPr>
+                    <w:pStyle w:val="Compact"/>
+                  </w:pPr>
+                </w:p>
+              </w:tc>
+              <w:tc>
+                <w:tcPr/>
+                <w:p>
+                  <w:pPr>
+                    <w:pStyle w:val="Compact"/>
+                  </w:pPr>
+                </w:p>
+              </w:tc>
+              <w:tc>
+                <w:tcPr/>
+                <w:p>
+                  <w:pPr>
+                    <w:pStyle w:val="Compact"/>
+                  </w:pPr>
+                </w:p>
+              </w:tc>
+              <w:tc>
+                <w:tcPr/>
+                <w:p>
+                  <w:pPr>
+                    <w:pStyle w:val="Compact"/>
+                  </w:pPr>
+                </w:p>
+              </w:tc>
+              <w:tc>
+                <w:tcPr/>
+                <w:p>
+                  <w:pPr>
+                    <w:pStyle w:val="Compact"/>
+                  </w:pPr>
                 </w:p>
               </w:tc>
               <w:tc>
@@ -11560,12 +11729,7 @@
                 <w:p>
                   <w:pPr>
                     <w:pStyle w:val="Compact"/>
-                    <w:jc w:val="left"/>
-                    <w:jc w:val="center"/>
-                  </w:pPr>
-                  <w:r>
-                    <w:t xml:space="preserve">0 (0.00%)</w:t>
-                  </w:r>
+                  </w:pPr>
                 </w:p>
               </w:tc>
               <w:tc>
@@ -11586,38 +11750,23 @@
                 <w:p>
                   <w:pPr>
                     <w:pStyle w:val="Compact"/>
-                    <w:jc w:val="left"/>
-                    <w:jc w:val="center"/>
-                  </w:pPr>
-                  <w:r>
-                    <w:t xml:space="preserve">0 (0.00%)</w:t>
-                  </w:r>
-                </w:p>
-              </w:tc>
-              <w:tc>
-                <w:tcPr/>
-                <w:p>
-                  <w:pPr>
-                    <w:pStyle w:val="Compact"/>
-                    <w:jc w:val="left"/>
-                    <w:jc w:val="center"/>
-                  </w:pPr>
-                  <w:r>
-                    <w:t xml:space="preserve">0 (0.00%)</w:t>
-                  </w:r>
-                </w:p>
-              </w:tc>
-              <w:tc>
-                <w:tcPr/>
-                <w:p>
-                  <w:pPr>
-                    <w:pStyle w:val="Compact"/>
-                    <w:jc w:val="left"/>
-                    <w:jc w:val="center"/>
-                  </w:pPr>
-                  <w:r>
-                    <w:t xml:space="preserve">0 (0.00%)</w:t>
-                  </w:r>
+                  </w:pPr>
+                </w:p>
+              </w:tc>
+              <w:tc>
+                <w:tcPr/>
+                <w:p>
+                  <w:pPr>
+                    <w:pStyle w:val="Compact"/>
+                  </w:pPr>
+                </w:p>
+              </w:tc>
+              <w:tc>
+                <w:tcPr/>
+                <w:p>
+                  <w:pPr>
+                    <w:pStyle w:val="Compact"/>
+                  </w:pPr>
                 </w:p>
               </w:tc>
               <w:tc>
@@ -11638,90 +11787,55 @@
                 <w:p>
                   <w:pPr>
                     <w:pStyle w:val="Compact"/>
-                    <w:jc w:val="left"/>
-                    <w:jc w:val="center"/>
-                  </w:pPr>
-                  <w:r>
-                    <w:t xml:space="preserve">0 (0.00%)</w:t>
-                  </w:r>
-                </w:p>
-              </w:tc>
-              <w:tc>
-                <w:tcPr/>
-                <w:p>
-                  <w:pPr>
-                    <w:pStyle w:val="Compact"/>
-                    <w:jc w:val="left"/>
-                    <w:jc w:val="center"/>
-                  </w:pPr>
-                  <w:r>
-                    <w:t xml:space="preserve">0 (0.00%)</w:t>
-                  </w:r>
-                </w:p>
-              </w:tc>
-              <w:tc>
-                <w:tcPr/>
-                <w:p>
-                  <w:pPr>
-                    <w:pStyle w:val="Compact"/>
-                    <w:jc w:val="left"/>
-                    <w:jc w:val="center"/>
-                  </w:pPr>
-                  <w:r>
-                    <w:t xml:space="preserve">0 (0.00%)</w:t>
-                  </w:r>
-                </w:p>
-              </w:tc>
-              <w:tc>
-                <w:tcPr/>
-                <w:p>
-                  <w:pPr>
-                    <w:pStyle w:val="Compact"/>
-                    <w:jc w:val="left"/>
-                    <w:jc w:val="center"/>
-                  </w:pPr>
-                  <w:r>
-                    <w:t xml:space="preserve">0 (0.00%)</w:t>
-                  </w:r>
-                </w:p>
-              </w:tc>
-              <w:tc>
-                <w:tcPr/>
-                <w:p>
-                  <w:pPr>
-                    <w:pStyle w:val="Compact"/>
-                    <w:jc w:val="left"/>
-                    <w:jc w:val="center"/>
-                  </w:pPr>
-                  <w:r>
-                    <w:t xml:space="preserve">0 (0.00%)</w:t>
-                  </w:r>
-                </w:p>
-              </w:tc>
-              <w:tc>
-                <w:tcPr/>
-                <w:p>
-                  <w:pPr>
-                    <w:pStyle w:val="Compact"/>
-                    <w:jc w:val="left"/>
-                    <w:jc w:val="center"/>
-                  </w:pPr>
-                  <w:r>
-                    <w:t xml:space="preserve">0 (0.00%)</w:t>
-                  </w:r>
-                </w:p>
-              </w:tc>
-              <w:tc>
-                <w:tcPr/>
-                <w:p>
-                  <w:pPr>
-                    <w:pStyle w:val="Compact"/>
-                    <w:jc w:val="left"/>
-                    <w:jc w:val="center"/>
-                  </w:pPr>
-                  <w:r>
-                    <w:t xml:space="preserve">0 (0.00%)</w:t>
-                  </w:r>
+                  </w:pPr>
+                </w:p>
+              </w:tc>
+              <w:tc>
+                <w:tcPr/>
+                <w:p>
+                  <w:pPr>
+                    <w:pStyle w:val="Compact"/>
+                  </w:pPr>
+                </w:p>
+              </w:tc>
+              <w:tc>
+                <w:tcPr/>
+                <w:p>
+                  <w:pPr>
+                    <w:pStyle w:val="Compact"/>
+                  </w:pPr>
+                </w:p>
+              </w:tc>
+              <w:tc>
+                <w:tcPr/>
+                <w:p>
+                  <w:pPr>
+                    <w:pStyle w:val="Compact"/>
+                  </w:pPr>
+                </w:p>
+              </w:tc>
+              <w:tc>
+                <w:tcPr/>
+                <w:p>
+                  <w:pPr>
+                    <w:pStyle w:val="Compact"/>
+                  </w:pPr>
+                </w:p>
+              </w:tc>
+              <w:tc>
+                <w:tcPr/>
+                <w:p>
+                  <w:pPr>
+                    <w:pStyle w:val="Compact"/>
+                  </w:pPr>
+                </w:p>
+              </w:tc>
+              <w:tc>
+                <w:tcPr/>
+                <w:p>
+                  <w:pPr>
+                    <w:pStyle w:val="Compact"/>
+                  </w:pPr>
                 </w:p>
               </w:tc>
               <w:tc>
@@ -11861,25 +11975,15 @@
                 <w:p>
                   <w:pPr>
                     <w:pStyle w:val="Compact"/>
-                    <w:jc w:val="left"/>
-                    <w:jc w:val="center"/>
-                  </w:pPr>
-                  <w:r>
-                    <w:t xml:space="preserve">0 (0.00%)</w:t>
-                  </w:r>
-                </w:p>
-              </w:tc>
-              <w:tc>
-                <w:tcPr/>
-                <w:p>
-                  <w:pPr>
-                    <w:pStyle w:val="Compact"/>
-                    <w:jc w:val="left"/>
-                    <w:jc w:val="center"/>
-                  </w:pPr>
-                  <w:r>
-                    <w:t xml:space="preserve">0 (0.00%)</w:t>
-                  </w:r>
+                  </w:pPr>
+                </w:p>
+              </w:tc>
+              <w:tc>
+                <w:tcPr/>
+                <w:p>
+                  <w:pPr>
+                    <w:pStyle w:val="Compact"/>
+                  </w:pPr>
                 </w:p>
               </w:tc>
               <w:tc>
@@ -11900,12 +12004,7 @@
                 <w:p>
                   <w:pPr>
                     <w:pStyle w:val="Compact"/>
-                    <w:jc w:val="left"/>
-                    <w:jc w:val="center"/>
-                  </w:pPr>
-                  <w:r>
-                    <w:t xml:space="preserve">0 (0.00%)</w:t>
-                  </w:r>
+                  </w:pPr>
                 </w:p>
               </w:tc>
               <w:tc>
@@ -11980,12 +12079,7 @@
                 <w:p>
                   <w:pPr>
                     <w:pStyle w:val="Compact"/>
-                    <w:jc w:val="left"/>
-                    <w:jc w:val="center"/>
-                  </w:pPr>
-                  <w:r>
-                    <w:t xml:space="preserve">0 (0.00%)</w:t>
-                  </w:r>
+                  </w:pPr>
                 </w:p>
               </w:tc>
               <w:tc>
@@ -12058,25 +12152,15 @@
                 <w:p>
                   <w:pPr>
                     <w:pStyle w:val="Compact"/>
-                    <w:jc w:val="left"/>
-                    <w:jc w:val="center"/>
-                  </w:pPr>
-                  <w:r>
-                    <w:t xml:space="preserve">0 (0.00%)</w:t>
-                  </w:r>
-                </w:p>
-              </w:tc>
-              <w:tc>
-                <w:tcPr/>
-                <w:p>
-                  <w:pPr>
-                    <w:pStyle w:val="Compact"/>
-                    <w:jc w:val="left"/>
-                    <w:jc w:val="center"/>
-                  </w:pPr>
-                  <w:r>
-                    <w:t xml:space="preserve">0 (0.00%)</w:t>
-                  </w:r>
+                  </w:pPr>
+                </w:p>
+              </w:tc>
+              <w:tc>
+                <w:tcPr/>
+                <w:p>
+                  <w:pPr>
+                    <w:pStyle w:val="Compact"/>
+                  </w:pPr>
                 </w:p>
               </w:tc>
               <w:tc>
@@ -12097,12 +12181,7 @@
                 <w:p>
                   <w:pPr>
                     <w:pStyle w:val="Compact"/>
-                    <w:jc w:val="left"/>
-                    <w:jc w:val="center"/>
-                  </w:pPr>
-                  <w:r>
-                    <w:t xml:space="preserve">0 (0.00%)</w:t>
-                  </w:r>
+                  </w:pPr>
                 </w:p>
               </w:tc>
               <w:tc>
@@ -12268,12 +12347,7 @@
                 <w:p>
                   <w:pPr>
                     <w:pStyle w:val="Compact"/>
-                    <w:jc w:val="left"/>
-                    <w:jc w:val="center"/>
-                  </w:pPr>
-                  <w:r>
-                    <w:t xml:space="preserve">0 (0.00%)</w:t>
-                  </w:r>
+                  </w:pPr>
                 </w:p>
               </w:tc>
               <w:tc>
@@ -12387,12 +12461,7 @@
                 <w:p>
                   <w:pPr>
                     <w:pStyle w:val="Compact"/>
-                    <w:jc w:val="left"/>
-                    <w:jc w:val="center"/>
-                  </w:pPr>
-                  <w:r>
-                    <w:t xml:space="preserve">0 (0.00%)</w:t>
-                  </w:r>
+                  </w:pPr>
                 </w:p>
               </w:tc>
               <w:tc>
@@ -12452,12 +12521,7 @@
                 <w:p>
                   <w:pPr>
                     <w:pStyle w:val="Compact"/>
-                    <w:jc w:val="left"/>
-                    <w:jc w:val="center"/>
-                  </w:pPr>
-                  <w:r>
-                    <w:t xml:space="preserve">0 (0.00%)</w:t>
-                  </w:r>
+                  </w:pPr>
                 </w:p>
               </w:tc>
               <w:tc>
@@ -12491,12 +12555,7 @@
                 <w:p>
                   <w:pPr>
                     <w:pStyle w:val="Compact"/>
-                    <w:jc w:val="left"/>
-                    <w:jc w:val="center"/>
-                  </w:pPr>
-                  <w:r>
-                    <w:t xml:space="preserve">0 (0.00%)</w:t>
-                  </w:r>
+                  </w:pPr>
                 </w:p>
               </w:tc>
               <w:tc>
@@ -12571,25 +12630,15 @@
                 <w:p>
                   <w:pPr>
                     <w:pStyle w:val="Compact"/>
-                    <w:jc w:val="left"/>
-                    <w:jc w:val="center"/>
-                  </w:pPr>
-                  <w:r>
-                    <w:t xml:space="preserve">0 (0.00%)</w:t>
-                  </w:r>
-                </w:p>
-              </w:tc>
-              <w:tc>
-                <w:tcPr/>
-                <w:p>
-                  <w:pPr>
-                    <w:pStyle w:val="Compact"/>
-                    <w:jc w:val="left"/>
-                    <w:jc w:val="center"/>
-                  </w:pPr>
-                  <w:r>
-                    <w:t xml:space="preserve">0 (0.00%)</w:t>
-                  </w:r>
+                  </w:pPr>
+                </w:p>
+              </w:tc>
+              <w:tc>
+                <w:tcPr/>
+                <w:p>
+                  <w:pPr>
+                    <w:pStyle w:val="Compact"/>
+                  </w:pPr>
                 </w:p>
               </w:tc>
               <w:tc>
@@ -12649,25 +12698,15 @@
                 <w:p>
                   <w:pPr>
                     <w:pStyle w:val="Compact"/>
-                    <w:jc w:val="left"/>
-                    <w:jc w:val="center"/>
-                  </w:pPr>
-                  <w:r>
-                    <w:t xml:space="preserve">0 (0.00%)</w:t>
-                  </w:r>
-                </w:p>
-              </w:tc>
-              <w:tc>
-                <w:tcPr/>
-                <w:p>
-                  <w:pPr>
-                    <w:pStyle w:val="Compact"/>
-                    <w:jc w:val="left"/>
-                    <w:jc w:val="center"/>
-                  </w:pPr>
-                  <w:r>
-                    <w:t xml:space="preserve">0 (0.00%)</w:t>
-                  </w:r>
+                  </w:pPr>
+                </w:p>
+              </w:tc>
+              <w:tc>
+                <w:tcPr/>
+                <w:p>
+                  <w:pPr>
+                    <w:pStyle w:val="Compact"/>
+                  </w:pPr>
                 </w:p>
               </w:tc>
               <w:tc>
@@ -12688,12 +12727,7 @@
                 <w:p>
                   <w:pPr>
                     <w:pStyle w:val="Compact"/>
-                    <w:jc w:val="left"/>
-                    <w:jc w:val="center"/>
-                  </w:pPr>
-                  <w:r>
-                    <w:t xml:space="preserve">0 (0.00%)</w:t>
-                  </w:r>
+                  </w:pPr>
                 </w:p>
               </w:tc>
               <w:tc>
@@ -12768,38 +12802,23 @@
                 <w:p>
                   <w:pPr>
                     <w:pStyle w:val="Compact"/>
-                    <w:jc w:val="left"/>
-                    <w:jc w:val="center"/>
-                  </w:pPr>
-                  <w:r>
-                    <w:t xml:space="preserve">0 (0.00%)</w:t>
-                  </w:r>
-                </w:p>
-              </w:tc>
-              <w:tc>
-                <w:tcPr/>
-                <w:p>
-                  <w:pPr>
-                    <w:pStyle w:val="Compact"/>
-                    <w:jc w:val="left"/>
-                    <w:jc w:val="center"/>
-                  </w:pPr>
-                  <w:r>
-                    <w:t xml:space="preserve">0 (0.00%)</w:t>
-                  </w:r>
-                </w:p>
-              </w:tc>
-              <w:tc>
-                <w:tcPr/>
-                <w:p>
-                  <w:pPr>
-                    <w:pStyle w:val="Compact"/>
-                    <w:jc w:val="left"/>
-                    <w:jc w:val="center"/>
-                  </w:pPr>
-                  <w:r>
-                    <w:t xml:space="preserve">0 (0.00%)</w:t>
-                  </w:r>
+                  </w:pPr>
+                </w:p>
+              </w:tc>
+              <w:tc>
+                <w:tcPr/>
+                <w:p>
+                  <w:pPr>
+                    <w:pStyle w:val="Compact"/>
+                  </w:pPr>
+                </w:p>
+              </w:tc>
+              <w:tc>
+                <w:tcPr/>
+                <w:p>
+                  <w:pPr>
+                    <w:pStyle w:val="Compact"/>
+                  </w:pPr>
                 </w:p>
               </w:tc>
               <w:tc>
@@ -12820,12 +12839,7 @@
                 <w:p>
                   <w:pPr>
                     <w:pStyle w:val="Compact"/>
-                    <w:jc w:val="left"/>
-                    <w:jc w:val="center"/>
-                  </w:pPr>
-                  <w:r>
-                    <w:t xml:space="preserve">0 (0.00%)</w:t>
-                  </w:r>
+                  </w:pPr>
                 </w:p>
               </w:tc>
               <w:tc>
@@ -12846,51 +12860,31 @@
                 <w:p>
                   <w:pPr>
                     <w:pStyle w:val="Compact"/>
-                    <w:jc w:val="left"/>
-                    <w:jc w:val="center"/>
-                  </w:pPr>
-                  <w:r>
-                    <w:t xml:space="preserve">0 (0.00%)</w:t>
-                  </w:r>
-                </w:p>
-              </w:tc>
-              <w:tc>
-                <w:tcPr/>
-                <w:p>
-                  <w:pPr>
-                    <w:pStyle w:val="Compact"/>
-                    <w:jc w:val="left"/>
-                    <w:jc w:val="center"/>
-                  </w:pPr>
-                  <w:r>
-                    <w:t xml:space="preserve">0 (0.00%)</w:t>
-                  </w:r>
-                </w:p>
-              </w:tc>
-              <w:tc>
-                <w:tcPr/>
-                <w:p>
-                  <w:pPr>
-                    <w:pStyle w:val="Compact"/>
-                    <w:jc w:val="left"/>
-                    <w:jc w:val="center"/>
-                  </w:pPr>
-                  <w:r>
-                    <w:t xml:space="preserve">0 (0.00%)</w:t>
-                  </w:r>
-                </w:p>
-              </w:tc>
-              <w:tc>
-                <w:tcPr/>
-                <w:p>
-                  <w:pPr>
-                    <w:pStyle w:val="Compact"/>
-                    <w:jc w:val="left"/>
-                    <w:jc w:val="center"/>
-                  </w:pPr>
-                  <w:r>
-                    <w:t xml:space="preserve">0 (0.00%)</w:t>
-                  </w:r>
+                  </w:pPr>
+                </w:p>
+              </w:tc>
+              <w:tc>
+                <w:tcPr/>
+                <w:p>
+                  <w:pPr>
+                    <w:pStyle w:val="Compact"/>
+                  </w:pPr>
+                </w:p>
+              </w:tc>
+              <w:tc>
+                <w:tcPr/>
+                <w:p>
+                  <w:pPr>
+                    <w:pStyle w:val="Compact"/>
+                  </w:pPr>
+                </w:p>
+              </w:tc>
+              <w:tc>
+                <w:tcPr/>
+                <w:p>
+                  <w:pPr>
+                    <w:pStyle w:val="Compact"/>
+                  </w:pPr>
                 </w:p>
               </w:tc>
               <w:tc>
@@ -12939,12 +12933,7 @@
                 <w:p>
                   <w:pPr>
                     <w:pStyle w:val="Compact"/>
-                    <w:jc w:val="left"/>
-                    <w:jc w:val="center"/>
-                  </w:pPr>
-                  <w:r>
-                    <w:t xml:space="preserve">0 (0.00%)</w:t>
-                  </w:r>
+                  </w:pPr>
                 </w:p>
               </w:tc>
               <w:tc>
@@ -12965,38 +12954,23 @@
                 <w:p>
                   <w:pPr>
                     <w:pStyle w:val="Compact"/>
-                    <w:jc w:val="left"/>
-                    <w:jc w:val="center"/>
-                  </w:pPr>
-                  <w:r>
-                    <w:t xml:space="preserve">0 (0.00%)</w:t>
-                  </w:r>
-                </w:p>
-              </w:tc>
-              <w:tc>
-                <w:tcPr/>
-                <w:p>
-                  <w:pPr>
-                    <w:pStyle w:val="Compact"/>
-                    <w:jc w:val="left"/>
-                    <w:jc w:val="center"/>
-                  </w:pPr>
-                  <w:r>
-                    <w:t xml:space="preserve">0 (0.00%)</w:t>
-                  </w:r>
-                </w:p>
-              </w:tc>
-              <w:tc>
-                <w:tcPr/>
-                <w:p>
-                  <w:pPr>
-                    <w:pStyle w:val="Compact"/>
-                    <w:jc w:val="left"/>
-                    <w:jc w:val="center"/>
-                  </w:pPr>
-                  <w:r>
-                    <w:t xml:space="preserve">0 (0.00%)</w:t>
-                  </w:r>
+                  </w:pPr>
+                </w:p>
+              </w:tc>
+              <w:tc>
+                <w:tcPr/>
+                <w:p>
+                  <w:pPr>
+                    <w:pStyle w:val="Compact"/>
+                  </w:pPr>
+                </w:p>
+              </w:tc>
+              <w:tc>
+                <w:tcPr/>
+                <w:p>
+                  <w:pPr>
+                    <w:pStyle w:val="Compact"/>
+                  </w:pPr>
                 </w:p>
               </w:tc>
               <w:tc>
@@ -13017,12 +12991,7 @@
                 <w:p>
                   <w:pPr>
                     <w:pStyle w:val="Compact"/>
-                    <w:jc w:val="left"/>
-                    <w:jc w:val="center"/>
-                  </w:pPr>
-                  <w:r>
-                    <w:t xml:space="preserve">0 (0.00%)</w:t>
-                  </w:r>
+                  </w:pPr>
                 </w:p>
               </w:tc>
               <w:tc>
@@ -13056,12 +13025,7 @@
                 <w:p>
                   <w:pPr>
                     <w:pStyle w:val="Compact"/>
-                    <w:jc w:val="left"/>
-                    <w:jc w:val="center"/>
-                  </w:pPr>
-                  <w:r>
-                    <w:t xml:space="preserve">0 (0.00%)</w:t>
-                  </w:r>
+                  </w:pPr>
                 </w:p>
               </w:tc>
               <w:tc>
@@ -13082,12 +13046,7 @@
                 <w:p>
                   <w:pPr>
                     <w:pStyle w:val="Compact"/>
-                    <w:jc w:val="left"/>
-                    <w:jc w:val="center"/>
-                  </w:pPr>
-                  <w:r>
-                    <w:t xml:space="preserve">0 (0.00%)</w:t>
-                  </w:r>
+                  </w:pPr>
                 </w:p>
               </w:tc>
               <w:tc>
@@ -13315,7 +13274,7 @@
               </w:tc>
             </w:tr>
           </w:tbl>
-          <w:bookmarkEnd w:id="47"/>
+          <w:bookmarkEnd w:id="48"/>
           <w:p/>
         </w:tc>
       </w:tr>
@@ -13341,7 +13300,7 @@
       <w:tr>
         <w:tc>
           <w:tcPr/>
-          <w:bookmarkStart w:id="48" w:name="tbl-retouch-solutrean"/>
+          <w:bookmarkStart w:id="49" w:name="tbl-retouch-solutrean"/>
           <w:p>
             <w:pPr>
               <w:jc w:val="center"/>
@@ -13352,7 +13311,7 @@
               <w:pStyle w:val="ImageCaption"/>
             </w:pPr>
             <w:r>
-              <w:t xml:space="preserve">Table 6: Number and percentage of retouched tools by raw material of the Solutrean assemblage (level A to C) of the Shelter area.</w:t>
+              <w:t xml:space="preserve">Table 7: Number and percentage of retouched tools by raw material of the Solutrean assemblage (level A to C) of the Shelter area.</w:t>
             </w:r>
           </w:p>
           <w:tbl>
@@ -15089,7 +15048,7 @@
               </w:tc>
             </w:tr>
           </w:tbl>
-          <w:bookmarkEnd w:id="48"/>
+          <w:bookmarkEnd w:id="49"/>
           <w:p/>
         </w:tc>
       </w:tr>
@@ -15115,7 +15074,7 @@
       <w:tr>
         <w:tc>
           <w:tcPr/>
-          <w:bookmarkStart w:id="52" w:name="fig-solutrean-boxplots"/>
+          <w:bookmarkStart w:id="53" w:name="fig-solutrean-boxplots"/>
           <w:p>
             <w:pPr>
               <w:pStyle w:val="Compact"/>
@@ -15126,18 +15085,18 @@
                 <wp:inline>
                   <wp:extent cx="5943600" cy="4754880"/>
                   <wp:effectExtent b="0" l="0" r="0" t="0"/>
-                  <wp:docPr descr="" title="" id="50" name="Picture"/>
+                  <wp:docPr descr="" title="" id="51" name="Picture"/>
                   <a:graphic>
                     <a:graphicData uri="http://schemas.openxmlformats.org/drawingml/2006/picture">
                       <pic:pic>
                         <pic:nvPicPr>
-                          <pic:cNvPr descr="paper_files/figure-docx/fig-solutrean-boxplots-1.png" id="51" name="Picture"/>
+                          <pic:cNvPr descr="paper_files/figure-docx/fig-solutrean-boxplots-1.png" id="52" name="Picture"/>
                           <pic:cNvPicPr>
                             <a:picLocks noChangeArrowheads="1" noChangeAspect="1"/>
                           </pic:cNvPicPr>
                         </pic:nvPicPr>
                         <pic:blipFill>
-                          <a:blip r:embed="rId49"/>
+                          <a:blip r:embed="rId50"/>
                           <a:stretch>
                             <a:fillRect/>
                           </a:stretch>
@@ -15177,7 +15136,7 @@
               <w:t xml:space="preserve">Figure 5: Boxplots Gravettian.</w:t>
             </w:r>
           </w:p>
-          <w:bookmarkEnd w:id="52"/>
+          <w:bookmarkEnd w:id="53"/>
         </w:tc>
       </w:tr>
     </w:tbl>
@@ -15189,9 +15148,9 @@
         <w:t xml:space="preserve">Regarding the blank-to-core and tools-to-debitage ratios, the Solutrean assemblage shows similar patterns as the previous assemblages, with the local cherts showing lower blank to core ratios (&lt;7), while the non-local cherts show higher ratios (&gt;9). Similar to the Proto-Solutrean, chalcedony cores were also not identified in the studied sample. Similarly, local cherts (T2-T5) show low retouch to debitage ratios (&lt;0.1), with the exception of T1 (chalcedony), which shows a ratio of 1.8. Other non-local cherts (T6-T7 and T11) show slightly higher retouch to debitage ratios (0.1-0.3).</w:t>
       </w:r>
     </w:p>
-    <w:bookmarkEnd w:id="53"/>
     <w:bookmarkEnd w:id="54"/>
-    <w:bookmarkStart w:id="55" w:name="discussion"/>
+    <w:bookmarkEnd w:id="55"/>
+    <w:bookmarkStart w:id="56" w:name="discussion"/>
     <w:p>
       <w:pPr>
         <w:pStyle w:val="Heading1"/>
@@ -15264,8 +15223,8 @@
         <w:t xml:space="preserve">Fitting the technological data with the suggested interpretations from article 2.</w:t>
       </w:r>
     </w:p>
-    <w:bookmarkEnd w:id="55"/>
-    <w:bookmarkStart w:id="56" w:name="conclusion"/>
+    <w:bookmarkEnd w:id="56"/>
+    <w:bookmarkStart w:id="57" w:name="conclusion"/>
     <w:p>
       <w:pPr>
         <w:pStyle w:val="Heading1"/>
@@ -15274,8 +15233,8 @@
         <w:t xml:space="preserve">Conclusion</w:t>
       </w:r>
     </w:p>
-    <w:bookmarkEnd w:id="56"/>
-    <w:bookmarkStart w:id="57" w:name="acknowledgements"/>
+    <w:bookmarkEnd w:id="57"/>
+    <w:bookmarkStart w:id="58" w:name="acknowledgements"/>
     <w:p>
       <w:pPr>
         <w:pStyle w:val="Heading1"/>
@@ -15289,8 +15248,8 @@
         <w:br w:type="page"/>
       </w:r>
     </w:p>
-    <w:bookmarkEnd w:id="57"/>
-    <w:bookmarkStart w:id="62" w:name="references"/>
+    <w:bookmarkEnd w:id="58"/>
+    <w:bookmarkStart w:id="63" w:name="references"/>
     <w:p>
       <w:pPr>
         <w:pStyle w:val="Heading1"/>
@@ -15299,8 +15258,8 @@
         <w:t xml:space="preserve">References</w:t>
       </w:r>
     </w:p>
-    <w:bookmarkStart w:id="60" w:name="refs"/>
-    <w:bookmarkStart w:id="59" w:name="ref-kuhn2004"/>
+    <w:bookmarkStart w:id="61" w:name="refs"/>
+    <w:bookmarkStart w:id="60" w:name="ref-kuhn2004"/>
     <w:p>
       <w:pPr>
         <w:pStyle w:val="Bibliography"/>
@@ -15329,7 +15288,7 @@
       <w:r>
         <w:t xml:space="preserve"> </w:t>
       </w:r>
-      <w:hyperlink r:id="rId58">
+      <w:hyperlink r:id="rId59">
         <w:r>
           <w:rPr>
             <w:rStyle w:val="Hyperlink"/>
@@ -15338,14 +15297,14 @@
         </w:r>
       </w:hyperlink>
     </w:p>
-    <w:bookmarkEnd w:id="59"/>
     <w:bookmarkEnd w:id="60"/>
+    <w:bookmarkEnd w:id="61"/>
     <w:p>
       <w:r>
         <w:br w:type="page"/>
       </w:r>
     </w:p>
-    <w:bookmarkStart w:id="61" w:name="colophon"/>
+    <w:bookmarkStart w:id="62" w:name="colophon"/>
     <w:p>
       <w:pPr>
         <w:pStyle w:val="Heading3"/>
@@ -15359,7 +15318,7 @@
         <w:pStyle w:val="FirstParagraph"/>
       </w:pPr>
       <w:r>
-        <w:t xml:space="preserve">This report was generated on 2025-01-21 16:54:46.316259 using the following computational environment and dependencies:</w:t>
+        <w:t xml:space="preserve">This report was generated on 2025-01-22 01:53:28.093113 using the following computational environment and dependencies:</w:t>
       </w:r>
     </w:p>
     <w:p>
@@ -15460,7 +15419,7 @@
         <w:rPr>
           <w:rStyle w:val="VerbatimChar"/>
         </w:rPr>
-        <w:t xml:space="preserve"> date     2025-01-21</w:t>
+        <w:t xml:space="preserve"> date     2025-01-22</w:t>
       </w:r>
       <w:r>
         <w:br/>
@@ -16237,8 +16196,8 @@
         <w:t xml:space="preserve">──────────────────────────────────────────────────────────────────────────────</w:t>
       </w:r>
     </w:p>
-    <w:bookmarkEnd w:id="61"/>
     <w:bookmarkEnd w:id="62"/>
+    <w:bookmarkEnd w:id="63"/>
     <w:sectPr>
       <w:pgSz w:h="15840" w:w="12240"/>
       <w:pgMar w:bottom="1440" w:footer="720" w:gutter="0" w:header="720" w:left="1440" w:right="1440" w:top="1440"/>

</xml_diff>

<commit_message>
Results improved, structured and updated + render. Added TL table to SOM qmd.
</commit_message>
<xml_diff>
--- a/analysis/paper/paper.docx
+++ b/analysis/paper/paper.docx
@@ -739,7 +739,7 @@
       </w:r>
     </w:p>
     <w:bookmarkEnd w:id="24"/>
-    <w:bookmarkStart w:id="55" w:name="results"/>
+    <w:bookmarkStart w:id="54" w:name="results"/>
     <w:p>
       <w:pPr>
         <w:pStyle w:val="Heading1"/>
@@ -773,7 +773,7 @@
         </w:r>
       </w:hyperlink>
       <w:r>
-        <w:t xml:space="preserve">). Chalcedony (T1) and local cherts (T2-5) show a total of 247 artefacts (32.25%). Non-local cherts show different numbers of artefacts depending on the type, with T6 and T7 showing the highest values (169 or 22.0626632% of the total assemblage, and 86 or 11.227154%, respectively); the other non-local cherts have artefact counts lower than 20 per type. The TL cherts also show smaller numbers, with 12 artefacts.</w:t>
+        <w:t xml:space="preserve">). Chalcedony (T1) and local cherts (T2-5) show a total of 247 artefacts (32.25%). Non-local cherts show different numbers of artefacts depending on the type, with T6 and T7 showing the highest values (169 or 22.06% of the total assemblage, and 86 or 11.23%, respectively); the other non-local cherts have artefact counts lower than 20 per type. The TL cherts also show smaller numbers, with 12 artefacts, corresponding to 7 different types of TL cherts (table s++ in SOM ++).</w:t>
       </w:r>
     </w:p>
     <w:p>
@@ -2760,19 +2760,7 @@
         </w:r>
       </w:hyperlink>
       <w:r>
-        <w:t xml:space="preserve">, 170 retouched tools were identified, with 39 (22.9411765%) having an unidentified chert type. From the identified chert types, 38 (34.2941176%) of retouched tools are from local types, 89 (`r</w:t>
-      </w:r>
-      <w:r>
-        <w:t xml:space="preserve"> </w:t>
-      </w:r>
-      <w:r>
-        <w:rPr>
-          <w:rStyle w:val="VerbatimChar"/>
-        </w:rPr>
-        <w:t xml:space="preserve">58+24+3+1+3*100/170</w:t>
-      </w:r>
-      <w:r>
-        <w:t xml:space="preserve">%) from non-local cherts and 4 are from the TL group. From all chert types, T6 shows the highest numbers of retouched pieces (n=58, 34.1176471%). Regarding typologies, 15 types of retouched tools were identified (excluding retouched tool fragments). All these typologies were found in the non-local chert group, while only 7 retouched tool typologies were identified in local cherts/chalcedony. The most common typologies identified in the assemblage (and for all chert types) were burins (n=52), endscrappers (n=17), retouched flakes (n=30) and splintered pieces (n=26). From all these, the majority were produced in non-local chert, mainly T6 and in lesser numbers T7. Although in lesser numbers as well, backed bladelets were also identified (n=6), but only present in non-local chert types (T6 and T7). The presence of burin spalls in local chert, especially T2 (n=9) and non-local cherts (T6 with n=12 and T7 with n=4) is expected due to the prevalence of burins (</w:t>
+        <w:t xml:space="preserve">, 170 retouched tools were identified, with 39 (22.94%) having an unidentified chert type. From the identified chert types, 38 (22.35%) of retouched tools are from local types, 89 (52.35%) from non-local cherts and 4 are from the TL group. From all chert types, T6 shows the highest numbers of retouched pieces (n=58, 34.12%). Regarding typologies, 15 types of retouched tools were identified (excluding retouched tool fragments). All these typologies were found in the non-local chert group, while only 7 retouched tool typologies were identified in local cherts/chalcedony. The most common typologies identified in the assemblage (and for all chert types) were burins (n=52), endscrappers (n=17), retouched flakes (n=30) and splintered pieces (n=26). From all these, the majority were produced in non-local chert, mainly T6 and in lesser numbers T7. Although in lesser numbers as well, backed bladelets were also identified (n=6), but only present in non-local chert types (T6 and T7). The presence of burin spalls in local chert, especially T2 (n=9) and non-local cherts (T6 with n=12 and T7 with n=4) is expected due to the prevalence of burins (</w:t>
       </w:r>
       <w:hyperlink w:anchor="tbl-general-gravettian">
         <w:r>
@@ -6146,15 +6134,35 @@
         <w:pStyle w:val="BodyText"/>
       </w:pPr>
       <w:r>
-        <w:t xml:space="preserve">Regarding the sizes of the lithic artifacts (width, length and weight), blanks (flakes and elongated products) and retouched tools show little differences in the measurements of artefacts of local and non-local chert types. The only exception are T6 and T7 flakes, which show slightly lower weight means (~2.6-3.0 gr) and lower maximum length (~20-22 mm) than the other types. For cores, T2 shows bigger (heavier) values than T6 (means of 21.3 and 12.6, and maximum weight of 37.2 gr and 22.5 gr, respectively), even if they seem to vary in morphology, with little patterns regarding thickness, width and length.</w:t>
-      </w:r>
-    </w:p>
-    <w:p>
-      <w:pPr>
-        <w:pStyle w:val="BodyText"/>
-      </w:pPr>
-      <w:r>
-        <w:t xml:space="preserve">Regarding the weight (</w:t>
+        <w:t xml:space="preserve">The sizes of lithic artefacts (flakes, elongated blanks, cores and retouched tools) are explored through scatterplots of width and length (</w:t>
+      </w:r>
+      <w:hyperlink w:anchor="fig-gravettian-boxplots">
+        <w:r>
+          <w:rPr>
+            <w:rStyle w:val="Hyperlink"/>
+          </w:rPr>
+          <w:t xml:space="preserve">Figure 3</w:t>
+        </w:r>
+      </w:hyperlink>
+      <w:r>
+        <w:t xml:space="preserve"> </w:t>
+      </w:r>
+      <w:r>
+        <w:t xml:space="preserve">a) and boxplots for weight (</w:t>
+      </w:r>
+      <w:hyperlink w:anchor="fig-gravettian-boxplots">
+        <w:r>
+          <w:rPr>
+            <w:rStyle w:val="Hyperlink"/>
+          </w:rPr>
+          <w:t xml:space="preserve">Figure 3</w:t>
+        </w:r>
+      </w:hyperlink>
+      <w:r>
+        <w:t xml:space="preserve"> </w:t>
+      </w:r>
+      <w:r>
+        <w:t xml:space="preserve">b); complete tables with descriptive statistics can also be found in SOM ++, table s++. The scatterplots show different patterns in the several analysed classes. Flakes are longer and wider in local cherts and generally smaller in non-local types (~20-22 mm maximum lengths for T6 and T7). This is similar for elongated blanks, with non-local cherts presenting thinner and short bladelets than local types. Core width is variable between both local and non-local cherts; however, non-local cherts show a concentration of cores in the ~20 mm length mark, while local cherts show a wider variation of longer cores. Retouched tools show no differences in width and length between local and non-local cherts. Regarding the weight (</w:t>
       </w:r>
       <w:hyperlink w:anchor="fig-gravettian-boxplots">
         <w:r>
@@ -6279,7 +6287,7 @@
       </w:tr>
     </w:tbl>
     <w:bookmarkEnd w:id="39"/>
-    <w:bookmarkStart w:id="47" w:name="Xdc9bfa082fbc374357b71b2ba253a89572bfd69"/>
+    <w:bookmarkStart w:id="46" w:name="Xdc9bfa082fbc374357b71b2ba253a89572bfd69"/>
     <w:p>
       <w:pPr>
         <w:pStyle w:val="Heading2"/>
@@ -6293,7 +6301,26 @@
         <w:pStyle w:val="FirstParagraph"/>
       </w:pPr>
       <w:r>
-        <w:t xml:space="preserve">The final lithic sample from the Proto-Solutrean assemblage, consisting of the levels 4E and top of level 5, consists of 635 artifacts. When crossing the lithic class with chert type, we see that the local types show high frequency of blanks (&gt;50%, including blank fragments), followed by shatter (~11-27%), cores (~9-12%) and retouched tools (~5-15%). A single burin spall was identified in T4. There is also the absence of core preparation and maintenance products across all local cherts. T1 (chalcedony) is composed mostly of blanks and a retouched tool (Vale Comprido point). The absence of cores but presence of shatter may hint at the knapping of this raw material at the site, but the absence of formal cores perhaps due to the quality of nodules/lenses, which are characterised by fractures. For non-local types, especially those with higher number of artefacts (T6-T8), blanks and blank fragments are the most frequent class (48.3%, 53.1% and 69.2%, respectively). Retouched tools are present in smaller frequencies for the previous mentioned chert types (~17-23%). For T6 the absence of cores but the presence of shatter and a single core preparation and maintenance product suggests knapping on site. Similarly, T7 shows the presence of cores and core fragments (8.4%), shatter (17.0%) and a single core preparation and maintenance product. In comparison, T8, despite more limited in number (n=13), shows only one core, with the rest of the artefacts being blanks (as previously noted) or retouched tools (23.1% and n=3). Aside from the TL artefacts, all non-local cores show at least 1 core and frequently the presence of shatter. As expected, the TL artifacts include a blank and a retouched. However, a shatter was also identified. In total, 65 chert retouched tools were identified, with 23.1% (n=15) having an unidentified chert type. A total of 26 retouched tools correspond to local cherts, while 23 correspond to non-local cherts.</w:t>
+        <w:t xml:space="preserve">The final lithic sample from the Proto-Solutrean assemblage, consisting of the levels 4E and top of level 5, consists of 635 artifacts. Of these, 167 (26.3%) have an indeterminate chert type. Local cherts correspond to 335 artefacts (52.76%), with T4 being the most present local chert (n=158 or 47.16% of the local types). Non-local types are present in smaller numbers (n=130 or 20.47%), with T6 and T7 being the most relevant (n=60 and n=47, respectively), and the TL group includes 3 artefacts, corresponding to 2 types of TL cherts (Table s++ in SOM ++).</w:t>
+      </w:r>
+    </w:p>
+    <w:p>
+      <w:pPr>
+        <w:pStyle w:val="BodyText"/>
+      </w:pPr>
+      <w:r>
+        <w:t xml:space="preserve">When crossing the lithic class with chert type (</w:t>
+      </w:r>
+      <w:hyperlink w:anchor="tbl-general-proto">
+        <w:r>
+          <w:rPr>
+            <w:rStyle w:val="Hyperlink"/>
+          </w:rPr>
+          <w:t xml:space="preserve">Table 3</w:t>
+        </w:r>
+      </w:hyperlink>
+      <w:r>
+        <w:t xml:space="preserve">), we see that the local types show high frequency of blanks (&gt;50%, including blank fragments), followed by shatter (~11-27%). Cores are present in small numbers (n=28), corresponding to ~9-12% of the classes in each local type, with the exception of T1 (chalcedony), with no cores. Core preparation and maintenance products are absent in all local cherts. For non-local types, especially those with higher number of artefacts (T6-T8), blanks and blank fragments are the most frequent class (48.3%, 53.1% and 69.2%, respectively). Retouched tools are present in smaller frequencies for the previous mentioned chert types (~17-23%). For T6 the absence of cores but the presence of shatter and a single core preparation and maintenance product suggests knapping on site; all other non-local types show at least 1 core and frequently the presence of shatter. As expected, the TL artifacts include a blank and a retouched. However, a shatter was also identified.</w:t>
       </w:r>
     </w:p>
     <w:tbl>
@@ -8159,7 +8186,32 @@
         <w:pStyle w:val="BodyText"/>
       </w:pPr>
       <w:r>
-        <w:t xml:space="preserve">Regarding the typology, 14 different types of retouched tools were identified. Endscrappers (26.2%), splintered pieces (17%), burins (12.3%) and retouched flakes (7.7%) were the most prevalent. Vale Comprido points, the Proto-Solutrean fossil director, are barely present in chalcedony and chert (n=1), as they are mostly present in dolerite, while chert was mainly used for other tools as seen in previous studies (Belmiro et al., 2021). Regarding the types of chalcedony and chert, local raw materials show 9 different typologies, with Vale Comprido points, Solutrean retouch and notches being present only in the local types, even if in small numbers. Non-local cherts show 10 different typologies of retouched tools. Perforator-endscrapper, truncation, backed bladelet and retouched blades typologies can only be found in non-local varieties, albeit also in small numbers.</w:t>
+        <w:t xml:space="preserve">In total, 65 chert retouched tools were identified, with 23.1% (n=15) having an unidentified chert type (</w:t>
+      </w:r>
+      <w:hyperlink w:anchor="tbl-retouch-proto">
+        <w:r>
+          <w:rPr>
+            <w:rStyle w:val="Hyperlink"/>
+          </w:rPr>
+          <w:t xml:space="preserve">Table 4</w:t>
+        </w:r>
+      </w:hyperlink>
+      <w:r>
+        <w:t xml:space="preserve">). A total of 26 (40%) retouched tools correspond to local cherts, while 24 (36.92%) correspond to non-local and TL cherts. As seen in</w:t>
+      </w:r>
+      <w:r>
+        <w:t xml:space="preserve"> </w:t>
+      </w:r>
+      <w:hyperlink w:anchor="tbl-retouch-proto">
+        <w:r>
+          <w:rPr>
+            <w:rStyle w:val="Hyperlink"/>
+          </w:rPr>
+          <w:t xml:space="preserve">Table 4</w:t>
+        </w:r>
+      </w:hyperlink>
+      <w:r>
+        <w:t xml:space="preserve">, 14 different types of retouched tools were identified. Endscrappers (26.2%), splintered pieces (17%), burins (12.3%) and retouched flakes (7.7%) were the most prevalent. Local raw materials show 9 different typologies, with Vale Comprido points, Solutrean retouch and notches being present only in the local types, even if in small numbers. Non-local cherts show 10 different typologies of retouched tools. Perforator-endscrapper, truncation, backed bladelet and retouched blades typologies can only be found in non-local varieties, albeit also in small numbers.</w:t>
       </w:r>
     </w:p>
     <w:tbl>
@@ -10396,7 +10448,118 @@
         <w:pStyle w:val="BodyText"/>
       </w:pPr>
       <w:r>
-        <w:t xml:space="preserve">Regarding the debitage, cores and tool sizes, flakes show slightly higher means in local cherts (~21-22 mm for length and 3.5-4.5 gr for weight), in comparison to non-local cherts, especially T6-T8 (~19-20 mm for length and 1.3-2.6 gr in weight), with exception of chalcedony which shows consistently low sizes (21.8 mm for length and 2.8 gr for weight). Elongated blank however, show no differences between local and non-local chert types. In retouched tools, weight also shows smaller means for non-local cherts (~3-2 gr), although with higher standard deviation (~1.6). Regarding cores, the sample size for non-local cherts is small and only T7 statistics could be obtained. Despite this, when compared to local cherts (T2-T5), T7 cores show smaller mean and maximum values (7.3 gr and 8 gr, respectively).</w:t>
+        <w:t xml:space="preserve">As seen in</w:t>
+      </w:r>
+      <w:r>
+        <w:t xml:space="preserve"> </w:t>
+      </w:r>
+      <w:hyperlink w:anchor="fig-ratiotd">
+        <w:r>
+          <w:rPr>
+            <w:rStyle w:val="Hyperlink"/>
+          </w:rPr>
+          <w:t xml:space="preserve">Figure 2</w:t>
+        </w:r>
+      </w:hyperlink>
+      <w:r>
+        <w:t xml:space="preserve"> </w:t>
+      </w:r>
+      <w:r>
+        <w:t xml:space="preserve">(see also table s++ in the SOM ++), the lowest ratio of retouched to debitage is seen in T1 and T4, with values below 0.1, while other local types show slightly higher values (0.1-0.2). Following the same trend as the Gravettian, the non-local cherts show slightly higher ratios (0.3-0.5) of retouched to debitage. Regarding the blank to core ratio (</w:t>
+      </w:r>
+      <w:hyperlink w:anchor="fig-ratiobc">
+        <w:r>
+          <w:rPr>
+            <w:rStyle w:val="Hyperlink"/>
+          </w:rPr>
+          <w:t xml:space="preserve">Figure 1</w:t>
+        </w:r>
+      </w:hyperlink>
+      <w:r>
+        <w:t xml:space="preserve"> </w:t>
+      </w:r>
+      <w:r>
+        <w:t xml:space="preserve">and table s++ in the SOM ++), T2 and T4 show the lowest ratios (8.7 and 6.2 respectively) of blanks per cores, while the non-local T7 shows the highest ratios (11.0) of blanks to cores. Unlike the Gravettian, T1 (local chalcedony) and T6 (non-local chert) have no cores (</w:t>
+      </w:r>
+      <w:hyperlink w:anchor="tbl-general-proto">
+        <w:r>
+          <w:rPr>
+            <w:rStyle w:val="Hyperlink"/>
+          </w:rPr>
+          <w:t xml:space="preserve">Table 3</w:t>
+        </w:r>
+      </w:hyperlink>
+      <w:r>
+        <w:t xml:space="preserve">).</w:t>
+      </w:r>
+    </w:p>
+    <w:p>
+      <w:pPr>
+        <w:pStyle w:val="BodyText"/>
+      </w:pPr>
+      <w:r>
+        <w:t xml:space="preserve">Regarding the size (width, length and weight) of lithic artefacts (flakes, elongated blanks, cores and retouched tools), several patterns can be seen between local and non-local chert types (</w:t>
+      </w:r>
+      <w:hyperlink w:anchor="fig-proto-boxplots">
+        <w:r>
+          <w:rPr>
+            <w:rStyle w:val="Hyperlink"/>
+          </w:rPr>
+          <w:t xml:space="preserve">Figure 4</w:t>
+        </w:r>
+      </w:hyperlink>
+      <w:r>
+        <w:t xml:space="preserve">, table s++ and s++ in the SOM ++). The distribution of width and length (</w:t>
+      </w:r>
+      <w:hyperlink w:anchor="fig-proto-boxplots">
+        <w:r>
+          <w:rPr>
+            <w:rStyle w:val="Hyperlink"/>
+          </w:rPr>
+          <w:t xml:space="preserve">Figure 4</w:t>
+        </w:r>
+      </w:hyperlink>
+      <w:r>
+        <w:t xml:space="preserve"> </w:t>
+      </w:r>
+      <w:r>
+        <w:t xml:space="preserve">a) for flakes shows a concentration of non-local flakes below the 25 mm width and length (with means around 20 mm), while local cherts are more variable and show larger widths and lengths. Similarly, the larger elongated blanks are from local cherts, although there is variability in the sizes. Although there are clear differences in the number of cores between local and non-local cherts (</w:t>
+      </w:r>
+      <w:hyperlink w:anchor="tbl-general-proto">
+        <w:r>
+          <w:rPr>
+            <w:rStyle w:val="Hyperlink"/>
+          </w:rPr>
+          <w:t xml:space="preserve">Table 3</w:t>
+        </w:r>
+      </w:hyperlink>
+      <w:r>
+        <w:t xml:space="preserve">) making patterns harder to identify, non-local cherts seem to show smaller cores. Finally, regarding retouched tools, non-local cherts also seem to be smaller, with widths concentrated below the 20 mm mark, while local cherts are concentrated above the 20 mm mark; no differences were identified regarding length. As for weight (</w:t>
+      </w:r>
+      <w:hyperlink w:anchor="fig-proto-boxplots">
+        <w:r>
+          <w:rPr>
+            <w:rStyle w:val="Hyperlink"/>
+          </w:rPr>
+          <w:t xml:space="preserve">Figure 4</w:t>
+        </w:r>
+      </w:hyperlink>
+      <w:r>
+        <w:t xml:space="preserve"> </w:t>
+      </w:r>
+      <w:r>
+        <w:t xml:space="preserve">b and table s++ in SOM ++), flakes seem to be heavier than and non-local cherts (means of 3.5-4.5 gr and 1.3-2.6 gr, respectively); especially T4 shows heavier flakes and outliers, than T6 and T7. In comparison, elongated blanks show no differences between local and non-local cherts. Although non-local chert cores are barely represented in the assemblage (</w:t>
+      </w:r>
+      <w:hyperlink w:anchor="tbl-general-proto">
+        <w:r>
+          <w:rPr>
+            <w:rStyle w:val="Hyperlink"/>
+          </w:rPr>
+          <w:t xml:space="preserve">Table 3</w:t>
+        </w:r>
+      </w:hyperlink>
+      <w:r>
+        <w:t xml:space="preserve">), they show the lighter weights than local cherts. Retouched tools show the clearest differences, with non-local cherts presenting lighter weights than local cherts.</w:t>
       </w:r>
     </w:p>
     <w:tbl>
@@ -10478,12 +10641,41 @@
         </w:tc>
       </w:tr>
     </w:tbl>
+    <w:bookmarkEnd w:id="46"/>
+    <w:bookmarkStart w:id="53" w:name="solutrean-levels-a-to-c"/>
+    <w:p>
+      <w:pPr>
+        <w:pStyle w:val="Heading2"/>
+      </w:pPr>
+      <w:r>
+        <w:t xml:space="preserve">Solutrean (levels A to C)</w:t>
+      </w:r>
+    </w:p>
+    <w:p>
+      <w:pPr>
+        <w:pStyle w:val="FirstParagraph"/>
+      </w:pPr>
+      <w:r>
+        <w:t xml:space="preserve">The Solutrean assemblages show similar patterns to those observed in previous assemblages. The final sample from levels A, B and C from the Solutrean occupations of the Shelter area consists of 914 artifacts. Of these, 201 (21.99%) correspond to the indeterminate chert group. Local cherts correspond to 566 (61.93%) artefacts, mostly from T2 (n=506). Non-local cherts (including the TL group) correspond to 147 (16.08%) artefacts, mostly from T6 (n=86).</w:t>
+      </w:r>
+    </w:p>
     <w:p>
       <w:pPr>
         <w:pStyle w:val="BodyText"/>
       </w:pPr>
       <w:r>
-        <w:t xml:space="preserve">Similar to the Gravettian, non-local cherts seem to show the highest values in the calculated blank-to-core and tool-to-debitage ratios. T2 and T4 show the lowest ratios (8.7 and 6.2 respectively) of blanks per cores, while the non-local T7 shows the highest ratios (11.0) of blanks to cores. Unlike the Gravettian, T1 (local chalcedony) and T6 (non-local chert) have no cores. The lowest ratio of retouched to debitage is seen in T1 and T4, with values below 0.1, while other local types show slightly higher values (0.1-0.2). Following the same trend as the Gravettian, the non-local cherts show slightly higher ratios (0.3-0.5) of retouched to debitage.</w:t>
+        <w:t xml:space="preserve">When crossing the class data with type of raw material (</w:t>
+      </w:r>
+      <w:hyperlink w:anchor="tbl-general-solutrean">
+        <w:r>
+          <w:rPr>
+            <w:rStyle w:val="Hyperlink"/>
+          </w:rPr>
+          <w:t xml:space="preserve">Table 5</w:t>
+        </w:r>
+      </w:hyperlink>
+      <w:r>
+        <w:t xml:space="preserve">), we see that for local chert, especially T2, the majority of the debitage is composed of flakes and elongated blanks (83.9%). Cores are also present (10.5%), alongside a small percentage of core preparation and maintenance products (1.3%). In comparison to debitage products, retouched tools are scarce in the sample (~3%). Non-local cherts, especially T6 and T8, show similar patterns to the local cherts, with high percentages of blanks (&gt;50%). Cores and core preparation and maintenance are also present in small percentages (~3-6% and 3.5% only for T6, respectively), as well as retouched tools (&lt;10%). However, these specific results are truncated by the lack of shatter, which were not present in the sample used for the study (see Materials and Methods section).</w:t>
       </w:r>
     </w:p>
     <w:tbl>
@@ -10499,7 +10691,7 @@
       <w:tr>
         <w:tc>
           <w:tcPr/>
-          <w:bookmarkStart w:id="46" w:name="tbl-TL-classes"/>
+          <w:bookmarkStart w:id="47" w:name="tbl-general-solutrean"/>
           <w:p>
             <w:pPr>
               <w:jc w:val="center"/>
@@ -10510,529 +10702,7 @@
               <w:pStyle w:val="ImageCaption"/>
             </w:pPr>
             <w:r>
-              <w:t xml:space="preserve">Table 5: Trace lithologies cherts from the Gravettian and Proto-Solutrean assemblages of the Terrace and Solutrean assemblage from the Shelter and corresponding technological class.</w:t>
-            </w:r>
-          </w:p>
-          <w:tbl>
-            <w:tblPr>
-              <w:tblStyle w:val="Table"/>
-              <w:tblW w:type="pct" w:w="5000"/>
-              <w:tblLayout w:type="fixed"/>
-              <w:tblLook w:firstRow="1" w:lastRow="0" w:firstColumn="0" w:lastColumn="0" w:noHBand="0" w:noVBand="0" w:val="0020"/>
-            </w:tblPr>
-            <w:tblGrid>
-              <w:gridCol w:w="1863"/>
-              <w:gridCol w:w="582"/>
-              <w:gridCol w:w="1048"/>
-              <w:gridCol w:w="1747"/>
-              <w:gridCol w:w="2678"/>
-            </w:tblGrid>
-            <w:tr>
-              <w:trPr>
-                <w:tblHeader w:val="on"/>
-              </w:trPr>
-              <w:tc>
-                <w:tcPr/>
-                <w:p>
-                  <w:pPr>
-                    <w:pStyle w:val="Compact"/>
-                    <w:jc w:val="left"/>
-                    <w:jc w:val="center"/>
-                  </w:pPr>
-                  <w:r>
-                    <w:t xml:space="preserve">Technocomplex</w:t>
-                  </w:r>
-                </w:p>
-              </w:tc>
-              <w:tc>
-                <w:tcPr/>
-                <w:p>
-                  <w:pPr>
-                    <w:pStyle w:val="Compact"/>
-                    <w:jc w:val="left"/>
-                    <w:jc w:val="center"/>
-                  </w:pPr>
-                  <w:r>
-                    <w:t xml:space="preserve">TL</w:t>
-                  </w:r>
-                </w:p>
-              </w:tc>
-              <w:tc>
-                <w:tcPr/>
-                <w:p>
-                  <w:pPr>
-                    <w:pStyle w:val="Compact"/>
-                    <w:jc w:val="left"/>
-                    <w:jc w:val="center"/>
-                  </w:pPr>
-                  <w:r>
-                    <w:t xml:space="preserve">ID</w:t>
-                  </w:r>
-                </w:p>
-              </w:tc>
-              <w:tc>
-                <w:tcPr/>
-                <w:p>
-                  <w:pPr>
-                    <w:pStyle w:val="Compact"/>
-                    <w:jc w:val="left"/>
-                    <w:jc w:val="center"/>
-                  </w:pPr>
-                  <w:r>
-                    <w:t xml:space="preserve">CLASS</w:t>
-                  </w:r>
-                </w:p>
-              </w:tc>
-              <w:tc>
-                <w:tcPr/>
-                <w:p>
-                  <w:pPr>
-                    <w:pStyle w:val="Compact"/>
-                    <w:jc w:val="left"/>
-                    <w:jc w:val="center"/>
-                  </w:pPr>
-                  <w:r>
-                    <w:t xml:space="preserve">RETOUCHEDPIECETYPOLOGY</w:t>
-                  </w:r>
-                </w:p>
-              </w:tc>
-            </w:tr>
-            <w:tr>
-              <w:tc>
-                <w:tcPr/>
-                <w:p>
-                  <w:pPr>
-                    <w:pStyle w:val="Compact"/>
-                    <w:jc w:val="left"/>
-                    <w:jc w:val="center"/>
-                  </w:pPr>
-                  <w:r>
-                    <w:t xml:space="preserve">Gravettian</w:t>
-                  </w:r>
-                </w:p>
-              </w:tc>
-              <w:tc>
-                <w:tcPr/>
-                <w:p>
-                  <w:pPr>
-                    <w:pStyle w:val="Compact"/>
-                    <w:jc w:val="left"/>
-                    <w:jc w:val="center"/>
-                  </w:pPr>
-                  <w:r>
-                    <w:t xml:space="preserve">TL01</w:t>
-                  </w:r>
-                </w:p>
-              </w:tc>
-              <w:tc>
-                <w:tcPr/>
-                <w:p>
-                  <w:pPr>
-                    <w:pStyle w:val="Compact"/>
-                    <w:jc w:val="left"/>
-                    <w:jc w:val="center"/>
-                  </w:pPr>
-                  <w:r>
-                    <w:t xml:space="preserve">H21-4539</w:t>
-                  </w:r>
-                </w:p>
-              </w:tc>
-              <w:tc>
-                <w:tcPr/>
-                <w:p>
-                  <w:pPr>
-                    <w:pStyle w:val="Compact"/>
-                    <w:jc w:val="left"/>
-                    <w:jc w:val="center"/>
-                  </w:pPr>
-                  <w:r>
-                    <w:t xml:space="preserve">Blank</w:t>
-                  </w:r>
-                </w:p>
-              </w:tc>
-              <w:tc>
-                <w:tcPr/>
-                <w:p>
-                  <w:pPr>
-                    <w:pStyle w:val="Compact"/>
-                  </w:pPr>
-                </w:p>
-              </w:tc>
-            </w:tr>
-            <w:tr>
-              <w:tc>
-                <w:tcPr/>
-                <w:p>
-                  <w:pPr>
-                    <w:pStyle w:val="Compact"/>
-                    <w:jc w:val="left"/>
-                    <w:jc w:val="center"/>
-                  </w:pPr>
-                  <w:r>
-                    <w:t xml:space="preserve">Gravettian</w:t>
-                  </w:r>
-                </w:p>
-              </w:tc>
-              <w:tc>
-                <w:tcPr/>
-                <w:p>
-                  <w:pPr>
-                    <w:pStyle w:val="Compact"/>
-                    <w:jc w:val="left"/>
-                    <w:jc w:val="center"/>
-                  </w:pPr>
-                  <w:r>
-                    <w:t xml:space="preserve">TL01</w:t>
-                  </w:r>
-                </w:p>
-              </w:tc>
-              <w:tc>
-                <w:tcPr/>
-                <w:p>
-                  <w:pPr>
-                    <w:pStyle w:val="Compact"/>
-                    <w:jc w:val="left"/>
-                    <w:jc w:val="center"/>
-                  </w:pPr>
-                  <w:r>
-                    <w:t xml:space="preserve">I19-3495</w:t>
-                  </w:r>
-                </w:p>
-              </w:tc>
-              <w:tc>
-                <w:tcPr/>
-                <w:p>
-                  <w:pPr>
-                    <w:pStyle w:val="Compact"/>
-                    <w:jc w:val="left"/>
-                    <w:jc w:val="center"/>
-                  </w:pPr>
-                  <w:r>
-                    <w:t xml:space="preserve">CorePreparProd</w:t>
-                  </w:r>
-                </w:p>
-              </w:tc>
-              <w:tc>
-                <w:tcPr/>
-                <w:p>
-                  <w:pPr>
-                    <w:pStyle w:val="Compact"/>
-                  </w:pPr>
-                </w:p>
-              </w:tc>
-            </w:tr>
-            <w:tr>
-              <w:tc>
-                <w:tcPr/>
-                <w:p>
-                  <w:pPr>
-                    <w:pStyle w:val="Compact"/>
-                    <w:jc w:val="left"/>
-                    <w:jc w:val="center"/>
-                  </w:pPr>
-                  <w:r>
-                    <w:t xml:space="preserve">Gravettian</w:t>
-                  </w:r>
-                </w:p>
-              </w:tc>
-              <w:tc>
-                <w:tcPr/>
-                <w:p>
-                  <w:pPr>
-                    <w:pStyle w:val="Compact"/>
-                    <w:jc w:val="left"/>
-                    <w:jc w:val="center"/>
-                  </w:pPr>
-                  <w:r>
-                    <w:t xml:space="preserve">TL01</w:t>
-                  </w:r>
-                </w:p>
-              </w:tc>
-              <w:tc>
-                <w:tcPr/>
-                <w:p>
-                  <w:pPr>
-                    <w:pStyle w:val="Compact"/>
-                    <w:jc w:val="left"/>
-                    <w:jc w:val="center"/>
-                  </w:pPr>
-                  <w:r>
-                    <w:t xml:space="preserve">I20-3966</w:t>
-                  </w:r>
-                </w:p>
-              </w:tc>
-              <w:tc>
-                <w:tcPr/>
-                <w:p>
-                  <w:pPr>
-                    <w:pStyle w:val="Compact"/>
-                    <w:jc w:val="left"/>
-                    <w:jc w:val="center"/>
-                  </w:pPr>
-                  <w:r>
-                    <w:t xml:space="preserve">BurinSpall</w:t>
-                  </w:r>
-                </w:p>
-              </w:tc>
-              <w:tc>
-                <w:tcPr/>
-                <w:p>
-                  <w:pPr>
-                    <w:pStyle w:val="Compact"/>
-                  </w:pPr>
-                </w:p>
-              </w:tc>
-            </w:tr>
-            <w:tr>
-              <w:tc>
-                <w:tcPr/>
-                <w:p>
-                  <w:pPr>
-                    <w:pStyle w:val="Compact"/>
-                    <w:jc w:val="left"/>
-                    <w:jc w:val="center"/>
-                  </w:pPr>
-                  <w:r>
-                    <w:t xml:space="preserve">Gravettian</w:t>
-                  </w:r>
-                </w:p>
-              </w:tc>
-              <w:tc>
-                <w:tcPr/>
-                <w:p>
-                  <w:pPr>
-                    <w:pStyle w:val="Compact"/>
-                    <w:jc w:val="left"/>
-                    <w:jc w:val="center"/>
-                  </w:pPr>
-                  <w:r>
-                    <w:t xml:space="preserve">TL02</w:t>
-                  </w:r>
-                </w:p>
-              </w:tc>
-              <w:tc>
-                <w:tcPr/>
-                <w:p>
-                  <w:pPr>
-                    <w:pStyle w:val="Compact"/>
-                    <w:jc w:val="left"/>
-                    <w:jc w:val="center"/>
-                  </w:pPr>
-                  <w:r>
-                    <w:t xml:space="preserve">I19-2943</w:t>
-                  </w:r>
-                </w:p>
-              </w:tc>
-              <w:tc>
-                <w:tcPr/>
-                <w:p>
-                  <w:pPr>
-                    <w:pStyle w:val="Compact"/>
-                    <w:jc w:val="left"/>
-                    <w:jc w:val="center"/>
-                  </w:pPr>
-                  <w:r>
-                    <w:t xml:space="preserve">RetouchedPiece</w:t>
-                  </w:r>
-                </w:p>
-              </w:tc>
-              <w:tc>
-                <w:tcPr/>
-                <w:p>
-                  <w:pPr>
-                    <w:pStyle w:val="Compact"/>
-                    <w:jc w:val="left"/>
-                    <w:jc w:val="center"/>
-                  </w:pPr>
-                  <w:r>
-                    <w:t xml:space="preserve">Burin</w:t>
-                  </w:r>
-                </w:p>
-              </w:tc>
-            </w:tr>
-            <w:tr>
-              <w:tc>
-                <w:tcPr/>
-                <w:p>
-                  <w:pPr>
-                    <w:pStyle w:val="Compact"/>
-                    <w:jc w:val="left"/>
-                    <w:jc w:val="center"/>
-                  </w:pPr>
-                  <w:r>
-                    <w:t xml:space="preserve">Proto-Solutrean</w:t>
-                  </w:r>
-                </w:p>
-              </w:tc>
-              <w:tc>
-                <w:tcPr/>
-                <w:p>
-                  <w:pPr>
-                    <w:pStyle w:val="Compact"/>
-                    <w:jc w:val="left"/>
-                    <w:jc w:val="center"/>
-                  </w:pPr>
-                  <w:r>
-                    <w:t xml:space="preserve">TL03</w:t>
-                  </w:r>
-                </w:p>
-              </w:tc>
-              <w:tc>
-                <w:tcPr/>
-                <w:p>
-                  <w:pPr>
-                    <w:pStyle w:val="Compact"/>
-                    <w:jc w:val="left"/>
-                    <w:jc w:val="center"/>
-                  </w:pPr>
-                  <w:r>
-                    <w:t xml:space="preserve">I18-2163</w:t>
-                  </w:r>
-                </w:p>
-              </w:tc>
-              <w:tc>
-                <w:tcPr/>
-                <w:p>
-                  <w:pPr>
-                    <w:pStyle w:val="Compact"/>
-                    <w:jc w:val="left"/>
-                    <w:jc w:val="center"/>
-                  </w:pPr>
-                  <w:r>
-                    <w:t xml:space="preserve">RetouchedPiece</w:t>
-                  </w:r>
-                </w:p>
-              </w:tc>
-              <w:tc>
-                <w:tcPr/>
-                <w:p>
-                  <w:pPr>
-                    <w:pStyle w:val="Compact"/>
-                    <w:jc w:val="left"/>
-                    <w:jc w:val="center"/>
-                  </w:pPr>
-                  <w:r>
-                    <w:t xml:space="preserve">Endscraper</w:t>
-                  </w:r>
-                </w:p>
-              </w:tc>
-            </w:tr>
-            <w:tr>
-              <w:tc>
-                <w:tcPr/>
-                <w:p>
-                  <w:pPr>
-                    <w:pStyle w:val="Compact"/>
-                    <w:jc w:val="left"/>
-                    <w:jc w:val="center"/>
-                  </w:pPr>
-                  <w:r>
-                    <w:t xml:space="preserve">Gravettian</w:t>
-                  </w:r>
-                </w:p>
-              </w:tc>
-              <w:tc>
-                <w:tcPr/>
-                <w:p>
-                  <w:pPr>
-                    <w:pStyle w:val="Compact"/>
-                    <w:jc w:val="left"/>
-                    <w:jc w:val="center"/>
-                  </w:pPr>
-                  <w:r>
-                    <w:t xml:space="preserve">TL04</w:t>
-                  </w:r>
-                </w:p>
-              </w:tc>
-              <w:tc>
-                <w:tcPr/>
-                <w:p>
-                  <w:pPr>
-                    <w:pStyle w:val="Compact"/>
-                    <w:jc w:val="left"/>
-                    <w:jc w:val="center"/>
-                  </w:pPr>
-                  <w:r>
-                    <w:t xml:space="preserve">H19-4063</w:t>
-                  </w:r>
-                </w:p>
-              </w:tc>
-              <w:tc>
-                <w:tcPr/>
-                <w:p>
-                  <w:pPr>
-                    <w:pStyle w:val="Compact"/>
-                    <w:jc w:val="left"/>
-                    <w:jc w:val="center"/>
-                  </w:pPr>
-                  <w:r>
-                    <w:t xml:space="preserve">RetouchedPiece</w:t>
-                  </w:r>
-                </w:p>
-              </w:tc>
-              <w:tc>
-                <w:tcPr/>
-                <w:p>
-                  <w:pPr>
-                    <w:pStyle w:val="Compact"/>
-                    <w:jc w:val="left"/>
-                    <w:jc w:val="center"/>
-                  </w:pPr>
-                  <w:r>
-                    <w:t xml:space="preserve">Endscrapper</w:t>
-                  </w:r>
-                </w:p>
-              </w:tc>
-            </w:tr>
-          </w:tbl>
-          <w:bookmarkEnd w:id="46"/>
-          <w:p/>
-        </w:tc>
-      </w:tr>
-    </w:tbl>
-    <w:bookmarkEnd w:id="47"/>
-    <w:bookmarkStart w:id="54" w:name="solutrean-levels-a-to-c"/>
-    <w:p>
-      <w:pPr>
-        <w:pStyle w:val="Heading2"/>
-      </w:pPr>
-      <w:r>
-        <w:t xml:space="preserve">Solutrean (levels A to C)</w:t>
-      </w:r>
-    </w:p>
-    <w:p>
-      <w:pPr>
-        <w:pStyle w:val="FirstParagraph"/>
-      </w:pPr>
-      <w:r>
-        <w:t xml:space="preserve">The Solutrean assemblages show similar patterns to those observed in previous assemblages. The final sample from levels A, B and C from the Solutrean occupations of the Shelter area consists of 914 artifacts. When crossing the class data with type of raw material, we see that local chert, especially T2 (n=506) which accounts for the majority of local chert present in the studied samples, the majority of the debitage is composed of flakes and elongated blanks (83.9%). Cores are also present (10.5%), alongside a small percentage of core preparation and maintenance products (1.3%). In comparison to debitage products, retouched tools are scarce in the sample (~3%). The non-local cherts most present in the Solutrean of the Shelter area are T6 (n=86) and T8 (n=30). These show similar patterns to the local cherts, with high percentages of blanks (&gt;50%). Cores and core preparation and maintenance are also present in small percentages (~3-6% and 3.5% only for T6, respectively), as well as retouched tools (&lt;10%). However, these specific results are truncated by the lack of shatter, which were not present in the sample used for the study (see Materials and Methods section). It is important to notice, however, that alike previous results from the Solutrean assemblages of the Terrace area, a large portion of the studied sample was altered and did not allow for a chert type attribution (21.9912473%).</w:t>
-      </w:r>
-    </w:p>
-    <w:tbl>
-      <w:tblPr>
-        <w:tblStyle w:val="Table"/>
-        <w:tblW w:type="pct" w:w="5000"/>
-        <w:tblLayout w:type="fixed"/>
-        <w:tblLook w:firstRow="0" w:lastRow="0" w:firstColumn="0" w:lastColumn="0" w:noHBand="0" w:noVBand="0" w:val="0000"/>
-      </w:tblPr>
-      <w:tblGrid>
-        <w:gridCol w:w="7920"/>
-      </w:tblGrid>
-      <w:tr>
-        <w:tc>
-          <w:tcPr/>
-          <w:bookmarkStart w:id="48" w:name="tbl-general-solutrean"/>
-          <w:p>
-            <w:pPr>
-              <w:jc w:val="center"/>
-            </w:pPr>
-            <w:pPr>
-              <w:jc w:val="start"/>
-              <w:spacing w:before="200"/>
-              <w:pStyle w:val="ImageCaption"/>
-            </w:pPr>
-            <w:r>
-              <w:t xml:space="preserve">Table 6: Number and percentage of technotypological classes by raw material type from the Solutrean assemblage (levels A to C) of the Shelter area of Vale Boi.</w:t>
+              <w:t xml:space="preserve">Table 5: Number and percentage of technotypological classes by raw material type from the Solutrean assemblage (levels A to C) of the Shelter area of Vale Boi.</w:t>
             </w:r>
           </w:p>
           <w:tbl>
@@ -13274,7 +12944,7 @@
               </w:tc>
             </w:tr>
           </w:tbl>
-          <w:bookmarkEnd w:id="48"/>
+          <w:bookmarkEnd w:id="47"/>
           <w:p/>
         </w:tc>
       </w:tr>
@@ -13284,7 +12954,19 @@
         <w:pStyle w:val="BodyText"/>
       </w:pPr>
       <w:r>
-        <w:t xml:space="preserve">The analysed Solutrean sample has a total of 43 retouched tools (complete and fragments), with a high variety of retouched tools (11), ranging from 5 (11.6%) to 4 (9.3%) per tool type. These results however, are significantly reduced from the original dataset (Cascalheira et al., 2013), possibly due to no bucket coordinates being used. The typologies which are most frequently present in the studied sample are bifacial blanks and bifacial fragments, amounting to a total of 23.2% of products related to bifacial tool/point production. Two types of points were identified: shouldered points (2 complete and 1 fragment, amounting to a total of 6.9%) and tanged and 4 winged points (9.3%). Other frequent retouched typologies are end scrappers (9.3%), notches (11.6%), retouched blanks (~14%) and splintered pieces (11.6%). Regarding chert type, a substantial portion of retouched tools are of unidentified chert types (n=13), mostly due to alterations (fire and post depositional). Most retouched tools with identified chert are local (n=13, accounting to 30.2325581%), followed by Type 6 cherts, previously suggested to be from Central Portugal (n=7, accounting to 16.2790698%). Local types show a higher variability retouched typologies (9 types), although this may be related to the higher number of tools. In comparison, Type 6 shows only 5 different typologies.</w:t>
+        <w:t xml:space="preserve">The analysed Solutrean sample has a total of 43 retouched tools (complete and fragments), with 17 corresponding to local cherts and 13 to non-local cherts, with the remaining being cherts of unidentified type. These results are significantly reduced from the original dataset (Cascalheira et al., 2013), possibly due to no bucket coordinates being used.</w:t>
+      </w:r>
+      <w:r>
+        <w:t xml:space="preserve"> </w:t>
+      </w:r>
+      <w:r>
+        <w:t xml:space="preserve">From the 43 retouched tools, 11 different typologies were identified (without accounting for fragments).</w:t>
+      </w:r>
+      <w:r>
+        <w:t xml:space="preserve"> </w:t>
+      </w:r>
+      <w:r>
+        <w:t xml:space="preserve">The typologies which are most frequently present in the studied sample are bifacial blanks and bifacial fragments (n=10). Two types of points were identified: shouldered points (n=3, including fragments) and tanged and winged points (n=4). Other frequent retouched typologies are retouched blanks (n=6), notches (n=5), splintered pieces (n=5) and endscrappers (n=4). Local types show a higher variability retouched typologies (9 types), although this may be related to the higher number of tools. In comparison, Type 6 shows only 5 different typologies.</w:t>
       </w:r>
     </w:p>
     <w:tbl>
@@ -13300,7 +12982,7 @@
       <w:tr>
         <w:tc>
           <w:tcPr/>
-          <w:bookmarkStart w:id="49" w:name="tbl-retouch-solutrean"/>
+          <w:bookmarkStart w:id="48" w:name="tbl-retouch-solutrean"/>
           <w:p>
             <w:pPr>
               <w:jc w:val="center"/>
@@ -13311,7 +12993,7 @@
               <w:pStyle w:val="ImageCaption"/>
             </w:pPr>
             <w:r>
-              <w:t xml:space="preserve">Table 7: Number and percentage of retouched tools by raw material of the Solutrean assemblage (level A to C) of the Shelter area.</w:t>
+              <w:t xml:space="preserve">Table 6: Number and percentage of retouched tools by raw material of the Solutrean assemblage (level A to C) of the Shelter area.</w:t>
             </w:r>
           </w:p>
           <w:tbl>
@@ -15048,7 +14730,7 @@
               </w:tc>
             </w:tr>
           </w:tbl>
-          <w:bookmarkEnd w:id="49"/>
+          <w:bookmarkEnd w:id="48"/>
           <w:p/>
         </w:tc>
       </w:tr>
@@ -15058,7 +14740,79 @@
         <w:pStyle w:val="BodyText"/>
       </w:pPr>
       <w:r>
-        <w:t xml:space="preserve">For the Solutrean assemblage, there seems to be no clear difference in the measurements and weights of artefacts between local and non-local cherts. This is true especially for the most represented classes (flakes and elongated blanks). Regarding cores, many of the local and non-local cherts are not available for the statistics due to missing data. However, the smallest weight mean seem to be for cores of T6 (16.5 gr), although with high standard deviation and maximum value (16.5 and 48.6 gr, respectively).</w:t>
+        <w:t xml:space="preserve">Regarding the tools-to-debitage and blank-to-core ratios, the Solutrean assemblage shows similar patterns as the previous assemblages (</w:t>
+      </w:r>
+      <w:hyperlink w:anchor="fig-ratiotd">
+        <w:r>
+          <w:rPr>
+            <w:rStyle w:val="Hyperlink"/>
+          </w:rPr>
+          <w:t xml:space="preserve">Figure 2</w:t>
+        </w:r>
+      </w:hyperlink>
+      <w:r>
+        <w:t xml:space="preserve"> </w:t>
+      </w:r>
+      <w:r>
+        <w:t xml:space="preserve">and</w:t>
+      </w:r>
+      <w:r>
+        <w:t xml:space="preserve"> </w:t>
+      </w:r>
+      <w:hyperlink w:anchor="fig-ratiobc">
+        <w:r>
+          <w:rPr>
+            <w:rStyle w:val="Hyperlink"/>
+          </w:rPr>
+          <w:t xml:space="preserve">Figure 1</w:t>
+        </w:r>
+      </w:hyperlink>
+      <w:r>
+        <w:t xml:space="preserve">, respectively). Local cherts (T2-T5) show low retouch to debitage ratios (&lt;0.1), with the exception of T1 (chalcedony), which shows a ratio of 1.8. Other non-local cherts (T6-T7 and T11) show slightly higher retouch to debitage ratios (0.1-0.3). Similarly, local cherts show lower blank to core ratios (&lt;7), while the non-local cherts show higher ratios (&gt;9). Similar to the Proto-Solutrean, chalcedony cores were also not identified in the studied sample (</w:t>
+      </w:r>
+      <w:hyperlink w:anchor="tbl-general-solutrean">
+        <w:r>
+          <w:rPr>
+            <w:rStyle w:val="Hyperlink"/>
+          </w:rPr>
+          <w:t xml:space="preserve">Table 5</w:t>
+        </w:r>
+      </w:hyperlink>
+      <w:r>
+        <w:t xml:space="preserve">).</w:t>
+      </w:r>
+    </w:p>
+    <w:p>
+      <w:pPr>
+        <w:pStyle w:val="BodyText"/>
+      </w:pPr>
+      <w:r>
+        <w:t xml:space="preserve">Unlike the other assemblages, there seems to be no clear difference in the measurements and weights of artefacts between local and non-local cherts (</w:t>
+      </w:r>
+      <w:hyperlink w:anchor="fig-solutrean-boxplots">
+        <w:r>
+          <w:rPr>
+            <w:rStyle w:val="Hyperlink"/>
+          </w:rPr>
+          <w:t xml:space="preserve">Figure 5</w:t>
+        </w:r>
+      </w:hyperlink>
+      <w:r>
+        <w:t xml:space="preserve"> </w:t>
+      </w:r>
+      <w:r>
+        <w:t xml:space="preserve">and table s++ in SOM ++). The exception are elongated blanks, with show differences between T2 and T6, with T6 showing smaller width and lengths (&lt;35 mm and 15 mm, respectively), than the local type. Similarly, elongated blank weights are smaller in T6 (ranging between 0-5-2 gr). Core weights are also slightly lower in T6 (means of 16.5 gr) than in T2, although the sample is comparatively small (</w:t>
+      </w:r>
+      <w:hyperlink w:anchor="tbl-general-solutrean">
+        <w:r>
+          <w:rPr>
+            <w:rStyle w:val="Hyperlink"/>
+          </w:rPr>
+          <w:t xml:space="preserve">Table 5</w:t>
+        </w:r>
+      </w:hyperlink>
+      <w:r>
+        <w:t xml:space="preserve">).</w:t>
       </w:r>
     </w:p>
     <w:tbl>
@@ -15074,7 +14828,7 @@
       <w:tr>
         <w:tc>
           <w:tcPr/>
-          <w:bookmarkStart w:id="53" w:name="fig-solutrean-boxplots"/>
+          <w:bookmarkStart w:id="52" w:name="fig-solutrean-boxplots"/>
           <w:p>
             <w:pPr>
               <w:pStyle w:val="Compact"/>
@@ -15085,18 +14839,18 @@
                 <wp:inline>
                   <wp:extent cx="5943600" cy="4754880"/>
                   <wp:effectExtent b="0" l="0" r="0" t="0"/>
-                  <wp:docPr descr="" title="" id="51" name="Picture"/>
+                  <wp:docPr descr="" title="" id="50" name="Picture"/>
                   <a:graphic>
                     <a:graphicData uri="http://schemas.openxmlformats.org/drawingml/2006/picture">
                       <pic:pic>
                         <pic:nvPicPr>
-                          <pic:cNvPr descr="paper_files/figure-docx/fig-solutrean-boxplots-1.png" id="52" name="Picture"/>
+                          <pic:cNvPr descr="paper_files/figure-docx/fig-solutrean-boxplots-1.png" id="51" name="Picture"/>
                           <pic:cNvPicPr>
                             <a:picLocks noChangeArrowheads="1" noChangeAspect="1"/>
                           </pic:cNvPicPr>
                         </pic:nvPicPr>
                         <pic:blipFill>
-                          <a:blip r:embed="rId50"/>
+                          <a:blip r:embed="rId49"/>
                           <a:stretch>
                             <a:fillRect/>
                           </a:stretch>
@@ -15136,21 +14890,13 @@
               <w:t xml:space="preserve">Figure 5: Boxplots Gravettian.</w:t>
             </w:r>
           </w:p>
-          <w:bookmarkEnd w:id="53"/>
+          <w:bookmarkEnd w:id="52"/>
         </w:tc>
       </w:tr>
     </w:tbl>
-    <w:p>
-      <w:pPr>
-        <w:pStyle w:val="BodyText"/>
-      </w:pPr>
-      <w:r>
-        <w:t xml:space="preserve">Regarding the blank-to-core and tools-to-debitage ratios, the Solutrean assemblage shows similar patterns as the previous assemblages, with the local cherts showing lower blank to core ratios (&lt;7), while the non-local cherts show higher ratios (&gt;9). Similar to the Proto-Solutrean, chalcedony cores were also not identified in the studied sample. Similarly, local cherts (T2-T5) show low retouch to debitage ratios (&lt;0.1), with the exception of T1 (chalcedony), which shows a ratio of 1.8. Other non-local cherts (T6-T7 and T11) show slightly higher retouch to debitage ratios (0.1-0.3).</w:t>
-      </w:r>
-    </w:p>
+    <w:bookmarkEnd w:id="53"/>
     <w:bookmarkEnd w:id="54"/>
-    <w:bookmarkEnd w:id="55"/>
-    <w:bookmarkStart w:id="56" w:name="discussion"/>
+    <w:bookmarkStart w:id="55" w:name="discussion"/>
     <w:p>
       <w:pPr>
         <w:pStyle w:val="Heading1"/>
@@ -15223,8 +14969,8 @@
         <w:t xml:space="preserve">Fitting the technological data with the suggested interpretations from article 2.</w:t>
       </w:r>
     </w:p>
-    <w:bookmarkEnd w:id="56"/>
-    <w:bookmarkStart w:id="57" w:name="conclusion"/>
+    <w:bookmarkEnd w:id="55"/>
+    <w:bookmarkStart w:id="56" w:name="conclusion"/>
     <w:p>
       <w:pPr>
         <w:pStyle w:val="Heading1"/>
@@ -15233,8 +14979,8 @@
         <w:t xml:space="preserve">Conclusion</w:t>
       </w:r>
     </w:p>
-    <w:bookmarkEnd w:id="57"/>
-    <w:bookmarkStart w:id="58" w:name="acknowledgements"/>
+    <w:bookmarkEnd w:id="56"/>
+    <w:bookmarkStart w:id="57" w:name="acknowledgements"/>
     <w:p>
       <w:pPr>
         <w:pStyle w:val="Heading1"/>
@@ -15248,8 +14994,8 @@
         <w:br w:type="page"/>
       </w:r>
     </w:p>
-    <w:bookmarkEnd w:id="58"/>
-    <w:bookmarkStart w:id="63" w:name="references"/>
+    <w:bookmarkEnd w:id="57"/>
+    <w:bookmarkStart w:id="62" w:name="references"/>
     <w:p>
       <w:pPr>
         <w:pStyle w:val="Heading1"/>
@@ -15258,8 +15004,8 @@
         <w:t xml:space="preserve">References</w:t>
       </w:r>
     </w:p>
-    <w:bookmarkStart w:id="61" w:name="refs"/>
-    <w:bookmarkStart w:id="60" w:name="ref-kuhn2004"/>
+    <w:bookmarkStart w:id="60" w:name="refs"/>
+    <w:bookmarkStart w:id="59" w:name="ref-kuhn2004"/>
     <w:p>
       <w:pPr>
         <w:pStyle w:val="Bibliography"/>
@@ -15288,7 +15034,7 @@
       <w:r>
         <w:t xml:space="preserve"> </w:t>
       </w:r>
-      <w:hyperlink r:id="rId59">
+      <w:hyperlink r:id="rId58">
         <w:r>
           <w:rPr>
             <w:rStyle w:val="Hyperlink"/>
@@ -15297,14 +15043,14 @@
         </w:r>
       </w:hyperlink>
     </w:p>
+    <w:bookmarkEnd w:id="59"/>
     <w:bookmarkEnd w:id="60"/>
-    <w:bookmarkEnd w:id="61"/>
     <w:p>
       <w:r>
         <w:br w:type="page"/>
       </w:r>
     </w:p>
-    <w:bookmarkStart w:id="62" w:name="colophon"/>
+    <w:bookmarkStart w:id="61" w:name="colophon"/>
     <w:p>
       <w:pPr>
         <w:pStyle w:val="Heading3"/>
@@ -15318,7 +15064,7 @@
         <w:pStyle w:val="FirstParagraph"/>
       </w:pPr>
       <w:r>
-        <w:t xml:space="preserve">This report was generated on 2025-01-22 01:53:28.093113 using the following computational environment and dependencies:</w:t>
+        <w:t xml:space="preserve">This report was generated on 2025-01-22 18:13:19.914454 using the following computational environment and dependencies:</w:t>
       </w:r>
     </w:p>
     <w:p>
@@ -16196,8 +15942,8 @@
         <w:t xml:space="preserve">──────────────────────────────────────────────────────────────────────────────</w:t>
       </w:r>
     </w:p>
+    <w:bookmarkEnd w:id="61"/>
     <w:bookmarkEnd w:id="62"/>
-    <w:bookmarkEnd w:id="63"/>
     <w:sectPr>
       <w:pgSz w:h="15840" w:w="12240"/>
       <w:pgMar w:bottom="1440" w:footer="720" w:gutter="0" w:header="720" w:left="1440" w:right="1440" w:top="1440"/>

</xml_diff>

<commit_message>
Macbook morning work session. Changes to tables in main paper and supplementary.
</commit_message>
<xml_diff>
--- a/analysis/paper/paper.docx
+++ b/analysis/paper/paper.docx
@@ -137,7 +137,7 @@
         <w:t xml:space="preserve"> </w:t>
       </w:r>
       <w:r>
-        <w:t xml:space="preserve">18,</w:t>
+        <w:t xml:space="preserve">26,</w:t>
       </w:r>
       <w:r>
         <w:t xml:space="preserve"> </w:t>
@@ -9721,7 +9721,712 @@
     </w:tbl>
     <w:p>
       <w:pPr>
-        <w:pStyle w:val="BodyText"/>
+        <w:pStyle w:val="SourceCode"/>
+      </w:pPr>
+      <w:r>
+        <w:rPr>
+          <w:rStyle w:val="VerbatimChar"/>
+        </w:rPr>
+        <w:t xml:space="preserve"># A tibble: 2 × 3</w:t>
+      </w:r>
+      <w:r>
+        <w:br/>
+      </w:r>
+      <w:r>
+        <w:rPr>
+          <w:rStyle w:val="VerbatimChar"/>
+        </w:rPr>
+        <w:t xml:space="preserve">  Prov      count median</w:t>
+      </w:r>
+      <w:r>
+        <w:br/>
+      </w:r>
+      <w:r>
+        <w:rPr>
+          <w:rStyle w:val="VerbatimChar"/>
+        </w:rPr>
+        <w:t xml:space="preserve">  &lt;chr&gt;     &lt;int&gt;  &lt;dbl&gt;</w:t>
+      </w:r>
+      <w:r>
+        <w:br/>
+      </w:r>
+      <w:r>
+        <w:rPr>
+          <w:rStyle w:val="VerbatimChar"/>
+        </w:rPr>
+        <w:t xml:space="preserve">1 Local       154    2.2</w:t>
+      </w:r>
+      <w:r>
+        <w:br/>
+      </w:r>
+      <w:r>
+        <w:rPr>
+          <w:rStyle w:val="VerbatimChar"/>
+        </w:rPr>
+        <w:t xml:space="preserve">2 Non-local    49    1.7</w:t>
+      </w:r>
+    </w:p>
+    <w:p>
+      <w:pPr>
+        <w:pStyle w:val="SourceCode"/>
+      </w:pPr>
+      <w:r>
+        <w:rPr>
+          <w:rStyle w:val="VerbatimChar"/>
+        </w:rPr>
+        <w:t xml:space="preserve"># A tibble: 2 × 3</w:t>
+      </w:r>
+      <w:r>
+        <w:br/>
+      </w:r>
+      <w:r>
+        <w:rPr>
+          <w:rStyle w:val="VerbatimChar"/>
+        </w:rPr>
+        <w:t xml:space="preserve">  Prov      count median</w:t>
+      </w:r>
+      <w:r>
+        <w:br/>
+      </w:r>
+      <w:r>
+        <w:rPr>
+          <w:rStyle w:val="VerbatimChar"/>
+        </w:rPr>
+        <w:t xml:space="preserve">  &lt;chr&gt;     &lt;int&gt;  &lt;dbl&gt;</w:t>
+      </w:r>
+      <w:r>
+        <w:br/>
+      </w:r>
+      <w:r>
+        <w:rPr>
+          <w:rStyle w:val="VerbatimChar"/>
+        </w:rPr>
+        <w:t xml:space="preserve">1 Local       154   23.4</w:t>
+      </w:r>
+      <w:r>
+        <w:br/>
+      </w:r>
+      <w:r>
+        <w:rPr>
+          <w:rStyle w:val="VerbatimChar"/>
+        </w:rPr>
+        <w:t xml:space="preserve">2 Non-local    49   19.4</w:t>
+      </w:r>
+    </w:p>
+    <w:p>
+      <w:pPr>
+        <w:pStyle w:val="SourceCode"/>
+      </w:pPr>
+      <w:r>
+        <w:rPr>
+          <w:rStyle w:val="VerbatimChar"/>
+        </w:rPr>
+        <w:t xml:space="preserve"># A tibble: 2 × 3</w:t>
+      </w:r>
+      <w:r>
+        <w:br/>
+      </w:r>
+      <w:r>
+        <w:rPr>
+          <w:rStyle w:val="VerbatimChar"/>
+        </w:rPr>
+        <w:t xml:space="preserve">  Prov      count median</w:t>
+      </w:r>
+      <w:r>
+        <w:br/>
+      </w:r>
+      <w:r>
+        <w:rPr>
+          <w:rStyle w:val="VerbatimChar"/>
+        </w:rPr>
+        <w:t xml:space="preserve">  &lt;chr&gt;     &lt;int&gt;  &lt;dbl&gt;</w:t>
+      </w:r>
+      <w:r>
+        <w:br/>
+      </w:r>
+      <w:r>
+        <w:rPr>
+          <w:rStyle w:val="VerbatimChar"/>
+        </w:rPr>
+        <w:t xml:space="preserve">1 Local       154   16.8</w:t>
+      </w:r>
+      <w:r>
+        <w:br/>
+      </w:r>
+      <w:r>
+        <w:rPr>
+          <w:rStyle w:val="VerbatimChar"/>
+        </w:rPr>
+        <w:t xml:space="preserve">2 Non-local    49   16.6</w:t>
+      </w:r>
+    </w:p>
+    <w:p>
+      <w:pPr>
+        <w:pStyle w:val="SourceCode"/>
+      </w:pPr>
+      <w:r>
+        <w:rPr>
+          <w:rStyle w:val="VerbatimChar"/>
+        </w:rPr>
+        <w:t xml:space="preserve"># A tibble: 2 × 3</w:t>
+      </w:r>
+      <w:r>
+        <w:br/>
+      </w:r>
+      <w:r>
+        <w:rPr>
+          <w:rStyle w:val="VerbatimChar"/>
+        </w:rPr>
+        <w:t xml:space="preserve">  Prov      count median</w:t>
+      </w:r>
+      <w:r>
+        <w:br/>
+      </w:r>
+      <w:r>
+        <w:rPr>
+          <w:rStyle w:val="VerbatimChar"/>
+        </w:rPr>
+        <w:t xml:space="preserve">  &lt;chr&gt;     &lt;int&gt;  &lt;dbl&gt;</w:t>
+      </w:r>
+      <w:r>
+        <w:br/>
+      </w:r>
+      <w:r>
+        <w:rPr>
+          <w:rStyle w:val="VerbatimChar"/>
+        </w:rPr>
+        <w:t xml:space="preserve">1 Local        82   2.75</w:t>
+      </w:r>
+      <w:r>
+        <w:br/>
+      </w:r>
+      <w:r>
+        <w:rPr>
+          <w:rStyle w:val="VerbatimChar"/>
+        </w:rPr>
+        <w:t xml:space="preserve">2 Non-local    69   1.9 </w:t>
+      </w:r>
+    </w:p>
+    <w:p>
+      <w:pPr>
+        <w:pStyle w:val="SourceCode"/>
+      </w:pPr>
+      <w:r>
+        <w:rPr>
+          <w:rStyle w:val="VerbatimChar"/>
+        </w:rPr>
+        <w:t xml:space="preserve"># A tibble: 2 × 3</w:t>
+      </w:r>
+      <w:r>
+        <w:br/>
+      </w:r>
+      <w:r>
+        <w:rPr>
+          <w:rStyle w:val="VerbatimChar"/>
+        </w:rPr>
+        <w:t xml:space="preserve">  Prov      count median</w:t>
+      </w:r>
+      <w:r>
+        <w:br/>
+      </w:r>
+      <w:r>
+        <w:rPr>
+          <w:rStyle w:val="VerbatimChar"/>
+        </w:rPr>
+        <w:t xml:space="preserve">  &lt;chr&gt;     &lt;int&gt;  &lt;dbl&gt;</w:t>
+      </w:r>
+      <w:r>
+        <w:br/>
+      </w:r>
+      <w:r>
+        <w:rPr>
+          <w:rStyle w:val="VerbatimChar"/>
+        </w:rPr>
+        <w:t xml:space="preserve">1 Local        82   25.8</w:t>
+      </w:r>
+      <w:r>
+        <w:br/>
+      </w:r>
+      <w:r>
+        <w:rPr>
+          <w:rStyle w:val="VerbatimChar"/>
+        </w:rPr>
+        <w:t xml:space="preserve">2 Non-local    69   21.2</w:t>
+      </w:r>
+    </w:p>
+    <w:p>
+      <w:pPr>
+        <w:pStyle w:val="SourceCode"/>
+      </w:pPr>
+      <w:r>
+        <w:rPr>
+          <w:rStyle w:val="VerbatimChar"/>
+        </w:rPr>
+        <w:t xml:space="preserve"># A tibble: 2 × 3</w:t>
+      </w:r>
+      <w:r>
+        <w:br/>
+      </w:r>
+      <w:r>
+        <w:rPr>
+          <w:rStyle w:val="VerbatimChar"/>
+        </w:rPr>
+        <w:t xml:space="preserve">  Prov      count median</w:t>
+      </w:r>
+      <w:r>
+        <w:br/>
+      </w:r>
+      <w:r>
+        <w:rPr>
+          <w:rStyle w:val="VerbatimChar"/>
+        </w:rPr>
+        <w:t xml:space="preserve">  &lt;chr&gt;     &lt;int&gt;  &lt;dbl&gt;</w:t>
+      </w:r>
+      <w:r>
+        <w:br/>
+      </w:r>
+      <w:r>
+        <w:rPr>
+          <w:rStyle w:val="VerbatimChar"/>
+        </w:rPr>
+        <w:t xml:space="preserve">1 Local        82   19.1</w:t>
+      </w:r>
+      <w:r>
+        <w:br/>
+      </w:r>
+      <w:r>
+        <w:rPr>
+          <w:rStyle w:val="VerbatimChar"/>
+        </w:rPr>
+        <w:t xml:space="preserve">2 Non-local    69   17.8</w:t>
+      </w:r>
+    </w:p>
+    <w:p>
+      <w:pPr>
+        <w:pStyle w:val="SourceCode"/>
+      </w:pPr>
+      <w:r>
+        <w:rPr>
+          <w:rStyle w:val="VerbatimChar"/>
+        </w:rPr>
+        <w:t xml:space="preserve"># A tibble: 2 × 3</w:t>
+      </w:r>
+      <w:r>
+        <w:br/>
+      </w:r>
+      <w:r>
+        <w:rPr>
+          <w:rStyle w:val="VerbatimChar"/>
+        </w:rPr>
+        <w:t xml:space="preserve">  Prov      count median</w:t>
+      </w:r>
+      <w:r>
+        <w:br/>
+      </w:r>
+      <w:r>
+        <w:rPr>
+          <w:rStyle w:val="VerbatimChar"/>
+        </w:rPr>
+        <w:t xml:space="preserve">  &lt;chr&gt;     &lt;int&gt;  &lt;dbl&gt;</w:t>
+      </w:r>
+      <w:r>
+        <w:br/>
+      </w:r>
+      <w:r>
+        <w:rPr>
+          <w:rStyle w:val="VerbatimChar"/>
+        </w:rPr>
+        <w:t xml:space="preserve">1 Local        14   20  </w:t>
+      </w:r>
+      <w:r>
+        <w:br/>
+      </w:r>
+      <w:r>
+        <w:rPr>
+          <w:rStyle w:val="VerbatimChar"/>
+        </w:rPr>
+        <w:t xml:space="preserve">2 Non-local    10   11.8</w:t>
+      </w:r>
+    </w:p>
+    <w:p>
+      <w:pPr>
+        <w:pStyle w:val="SourceCode"/>
+      </w:pPr>
+      <w:r>
+        <w:rPr>
+          <w:rStyle w:val="VerbatimChar"/>
+        </w:rPr>
+        <w:t xml:space="preserve"># A tibble: 2 × 3</w:t>
+      </w:r>
+      <w:r>
+        <w:br/>
+      </w:r>
+      <w:r>
+        <w:rPr>
+          <w:rStyle w:val="VerbatimChar"/>
+        </w:rPr>
+        <w:t xml:space="preserve">  Prov      count median</w:t>
+      </w:r>
+      <w:r>
+        <w:br/>
+      </w:r>
+      <w:r>
+        <w:rPr>
+          <w:rStyle w:val="VerbatimChar"/>
+        </w:rPr>
+        <w:t xml:space="preserve">  &lt;chr&gt;     &lt;int&gt;  &lt;dbl&gt;</w:t>
+      </w:r>
+      <w:r>
+        <w:br/>
+      </w:r>
+      <w:r>
+        <w:rPr>
+          <w:rStyle w:val="VerbatimChar"/>
+        </w:rPr>
+        <w:t xml:space="preserve">1 Local        14   29.6</w:t>
+      </w:r>
+      <w:r>
+        <w:br/>
+      </w:r>
+      <w:r>
+        <w:rPr>
+          <w:rStyle w:val="VerbatimChar"/>
+        </w:rPr>
+        <w:t xml:space="preserve">2 Non-local    10   21.9</w:t>
+      </w:r>
+    </w:p>
+    <w:p>
+      <w:pPr>
+        <w:pStyle w:val="SourceCode"/>
+      </w:pPr>
+      <w:r>
+        <w:rPr>
+          <w:rStyle w:val="VerbatimChar"/>
+        </w:rPr>
+        <w:t xml:space="preserve"># A tibble: 2 × 3</w:t>
+      </w:r>
+      <w:r>
+        <w:br/>
+      </w:r>
+      <w:r>
+        <w:rPr>
+          <w:rStyle w:val="VerbatimChar"/>
+        </w:rPr>
+        <w:t xml:space="preserve">  Prov      count median</w:t>
+      </w:r>
+      <w:r>
+        <w:br/>
+      </w:r>
+      <w:r>
+        <w:rPr>
+          <w:rStyle w:val="VerbatimChar"/>
+        </w:rPr>
+        <w:t xml:space="preserve">  &lt;chr&gt;     &lt;int&gt;  &lt;dbl&gt;</w:t>
+      </w:r>
+      <w:r>
+        <w:br/>
+      </w:r>
+      <w:r>
+        <w:rPr>
+          <w:rStyle w:val="VerbatimChar"/>
+        </w:rPr>
+        <w:t xml:space="preserve">1 Local        14   27.6</w:t>
+      </w:r>
+      <w:r>
+        <w:br/>
+      </w:r>
+      <w:r>
+        <w:rPr>
+          <w:rStyle w:val="VerbatimChar"/>
+        </w:rPr>
+        <w:t xml:space="preserve">2 Non-local    10   29.7</w:t>
+      </w:r>
+    </w:p>
+    <w:p>
+      <w:pPr>
+        <w:pStyle w:val="SourceCode"/>
+      </w:pPr>
+      <w:r>
+        <w:rPr>
+          <w:rStyle w:val="VerbatimChar"/>
+        </w:rPr>
+        <w:t xml:space="preserve"># A tibble: 2 × 3</w:t>
+      </w:r>
+      <w:r>
+        <w:br/>
+      </w:r>
+      <w:r>
+        <w:rPr>
+          <w:rStyle w:val="VerbatimChar"/>
+        </w:rPr>
+        <w:t xml:space="preserve">  Prov      count median</w:t>
+      </w:r>
+      <w:r>
+        <w:br/>
+      </w:r>
+      <w:r>
+        <w:rPr>
+          <w:rStyle w:val="VerbatimChar"/>
+        </w:rPr>
+        <w:t xml:space="preserve">  &lt;chr&gt;     &lt;int&gt;  &lt;dbl&gt;</w:t>
+      </w:r>
+      <w:r>
+        <w:br/>
+      </w:r>
+      <w:r>
+        <w:rPr>
+          <w:rStyle w:val="VerbatimChar"/>
+        </w:rPr>
+        <w:t xml:space="preserve">1 Local       342   1.7 </w:t>
+      </w:r>
+      <w:r>
+        <w:br/>
+      </w:r>
+      <w:r>
+        <w:rPr>
+          <w:rStyle w:val="VerbatimChar"/>
+        </w:rPr>
+        <w:t xml:space="preserve">2 Non-local    86   1.45</w:t>
+      </w:r>
+    </w:p>
+    <w:p>
+      <w:pPr>
+        <w:pStyle w:val="SourceCode"/>
+      </w:pPr>
+      <w:r>
+        <w:rPr>
+          <w:rStyle w:val="VerbatimChar"/>
+        </w:rPr>
+        <w:t xml:space="preserve"># A tibble: 2 × 3</w:t>
+      </w:r>
+      <w:r>
+        <w:br/>
+      </w:r>
+      <w:r>
+        <w:rPr>
+          <w:rStyle w:val="VerbatimChar"/>
+        </w:rPr>
+        <w:t xml:space="preserve">  Prov      count median</w:t>
+      </w:r>
+      <w:r>
+        <w:br/>
+      </w:r>
+      <w:r>
+        <w:rPr>
+          <w:rStyle w:val="VerbatimChar"/>
+        </w:rPr>
+        <w:t xml:space="preserve">  &lt;chr&gt;     &lt;int&gt;  &lt;dbl&gt;</w:t>
+      </w:r>
+      <w:r>
+        <w:br/>
+      </w:r>
+      <w:r>
+        <w:rPr>
+          <w:rStyle w:val="VerbatimChar"/>
+        </w:rPr>
+        <w:t xml:space="preserve">1 Local       342   25.1</w:t>
+      </w:r>
+      <w:r>
+        <w:br/>
+      </w:r>
+      <w:r>
+        <w:rPr>
+          <w:rStyle w:val="VerbatimChar"/>
+        </w:rPr>
+        <w:t xml:space="preserve">2 Non-local    86   21.9</w:t>
+      </w:r>
+    </w:p>
+    <w:p>
+      <w:pPr>
+        <w:pStyle w:val="SourceCode"/>
+      </w:pPr>
+      <w:r>
+        <w:rPr>
+          <w:rStyle w:val="VerbatimChar"/>
+        </w:rPr>
+        <w:t xml:space="preserve"># A tibble: 2 × 3</w:t>
+      </w:r>
+      <w:r>
+        <w:br/>
+      </w:r>
+      <w:r>
+        <w:rPr>
+          <w:rStyle w:val="VerbatimChar"/>
+        </w:rPr>
+        <w:t xml:space="preserve">  Prov      count median</w:t>
+      </w:r>
+      <w:r>
+        <w:br/>
+      </w:r>
+      <w:r>
+        <w:rPr>
+          <w:rStyle w:val="VerbatimChar"/>
+        </w:rPr>
+        <w:t xml:space="preserve">  &lt;chr&gt;     &lt;int&gt;  &lt;dbl&gt;</w:t>
+      </w:r>
+      <w:r>
+        <w:br/>
+      </w:r>
+      <w:r>
+        <w:rPr>
+          <w:rStyle w:val="VerbatimChar"/>
+        </w:rPr>
+        <w:t xml:space="preserve">1 Local       342   16.2</w:t>
+      </w:r>
+      <w:r>
+        <w:br/>
+      </w:r>
+      <w:r>
+        <w:rPr>
+          <w:rStyle w:val="VerbatimChar"/>
+        </w:rPr>
+        <w:t xml:space="preserve">2 Non-local    86   18.8</w:t>
+      </w:r>
+    </w:p>
+    <w:p>
+      <w:pPr>
+        <w:pStyle w:val="SourceCode"/>
+      </w:pPr>
+      <w:r>
+        <w:rPr>
+          <w:rStyle w:val="VerbatimChar"/>
+        </w:rPr>
+        <w:t xml:space="preserve"># A tibble: 2 × 3</w:t>
+      </w:r>
+      <w:r>
+        <w:br/>
+      </w:r>
+      <w:r>
+        <w:rPr>
+          <w:rStyle w:val="VerbatimChar"/>
+        </w:rPr>
+        <w:t xml:space="preserve">  Prov      count median</w:t>
+      </w:r>
+      <w:r>
+        <w:br/>
+      </w:r>
+      <w:r>
+        <w:rPr>
+          <w:rStyle w:val="VerbatimChar"/>
+        </w:rPr>
+        <w:t xml:space="preserve">  &lt;chr&gt;     &lt;int&gt;  &lt;dbl&gt;</w:t>
+      </w:r>
+      <w:r>
+        <w:br/>
+      </w:r>
+      <w:r>
+        <w:rPr>
+          <w:rStyle w:val="VerbatimChar"/>
+        </w:rPr>
+        <w:t xml:space="preserve">1 Local        59   16.5</w:t>
+      </w:r>
+      <w:r>
+        <w:br/>
+      </w:r>
+      <w:r>
+        <w:rPr>
+          <w:rStyle w:val="VerbatimChar"/>
+        </w:rPr>
+        <w:t xml:space="preserve">2 Non-local     7   11.7</w:t>
+      </w:r>
+    </w:p>
+    <w:p>
+      <w:pPr>
+        <w:pStyle w:val="SourceCode"/>
+      </w:pPr>
+      <w:r>
+        <w:rPr>
+          <w:rStyle w:val="VerbatimChar"/>
+        </w:rPr>
+        <w:t xml:space="preserve"># A tibble: 2 × 3</w:t>
+      </w:r>
+      <w:r>
+        <w:br/>
+      </w:r>
+      <w:r>
+        <w:rPr>
+          <w:rStyle w:val="VerbatimChar"/>
+        </w:rPr>
+        <w:t xml:space="preserve">  Prov      count median</w:t>
+      </w:r>
+      <w:r>
+        <w:br/>
+      </w:r>
+      <w:r>
+        <w:rPr>
+          <w:rStyle w:val="VerbatimChar"/>
+        </w:rPr>
+        <w:t xml:space="preserve">  &lt;chr&gt;     &lt;int&gt;  &lt;dbl&gt;</w:t>
+      </w:r>
+      <w:r>
+        <w:br/>
+      </w:r>
+      <w:r>
+        <w:rPr>
+          <w:rStyle w:val="VerbatimChar"/>
+        </w:rPr>
+        <w:t xml:space="preserve">1 Local        59   28.3</w:t>
+      </w:r>
+      <w:r>
+        <w:br/>
+      </w:r>
+      <w:r>
+        <w:rPr>
+          <w:rStyle w:val="VerbatimChar"/>
+        </w:rPr>
+        <w:t xml:space="preserve">2 Non-local     7   25.6</w:t>
+      </w:r>
+    </w:p>
+    <w:p>
+      <w:pPr>
+        <w:pStyle w:val="SourceCode"/>
+      </w:pPr>
+      <w:r>
+        <w:rPr>
+          <w:rStyle w:val="VerbatimChar"/>
+        </w:rPr>
+        <w:t xml:space="preserve"># A tibble: 2 × 3</w:t>
+      </w:r>
+      <w:r>
+        <w:br/>
+      </w:r>
+      <w:r>
+        <w:rPr>
+          <w:rStyle w:val="VerbatimChar"/>
+        </w:rPr>
+        <w:t xml:space="preserve">  Prov      count median</w:t>
+      </w:r>
+      <w:r>
+        <w:br/>
+      </w:r>
+      <w:r>
+        <w:rPr>
+          <w:rStyle w:val="VerbatimChar"/>
+        </w:rPr>
+        <w:t xml:space="preserve">  &lt;chr&gt;     &lt;int&gt;  &lt;dbl&gt;</w:t>
+      </w:r>
+      <w:r>
+        <w:br/>
+      </w:r>
+      <w:r>
+        <w:rPr>
+          <w:rStyle w:val="VerbatimChar"/>
+        </w:rPr>
+        <w:t xml:space="preserve">1 Local        59   30.7</w:t>
+      </w:r>
+      <w:r>
+        <w:br/>
+      </w:r>
+      <w:r>
+        <w:rPr>
+          <w:rStyle w:val="VerbatimChar"/>
+        </w:rPr>
+        <w:t xml:space="preserve">2 Non-local     7   26.0</w:t>
+      </w:r>
+    </w:p>
+    <w:p>
+      <w:pPr>
+        <w:pStyle w:val="FirstParagraph"/>
       </w:pPr>
       <w:r>
         <w:t xml:space="preserve">The sizes of lithic artefacts (flakes, elongated blanks, cores and retouched tools) are explored through scatterplots of width and length (</w:t>
@@ -11464,7 +12169,7 @@
         <w:pStyle w:val="FirstParagraph"/>
       </w:pPr>
       <w:r>
-        <w:t xml:space="preserve">This report was generated on 2025-02-18 20:33:10.22185 using the following computational environment and dependencies:</w:t>
+        <w:t xml:space="preserve">This report was generated on 2025-02-26 11:44:35.723938 using the following computational environment and dependencies:</w:t>
       </w:r>
     </w:p>
     <w:p>
@@ -11565,7 +12270,7 @@
         <w:rPr>
           <w:rStyle w:val="VerbatimChar"/>
         </w:rPr>
-        <w:t xml:space="preserve"> date     2025-02-18</w:t>
+        <w:t xml:space="preserve"> date     2025-02-26</w:t>
       </w:r>
       <w:r>
         <w:br/>
@@ -12262,6 +12967,15 @@
           <w:rStyle w:val="VerbatimChar"/>
         </w:rPr>
         <w:t xml:space="preserve"> usethis       3.1.0    2024-11-26 [1] CRAN (R 4.4.1)</w:t>
+      </w:r>
+      <w:r>
+        <w:br/>
+      </w:r>
+      <w:r>
+        <w:rPr>
+          <w:rStyle w:val="VerbatimChar"/>
+        </w:rPr>
+        <w:t xml:space="preserve"> utf8          1.2.4    2023-10-22 [1] CRAN (R 4.4.0)</w:t>
       </w:r>
       <w:r>
         <w:br/>

</xml_diff>

<commit_message>
Revised and rewritten introduction
</commit_message>
<xml_diff>
--- a/analysis/paper/paper.docx
+++ b/analysis/paper/paper.docx
@@ -7,25 +7,97 @@
         <w:pStyle w:val="Title"/>
       </w:pPr>
       <w:r>
-        <w:t xml:space="preserve">Placeholder</w:t>
+        <w:t xml:space="preserve">From</w:t>
       </w:r>
       <w:r>
         <w:t xml:space="preserve"> </w:t>
       </w:r>
       <w:r>
-        <w:t xml:space="preserve">for</w:t>
+        <w:t xml:space="preserve">Stone</w:t>
       </w:r>
       <w:r>
         <w:t xml:space="preserve"> </w:t>
       </w:r>
       <w:r>
-        <w:t xml:space="preserve">article</w:t>
+        <w:t xml:space="preserve">to</w:t>
       </w:r>
       <w:r>
         <w:t xml:space="preserve"> </w:t>
       </w:r>
       <w:r>
-        <w:t xml:space="preserve">3</w:t>
+        <w:t xml:space="preserve">Tool:</w:t>
+      </w:r>
+      <w:r>
+        <w:t xml:space="preserve"> </w:t>
+      </w:r>
+      <w:r>
+        <w:t xml:space="preserve">How</w:t>
+      </w:r>
+      <w:r>
+        <w:t xml:space="preserve"> </w:t>
+      </w:r>
+      <w:r>
+        <w:t xml:space="preserve">Raw</w:t>
+      </w:r>
+      <w:r>
+        <w:t xml:space="preserve"> </w:t>
+      </w:r>
+      <w:r>
+        <w:t xml:space="preserve">Materials</w:t>
+      </w:r>
+      <w:r>
+        <w:t xml:space="preserve"> </w:t>
+      </w:r>
+      <w:r>
+        <w:t xml:space="preserve">Influenced</w:t>
+      </w:r>
+      <w:r>
+        <w:t xml:space="preserve"> </w:t>
+      </w:r>
+      <w:r>
+        <w:t xml:space="preserve">Upper</w:t>
+      </w:r>
+      <w:r>
+        <w:t xml:space="preserve"> </w:t>
+      </w:r>
+      <w:r>
+        <w:t xml:space="preserve">Paleolithic</w:t>
+      </w:r>
+      <w:r>
+        <w:t xml:space="preserve"> </w:t>
+      </w:r>
+      <w:r>
+        <w:t xml:space="preserve">Technology</w:t>
+      </w:r>
+      <w:r>
+        <w:t xml:space="preserve"> </w:t>
+      </w:r>
+      <w:r>
+        <w:t xml:space="preserve">in</w:t>
+      </w:r>
+      <w:r>
+        <w:t xml:space="preserve"> </w:t>
+      </w:r>
+      <w:r>
+        <w:t xml:space="preserve">Southwestern</w:t>
+      </w:r>
+      <w:r>
+        <w:t xml:space="preserve"> </w:t>
+      </w:r>
+      <w:r>
+        <w:t xml:space="preserve">Iberia</w:t>
+      </w:r>
+      <w:r>
+        <w:t xml:space="preserve"> </w:t>
+      </w:r>
+      <w:r>
+        <w:t xml:space="preserve">(Vale</w:t>
+      </w:r>
+      <w:r>
+        <w:t xml:space="preserve"> </w:t>
+      </w:r>
+      <w:r>
+        <w:t xml:space="preserve">Boi)</w:t>
       </w:r>
     </w:p>
     <w:p>
@@ -33,7 +105,7 @@
         <w:pStyle w:val="Author"/>
       </w:pPr>
       <w:r>
-        <w:t xml:space="preserve">Jane Doe</w:t>
+        <w:t xml:space="preserve">Joana Belmiro</w:t>
       </w:r>
       <w:r>
         <w:rPr>
@@ -51,174 +123,138 @@
         <w:rPr>
           <w:vertAlign w:val="superscript"/>
         </w:rPr>
+        <w:t xml:space="preserve">✉</w:t>
+      </w:r>
+      <w:r>
+        <w:t xml:space="preserve">,</w:t>
+      </w:r>
+      <w:r>
+        <w:t xml:space="preserve"> </w:t>
+      </w:r>
+      <w:r>
+        <w:t xml:space="preserve">Nuno Bicho</w:t>
+      </w:r>
+      <w:r>
+        <w:rPr>
+          <w:vertAlign w:val="superscript"/>
+        </w:rPr>
+        <w:t xml:space="preserve">1</w:t>
+      </w:r>
+      <w:r>
+        <w:t xml:space="preserve">,</w:t>
+      </w:r>
+      <w:r>
+        <w:t xml:space="preserve"> </w:t>
+      </w:r>
+      <w:r>
+        <w:t xml:space="preserve">Xavier Terradas</w:t>
+      </w:r>
+      <w:r>
+        <w:rPr>
+          <w:vertAlign w:val="superscript"/>
+        </w:rPr>
         <w:t xml:space="preserve">2</w:t>
       </w:r>
       <w:r>
+        <w:t xml:space="preserve">,</w:t>
+      </w:r>
+      <w:r>
+        <w:t xml:space="preserve"> </w:t>
+      </w:r>
+      <w:r>
+        <w:t xml:space="preserve">and</w:t>
+      </w:r>
+      <w:r>
+        <w:t xml:space="preserve"> </w:t>
+      </w:r>
+      <w:r>
+        <w:t xml:space="preserve">João Cascalheira</w:t>
+      </w:r>
+      <w:r>
         <w:rPr>
           <w:vertAlign w:val="superscript"/>
         </w:rPr>
-        <w:t xml:space="preserve">,</w:t>
-      </w:r>
+        <w:t xml:space="preserve">1</w:t>
+      </w:r>
+    </w:p>
+    <w:p>
+      <w:pPr>
+        <w:pStyle w:val="Date"/>
+      </w:pPr>
+      <w:r>
+        <w:t xml:space="preserve">March</w:t>
+      </w:r>
+      <w:r>
+        <w:t xml:space="preserve"> </w:t>
+      </w:r>
+      <w:r>
+        <w:t xml:space="preserve">1,</w:t>
+      </w:r>
+      <w:r>
+        <w:t xml:space="preserve"> </w:t>
+      </w:r>
+      <w:r>
+        <w:t xml:space="preserve">2025</w:t>
+      </w:r>
+    </w:p>
+    <w:p>
+      <w:pPr>
+        <w:pStyle w:val="AbstractTitle"/>
+      </w:pPr>
+      <w:r>
+        <w:t xml:space="preserve">Abstract</w:t>
+      </w:r>
+    </w:p>
+    <w:p>
+      <w:pPr>
+        <w:pStyle w:val="Abstract"/>
+      </w:pPr>
+      <w:r>
+        <w:t xml:space="preserve">Text</w:t>
+      </w:r>
+      <w:r>
+        <w:t xml:space="preserve"> </w:t>
+      </w:r>
+      <w:r>
+        <w:t xml:space="preserve">of</w:t>
+      </w:r>
+      <w:r>
+        <w:t xml:space="preserve"> </w:t>
+      </w:r>
+      <w:r>
+        <w:t xml:space="preserve">abstract</w:t>
+      </w:r>
+    </w:p>
+    <w:p>
+      <w:pPr>
+        <w:pStyle w:val="FirstParagraph"/>
+      </w:pPr>
       <w:r>
         <w:rPr>
           <w:vertAlign w:val="superscript"/>
         </w:rPr>
-        <w:t xml:space="preserve">✉</w:t>
-      </w:r>
-      <w:r>
-        <w:t xml:space="preserve">,</w:t>
+        <w:t xml:space="preserve">1</w:t>
       </w:r>
       <w:r>
         <w:t xml:space="preserve"> </w:t>
       </w:r>
       <w:r>
-        <w:t xml:space="preserve">John Q. Doe</w:t>
+        <w:t xml:space="preserve">Interdisciplinary Center for Archaeology and Human Evolution</w:t>
+      </w:r>
+      <w:r>
+        <w:br/>
       </w:r>
       <w:r>
         <w:rPr>
           <w:vertAlign w:val="superscript"/>
         </w:rPr>
-        <w:t xml:space="preserve">1</w:t>
-      </w:r>
-      <w:r>
-        <w:t xml:space="preserve">,</w:t>
+        <w:t xml:space="preserve">2</w:t>
       </w:r>
       <w:r>
         <w:t xml:space="preserve"> </w:t>
       </w:r>
       <w:r>
-        <w:t xml:space="preserve">Peder Ås</w:t>
-      </w:r>
-      <w:r>
-        <w:rPr>
-          <w:vertAlign w:val="superscript"/>
-        </w:rPr>
-        <w:t xml:space="preserve">1</w:t>
-      </w:r>
-      <w:r>
-        <w:t xml:space="preserve">,</w:t>
-      </w:r>
-      <w:r>
-        <w:t xml:space="preserve"> </w:t>
-      </w:r>
-      <w:r>
-        <w:t xml:space="preserve">Juan Pérez</w:t>
-      </w:r>
-      <w:r>
-        <w:rPr>
-          <w:vertAlign w:val="superscript"/>
-        </w:rPr>
-        <w:t xml:space="preserve">3</w:t>
-      </w:r>
-      <w:r>
-        <w:t xml:space="preserve">,</w:t>
-      </w:r>
-      <w:r>
-        <w:t xml:space="preserve"> </w:t>
-      </w:r>
-      <w:r>
-        <w:t xml:space="preserve">and</w:t>
-      </w:r>
-      <w:r>
-        <w:t xml:space="preserve"> </w:t>
-      </w:r>
-      <w:r>
-        <w:t xml:space="preserve">Max Mustermann</w:t>
-      </w:r>
-    </w:p>
-    <w:p>
-      <w:pPr>
-        <w:pStyle w:val="Date"/>
-      </w:pPr>
-      <w:r>
-        <w:t xml:space="preserve">March</w:t>
-      </w:r>
-      <w:r>
-        <w:t xml:space="preserve"> </w:t>
-      </w:r>
-      <w:r>
-        <w:t xml:space="preserve">1,</w:t>
-      </w:r>
-      <w:r>
-        <w:t xml:space="preserve"> </w:t>
-      </w:r>
-      <w:r>
-        <w:t xml:space="preserve">2025</w:t>
-      </w:r>
-    </w:p>
-    <w:p>
-      <w:pPr>
-        <w:pStyle w:val="AbstractTitle"/>
-      </w:pPr>
-      <w:r>
-        <w:t xml:space="preserve">Abstract</w:t>
-      </w:r>
-    </w:p>
-    <w:p>
-      <w:pPr>
-        <w:pStyle w:val="Abstract"/>
-      </w:pPr>
-      <w:r>
-        <w:t xml:space="preserve">Text</w:t>
-      </w:r>
-      <w:r>
-        <w:t xml:space="preserve"> </w:t>
-      </w:r>
-      <w:r>
-        <w:t xml:space="preserve">of</w:t>
-      </w:r>
-      <w:r>
-        <w:t xml:space="preserve"> </w:t>
-      </w:r>
-      <w:r>
-        <w:t xml:space="preserve">abstract</w:t>
-      </w:r>
-    </w:p>
-    <w:p>
-      <w:pPr>
-        <w:pStyle w:val="FirstParagraph"/>
-      </w:pPr>
-      <w:r>
-        <w:rPr>
-          <w:vertAlign w:val="superscript"/>
-        </w:rPr>
-        <w:t xml:space="preserve">1</w:t>
-      </w:r>
-      <w:r>
-        <w:t xml:space="preserve"> </w:t>
-      </w:r>
-      <w:r>
-        <w:t xml:space="preserve">Formatting Open Science Group</w:t>
-      </w:r>
-      <w:r>
-        <w:br/>
-      </w:r>
-      <w:r>
-        <w:rPr>
-          <w:vertAlign w:val="superscript"/>
-        </w:rPr>
-        <w:t xml:space="preserve">2</w:t>
-      </w:r>
-      <w:r>
-        <w:t xml:space="preserve"> </w:t>
-      </w:r>
-      <w:r>
-        <w:t xml:space="preserve">Federation of Planets</w:t>
-      </w:r>
-      <w:r>
-        <w:br/>
-      </w:r>
-      <w:r>
-        <w:rPr>
-          <w:vertAlign w:val="superscript"/>
-        </w:rPr>
-        <w:t xml:space="preserve">3</w:t>
-      </w:r>
-      <w:r>
-        <w:t xml:space="preserve"> </w:t>
-      </w:r>
-      <w:r>
-        <w:t xml:space="preserve">Acme Corporation</w:t>
+        <w:t xml:space="preserve">CSIC</w:t>
       </w:r>
     </w:p>
     <w:p>
@@ -245,7 +281,7 @@
           <w:rPr>
             <w:rStyle w:val="Hyperlink"/>
           </w:rPr>
-          <w:t xml:space="preserve">Jane Doe &lt;janedoe@fosg.org&gt;</w:t>
+          <w:t xml:space="preserve">Joana Belmiro &lt;jfbelmiro@ualg.pt&gt;</w:t>
         </w:r>
       </w:hyperlink>
     </w:p>
@@ -265,7 +301,7 @@
         <w:t xml:space="preserve">Highlights: These are the highlights.</w:t>
       </w:r>
     </w:p>
-    <w:bookmarkStart w:id="24" w:name="introduction"/>
+    <w:bookmarkStart w:id="23" w:name="introduction"/>
     <w:p>
       <w:pPr>
         <w:pStyle w:val="Heading1"/>
@@ -279,6 +315,314 @@
         <w:pStyle w:val="FirstParagraph"/>
       </w:pPr>
       <w:r>
+        <w:t xml:space="preserve">The Iberian Peninsula has been a key region for the study of human adaptations and cultural transitions in Archaeology. Located in the westernmost tip of Europe and with a generally stable climate even during the coldest periods punctuating the Late Pleistocene, this region has yielded some of the most significant glacial refugia in Europe</w:t>
+      </w:r>
+      <w:r>
+        <w:t xml:space="preserve"> </w:t>
+      </w:r>
+      <w:r>
+        <w:t xml:space="preserve">(</w:t>
+      </w:r>
+      <w:r>
+        <w:rPr>
+          <w:b/>
+          <w:bCs/>
+        </w:rPr>
+        <w:t xml:space="preserve">hewitt2000?</w:t>
+      </w:r>
+      <w:r>
+        <w:t xml:space="preserve">;</w:t>
+      </w:r>
+      <w:r>
+        <w:t xml:space="preserve"> </w:t>
+      </w:r>
+      <w:r>
+        <w:rPr>
+          <w:b/>
+          <w:bCs/>
+        </w:rPr>
+        <w:t xml:space="preserve">gómez2007?</w:t>
+      </w:r>
+      <w:r>
+        <w:t xml:space="preserve">;</w:t>
+      </w:r>
+      <w:r>
+        <w:t xml:space="preserve"> </w:t>
+      </w:r>
+      <w:r>
+        <w:rPr>
+          <w:b/>
+          <w:bCs/>
+        </w:rPr>
+        <w:t xml:space="preserve">gonzález-sampériz2010?</w:t>
+      </w:r>
+      <w:r>
+        <w:t xml:space="preserve">;</w:t>
+      </w:r>
+      <w:r>
+        <w:t xml:space="preserve"> </w:t>
+      </w:r>
+      <w:r>
+        <w:rPr>
+          <w:b/>
+          <w:bCs/>
+        </w:rPr>
+        <w:t xml:space="preserve">carvalho2022?</w:t>
+      </w:r>
+      <w:r>
+        <w:t xml:space="preserve">)</w:t>
+      </w:r>
+      <w:r>
+        <w:t xml:space="preserve">.</w:t>
+      </w:r>
+    </w:p>
+    <w:p>
+      <w:pPr>
+        <w:pStyle w:val="BodyText"/>
+      </w:pPr>
+      <w:r>
+        <w:t xml:space="preserve">For this reason, the Iberian Peninsula has been the focal point of several discussions regarding Late Pleistocene human adaptations</w:t>
+      </w:r>
+      <w:r>
+        <w:t xml:space="preserve"> </w:t>
+      </w:r>
+      <w:r>
+        <w:t xml:space="preserve">(</w:t>
+      </w:r>
+      <w:r>
+        <w:rPr>
+          <w:b/>
+          <w:bCs/>
+        </w:rPr>
+        <w:t xml:space="preserve">finlayson2006?</w:t>
+      </w:r>
+      <w:r>
+        <w:t xml:space="preserve">;</w:t>
+      </w:r>
+      <w:r>
+        <w:t xml:space="preserve"> </w:t>
+      </w:r>
+      <w:r>
+        <w:rPr>
+          <w:b/>
+          <w:bCs/>
+        </w:rPr>
+        <w:t xml:space="preserve">zilhão2017?</w:t>
+      </w:r>
+      <w:r>
+        <w:t xml:space="preserve">;</w:t>
+      </w:r>
+      <w:r>
+        <w:t xml:space="preserve"> </w:t>
+      </w:r>
+      <w:r>
+        <w:rPr>
+          <w:b/>
+          <w:bCs/>
+        </w:rPr>
+        <w:t xml:space="preserve">cascalheira2017?</w:t>
+      </w:r>
+      <w:r>
+        <w:t xml:space="preserve">)</w:t>
+      </w:r>
+      <w:r>
+        <w:t xml:space="preserve">.</w:t>
+      </w:r>
+    </w:p>
+    <w:p>
+      <w:pPr>
+        <w:pStyle w:val="BodyText"/>
+      </w:pPr>
+      <w:r>
+        <w:t xml:space="preserve">A particularly good example is the region’s role in the discussion of Upper Paleolithic technocomplexes transitions. Previous studies have discussed the territory’s potential as a refugium during cold and harsh climatic conditions</w:t>
+      </w:r>
+      <w:r>
+        <w:t xml:space="preserve"> </w:t>
+      </w:r>
+      <w:r>
+        <w:t xml:space="preserve">(</w:t>
+      </w:r>
+      <w:r>
+        <w:rPr>
+          <w:b/>
+          <w:bCs/>
+        </w:rPr>
+        <w:t xml:space="preserve">gómez2007?</w:t>
+      </w:r>
+      <w:r>
+        <w:t xml:space="preserve">;</w:t>
+      </w:r>
+      <w:r>
+        <w:t xml:space="preserve"> </w:t>
+      </w:r>
+      <w:r>
+        <w:rPr>
+          <w:b/>
+          <w:bCs/>
+        </w:rPr>
+        <w:t xml:space="preserve">rodríguez-sánchez2010?</w:t>
+      </w:r>
+      <w:r>
+        <w:t xml:space="preserve">;</w:t>
+      </w:r>
+      <w:r>
+        <w:t xml:space="preserve"> </w:t>
+      </w:r>
+      <w:r>
+        <w:rPr>
+          <w:b/>
+          <w:bCs/>
+        </w:rPr>
+        <w:t xml:space="preserve">jennings2011?</w:t>
+      </w:r>
+      <w:r>
+        <w:t xml:space="preserve">)</w:t>
+      </w:r>
+      <w:r>
+        <w:t xml:space="preserve">. Other studies have expanded upon this notion of climatic refugia during harsh climatic events, to understand the Iberian Peninsula as a long-term eco-cultural refugia</w:t>
+      </w:r>
+      <w:r>
+        <w:t xml:space="preserve"> </w:t>
+      </w:r>
+      <w:r>
+        <w:t xml:space="preserve">(</w:t>
+      </w:r>
+      <w:r>
+        <w:rPr>
+          <w:b/>
+          <w:bCs/>
+        </w:rPr>
+        <w:t xml:space="preserve">cascalheira2017?</w:t>
+      </w:r>
+      <w:r>
+        <w:t xml:space="preserve">)</w:t>
+      </w:r>
+      <w:r>
+        <w:t xml:space="preserve">. Using this framework, this territory would consist of several ecological niches, consistently used through time, possibly due to the stability in the richness and variety of resources. This continuous use would then create long-term regional adaptive structures, which when correlated with the ecological niches,</w:t>
+      </w:r>
+      <w:r>
+        <w:t xml:space="preserve"> </w:t>
+      </w:r>
+      <w:r>
+        <w:t xml:space="preserve">(</w:t>
+      </w:r>
+      <w:r>
+        <w:rPr>
+          <w:b/>
+          <w:bCs/>
+        </w:rPr>
+        <w:t xml:space="preserve">cascalheira2017?</w:t>
+      </w:r>
+      <w:r>
+        <w:t xml:space="preserve">)</w:t>
+      </w:r>
+      <w:r>
+        <w:t xml:space="preserve"> </w:t>
+      </w:r>
+      <w:r>
+        <w:t xml:space="preserve">have referred to as eco-cultural niches. In fact, it seems that a large number of caves and rockshelters in Iberia are multi-layered, giving validity to the aforementioned framework</w:t>
+      </w:r>
+      <w:r>
+        <w:t xml:space="preserve"> </w:t>
+      </w:r>
+      <w:r>
+        <w:t xml:space="preserve">(</w:t>
+      </w:r>
+      <w:r>
+        <w:rPr>
+          <w:b/>
+          <w:bCs/>
+        </w:rPr>
+        <w:t xml:space="preserve">schmidt2012?</w:t>
+      </w:r>
+      <w:r>
+        <w:t xml:space="preserve">)</w:t>
+      </w:r>
+      <w:r>
+        <w:t xml:space="preserve">. These eco-cultural niches provide an exceptional opportunity to understand long-term dynamics regarding biotic and abiotic resource exploitation since they can provide details on how human populations maintained or changed their adaptive systems when facing environmental changes, and cultural and social transformations or constraints.</w:t>
+      </w:r>
+    </w:p>
+    <w:p>
+      <w:pPr>
+        <w:pStyle w:val="BodyText"/>
+      </w:pPr>
+      <w:r>
+        <w:t xml:space="preserve">More specifically, southwestern Iberia has been shown to be a key eco-cultural niche to study cultural transitions and the role of such a peripheral coastal region within hunter-gatherer social networks</w:t>
+      </w:r>
+      <w:r>
+        <w:t xml:space="preserve"> </w:t>
+      </w:r>
+      <w:r>
+        <w:t xml:space="preserve">(</w:t>
+      </w:r>
+      <w:r>
+        <w:rPr>
+          <w:b/>
+          <w:bCs/>
+        </w:rPr>
+        <w:t xml:space="preserve">cascalheira2017?</w:t>
+      </w:r>
+      <w:r>
+        <w:t xml:space="preserve">)</w:t>
+      </w:r>
+      <w:r>
+        <w:t xml:space="preserve">. This has been mostly due to the archaeological site of Vale Boi, located in southwesternmost Iberia and characterized by a nearly complete UP sequence (++). This site is crucial for understanding Upper Paleolithic (UP) adaptations, as it is currently the only site in southwestern Iberia with a long-term occupation spanning most of the UP, enabling the exploration of cultural and technological trends over time (Cascalheira et al. 2017).</w:t>
+      </w:r>
+    </w:p>
+    <w:p>
+      <w:pPr>
+        <w:pStyle w:val="BodyText"/>
+      </w:pPr>
+      <w:r>
+        <w:t xml:space="preserve">For example, Vale Boi has provided valuable insights into hunter-gatherer subsistence strategies and technological organisation (Belmiro et al. 2021; Bicho et al. 2013; Cascalheira et al. 2017; Cascalheira 2019; Horta et al. 2019; Manne et al. 2012; Marreiros et al. 2016), contributing to a better understanding of territory exploitation and interactions with other regions of Iberia throughout the UP. Especially due to lithic technology studies from this site, the region has been shown to have played a shifting and complex role within the larger territory.</w:t>
+      </w:r>
+    </w:p>
+    <w:p>
+      <w:pPr>
+        <w:pStyle w:val="BodyText"/>
+      </w:pPr>
+      <w:r>
+        <w:t xml:space="preserve">During the Gravettian, the peripheral nature of the region studies of Gravettian occupations reveal marked regional differences, suggesting more limited movement of people and information in southwestern Iberia (Marreiros and Bicho, 2013). In comparison, Proto-Solutrean evidence indicates technological similarities and close contact with central Portugal (Belmiro et al., 2021). The Solutrean period stands out as a particularly dynamic phase at Vale Boi, during which the site served as a key connection point between central Portugal and southern Spain, facilitating social networks and cultural exchanges (Cascalheira, 2013; Cascalheira et al., 2017).</w:t>
+      </w:r>
+    </w:p>
+    <w:p>
+      <w:pPr>
+        <w:pStyle w:val="BodyText"/>
+      </w:pPr>
+      <w:r>
+        <w:t xml:space="preserve">Expanding on these findings, recent research has further refined our understanding of mobility and social networks through lithic raw material studies at the site. Our team’s recent work (Belmiro et al., 2025) identified non-local cherts originating from central Portugal (&gt;250 km from Vale Boi) and southern Spain (&gt;200 km from Vale Boi). The proportions of these materials varied across the UP, with earlier occupations (Gravettian) showing high frequencies of non-local chert, while later ones (Proto-Solutrean and Solutrean) exhibited a marked decline. These findings suggest the establishment and maintenance of extensive social networks connecting southwestern Portugal to Southern spain and central Portugal as early as the beginning of the UP.</w:t>
+      </w:r>
+    </w:p>
+    <w:p>
+      <w:pPr>
+        <w:pStyle w:val="BodyText"/>
+      </w:pPr>
+      <w:r>
+        <w:t xml:space="preserve">These results, particularly those related to the Gravettian, were interpreted as outcomes of residential mobility rather than direct social network influences, though further investigation is required.</w:t>
+      </w:r>
+    </w:p>
+    <w:p>
+      <w:pPr>
+        <w:pStyle w:val="BodyText"/>
+      </w:pPr>
+      <w:r>
+        <w:t xml:space="preserve">Despite the insights gained from previous studies, the relationship between lithic technology and raw material use at Vale Boi remains largely uncorrelated. While broader research highlights the complexity of lithic technological organisation, a more integrated approach is needed to fully understand how raw material provisioning influenced technological strategies at the site and what this can tell us about how hunter-gatherer groups organized, explored the territory and connected to others across Iberia. To address this, our goal is to combine lithic technological and chert raw material studies to better characterize hunter-gatherer technological and social adaptations throughout the UP in southwestern Iberia. To do so, we create and test expectations built upon previous archaeological and ethnographic studies of the technological organization of hunter-gatherers.</w:t>
+      </w:r>
+    </w:p>
+    <w:bookmarkStart w:id="22" w:name="theoretical-framework-and-objectives"/>
+    <w:p>
+      <w:pPr>
+        <w:pStyle w:val="Heading2"/>
+      </w:pPr>
+      <w:r>
+        <w:t xml:space="preserve">Theoretical framework and objectives</w:t>
+      </w:r>
+    </w:p>
+    <w:p>
+      <w:pPr>
+        <w:pStyle w:val="FirstParagraph"/>
+      </w:pPr>
+      <w:r>
         <w:t xml:space="preserve">Lithic technological organisation has long been a central focus in archaeology for the insights it offers into past human behaviour and lifeways. Nelson (1991) defines lithic technological organisation as the selection and integration of strategies for the production, use, transportation, discarding, and management of tools and raw materials. Kelly (1988) describes it as the interplay of space and time in lithic tool production within a cultural system. This includes activities such as raw material sourcing and distribution, tool manufacture, use, reuse, and discard, as well as broader behavioural patterns like mobility and settlement systems. Together, these definitions underscore the multifaceted nature of lithic technological organisation and its utility in examining key aspects of hunter-gatherer adaptations over time.</w:t>
       </w:r>
     </w:p>
@@ -295,7 +639,7 @@
         <w:pStyle w:val="BodyText"/>
       </w:pPr>
       <w:r>
-        <w:t xml:space="preserve">Similar studies have also been applied to lithic assemblages from prehistoric archaeological sites in the Iberian Peninsula (e.g., Aubry et al. 2016; Aubry and Igreja 2009; García-Rojas et al. 2021; Gómez de Soler et al. 2020; Herrero-Alonso et al. 2020; Matias 2016; Nocete et al. 2005; Ortega 2003; Pereira, Andrade, et al. 2016; Pereira et al. 2021, 2022; Ramacciotti et al. 2022; Rodríguez et al. 2011; Sánchez de la Torre et al. 2023; Soto 2016), and contributed to understanding how different groups explored the available lithic resources, aided in identifying extensive movements and social networks throughout the Upper Palaeolithic (e.g., Aubry et al. 2004, 2016; Corchón Rodríguez et al. 2016; Hermida et al. 2016; Marreiros et al. 2016; Sánchez de la Torre et al. 2023).</w:t>
+        <w:t xml:space="preserve">While distance to source and raw material proportions offer valuable insights, they represent only one aspect of raw material procurement and management. A raw material-focused approach alone is insufficient for comprehensively understanding mobility patterns and technological organisation. Indeed, numerous studies and models from both ethnographic and archaeological perspectives have demonstrated the complex interplay between lithic technological variability, raw material provisioning, and mobility.</w:t>
       </w:r>
     </w:p>
     <w:p>
@@ -303,7 +647,7 @@
         <w:pStyle w:val="BodyText"/>
       </w:pPr>
       <w:r>
-        <w:t xml:space="preserve">Until recently, the study of raw materials in southwestern Iberia was limited, and knowledge about mobility and social networks was limited to technological studies, derived from the archaeological site of Vale Boi. This site is crucial for understanding Upper Paleolithic (UP) adaptations, as it is currently the only site in southwestern Iberia with a long-term occupation spanning most of the UP, enabling the exploration of cultural and technological trends over time (Cascalheira et al. 2017). For example, Vale Boi has provided valuable insights into hunter-gatherer subsistence strategies, technological organisation (Belmiro et al. 2021; Nuno Bicho et al. 2013; Cascalheira et al. 2017; Cascalheira 2019; Horta et al. 2019; Manne et al. 2012; Marreiros et al. 2016). This also contributed to understanding different patterns of territory exploitation and contact with other regions of Iberia throughout the UP.</w:t>
+        <w:t xml:space="preserve">For example, technological variability within a lithic assemblage may be explained by the abundance and quality of raw materials (Andrefsky, 1994; Brown, 1999; Oestmo, 2017). Whenever raw materials in proximity to a residential site are abundant and of good quality, a high percentage of formal tools are produced (Andrefsky, 1994; Perlès, 1992), and artefacts show less reduction intensity and decreased conversation through retouch (Thacker, 2002). Whenever local raw materials are scarce or of low quality, non-local resources are procured to produce mostly formal tools (Andrefsky, 1994; Perlès, 1992). Similarly, when groups move to areas where raw material is scarcer or of poorer quality, more effort is placed into the preparation of transportable cores and the production of tools (Kelly, 1988).</w:t>
       </w:r>
     </w:p>
     <w:p>
@@ -311,7 +655,7 @@
         <w:pStyle w:val="BodyText"/>
       </w:pPr>
       <w:r>
-        <w:t xml:space="preserve">During the Solutrean period, Vale Boi served as a key connection point between central Portugal and southern Spain, facilitating social networks and cultural exchanges (Cascalheira, 2013; Cascalheira et al., 2017). Proto-Solutrean evidence also indicates technological similarities and close contact with central Portugal (Belmiro et al., 2021). In contrast, studies of Gravettian occupations reveal marked regional differences, suggesting more limited movement of people and information in southwestern Iberia (Marreiros and Bicho, 2013).</w:t>
+        <w:t xml:space="preserve">However, the different patterns between local and non-local raw material proportion and use in lithic assemblages may be less obvious whenever prehistoric groups have easy access to non-local raw materials due to high mobility or exchanges between groups (Akerman et al., 2002; Torrence, 1996; Brown, 1999; Oestmo). Furthermore, Roth and Dibble (1998) demonstrate that even in areas where good quality raw material is abundant, non-local raw materials were still transported to the site, often in the form of large blanks or trimmed cores, and both local and non-local raw materials were retouched into tools.</w:t>
       </w:r>
     </w:p>
     <w:p>
@@ -319,7 +663,19 @@
         <w:pStyle w:val="BodyText"/>
       </w:pPr>
       <w:r>
-        <w:t xml:space="preserve">Recent research has expanded our understanding of mobility and social networks through lithic raw material studies. Our team’s recent work (Belmiro et al., 2025) identified non-local cherts originating from central Portugal (&gt;250 km from Vale Boi) and souuthern Spain (&gt;200 km from Vale Boi). The proportions of these materials varied across the UP, with earlier occupations (Gravettian) showing high frequencies of non-local chert, while later ones (Proto-Solutrean and Solutrean) exhibited a marked decline. These findings suggest the establishment and maintenance of extensive social networks connecting southwestern Portugal to Southern spain and central Portugal as early as the beginning of the UP.</w:t>
+        <w:t xml:space="preserve">Tools, flakes and cores often functioned as portable sources of raw material within mobile toolkits or during non-local raw material procurement, enabling stone knapping during periods of limited time or in environments with scarce or unsuitable materials (Kelly, 1988; Morrow, 1996; Gould et al., 1971; Kuhn, 1994; Perlès, 1992; Shott, 1986). For example, the transport of formal cores (e.g., blade cores) and bifaces used as cores have been interpreted as lightweight and reconfigurable raw material storage strategies (Clark, 1987; Kelly, 1988).</w:t>
+      </w:r>
+      <w:r>
+        <w:t xml:space="preserve"> </w:t>
+      </w:r>
+      <w:r>
+        <w:t xml:space="preserve">Formal tools and the degree of tool maintenance have also been associated with planned preparation, efficient use, and transportability, reflecting their connection to mobile settlement strategies, short-term site occupations (Torrence, 1983) and the regional distribution of raw materials (Bamforth, 1986). For example, non-local raw materials, transported as part of personal toolkits (frequently associated with residential mobility), would primarily arrive at sites as retouched pieces (Kuhn, 2004). These artefacts would show higher degrees of reduction and reworking (Kuhn, 2004) and a higher percentage of non-cortical flakes (Roth and Dibble 1998), as they would have been in use for an extended period before being discarded. When knapped on-site, non-local materials also tend to exhibit higher proportions of retouched tools compared to local materials.</w:t>
+      </w:r>
+      <w:r>
+        <w:t xml:space="preserve"> </w:t>
+      </w:r>
+      <w:r>
+        <w:t xml:space="preserve">Tool variability and size are also impacted by mobility and uncertainty regarding raw material availability; increased group mobility may create a pattern of limited tool variability, and tools may become less specialised and easily reconfigurable, such as retouched blanks (Shott, 1986; Odell, 1981; Siegel, 1984). Increased mobility also often results in smaller tools (Shott, 1986), although other authors have noted that large tools may be well-suited to a mobile lifestyle due to their extended use-life, allowing them to remain functional in areas where raw materials are scarce or unsuitable for knapping (Morrow, 1996).</w:t>
       </w:r>
     </w:p>
     <w:p>
@@ -327,7 +683,7 @@
         <w:pStyle w:val="BodyText"/>
       </w:pPr>
       <w:r>
-        <w:t xml:space="preserve">These results, particularly those related to the Gravettian, were interpreted as outcomes of residential mobility rather than direct social network influences, though further investigation is required. While distance to source and raw material proportions offer valuable insights, they represent only one aspect of raw material procurement and management. A raw material-focused approach alone is insufficient for comprehensively understanding mobility patterns and technological organisation. Indeed, numerous studies and models from both ethnographic and archaeological perspectives have demonstrated the complex interplay between lithic technological variability, raw material provisioning, and mobility.</w:t>
+        <w:t xml:space="preserve">The proportions of local vs non-local raw materials discussed thus far have focused greatly on group mobility, which is linked with residential mobility and occupation duration. Residential mobility (e.g., foraging range size and frequency of residential moves) is a defining characteristic of hunter-gatherer societies and plays a central role in their lifeways (Kelly, 1995). It is a key factor driving changes in lithic assemblages (Brown, 1999; Oestmo, 2017; Roth &amp; Dibble, 1998) as it significantly impacts the cost and use of artefacts and raw materials since they affect the relation between the distance of raw material sources to sites (Kuhn, 2004). As such, different raw material and technological patterns have been observed between short-term and long-term occupations.</w:t>
       </w:r>
     </w:p>
     <w:p>
@@ -335,7 +691,7 @@
         <w:pStyle w:val="BodyText"/>
       </w:pPr>
       <w:r>
-        <w:t xml:space="preserve">For example, technological variability within a lithic assemblage may be explained by the abundance and quality of raw materials (Andrefsky, 1994; Brown, 1999; Oestmo, 2017). Whenever raw materials in proximity to a residential site are abundant and of good quality, a high percentage of formal tools are produced (Andrefsky, 1994; Perlès, 1992), and artefacts show less reduction intensity and decreased conversation through retouch (Thacker, 2002). Whenever local raw materials are scarce or of low quality, non-local resources are procured to produce mostly formal tools (Andrefsky, 1994; Perlès, 1992). Similarly, when groups move to areas where raw material is scarcer or of poorer quality, more effort is placed into the preparation of transportable cores and the production of tools (Kelly, 1988).</w:t>
+        <w:t xml:space="preserve">Short-term occupations typically rely on transported (non-local) toolkits (Torrence, 1983) and raw materials (Surovell, 2009), show higher reduction intensity, and an increased tools-to-debitage ratio in the assemblages (Grove et al., 2023). Long-term occupations, typically rely on provisioning sites with locally available and suitable raw materials, while non-local materials are gradually used and discarded (Grove et al., 2023; Surovell, 2009). Non-local raw material cores are highly reduced and extensively exploited (Kuhn, 2004; Roth &amp; Dibble, 1998) and exhibit higher blank-to-core ratios (Roth &amp; Dibble, 1998).</w:t>
       </w:r>
     </w:p>
     <w:p>
@@ -343,7 +699,7 @@
         <w:pStyle w:val="BodyText"/>
       </w:pPr>
       <w:r>
-        <w:t xml:space="preserve">However, the different patterns between local and non-local raw material proportion and use in lithic assemblages may be less obvious whenever prehistoric groups have easy access to non-local raw materials due to high mobility or exchanges between groups (Akerman et al., 2002; Torrence, 1996; Brown, 1999; Oestmo). Furthermore, Roth and Dibble (1998) demonstrate that even in areas where good quality raw material is abundant, non-local raw materials were still transported to the site, often in the form of large blanks or trimmed cores, and both local and non-local raw materials were retouched into tools.</w:t>
+        <w:t xml:space="preserve">Altogether, different studies highlight significant variability in lithic assemblages and raw material proportions, reflecting different facets of hunter-gatherer technological organisation. This variability appears between behaviourally and ethnically similar sites (Bamforth, 1986), across distinct chrono-cultural periods, and even within a single site among various raw materials. To fully understand past hunter-gatherer behaviours, organisation, and lifeways, it is crucial to examine all stages of lithic production - procurement, distribution, use, maintenance, and discard - through interconnected approaches that combine lithic technology and raw material analyses.</w:t>
       </w:r>
     </w:p>
     <w:p>
@@ -351,94 +707,21 @@
         <w:pStyle w:val="BodyText"/>
       </w:pPr>
       <w:r>
-        <w:t xml:space="preserve">Tools, flakes and cores often functioned as portable sources of raw material within mobile toolkits or during non-local raw material procurement, enabling stone knapping during periods of limited time or in environments with scarce or unsuitable materials (Kelly, 1988; Morrow, 1996; Gould et al., 1971; Kuhn, 1994; Perlès, 1992; Shott, 1986). For example, the transport of formal cores (e.g., blade cores) and bifaces used as cores have been interpreted as lightweight and reconfigurable raw material storage strategies (Clark, 1987; Kelly, 1988).</w:t>
-      </w:r>
-    </w:p>
-    <w:p>
-      <w:pPr>
-        <w:pStyle w:val="BodyText"/>
-      </w:pPr>
-      <w:r>
-        <w:t xml:space="preserve">Formal tools and the degree of tool maintenance have also been associated with planned preparation, efficient use, and transportability, reflecting their connection to mobile settlement strategies, short-term site occupations (Torrence, 1983) and the regional distribution of raw materials (Bamforth, 1986). For example, non-local raw materials, transported as part of personal toolkits (frequently associated with residential mobility), would primarily arrive at sites as retouched pieces (Kuhn, 2004). These artefacts would show higher degrees of reduction and reworking (Kuhn, 2004) and a higher percentage of non-cortical flakes (Roth and Dibble 1998), as they would have been in use for an extended period before being discarded. When knapped on-site, non-local materials also tend to exhibit higher proportions of retouched tools compared to local materials.</w:t>
-      </w:r>
-    </w:p>
-    <w:p>
-      <w:pPr>
-        <w:pStyle w:val="BodyText"/>
-      </w:pPr>
-      <w:r>
-        <w:t xml:space="preserve">Tool variability and size are also impacted by mobility and uncertainty regarding raw material availability; increased group mobility may create a pattern of limited tool variability, and tools may become less specialised and easily reconfigurable, such as retouched blanks (Shott, 1986; Odell, 1981; Siegel, 1984). Increased mobility also often results in smaller tools (Shott, 1986), although other authors have noted that large tools may be well-suited to a mobile lifestyle due to their extended use-life, allowing them to remain functional in areas where raw materials are scarce or unsuitable for knapping (Morrow, 1996).</w:t>
-      </w:r>
-    </w:p>
-    <w:p>
-      <w:pPr>
-        <w:pStyle w:val="BodyText"/>
-      </w:pPr>
-      <w:r>
-        <w:t xml:space="preserve">The proportions of local vs non-local raw materials discussed thus far have focused greatly on group mobility, which is linked with residential mobility and occupation duration. Residential mobility (e.g., foraging range size and frequency of residential moves) is a defining characteristic of hunter-gatherer societies and plays a central role in their lifeways (Kelly, 1995). It is a key factor driving changes in lithic assemblages (Brown, 1999; Oestmo, 2017; Roth &amp; Dibble, 1998) as it significantly impacts the cost and use of artefacts and raw materials since they affect the relation between the distance of raw material sources to sites (Kuhn, 2004). As such, different raw material and technological patterns have been observed between short-term and long-term occupations.</w:t>
-      </w:r>
-    </w:p>
-    <w:p>
-      <w:pPr>
-        <w:pStyle w:val="BodyText"/>
-      </w:pPr>
-      <w:r>
-        <w:t xml:space="preserve">Short-term occupations typically rely on transported (non-local) toolkits (Torrence, 1983) and raw materials (Surovell, 2009), show higher reduction intensity, and an increased tools-to-debitage ratio in the assemblages (Grove et al., 2023). Long-term occupations, typically rely on provisioning sites with locally available and suitable raw materials, while non-local materials are gradually used and discarded (Grove et al., 2023; Surovell, 2009). Non-local raw material cores are highly reduced and extensively exploited (Kuhn, 2004; Roth &amp; Dibble, 1998) and exhibit higher blank-to-core ratios (Roth &amp; Dibble, 1998).</w:t>
-      </w:r>
-    </w:p>
-    <w:p>
-      <w:pPr>
-        <w:pStyle w:val="BodyText"/>
-      </w:pPr>
-      <w:r>
-        <w:t xml:space="preserve">These studies highlight significant variability in lithic assemblages and raw material proportions, reflecting different facets of hunter-gatherer technological organisation. This variability appears between behaviourally and ethnically similar sites (Bamforth, 1986), across distinct chrono-cultural periods, and even within a single site among various raw materials. To fully understand past hunter-gatherer behaviours, organisation, and lifeways, it is crucial to examine all stages of lithic production—procurement, distribution, use, maintenance, and discard—through interconnected approaches that combine lithic technology and raw material analyses.</w:t>
-      </w:r>
-    </w:p>
-    <w:p>
-      <w:pPr>
-        <w:pStyle w:val="BodyText"/>
-      </w:pPr>
-      <w:r>
-        <w:t xml:space="preserve">Building on the studies mentioned above and existing (yet currently uncorrelated) data on UP lithic technology and raw material analyses at Vale Boi, we outline the expectations and objectives for the current study.</w:t>
-      </w:r>
-    </w:p>
-    <w:bookmarkStart w:id="22" w:name="aims"/>
-    <w:p>
-      <w:pPr>
-        <w:pStyle w:val="Heading2"/>
-      </w:pPr>
-      <w:r>
-        <w:t xml:space="preserve">Aims</w:t>
-      </w:r>
-    </w:p>
-    <w:p>
-      <w:pPr>
-        <w:pStyle w:val="FirstParagraph"/>
-      </w:pPr>
-      <w:r>
-        <w:t xml:space="preserve">Our goal is to understand the provisioning, use and management strategies of chert lithic resources of the hunter-gatherer groups of Vale Boi during the Upper Paleolithic. We focus on the technological characteristics of the two broader groups of cherts identified at the site: local and non-local, based on the notion that local raw materials will show technological patterns different from those which are non-local. Expanding upon our previous works on chert types present throughout the UP sequence in the Terrace and Shelter area of Vale Boi, and their possible interpretations, and following the previously mentioned studies and models about raw material management and lithic technology organisation focusing mainly on the different management of local and non-local raw materials, associated with mobility and occupation length, we derive two main expectations (fig. 1):</w:t>
-      </w:r>
-    </w:p>
-    <w:p>
-      <w:pPr>
-        <w:numPr>
-          <w:ilvl w:val="0"/>
-          <w:numId w:val="1001"/>
-        </w:numPr>
-      </w:pPr>
-      <w:r>
-        <w:t xml:space="preserve">Local raw materials are expected to present a) low use-lives, with knapping strategies characterised by manufacture, use and discard; b) a decreased reduction intensity and low tools to debitage ratio; c) larger cores and lower blank-to-core ratio; d) less extensive reduction and reworking of tools; e) higher tool typology diversity. This may be related to the abundance of local raw materials which leads to less intensive life-use extension, but also to the residential characteristics of the site and low mobility, which increases the reliance on local raw materials.</w:t>
-      </w:r>
-    </w:p>
-    <w:p>
-      <w:pPr>
-        <w:numPr>
-          <w:ilvl w:val="0"/>
-          <w:numId w:val="1001"/>
-        </w:numPr>
-      </w:pPr>
-      <w:r>
-        <w:t xml:space="preserve">Non-local raw materials are expected to present a) a majority of formal tools, in the case of individual provisioning or higher use-lives, with knapping strategies characterised by the manufacture, use and maintenance; b) an increased reduction intensity and high tools to debitage ratio; c) smaller cores and higher blank-to-core ratio; d) more extensive reduction and high presence of retouch and/or tool maintenance; e) lower tool diversity, characterised by less specialised tools, such as the presence of retouched blanks as multipurpose tools. This may be related to scarcer or poorer quality of raw materials which leads to the prepared transportation of lithic resources to a site, but also related to more mobile settlement patterns as well as short-term site occupations.</w:t>
+        <w:t xml:space="preserve">Our goal is to understand the provisioning, use and management strategies of chert lithic resources of the hunter-gatherer groups of Vale Boi during the Upper Paleolithic. We focus on the technological characteristics of the two broader groups of cherts identified at the site: local and non-local, based on the notion that local raw materials will show technological patterns different from those which are non-local. Expanding upon our previous works on chert types present throughout the UP sequence in the Terrace and Shelter area of Vale Boi, and their possible interpretations, and following the previously mentioned studies and models about raw material management and lithic technology organisation focusing mainly on the different management of local and non-local raw materials, associated with mobility and occupation length, we derive several expectations regarding local and non-local raw materials that can be found summarized in</w:t>
+      </w:r>
+      <w:r>
+        <w:t xml:space="preserve"> </w:t>
+      </w:r>
+      <w:hyperlink w:anchor="tbl-expectations">
+        <w:r>
+          <w:rPr>
+            <w:rStyle w:val="Hyperlink"/>
+          </w:rPr>
+          <w:t xml:space="preserve">Table 1</w:t>
+        </w:r>
+      </w:hyperlink>
+      <w:r>
+        <w:t xml:space="preserve">.</w:t>
       </w:r>
     </w:p>
     <w:tbl>
@@ -661,26 +944,27 @@
         <w:pStyle w:val="BodyText"/>
       </w:pPr>
       <w:r>
-        <w:t xml:space="preserve">Despite these expectations, it is important to notice that, especially in occupations with a high percentage of non-local cherts at the site (e.g., Gravettian occupations of level 7 and 6 of the Terrace at Vale Boi), these technological may not reflect a preoccupation with intensive management of a scarce and limited non-local resource, and be more a reflection of the type of provisioning applied following the suggested model by Kuhn (2004). In this sense, distance from source may have had little intrinsic meaning in the past, especially regarding non-local raw materials. There are several ways in which raw materials may be transported to a site, and the relationship between distance and cost may vary depending on how this takes place</w:t>
-      </w:r>
-      <w:r>
-        <w:t xml:space="preserve"> </w:t>
-      </w:r>
-      <w:r>
-        <w:t xml:space="preserve">(Kuhn, 2004)</w:t>
-      </w:r>
-      <w:r>
-        <w:t xml:space="preserve">. When non-local raw materials are as abundant as local ones, the difference in the technological organization between these materials may be less obvious (Andrefsky, 2004).</w:t>
+        <w:t xml:space="preserve">Despite these expectations, it is important to notice that, especially in occupations with a high percentage of non-local cherts at the site (e.g., Gravettian occupations of level 7 and 6 of the Terrace at Vale Boi), these technological may not reflect a preoccupation with intensive management of a scarce and limited non-local resource, and be more a reflection of the type of provisioning applied following the suggested model by Kuhn (2004). In this sense, distance from source may have had little intrinsic meaning in the past, especially regarding non-local raw materials. There are several ways in which raw materials may be transported to a site, and the relationship between distance and cost may vary depending on how this takes place (Kuhn, 2004). When non-local raw materials are as abundant as local ones, the difference in the technological organization between these materials may be less obvious (Andrefsky, 2004).</w:t>
       </w:r>
     </w:p>
     <w:bookmarkEnd w:id="22"/>
-    <w:bookmarkStart w:id="23" w:name="site-descriptions"/>
+    <w:bookmarkEnd w:id="23"/>
+    <w:bookmarkStart w:id="27" w:name="materials-and-methods"/>
+    <w:p>
+      <w:pPr>
+        <w:pStyle w:val="Heading1"/>
+      </w:pPr>
+      <w:r>
+        <w:t xml:space="preserve">Materials and methods</w:t>
+      </w:r>
+    </w:p>
+    <w:bookmarkStart w:id="24" w:name="site-description"/>
     <w:p>
       <w:pPr>
         <w:pStyle w:val="Heading2"/>
       </w:pPr>
       <w:r>
-        <w:t xml:space="preserve">Site descriptions</w:t>
+        <w:t xml:space="preserve">Site description</w:t>
       </w:r>
     </w:p>
     <w:p>
@@ -797,15 +1081,14 @@
         <w:t xml:space="preserve">A similar conclusion was suggested based on the interpretation of the chert sourcing and proportions in the several UP occupations of the Terrace and Shelter of Vale Boi, and following other models relating local/non-local raw materials with mobility (Grove et al., 2023; Surovell, 2009). The high proportions of non-local chert (~50%) in the Gravettian occupations (levels 6 and 7), and gradual reduction in the following occupations, were interpreted as a possible result of settlement changes, where the Gravettian occupations corresponded to short-term occupations, and the other occupations corresponded to residential, long-term occupations with more infrequent moves (Belmiro et al., 2025).</w:t>
       </w:r>
     </w:p>
-    <w:bookmarkEnd w:id="23"/>
     <w:bookmarkEnd w:id="24"/>
-    <w:bookmarkStart w:id="26" w:name="materials-and-methods"/>
-    <w:p>
-      <w:pPr>
-        <w:pStyle w:val="Heading1"/>
-      </w:pPr>
-      <w:r>
-        <w:t xml:space="preserve">Materials and methods</w:t>
+    <w:bookmarkStart w:id="26" w:name="lithic-analysis"/>
+    <w:p>
+      <w:pPr>
+        <w:pStyle w:val="Heading2"/>
+      </w:pPr>
+      <w:r>
+        <w:t xml:space="preserve">Lithic analysis</w:t>
       </w:r>
     </w:p>
     <w:p>
@@ -1165,7 +1448,8 @@
       </w:r>
     </w:p>
     <w:bookmarkEnd w:id="26"/>
-    <w:bookmarkStart w:id="52" w:name="results"/>
+    <w:bookmarkEnd w:id="27"/>
+    <w:bookmarkStart w:id="53" w:name="results"/>
     <w:p>
       <w:pPr>
         <w:pStyle w:val="Heading1"/>
@@ -1203,7 +1487,7 @@
       <w:tr>
         <w:tc>
           <w:tcPr/>
-          <w:bookmarkStart w:id="30" w:name="fig-general-graphs"/>
+          <w:bookmarkStart w:id="31" w:name="fig-general-graphs"/>
           <w:p>
             <w:pPr>
               <w:pStyle w:val="Compact"/>
@@ -1214,18 +1498,18 @@
                 <wp:inline>
                   <wp:extent cx="5943600" cy="4754880"/>
                   <wp:effectExtent b="0" l="0" r="0" t="0"/>
-                  <wp:docPr descr="" title="" id="28" name="Picture"/>
+                  <wp:docPr descr="" title="" id="29" name="Picture"/>
                   <a:graphic>
                     <a:graphicData uri="http://schemas.openxmlformats.org/drawingml/2006/picture">
                       <pic:pic>
                         <pic:nvPicPr>
-                          <pic:cNvPr descr="paper_files/figure-docx/fig-general-graphs-1.png" id="29" name="Picture"/>
+                          <pic:cNvPr descr="paper_files/figure-docx/fig-general-graphs-1.png" id="30" name="Picture"/>
                           <pic:cNvPicPr>
                             <a:picLocks noChangeArrowheads="1" noChangeAspect="1"/>
                           </pic:cNvPicPr>
                         </pic:nvPicPr>
                         <pic:blipFill>
-                          <a:blip r:embed="rId27"/>
+                          <a:blip r:embed="rId28"/>
                           <a:stretch>
                             <a:fillRect/>
                           </a:stretch>
@@ -1265,7 +1549,7 @@
               <w:t xml:space="preserve">Figure 1: Class by chert type in the Gravettian (a), Proto-Solutrean (b) and Solutrean (c) assemblages. Labels within the plots correspond to the number of artefacts within each class. Only labels of n&gt;3 are shown.</w:t>
             </w:r>
           </w:p>
-          <w:bookmarkEnd w:id="30"/>
+          <w:bookmarkEnd w:id="31"/>
         </w:tc>
       </w:tr>
     </w:tbl>
@@ -1298,7 +1582,7 @@
       <w:tr>
         <w:tc>
           <w:tcPr/>
-          <w:bookmarkStart w:id="34" w:name="fig-ratiobc"/>
+          <w:bookmarkStart w:id="35" w:name="fig-ratiobc"/>
           <w:p>
             <w:pPr>
               <w:pStyle w:val="Compact"/>
@@ -1309,18 +1593,18 @@
                 <wp:inline>
                   <wp:extent cx="5943600" cy="4754880"/>
                   <wp:effectExtent b="0" l="0" r="0" t="0"/>
-                  <wp:docPr descr="" title="" id="32" name="Picture"/>
+                  <wp:docPr descr="" title="" id="33" name="Picture"/>
                   <a:graphic>
                     <a:graphicData uri="http://schemas.openxmlformats.org/drawingml/2006/picture">
                       <pic:pic>
                         <pic:nvPicPr>
-                          <pic:cNvPr descr="paper_files/figure-docx/fig-ratiobc-1.png" id="33" name="Picture"/>
+                          <pic:cNvPr descr="paper_files/figure-docx/fig-ratiobc-1.png" id="34" name="Picture"/>
                           <pic:cNvPicPr>
                             <a:picLocks noChangeArrowheads="1" noChangeAspect="1"/>
                           </pic:cNvPicPr>
                         </pic:nvPicPr>
                         <pic:blipFill>
-                          <a:blip r:embed="rId31"/>
+                          <a:blip r:embed="rId32"/>
                           <a:stretch>
                             <a:fillRect/>
                           </a:stretch>
@@ -1375,7 +1659,7 @@
               <w:t xml:space="preserve">, while non-local cherts maintained their individual IDs.</w:t>
             </w:r>
           </w:p>
-          <w:bookmarkEnd w:id="34"/>
+          <w:bookmarkEnd w:id="35"/>
         </w:tc>
       </w:tr>
     </w:tbl>
@@ -1400,7 +1684,7 @@
       <w:tr>
         <w:tc>
           <w:tcPr/>
-          <w:bookmarkStart w:id="38" w:name="fig-ratiotd"/>
+          <w:bookmarkStart w:id="39" w:name="fig-ratiotd"/>
           <w:p>
             <w:pPr>
               <w:pStyle w:val="Compact"/>
@@ -1411,18 +1695,18 @@
                 <wp:inline>
                   <wp:extent cx="5943600" cy="4754880"/>
                   <wp:effectExtent b="0" l="0" r="0" t="0"/>
-                  <wp:docPr descr="" title="" id="36" name="Picture"/>
+                  <wp:docPr descr="" title="" id="37" name="Picture"/>
                   <a:graphic>
                     <a:graphicData uri="http://schemas.openxmlformats.org/drawingml/2006/picture">
                       <pic:pic>
                         <pic:nvPicPr>
-                          <pic:cNvPr descr="paper_files/figure-docx/fig-ratiotd-1.png" id="37" name="Picture"/>
+                          <pic:cNvPr descr="paper_files/figure-docx/fig-ratiotd-1.png" id="38" name="Picture"/>
                           <pic:cNvPicPr>
                             <a:picLocks noChangeArrowheads="1" noChangeAspect="1"/>
                           </pic:cNvPicPr>
                         </pic:nvPicPr>
                         <pic:blipFill>
-                          <a:blip r:embed="rId35"/>
+                          <a:blip r:embed="rId36"/>
                           <a:stretch>
                             <a:fillRect/>
                           </a:stretch>
@@ -1477,7 +1761,7 @@
               <w:t xml:space="preserve">, while non-local cherts maintained their individual IDs.</w:t>
             </w:r>
           </w:p>
-          <w:bookmarkEnd w:id="38"/>
+          <w:bookmarkEnd w:id="39"/>
         </w:tc>
       </w:tr>
     </w:tbl>
@@ -1502,7 +1786,7 @@
       <w:tr>
         <w:tc>
           <w:tcPr/>
-          <w:bookmarkStart w:id="42" w:name="fig-gravettian-boxplots"/>
+          <w:bookmarkStart w:id="43" w:name="fig-gravettian-boxplots"/>
           <w:p>
             <w:pPr>
               <w:pStyle w:val="Compact"/>
@@ -1513,18 +1797,18 @@
                 <wp:inline>
                   <wp:extent cx="5943600" cy="4754880"/>
                   <wp:effectExtent b="0" l="0" r="0" t="0"/>
-                  <wp:docPr descr="" title="" id="40" name="Picture"/>
+                  <wp:docPr descr="" title="" id="41" name="Picture"/>
                   <a:graphic>
                     <a:graphicData uri="http://schemas.openxmlformats.org/drawingml/2006/picture">
                       <pic:pic>
                         <pic:nvPicPr>
-                          <pic:cNvPr descr="paper_files/figure-docx/fig-gravettian-boxplots-1.png" id="41" name="Picture"/>
+                          <pic:cNvPr descr="paper_files/figure-docx/fig-gravettian-boxplots-1.png" id="42" name="Picture"/>
                           <pic:cNvPicPr>
                             <a:picLocks noChangeArrowheads="1" noChangeAspect="1"/>
                           </pic:cNvPicPr>
                         </pic:nvPicPr>
                         <pic:blipFill>
-                          <a:blip r:embed="rId39"/>
+                          <a:blip r:embed="rId40"/>
                           <a:stretch>
                             <a:fillRect/>
                           </a:stretch>
@@ -1564,7 +1848,7 @@
               <w:t xml:space="preserve">Figure 4: Boxplots Gravettian</w:t>
             </w:r>
           </w:p>
-          <w:bookmarkEnd w:id="42"/>
+          <w:bookmarkEnd w:id="43"/>
         </w:tc>
       </w:tr>
     </w:tbl>
@@ -1581,7 +1865,7 @@
       <w:tr>
         <w:tc>
           <w:tcPr/>
-          <w:bookmarkStart w:id="46" w:name="fig-proto-boxplots"/>
+          <w:bookmarkStart w:id="47" w:name="fig-proto-boxplots"/>
           <w:p>
             <w:pPr>
               <w:pStyle w:val="Compact"/>
@@ -1592,18 +1876,18 @@
                 <wp:inline>
                   <wp:extent cx="5943600" cy="4754880"/>
                   <wp:effectExtent b="0" l="0" r="0" t="0"/>
-                  <wp:docPr descr="" title="" id="44" name="Picture"/>
+                  <wp:docPr descr="" title="" id="45" name="Picture"/>
                   <a:graphic>
                     <a:graphicData uri="http://schemas.openxmlformats.org/drawingml/2006/picture">
                       <pic:pic>
                         <pic:nvPicPr>
-                          <pic:cNvPr descr="paper_files/figure-docx/fig-proto-boxplots-1.png" id="45" name="Picture"/>
+                          <pic:cNvPr descr="paper_files/figure-docx/fig-proto-boxplots-1.png" id="46" name="Picture"/>
                           <pic:cNvPicPr>
                             <a:picLocks noChangeArrowheads="1" noChangeAspect="1"/>
                           </pic:cNvPicPr>
                         </pic:nvPicPr>
                         <pic:blipFill>
-                          <a:blip r:embed="rId43"/>
+                          <a:blip r:embed="rId44"/>
                           <a:stretch>
                             <a:fillRect/>
                           </a:stretch>
@@ -1643,7 +1927,7 @@
               <w:t xml:space="preserve">Figure 5: Boxplots Proto-solutrean.</w:t>
             </w:r>
           </w:p>
-          <w:bookmarkEnd w:id="46"/>
+          <w:bookmarkEnd w:id="47"/>
         </w:tc>
       </w:tr>
     </w:tbl>
@@ -1660,7 +1944,7 @@
       <w:tr>
         <w:tc>
           <w:tcPr/>
-          <w:bookmarkStart w:id="50" w:name="fig-solutrean-boxplots"/>
+          <w:bookmarkStart w:id="51" w:name="fig-solutrean-boxplots"/>
           <w:p>
             <w:pPr>
               <w:pStyle w:val="Compact"/>
@@ -1671,18 +1955,18 @@
                 <wp:inline>
                   <wp:extent cx="5943600" cy="4754880"/>
                   <wp:effectExtent b="0" l="0" r="0" t="0"/>
-                  <wp:docPr descr="" title="" id="48" name="Picture"/>
+                  <wp:docPr descr="" title="" id="49" name="Picture"/>
                   <a:graphic>
                     <a:graphicData uri="http://schemas.openxmlformats.org/drawingml/2006/picture">
                       <pic:pic>
                         <pic:nvPicPr>
-                          <pic:cNvPr descr="paper_files/figure-docx/fig-solutrean-boxplots-1.png" id="49" name="Picture"/>
+                          <pic:cNvPr descr="paper_files/figure-docx/fig-solutrean-boxplots-1.png" id="50" name="Picture"/>
                           <pic:cNvPicPr>
                             <a:picLocks noChangeArrowheads="1" noChangeAspect="1"/>
                           </pic:cNvPicPr>
                         </pic:nvPicPr>
                         <pic:blipFill>
-                          <a:blip r:embed="rId47"/>
+                          <a:blip r:embed="rId48"/>
                           <a:stretch>
                             <a:fillRect/>
                           </a:stretch>
@@ -1722,7 +2006,7 @@
               <w:t xml:space="preserve">Figure 6: Boxplots Solutrean.</w:t>
             </w:r>
           </w:p>
-          <w:bookmarkEnd w:id="50"/>
+          <w:bookmarkEnd w:id="51"/>
         </w:tc>
       </w:tr>
     </w:tbl>
@@ -1801,7 +2085,7 @@
       <w:tr>
         <w:tc>
           <w:tcPr/>
-          <w:bookmarkStart w:id="51" w:name="tbl-results-sum"/>
+          <w:bookmarkStart w:id="52" w:name="tbl-results-sum"/>
           <w:p>
             <w:pPr>
               <w:jc w:val="center"/>
@@ -2670,13 +2954,13 @@
               </w:tc>
             </w:tr>
           </w:tbl>
-          <w:bookmarkEnd w:id="51"/>
+          <w:bookmarkEnd w:id="52"/>
           <w:p/>
         </w:tc>
       </w:tr>
     </w:tbl>
-    <w:bookmarkEnd w:id="52"/>
-    <w:bookmarkStart w:id="54" w:name="discussion"/>
+    <w:bookmarkEnd w:id="53"/>
+    <w:bookmarkStart w:id="55" w:name="discussion"/>
     <w:p>
       <w:pPr>
         <w:pStyle w:val="Heading1"/>
@@ -2760,7 +3044,7 @@
         <w:t xml:space="preserve">A key interpretation can be derived. Cores, shatter and debitage are present even in non-local chert types (excluding the TL category), meaning although possibly coming from long-distance (e.g., T6 and T7 with sources over ~200 km, as the crow flies), these raw materials were being introduced to the site as knappable volumes and not only as finished products. This has also been previously suggested, based on the presence of cortex attributed to small transport distances from source to procurement area, in non-local cherts in all assemblages (Belmiro et al., 2025).</w:t>
       </w:r>
     </w:p>
-    <w:bookmarkStart w:id="53" w:name="some-extra-notes-and-structure"/>
+    <w:bookmarkStart w:id="54" w:name="some-extra-notes-and-structure"/>
     <w:p>
       <w:pPr>
         <w:pStyle w:val="Heading2"/>
@@ -2774,7 +3058,7 @@
         <w:pStyle w:val="Compact"/>
         <w:numPr>
           <w:ilvl w:val="0"/>
-          <w:numId w:val="1002"/>
+          <w:numId w:val="1001"/>
         </w:numPr>
       </w:pPr>
       <w:r>
@@ -2786,7 +3070,7 @@
         <w:pStyle w:val="Compact"/>
         <w:numPr>
           <w:ilvl w:val="0"/>
-          <w:numId w:val="1002"/>
+          <w:numId w:val="1001"/>
         </w:numPr>
       </w:pPr>
       <w:r>
@@ -2798,7 +3082,7 @@
         <w:pStyle w:val="Compact"/>
         <w:numPr>
           <w:ilvl w:val="0"/>
-          <w:numId w:val="1002"/>
+          <w:numId w:val="1001"/>
         </w:numPr>
       </w:pPr>
       <w:r>
@@ -2810,7 +3094,7 @@
         <w:pStyle w:val="Compact"/>
         <w:numPr>
           <w:ilvl w:val="0"/>
-          <w:numId w:val="1002"/>
+          <w:numId w:val="1001"/>
         </w:numPr>
       </w:pPr>
       <w:r>
@@ -2822,7 +3106,7 @@
         <w:pStyle w:val="Compact"/>
         <w:numPr>
           <w:ilvl w:val="0"/>
-          <w:numId w:val="1002"/>
+          <w:numId w:val="1001"/>
         </w:numPr>
       </w:pPr>
       <w:r>
@@ -2834,7 +3118,7 @@
         <w:pStyle w:val="Compact"/>
         <w:numPr>
           <w:ilvl w:val="0"/>
-          <w:numId w:val="1002"/>
+          <w:numId w:val="1001"/>
         </w:numPr>
       </w:pPr>
       <w:r>
@@ -2865,9 +3149,9 @@
         <w:t xml:space="preserve">A strategy used to raw material transportation is stockpilling lithic raw materials in various production stages, thus reducing the need for extensive lithic production and tool reworking (Kuhn, 2004). Longer-term residential occupations occupations are more likely to involve stockpilling strategies and reduced investment in tool maintenance (Bamforth, 1990). This would create assemblages with more blanks, less maintenance products and less retouched tools such as retouched flakes. However, even with stockpilling,</w:t>
       </w:r>
     </w:p>
-    <w:bookmarkEnd w:id="53"/>
     <w:bookmarkEnd w:id="54"/>
-    <w:bookmarkStart w:id="55" w:name="conclusion"/>
+    <w:bookmarkEnd w:id="55"/>
+    <w:bookmarkStart w:id="56" w:name="conclusion"/>
     <w:p>
       <w:pPr>
         <w:pStyle w:val="Heading1"/>
@@ -2876,8 +3160,8 @@
         <w:t xml:space="preserve">Conclusion</w:t>
       </w:r>
     </w:p>
-    <w:bookmarkEnd w:id="55"/>
-    <w:bookmarkStart w:id="56" w:name="acknowledgements"/>
+    <w:bookmarkEnd w:id="56"/>
+    <w:bookmarkStart w:id="57" w:name="acknowledgements"/>
     <w:p>
       <w:pPr>
         <w:pStyle w:val="Heading1"/>
@@ -2891,8 +3175,8 @@
         <w:br w:type="page"/>
       </w:r>
     </w:p>
-    <w:bookmarkEnd w:id="56"/>
-    <w:bookmarkStart w:id="61" w:name="references"/>
+    <w:bookmarkEnd w:id="57"/>
+    <w:bookmarkStart w:id="60" w:name="references"/>
     <w:p>
       <w:pPr>
         <w:pStyle w:val="Heading1"/>
@@ -2901,946 +3185,907 @@
         <w:t xml:space="preserve">References</w:t>
       </w:r>
     </w:p>
-    <w:bookmarkStart w:id="59" w:name="refs"/>
-    <w:bookmarkStart w:id="58" w:name="ref-kuhn2004"/>
-    <w:p>
-      <w:pPr>
-        <w:pStyle w:val="Bibliography"/>
-      </w:pPr>
-      <w:r>
-        <w:t xml:space="preserve">Kuhn, S., 2004. Upper Paleolithic raw material economies at Üça</w:t>
-      </w:r>
-      <w:r>
-        <w:t xml:space="preserve">ğ</w:t>
-      </w:r>
-      <w:r>
-        <w:t xml:space="preserve">ı</w:t>
-      </w:r>
-      <w:r>
-        <w:t xml:space="preserve">zl</w:t>
-      </w:r>
-      <w:r>
-        <w:t xml:space="preserve">ı</w:t>
-      </w:r>
-      <w:r>
-        <w:t xml:space="preserve"> </w:t>
-      </w:r>
-      <w:r>
-        <w:t xml:space="preserve">cave, Turkey. Journal of Anthropological Archaeology 23, 431–448.</w:t>
-      </w:r>
-      <w:r>
-        <w:t xml:space="preserve"> </w:t>
-      </w:r>
-      <w:hyperlink r:id="rId57">
-        <w:r>
-          <w:rPr>
-            <w:rStyle w:val="Hyperlink"/>
-          </w:rPr>
-          <w:t xml:space="preserve">https://doi.org/10.1016/j.jaa.2004.09.001</w:t>
-        </w:r>
-      </w:hyperlink>
-    </w:p>
+    <w:bookmarkStart w:id="58" w:name="refs"/>
     <w:bookmarkEnd w:id="58"/>
+    <w:p>
+      <w:r>
+        <w:br w:type="page"/>
+      </w:r>
+    </w:p>
+    <w:bookmarkStart w:id="59" w:name="colophon"/>
+    <w:p>
+      <w:pPr>
+        <w:pStyle w:val="Heading3"/>
+      </w:pPr>
+      <w:r>
+        <w:t xml:space="preserve">Colophon</w:t>
+      </w:r>
+    </w:p>
+    <w:p>
+      <w:pPr>
+        <w:pStyle w:val="FirstParagraph"/>
+      </w:pPr>
+      <w:r>
+        <w:t xml:space="preserve">This report was generated on 2025-03-01 12:52:34.801856 using the following computational environment and dependencies:</w:t>
+      </w:r>
+    </w:p>
+    <w:p>
+      <w:pPr>
+        <w:pStyle w:val="SourceCode"/>
+      </w:pPr>
+      <w:r>
+        <w:rPr>
+          <w:rStyle w:val="VerbatimChar"/>
+        </w:rPr>
+        <w:t xml:space="preserve">─ Session info ───────────────────────────────────────────────────────────────</w:t>
+      </w:r>
+      <w:r>
+        <w:br/>
+      </w:r>
+      <w:r>
+        <w:rPr>
+          <w:rStyle w:val="VerbatimChar"/>
+        </w:rPr>
+        <w:t xml:space="preserve"> setting  value</w:t>
+      </w:r>
+      <w:r>
+        <w:br/>
+      </w:r>
+      <w:r>
+        <w:rPr>
+          <w:rStyle w:val="VerbatimChar"/>
+        </w:rPr>
+        <w:t xml:space="preserve"> version  R version 4.4.2 (2024-10-31)</w:t>
+      </w:r>
+      <w:r>
+        <w:br/>
+      </w:r>
+      <w:r>
+        <w:rPr>
+          <w:rStyle w:val="VerbatimChar"/>
+        </w:rPr>
+        <w:t xml:space="preserve"> os       macOS Sequoia 15.2</w:t>
+      </w:r>
+      <w:r>
+        <w:br/>
+      </w:r>
+      <w:r>
+        <w:rPr>
+          <w:rStyle w:val="VerbatimChar"/>
+        </w:rPr>
+        <w:t xml:space="preserve"> system   aarch64, darwin20</w:t>
+      </w:r>
+      <w:r>
+        <w:br/>
+      </w:r>
+      <w:r>
+        <w:rPr>
+          <w:rStyle w:val="VerbatimChar"/>
+        </w:rPr>
+        <w:t xml:space="preserve"> ui       X11</w:t>
+      </w:r>
+      <w:r>
+        <w:br/>
+      </w:r>
+      <w:r>
+        <w:rPr>
+          <w:rStyle w:val="VerbatimChar"/>
+        </w:rPr>
+        <w:t xml:space="preserve"> language (EN)</w:t>
+      </w:r>
+      <w:r>
+        <w:br/>
+      </w:r>
+      <w:r>
+        <w:rPr>
+          <w:rStyle w:val="VerbatimChar"/>
+        </w:rPr>
+        <w:t xml:space="preserve"> collate  en_US.UTF-8</w:t>
+      </w:r>
+      <w:r>
+        <w:br/>
+      </w:r>
+      <w:r>
+        <w:rPr>
+          <w:rStyle w:val="VerbatimChar"/>
+        </w:rPr>
+        <w:t xml:space="preserve"> ctype    en_US.UTF-8</w:t>
+      </w:r>
+      <w:r>
+        <w:br/>
+      </w:r>
+      <w:r>
+        <w:rPr>
+          <w:rStyle w:val="VerbatimChar"/>
+        </w:rPr>
+        <w:t xml:space="preserve"> tz       Europe/Lisbon</w:t>
+      </w:r>
+      <w:r>
+        <w:br/>
+      </w:r>
+      <w:r>
+        <w:rPr>
+          <w:rStyle w:val="VerbatimChar"/>
+        </w:rPr>
+        <w:t xml:space="preserve"> date     2025-03-01</w:t>
+      </w:r>
+      <w:r>
+        <w:br/>
+      </w:r>
+      <w:r>
+        <w:rPr>
+          <w:rStyle w:val="VerbatimChar"/>
+        </w:rPr>
+        <w:t xml:space="preserve"> pandoc   3.2 @ /Applications/RStudio.app/Contents/Resources/app/quarto/bin/tools/aarch64/ (via rmarkdown)</w:t>
+      </w:r>
+      <w:r>
+        <w:br/>
+      </w:r>
+      <w:r>
+        <w:br/>
+      </w:r>
+      <w:r>
+        <w:rPr>
+          <w:rStyle w:val="VerbatimChar"/>
+        </w:rPr>
+        <w:t xml:space="preserve">─ Packages ───────────────────────────────────────────────────────────────────</w:t>
+      </w:r>
+      <w:r>
+        <w:br/>
+      </w:r>
+      <w:r>
+        <w:rPr>
+          <w:rStyle w:val="VerbatimChar"/>
+        </w:rPr>
+        <w:t xml:space="preserve"> package     * version  date (UTC) lib source</w:t>
+      </w:r>
+      <w:r>
+        <w:br/>
+      </w:r>
+      <w:r>
+        <w:rPr>
+          <w:rStyle w:val="VerbatimChar"/>
+        </w:rPr>
+        <w:t xml:space="preserve"> abind         1.4-8    2024-09-12 [1] CRAN (R 4.4.1)</w:t>
+      </w:r>
+      <w:r>
+        <w:br/>
+      </w:r>
+      <w:r>
+        <w:rPr>
+          <w:rStyle w:val="VerbatimChar"/>
+        </w:rPr>
+        <w:t xml:space="preserve"> backports     1.5.0    2024-05-23 [1] CRAN (R 4.4.0)</w:t>
+      </w:r>
+      <w:r>
+        <w:br/>
+      </w:r>
+      <w:r>
+        <w:rPr>
+          <w:rStyle w:val="VerbatimChar"/>
+        </w:rPr>
+        <w:t xml:space="preserve"> bit           4.5.0.1  2024-12-03 [1] CRAN (R 4.4.1)</w:t>
+      </w:r>
+      <w:r>
+        <w:br/>
+      </w:r>
+      <w:r>
+        <w:rPr>
+          <w:rStyle w:val="VerbatimChar"/>
+        </w:rPr>
+        <w:t xml:space="preserve"> bit64         4.5.2    2024-09-22 [1] CRAN (R 4.4.1)</w:t>
+      </w:r>
+      <w:r>
+        <w:br/>
+      </w:r>
+      <w:r>
+        <w:rPr>
+          <w:rStyle w:val="VerbatimChar"/>
+        </w:rPr>
+        <w:t xml:space="preserve"> broom         1.0.7    2024-09-26 [1] CRAN (R 4.4.1)</w:t>
+      </w:r>
+      <w:r>
+        <w:br/>
+      </w:r>
+      <w:r>
+        <w:rPr>
+          <w:rStyle w:val="VerbatimChar"/>
+        </w:rPr>
+        <w:t xml:space="preserve"> cachem        1.1.0    2024-05-16 [1] CRAN (R 4.4.0)</w:t>
+      </w:r>
+      <w:r>
+        <w:br/>
+      </w:r>
+      <w:r>
+        <w:rPr>
+          <w:rStyle w:val="VerbatimChar"/>
+        </w:rPr>
+        <w:t xml:space="preserve"> car           3.1-3    2024-09-27 [1] CRAN (R 4.4.1)</w:t>
+      </w:r>
+      <w:r>
+        <w:br/>
+      </w:r>
+      <w:r>
+        <w:rPr>
+          <w:rStyle w:val="VerbatimChar"/>
+        </w:rPr>
+        <w:t xml:space="preserve"> carData       3.0-5    2022-01-06 [1] CRAN (R 4.4.0)</w:t>
+      </w:r>
+      <w:r>
+        <w:br/>
+      </w:r>
+      <w:r>
+        <w:rPr>
+          <w:rStyle w:val="VerbatimChar"/>
+        </w:rPr>
+        <w:t xml:space="preserve"> cli           3.6.3    2024-06-21 [1] CRAN (R 4.4.0)</w:t>
+      </w:r>
+      <w:r>
+        <w:br/>
+      </w:r>
+      <w:r>
+        <w:rPr>
+          <w:rStyle w:val="VerbatimChar"/>
+        </w:rPr>
+        <w:t xml:space="preserve"> colorspace    2.1-1    2024-07-26 [1] CRAN (R 4.4.0)</w:t>
+      </w:r>
+      <w:r>
+        <w:br/>
+      </w:r>
+      <w:r>
+        <w:rPr>
+          <w:rStyle w:val="VerbatimChar"/>
+        </w:rPr>
+        <w:t xml:space="preserve"> cowplot       1.1.3    2024-01-22 [1] CRAN (R 4.4.0)</w:t>
+      </w:r>
+      <w:r>
+        <w:br/>
+      </w:r>
+      <w:r>
+        <w:rPr>
+          <w:rStyle w:val="VerbatimChar"/>
+        </w:rPr>
+        <w:t xml:space="preserve"> crayon        1.5.3    2024-06-20 [1] CRAN (R 4.4.0)</w:t>
+      </w:r>
+      <w:r>
+        <w:br/>
+      </w:r>
+      <w:r>
+        <w:rPr>
+          <w:rStyle w:val="VerbatimChar"/>
+        </w:rPr>
+        <w:t xml:space="preserve"> devtools      2.4.5    2022-10-11 [1] CRAN (R 4.4.0)</w:t>
+      </w:r>
+      <w:r>
+        <w:br/>
+      </w:r>
+      <w:r>
+        <w:rPr>
+          <w:rStyle w:val="VerbatimChar"/>
+        </w:rPr>
+        <w:t xml:space="preserve"> digest        0.6.37   2024-08-19 [1] CRAN (R 4.4.1)</w:t>
+      </w:r>
+      <w:r>
+        <w:br/>
+      </w:r>
+      <w:r>
+        <w:rPr>
+          <w:rStyle w:val="VerbatimChar"/>
+        </w:rPr>
+        <w:t xml:space="preserve"> dplyr       * 1.1.4    2023-11-17 [1] CRAN (R 4.4.0)</w:t>
+      </w:r>
+      <w:r>
+        <w:br/>
+      </w:r>
+      <w:r>
+        <w:rPr>
+          <w:rStyle w:val="VerbatimChar"/>
+        </w:rPr>
+        <w:t xml:space="preserve"> ellipsis      0.3.2    2021-04-29 [1] CRAN (R 4.4.0)</w:t>
+      </w:r>
+      <w:r>
+        <w:br/>
+      </w:r>
+      <w:r>
+        <w:rPr>
+          <w:rStyle w:val="VerbatimChar"/>
+        </w:rPr>
+        <w:t xml:space="preserve"> evaluate      1.0.1    2024-10-10 [1] CRAN (R 4.4.1)</w:t>
+      </w:r>
+      <w:r>
+        <w:br/>
+      </w:r>
+      <w:r>
+        <w:rPr>
+          <w:rStyle w:val="VerbatimChar"/>
+        </w:rPr>
+        <w:t xml:space="preserve"> farver        2.1.2    2024-05-13 [1] CRAN (R 4.4.0)</w:t>
+      </w:r>
+      <w:r>
+        <w:br/>
+      </w:r>
+      <w:r>
+        <w:rPr>
+          <w:rStyle w:val="VerbatimChar"/>
+        </w:rPr>
+        <w:t xml:space="preserve"> fastmap       1.2.0    2024-05-15 [1] CRAN (R 4.4.0)</w:t>
+      </w:r>
+      <w:r>
+        <w:br/>
+      </w:r>
+      <w:r>
+        <w:rPr>
+          <w:rStyle w:val="VerbatimChar"/>
+        </w:rPr>
+        <w:t xml:space="preserve"> Formula       1.2-5    2023-02-24 [1] CRAN (R 4.4.0)</w:t>
+      </w:r>
+      <w:r>
+        <w:br/>
+      </w:r>
+      <w:r>
+        <w:rPr>
+          <w:rStyle w:val="VerbatimChar"/>
+        </w:rPr>
+        <w:t xml:space="preserve"> fs            1.6.5    2024-10-30 [1] CRAN (R 4.4.1)</w:t>
+      </w:r>
+      <w:r>
+        <w:br/>
+      </w:r>
+      <w:r>
+        <w:rPr>
+          <w:rStyle w:val="VerbatimChar"/>
+        </w:rPr>
+        <w:t xml:space="preserve"> generics      0.1.3    2022-07-05 [1] CRAN (R 4.4.0)</w:t>
+      </w:r>
+      <w:r>
+        <w:br/>
+      </w:r>
+      <w:r>
+        <w:rPr>
+          <w:rStyle w:val="VerbatimChar"/>
+        </w:rPr>
+        <w:t xml:space="preserve"> ggplot2     * 3.5.1    2024-04-23 [1] CRAN (R 4.4.0)</w:t>
+      </w:r>
+      <w:r>
+        <w:br/>
+      </w:r>
+      <w:r>
+        <w:rPr>
+          <w:rStyle w:val="VerbatimChar"/>
+        </w:rPr>
+        <w:t xml:space="preserve"> ggpubr      * 0.6.0    2023-02-10 [1] CRAN (R 4.4.0)</w:t>
+      </w:r>
+      <w:r>
+        <w:br/>
+      </w:r>
+      <w:r>
+        <w:rPr>
+          <w:rStyle w:val="VerbatimChar"/>
+        </w:rPr>
+        <w:t xml:space="preserve"> ggsignif      0.6.4    2022-10-13 [1] CRAN (R 4.4.0)</w:t>
+      </w:r>
+      <w:r>
+        <w:br/>
+      </w:r>
+      <w:r>
+        <w:rPr>
+          <w:rStyle w:val="VerbatimChar"/>
+        </w:rPr>
+        <w:t xml:space="preserve"> glue          1.8.0    2024-09-30 [1] CRAN (R 4.4.1)</w:t>
+      </w:r>
+      <w:r>
+        <w:br/>
+      </w:r>
+      <w:r>
+        <w:rPr>
+          <w:rStyle w:val="VerbatimChar"/>
+        </w:rPr>
+        <w:t xml:space="preserve"> gridExtra     2.3      2017-09-09 [1] CRAN (R 4.4.0)</w:t>
+      </w:r>
+      <w:r>
+        <w:br/>
+      </w:r>
+      <w:r>
+        <w:rPr>
+          <w:rStyle w:val="VerbatimChar"/>
+        </w:rPr>
+        <w:t xml:space="preserve"> gtable        0.3.6    2024-10-25 [1] CRAN (R 4.4.1)</w:t>
+      </w:r>
+      <w:r>
+        <w:br/>
+      </w:r>
+      <w:r>
+        <w:rPr>
+          <w:rStyle w:val="VerbatimChar"/>
+        </w:rPr>
+        <w:t xml:space="preserve"> here          1.0.1    2020-12-13 [1] CRAN (R 4.4.0)</w:t>
+      </w:r>
+      <w:r>
+        <w:br/>
+      </w:r>
+      <w:r>
+        <w:rPr>
+          <w:rStyle w:val="VerbatimChar"/>
+        </w:rPr>
+        <w:t xml:space="preserve"> hms           1.1.3    2023-03-21 [1] CRAN (R 4.4.0)</w:t>
+      </w:r>
+      <w:r>
+        <w:br/>
+      </w:r>
+      <w:r>
+        <w:rPr>
+          <w:rStyle w:val="VerbatimChar"/>
+        </w:rPr>
+        <w:t xml:space="preserve"> htmltools     0.5.8.1  2024-04-04 [1] CRAN (R 4.4.0)</w:t>
+      </w:r>
+      <w:r>
+        <w:br/>
+      </w:r>
+      <w:r>
+        <w:rPr>
+          <w:rStyle w:val="VerbatimChar"/>
+        </w:rPr>
+        <w:t xml:space="preserve"> htmlwidgets   1.6.4    2023-12-06 [1] CRAN (R 4.4.0)</w:t>
+      </w:r>
+      <w:r>
+        <w:br/>
+      </w:r>
+      <w:r>
+        <w:rPr>
+          <w:rStyle w:val="VerbatimChar"/>
+        </w:rPr>
+        <w:t xml:space="preserve"> httpuv        1.6.15   2024-03-26 [1] CRAN (R 4.4.0)</w:t>
+      </w:r>
+      <w:r>
+        <w:br/>
+      </w:r>
+      <w:r>
+        <w:rPr>
+          <w:rStyle w:val="VerbatimChar"/>
+        </w:rPr>
+        <w:t xml:space="preserve"> janitor     * 2.2.1    2024-12-22 [1] CRAN (R 4.4.1)</w:t>
+      </w:r>
+      <w:r>
+        <w:br/>
+      </w:r>
+      <w:r>
+        <w:rPr>
+          <w:rStyle w:val="VerbatimChar"/>
+        </w:rPr>
+        <w:t xml:space="preserve"> jsonlite      1.8.9    2024-09-20 [1] CRAN (R 4.4.1)</w:t>
+      </w:r>
+      <w:r>
+        <w:br/>
+      </w:r>
+      <w:r>
+        <w:rPr>
+          <w:rStyle w:val="VerbatimChar"/>
+        </w:rPr>
+        <w:t xml:space="preserve"> knitr       * 1.49     2024-11-08 [1] CRAN (R 4.4.1)</w:t>
+      </w:r>
+      <w:r>
+        <w:br/>
+      </w:r>
+      <w:r>
+        <w:rPr>
+          <w:rStyle w:val="VerbatimChar"/>
+        </w:rPr>
+        <w:t xml:space="preserve"> labeling      0.4.3    2023-08-29 [1] CRAN (R 4.4.0)</w:t>
+      </w:r>
+      <w:r>
+        <w:br/>
+      </w:r>
+      <w:r>
+        <w:rPr>
+          <w:rStyle w:val="VerbatimChar"/>
+        </w:rPr>
+        <w:t xml:space="preserve"> later         1.4.1    2024-11-27 [1] CRAN (R 4.4.1)</w:t>
+      </w:r>
+      <w:r>
+        <w:br/>
+      </w:r>
+      <w:r>
+        <w:rPr>
+          <w:rStyle w:val="VerbatimChar"/>
+        </w:rPr>
+        <w:t xml:space="preserve"> lifecycle     1.0.4    2023-11-07 [1] CRAN (R 4.4.0)</w:t>
+      </w:r>
+      <w:r>
+        <w:br/>
+      </w:r>
+      <w:r>
+        <w:rPr>
+          <w:rStyle w:val="VerbatimChar"/>
+        </w:rPr>
+        <w:t xml:space="preserve"> lubridate     1.9.4    2024-12-08 [1] CRAN (R 4.4.1)</w:t>
+      </w:r>
+      <w:r>
+        <w:br/>
+      </w:r>
+      <w:r>
+        <w:rPr>
+          <w:rStyle w:val="VerbatimChar"/>
+        </w:rPr>
+        <w:t xml:space="preserve"> magrittr      2.0.3    2022-03-30 [1] CRAN (R 4.4.0)</w:t>
+      </w:r>
+      <w:r>
+        <w:br/>
+      </w:r>
+      <w:r>
+        <w:rPr>
+          <w:rStyle w:val="VerbatimChar"/>
+        </w:rPr>
+        <w:t xml:space="preserve"> memoise       2.0.1    2021-11-26 [1] CRAN (R 4.4.0)</w:t>
+      </w:r>
+      <w:r>
+        <w:br/>
+      </w:r>
+      <w:r>
+        <w:rPr>
+          <w:rStyle w:val="VerbatimChar"/>
+        </w:rPr>
+        <w:t xml:space="preserve"> mime          0.12     2021-09-28 [1] CRAN (R 4.4.0)</w:t>
+      </w:r>
+      <w:r>
+        <w:br/>
+      </w:r>
+      <w:r>
+        <w:rPr>
+          <w:rStyle w:val="VerbatimChar"/>
+        </w:rPr>
+        <w:t xml:space="preserve"> miniUI        0.1.1.1  2018-05-18 [1] CRAN (R 4.4.0)</w:t>
+      </w:r>
+      <w:r>
+        <w:br/>
+      </w:r>
+      <w:r>
+        <w:rPr>
+          <w:rStyle w:val="VerbatimChar"/>
+        </w:rPr>
+        <w:t xml:space="preserve"> munsell       0.5.1    2024-04-01 [1] CRAN (R 4.4.0)</w:t>
+      </w:r>
+      <w:r>
+        <w:br/>
+      </w:r>
+      <w:r>
+        <w:rPr>
+          <w:rStyle w:val="VerbatimChar"/>
+        </w:rPr>
+        <w:t xml:space="preserve"> pillar        1.10.0   2024-12-17 [1] CRAN (R 4.4.1)</w:t>
+      </w:r>
+      <w:r>
+        <w:br/>
+      </w:r>
+      <w:r>
+        <w:rPr>
+          <w:rStyle w:val="VerbatimChar"/>
+        </w:rPr>
+        <w:t xml:space="preserve"> pkgbuild      1.4.5    2024-10-28 [1] CRAN (R 4.4.1)</w:t>
+      </w:r>
+      <w:r>
+        <w:br/>
+      </w:r>
+      <w:r>
+        <w:rPr>
+          <w:rStyle w:val="VerbatimChar"/>
+        </w:rPr>
+        <w:t xml:space="preserve"> pkgconfig     2.0.3    2019-09-22 [1] CRAN (R 4.4.0)</w:t>
+      </w:r>
+      <w:r>
+        <w:br/>
+      </w:r>
+      <w:r>
+        <w:rPr>
+          <w:rStyle w:val="VerbatimChar"/>
+        </w:rPr>
+        <w:t xml:space="preserve"> pkgload       1.4.0    2024-06-28 [1] CRAN (R 4.4.0)</w:t>
+      </w:r>
+      <w:r>
+        <w:br/>
+      </w:r>
+      <w:r>
+        <w:rPr>
+          <w:rStyle w:val="VerbatimChar"/>
+        </w:rPr>
+        <w:t xml:space="preserve"> profvis       0.4.0    2024-09-20 [1] CRAN (R 4.4.1)</w:t>
+      </w:r>
+      <w:r>
+        <w:br/>
+      </w:r>
+      <w:r>
+        <w:rPr>
+          <w:rStyle w:val="VerbatimChar"/>
+        </w:rPr>
+        <w:t xml:space="preserve"> promises      1.3.2    2024-11-28 [1] CRAN (R 4.4.1)</w:t>
+      </w:r>
+      <w:r>
+        <w:br/>
+      </w:r>
+      <w:r>
+        <w:rPr>
+          <w:rStyle w:val="VerbatimChar"/>
+        </w:rPr>
+        <w:t xml:space="preserve"> purrr         1.0.2    2023-08-10 [1] CRAN (R 4.4.0)</w:t>
+      </w:r>
+      <w:r>
+        <w:br/>
+      </w:r>
+      <w:r>
+        <w:rPr>
+          <w:rStyle w:val="VerbatimChar"/>
+        </w:rPr>
+        <w:t xml:space="preserve"> R6            2.5.1    2021-08-19 [1] CRAN (R 4.4.0)</w:t>
+      </w:r>
+      <w:r>
+        <w:br/>
+      </w:r>
+      <w:r>
+        <w:rPr>
+          <w:rStyle w:val="VerbatimChar"/>
+        </w:rPr>
+        <w:t xml:space="preserve"> Rcpp          1.0.13-1 2024-11-02 [1] CRAN (R 4.4.1)</w:t>
+      </w:r>
+      <w:r>
+        <w:br/>
+      </w:r>
+      <w:r>
+        <w:rPr>
+          <w:rStyle w:val="VerbatimChar"/>
+        </w:rPr>
+        <w:t xml:space="preserve"> readr       * 2.1.5    2024-01-10 [1] CRAN (R 4.4.0)</w:t>
+      </w:r>
+      <w:r>
+        <w:br/>
+      </w:r>
+      <w:r>
+        <w:rPr>
+          <w:rStyle w:val="VerbatimChar"/>
+        </w:rPr>
+        <w:t xml:space="preserve"> remotes       2.5.0    2024-03-17 [1] CRAN (R 4.4.0)</w:t>
+      </w:r>
+      <w:r>
+        <w:br/>
+      </w:r>
+      <w:r>
+        <w:rPr>
+          <w:rStyle w:val="VerbatimChar"/>
+        </w:rPr>
+        <w:t xml:space="preserve"> rlang         1.1.4    2024-06-04 [1] CRAN (R 4.4.0)</w:t>
+      </w:r>
+      <w:r>
+        <w:br/>
+      </w:r>
+      <w:r>
+        <w:rPr>
+          <w:rStyle w:val="VerbatimChar"/>
+        </w:rPr>
+        <w:t xml:space="preserve"> rmarkdown     2.29     2024-11-04 [1] CRAN (R 4.4.1)</w:t>
+      </w:r>
+      <w:r>
+        <w:br/>
+      </w:r>
+      <w:r>
+        <w:rPr>
+          <w:rStyle w:val="VerbatimChar"/>
+        </w:rPr>
+        <w:t xml:space="preserve"> rprojroot     2.0.4    2023-11-05 [1] CRAN (R 4.4.0)</w:t>
+      </w:r>
+      <w:r>
+        <w:br/>
+      </w:r>
+      <w:r>
+        <w:rPr>
+          <w:rStyle w:val="VerbatimChar"/>
+        </w:rPr>
+        <w:t xml:space="preserve"> rstatix       0.7.2    2023-02-01 [1] CRAN (R 4.4.0)</w:t>
+      </w:r>
+      <w:r>
+        <w:br/>
+      </w:r>
+      <w:r>
+        <w:rPr>
+          <w:rStyle w:val="VerbatimChar"/>
+        </w:rPr>
+        <w:t xml:space="preserve"> rstudioapi    0.17.1   2024-10-22 [1] CRAN (R 4.4.1)</w:t>
+      </w:r>
+      <w:r>
+        <w:br/>
+      </w:r>
+      <w:r>
+        <w:rPr>
+          <w:rStyle w:val="VerbatimChar"/>
+        </w:rPr>
+        <w:t xml:space="preserve"> scales        1.3.0    2023-11-28 [1] CRAN (R 4.4.0)</w:t>
+      </w:r>
+      <w:r>
+        <w:br/>
+      </w:r>
+      <w:r>
+        <w:rPr>
+          <w:rStyle w:val="VerbatimChar"/>
+        </w:rPr>
+        <w:t xml:space="preserve"> sessioninfo   1.2.2    2021-12-06 [1] CRAN (R 4.4.0)</w:t>
+      </w:r>
+      <w:r>
+        <w:br/>
+      </w:r>
+      <w:r>
+        <w:rPr>
+          <w:rStyle w:val="VerbatimChar"/>
+        </w:rPr>
+        <w:t xml:space="preserve"> shiny         1.10.0   2024-12-14 [1] CRAN (R 4.4.1)</w:t>
+      </w:r>
+      <w:r>
+        <w:br/>
+      </w:r>
+      <w:r>
+        <w:rPr>
+          <w:rStyle w:val="VerbatimChar"/>
+        </w:rPr>
+        <w:t xml:space="preserve"> snakecase     0.11.1   2023-08-27 [1] CRAN (R 4.4.0)</w:t>
+      </w:r>
+      <w:r>
+        <w:br/>
+      </w:r>
+      <w:r>
+        <w:rPr>
+          <w:rStyle w:val="VerbatimChar"/>
+        </w:rPr>
+        <w:t xml:space="preserve"> stringi       1.8.4    2024-05-06 [1] CRAN (R 4.4.0)</w:t>
+      </w:r>
+      <w:r>
+        <w:br/>
+      </w:r>
+      <w:r>
+        <w:rPr>
+          <w:rStyle w:val="VerbatimChar"/>
+        </w:rPr>
+        <w:t xml:space="preserve"> stringr     * 1.5.1    2023-11-14 [1] CRAN (R 4.4.0)</w:t>
+      </w:r>
+      <w:r>
+        <w:br/>
+      </w:r>
+      <w:r>
+        <w:rPr>
+          <w:rStyle w:val="VerbatimChar"/>
+        </w:rPr>
+        <w:t xml:space="preserve"> tibble      * 3.2.1    2023-03-20 [1] CRAN (R 4.4.0)</w:t>
+      </w:r>
+      <w:r>
+        <w:br/>
+      </w:r>
+      <w:r>
+        <w:rPr>
+          <w:rStyle w:val="VerbatimChar"/>
+        </w:rPr>
+        <w:t xml:space="preserve"> tidyr       * 1.3.1    2024-01-24 [1] CRAN (R 4.4.0)</w:t>
+      </w:r>
+      <w:r>
+        <w:br/>
+      </w:r>
+      <w:r>
+        <w:rPr>
+          <w:rStyle w:val="VerbatimChar"/>
+        </w:rPr>
+        <w:t xml:space="preserve"> tidyselect    1.2.1    2024-03-11 [1] CRAN (R 4.4.0)</w:t>
+      </w:r>
+      <w:r>
+        <w:br/>
+      </w:r>
+      <w:r>
+        <w:rPr>
+          <w:rStyle w:val="VerbatimChar"/>
+        </w:rPr>
+        <w:t xml:space="preserve"> timechange    0.3.0    2024-01-18 [1] CRAN (R 4.4.0)</w:t>
+      </w:r>
+      <w:r>
+        <w:br/>
+      </w:r>
+      <w:r>
+        <w:rPr>
+          <w:rStyle w:val="VerbatimChar"/>
+        </w:rPr>
+        <w:t xml:space="preserve"> tzdb          0.4.0    2023-05-12 [1] CRAN (R 4.4.0)</w:t>
+      </w:r>
+      <w:r>
+        <w:br/>
+      </w:r>
+      <w:r>
+        <w:rPr>
+          <w:rStyle w:val="VerbatimChar"/>
+        </w:rPr>
+        <w:t xml:space="preserve"> urlchecker    1.0.1    2021-11-30 [1] CRAN (R 4.4.0)</w:t>
+      </w:r>
+      <w:r>
+        <w:br/>
+      </w:r>
+      <w:r>
+        <w:rPr>
+          <w:rStyle w:val="VerbatimChar"/>
+        </w:rPr>
+        <w:t xml:space="preserve"> usethis       3.1.0    2024-11-26 [1] CRAN (R 4.4.1)</w:t>
+      </w:r>
+      <w:r>
+        <w:br/>
+      </w:r>
+      <w:r>
+        <w:rPr>
+          <w:rStyle w:val="VerbatimChar"/>
+        </w:rPr>
+        <w:t xml:space="preserve"> vctrs         0.6.5    2023-12-01 [1] CRAN (R 4.4.0)</w:t>
+      </w:r>
+      <w:r>
+        <w:br/>
+      </w:r>
+      <w:r>
+        <w:rPr>
+          <w:rStyle w:val="VerbatimChar"/>
+        </w:rPr>
+        <w:t xml:space="preserve"> vroom         1.6.5    2023-12-05 [1] CRAN (R 4.4.0)</w:t>
+      </w:r>
+      <w:r>
+        <w:br/>
+      </w:r>
+      <w:r>
+        <w:rPr>
+          <w:rStyle w:val="VerbatimChar"/>
+        </w:rPr>
+        <w:t xml:space="preserve"> withr         3.0.2    2024-10-28 [1] CRAN (R 4.4.1)</w:t>
+      </w:r>
+      <w:r>
+        <w:br/>
+      </w:r>
+      <w:r>
+        <w:rPr>
+          <w:rStyle w:val="VerbatimChar"/>
+        </w:rPr>
+        <w:t xml:space="preserve"> xfun          0.49     2024-10-31 [1] CRAN (R 4.4.1)</w:t>
+      </w:r>
+      <w:r>
+        <w:br/>
+      </w:r>
+      <w:r>
+        <w:rPr>
+          <w:rStyle w:val="VerbatimChar"/>
+        </w:rPr>
+        <w:t xml:space="preserve"> xtable        1.8-4    2019-04-21 [1] CRAN (R 4.4.0)</w:t>
+      </w:r>
+      <w:r>
+        <w:br/>
+      </w:r>
+      <w:r>
+        <w:rPr>
+          <w:rStyle w:val="VerbatimChar"/>
+        </w:rPr>
+        <w:t xml:space="preserve"> yaml          2.3.10   2024-07-26 [1] CRAN (R 4.4.0)</w:t>
+      </w:r>
+      <w:r>
+        <w:br/>
+      </w:r>
+      <w:r>
+        <w:br/>
+      </w:r>
+      <w:r>
+        <w:rPr>
+          <w:rStyle w:val="VerbatimChar"/>
+        </w:rPr>
+        <w:t xml:space="preserve"> [1] /Library/Frameworks/R.framework/Versions/4.4-arm64/Resources/library</w:t>
+      </w:r>
+      <w:r>
+        <w:br/>
+      </w:r>
+      <w:r>
+        <w:br/>
+      </w:r>
+      <w:r>
+        <w:rPr>
+          <w:rStyle w:val="VerbatimChar"/>
+        </w:rPr>
+        <w:t xml:space="preserve">──────────────────────────────────────────────────────────────────────────────</w:t>
+      </w:r>
+    </w:p>
     <w:bookmarkEnd w:id="59"/>
-    <w:p>
-      <w:r>
-        <w:br w:type="page"/>
-      </w:r>
-    </w:p>
-    <w:bookmarkStart w:id="60" w:name="colophon"/>
-    <w:p>
-      <w:pPr>
-        <w:pStyle w:val="Heading3"/>
-      </w:pPr>
-      <w:r>
-        <w:t xml:space="preserve">Colophon</w:t>
-      </w:r>
-    </w:p>
-    <w:p>
-      <w:pPr>
-        <w:pStyle w:val="FirstParagraph"/>
-      </w:pPr>
-      <w:r>
-        <w:t xml:space="preserve">This report was generated on 2025-03-01 00:27:39.697422 using the following computational environment and dependencies:</w:t>
-      </w:r>
-    </w:p>
-    <w:p>
-      <w:pPr>
-        <w:pStyle w:val="SourceCode"/>
-      </w:pPr>
-      <w:r>
-        <w:rPr>
-          <w:rStyle w:val="VerbatimChar"/>
-        </w:rPr>
-        <w:t xml:space="preserve">─ Session info ───────────────────────────────────────────────────────────────</w:t>
-      </w:r>
-      <w:r>
-        <w:br/>
-      </w:r>
-      <w:r>
-        <w:rPr>
-          <w:rStyle w:val="VerbatimChar"/>
-        </w:rPr>
-        <w:t xml:space="preserve"> setting  value</w:t>
-      </w:r>
-      <w:r>
-        <w:br/>
-      </w:r>
-      <w:r>
-        <w:rPr>
-          <w:rStyle w:val="VerbatimChar"/>
-        </w:rPr>
-        <w:t xml:space="preserve"> version  R version 4.4.2 (2024-10-31)</w:t>
-      </w:r>
-      <w:r>
-        <w:br/>
-      </w:r>
-      <w:r>
-        <w:rPr>
-          <w:rStyle w:val="VerbatimChar"/>
-        </w:rPr>
-        <w:t xml:space="preserve"> os       macOS Sequoia 15.2</w:t>
-      </w:r>
-      <w:r>
-        <w:br/>
-      </w:r>
-      <w:r>
-        <w:rPr>
-          <w:rStyle w:val="VerbatimChar"/>
-        </w:rPr>
-        <w:t xml:space="preserve"> system   aarch64, darwin20</w:t>
-      </w:r>
-      <w:r>
-        <w:br/>
-      </w:r>
-      <w:r>
-        <w:rPr>
-          <w:rStyle w:val="VerbatimChar"/>
-        </w:rPr>
-        <w:t xml:space="preserve"> ui       X11</w:t>
-      </w:r>
-      <w:r>
-        <w:br/>
-      </w:r>
-      <w:r>
-        <w:rPr>
-          <w:rStyle w:val="VerbatimChar"/>
-        </w:rPr>
-        <w:t xml:space="preserve"> language (EN)</w:t>
-      </w:r>
-      <w:r>
-        <w:br/>
-      </w:r>
-      <w:r>
-        <w:rPr>
-          <w:rStyle w:val="VerbatimChar"/>
-        </w:rPr>
-        <w:t xml:space="preserve"> collate  en_US.UTF-8</w:t>
-      </w:r>
-      <w:r>
-        <w:br/>
-      </w:r>
-      <w:r>
-        <w:rPr>
-          <w:rStyle w:val="VerbatimChar"/>
-        </w:rPr>
-        <w:t xml:space="preserve"> ctype    en_US.UTF-8</w:t>
-      </w:r>
-      <w:r>
-        <w:br/>
-      </w:r>
-      <w:r>
-        <w:rPr>
-          <w:rStyle w:val="VerbatimChar"/>
-        </w:rPr>
-        <w:t xml:space="preserve"> tz       Europe/Lisbon</w:t>
-      </w:r>
-      <w:r>
-        <w:br/>
-      </w:r>
-      <w:r>
-        <w:rPr>
-          <w:rStyle w:val="VerbatimChar"/>
-        </w:rPr>
-        <w:t xml:space="preserve"> date     2025-03-01</w:t>
-      </w:r>
-      <w:r>
-        <w:br/>
-      </w:r>
-      <w:r>
-        <w:rPr>
-          <w:rStyle w:val="VerbatimChar"/>
-        </w:rPr>
-        <w:t xml:space="preserve"> pandoc   3.2 @ /Applications/RStudio.app/Contents/Resources/app/quarto/bin/tools/aarch64/ (via rmarkdown)</w:t>
-      </w:r>
-      <w:r>
-        <w:br/>
-      </w:r>
-      <w:r>
-        <w:br/>
-      </w:r>
-      <w:r>
-        <w:rPr>
-          <w:rStyle w:val="VerbatimChar"/>
-        </w:rPr>
-        <w:t xml:space="preserve">─ Packages ───────────────────────────────────────────────────────────────────</w:t>
-      </w:r>
-      <w:r>
-        <w:br/>
-      </w:r>
-      <w:r>
-        <w:rPr>
-          <w:rStyle w:val="VerbatimChar"/>
-        </w:rPr>
-        <w:t xml:space="preserve"> package     * version  date (UTC) lib source</w:t>
-      </w:r>
-      <w:r>
-        <w:br/>
-      </w:r>
-      <w:r>
-        <w:rPr>
-          <w:rStyle w:val="VerbatimChar"/>
-        </w:rPr>
-        <w:t xml:space="preserve"> abind         1.4-8    2024-09-12 [1] CRAN (R 4.4.1)</w:t>
-      </w:r>
-      <w:r>
-        <w:br/>
-      </w:r>
-      <w:r>
-        <w:rPr>
-          <w:rStyle w:val="VerbatimChar"/>
-        </w:rPr>
-        <w:t xml:space="preserve"> backports     1.5.0    2024-05-23 [1] CRAN (R 4.4.0)</w:t>
-      </w:r>
-      <w:r>
-        <w:br/>
-      </w:r>
-      <w:r>
-        <w:rPr>
-          <w:rStyle w:val="VerbatimChar"/>
-        </w:rPr>
-        <w:t xml:space="preserve"> bit           4.5.0.1  2024-12-03 [1] CRAN (R 4.4.1)</w:t>
-      </w:r>
-      <w:r>
-        <w:br/>
-      </w:r>
-      <w:r>
-        <w:rPr>
-          <w:rStyle w:val="VerbatimChar"/>
-        </w:rPr>
-        <w:t xml:space="preserve"> bit64         4.5.2    2024-09-22 [1] CRAN (R 4.4.1)</w:t>
-      </w:r>
-      <w:r>
-        <w:br/>
-      </w:r>
-      <w:r>
-        <w:rPr>
-          <w:rStyle w:val="VerbatimChar"/>
-        </w:rPr>
-        <w:t xml:space="preserve"> broom         1.0.7    2024-09-26 [1] CRAN (R 4.4.1)</w:t>
-      </w:r>
-      <w:r>
-        <w:br/>
-      </w:r>
-      <w:r>
-        <w:rPr>
-          <w:rStyle w:val="VerbatimChar"/>
-        </w:rPr>
-        <w:t xml:space="preserve"> cachem        1.1.0    2024-05-16 [1] CRAN (R 4.4.0)</w:t>
-      </w:r>
-      <w:r>
-        <w:br/>
-      </w:r>
-      <w:r>
-        <w:rPr>
-          <w:rStyle w:val="VerbatimChar"/>
-        </w:rPr>
-        <w:t xml:space="preserve"> car           3.1-3    2024-09-27 [1] CRAN (R 4.4.1)</w:t>
-      </w:r>
-      <w:r>
-        <w:br/>
-      </w:r>
-      <w:r>
-        <w:rPr>
-          <w:rStyle w:val="VerbatimChar"/>
-        </w:rPr>
-        <w:t xml:space="preserve"> carData       3.0-5    2022-01-06 [1] CRAN (R 4.4.0)</w:t>
-      </w:r>
-      <w:r>
-        <w:br/>
-      </w:r>
-      <w:r>
-        <w:rPr>
-          <w:rStyle w:val="VerbatimChar"/>
-        </w:rPr>
-        <w:t xml:space="preserve"> cli           3.6.3    2024-06-21 [1] CRAN (R 4.4.0)</w:t>
-      </w:r>
-      <w:r>
-        <w:br/>
-      </w:r>
-      <w:r>
-        <w:rPr>
-          <w:rStyle w:val="VerbatimChar"/>
-        </w:rPr>
-        <w:t xml:space="preserve"> colorspace    2.1-1    2024-07-26 [1] CRAN (R 4.4.0)</w:t>
-      </w:r>
-      <w:r>
-        <w:br/>
-      </w:r>
-      <w:r>
-        <w:rPr>
-          <w:rStyle w:val="VerbatimChar"/>
-        </w:rPr>
-        <w:t xml:space="preserve"> cowplot       1.1.3    2024-01-22 [1] CRAN (R 4.4.0)</w:t>
-      </w:r>
-      <w:r>
-        <w:br/>
-      </w:r>
-      <w:r>
-        <w:rPr>
-          <w:rStyle w:val="VerbatimChar"/>
-        </w:rPr>
-        <w:t xml:space="preserve"> crayon        1.5.3    2024-06-20 [1] CRAN (R 4.4.0)</w:t>
-      </w:r>
-      <w:r>
-        <w:br/>
-      </w:r>
-      <w:r>
-        <w:rPr>
-          <w:rStyle w:val="VerbatimChar"/>
-        </w:rPr>
-        <w:t xml:space="preserve"> devtools      2.4.5    2022-10-11 [1] CRAN (R 4.4.0)</w:t>
-      </w:r>
-      <w:r>
-        <w:br/>
-      </w:r>
-      <w:r>
-        <w:rPr>
-          <w:rStyle w:val="VerbatimChar"/>
-        </w:rPr>
-        <w:t xml:space="preserve"> digest        0.6.37   2024-08-19 [1] CRAN (R 4.4.1)</w:t>
-      </w:r>
-      <w:r>
-        <w:br/>
-      </w:r>
-      <w:r>
-        <w:rPr>
-          <w:rStyle w:val="VerbatimChar"/>
-        </w:rPr>
-        <w:t xml:space="preserve"> dplyr       * 1.1.4    2023-11-17 [1] CRAN (R 4.4.0)</w:t>
-      </w:r>
-      <w:r>
-        <w:br/>
-      </w:r>
-      <w:r>
-        <w:rPr>
-          <w:rStyle w:val="VerbatimChar"/>
-        </w:rPr>
-        <w:t xml:space="preserve"> ellipsis      0.3.2    2021-04-29 [1] CRAN (R 4.4.0)</w:t>
-      </w:r>
-      <w:r>
-        <w:br/>
-      </w:r>
-      <w:r>
-        <w:rPr>
-          <w:rStyle w:val="VerbatimChar"/>
-        </w:rPr>
-        <w:t xml:space="preserve"> evaluate      1.0.1    2024-10-10 [1] CRAN (R 4.4.1)</w:t>
-      </w:r>
-      <w:r>
-        <w:br/>
-      </w:r>
-      <w:r>
-        <w:rPr>
-          <w:rStyle w:val="VerbatimChar"/>
-        </w:rPr>
-        <w:t xml:space="preserve"> farver        2.1.2    2024-05-13 [1] CRAN (R 4.4.0)</w:t>
-      </w:r>
-      <w:r>
-        <w:br/>
-      </w:r>
-      <w:r>
-        <w:rPr>
-          <w:rStyle w:val="VerbatimChar"/>
-        </w:rPr>
-        <w:t xml:space="preserve"> fastmap       1.2.0    2024-05-15 [1] CRAN (R 4.4.0)</w:t>
-      </w:r>
-      <w:r>
-        <w:br/>
-      </w:r>
-      <w:r>
-        <w:rPr>
-          <w:rStyle w:val="VerbatimChar"/>
-        </w:rPr>
-        <w:t xml:space="preserve"> Formula       1.2-5    2023-02-24 [1] CRAN (R 4.4.0)</w:t>
-      </w:r>
-      <w:r>
-        <w:br/>
-      </w:r>
-      <w:r>
-        <w:rPr>
-          <w:rStyle w:val="VerbatimChar"/>
-        </w:rPr>
-        <w:t xml:space="preserve"> fs            1.6.5    2024-10-30 [1] CRAN (R 4.4.1)</w:t>
-      </w:r>
-      <w:r>
-        <w:br/>
-      </w:r>
-      <w:r>
-        <w:rPr>
-          <w:rStyle w:val="VerbatimChar"/>
-        </w:rPr>
-        <w:t xml:space="preserve"> generics      0.1.3    2022-07-05 [1] CRAN (R 4.4.0)</w:t>
-      </w:r>
-      <w:r>
-        <w:br/>
-      </w:r>
-      <w:r>
-        <w:rPr>
-          <w:rStyle w:val="VerbatimChar"/>
-        </w:rPr>
-        <w:t xml:space="preserve"> ggplot2     * 3.5.1    2024-04-23 [1] CRAN (R 4.4.0)</w:t>
-      </w:r>
-      <w:r>
-        <w:br/>
-      </w:r>
-      <w:r>
-        <w:rPr>
-          <w:rStyle w:val="VerbatimChar"/>
-        </w:rPr>
-        <w:t xml:space="preserve"> ggpubr      * 0.6.0    2023-02-10 [1] CRAN (R 4.4.0)</w:t>
-      </w:r>
-      <w:r>
-        <w:br/>
-      </w:r>
-      <w:r>
-        <w:rPr>
-          <w:rStyle w:val="VerbatimChar"/>
-        </w:rPr>
-        <w:t xml:space="preserve"> ggsignif      0.6.4    2022-10-13 [1] CRAN (R 4.4.0)</w:t>
-      </w:r>
-      <w:r>
-        <w:br/>
-      </w:r>
-      <w:r>
-        <w:rPr>
-          <w:rStyle w:val="VerbatimChar"/>
-        </w:rPr>
-        <w:t xml:space="preserve"> glue          1.8.0    2024-09-30 [1] CRAN (R 4.4.1)</w:t>
-      </w:r>
-      <w:r>
-        <w:br/>
-      </w:r>
-      <w:r>
-        <w:rPr>
-          <w:rStyle w:val="VerbatimChar"/>
-        </w:rPr>
-        <w:t xml:space="preserve"> gridExtra     2.3      2017-09-09 [1] CRAN (R 4.4.0)</w:t>
-      </w:r>
-      <w:r>
-        <w:br/>
-      </w:r>
-      <w:r>
-        <w:rPr>
-          <w:rStyle w:val="VerbatimChar"/>
-        </w:rPr>
-        <w:t xml:space="preserve"> gtable        0.3.6    2024-10-25 [1] CRAN (R 4.4.1)</w:t>
-      </w:r>
-      <w:r>
-        <w:br/>
-      </w:r>
-      <w:r>
-        <w:rPr>
-          <w:rStyle w:val="VerbatimChar"/>
-        </w:rPr>
-        <w:t xml:space="preserve"> here          1.0.1    2020-12-13 [1] CRAN (R 4.4.0)</w:t>
-      </w:r>
-      <w:r>
-        <w:br/>
-      </w:r>
-      <w:r>
-        <w:rPr>
-          <w:rStyle w:val="VerbatimChar"/>
-        </w:rPr>
-        <w:t xml:space="preserve"> hms           1.1.3    2023-03-21 [1] CRAN (R 4.4.0)</w:t>
-      </w:r>
-      <w:r>
-        <w:br/>
-      </w:r>
-      <w:r>
-        <w:rPr>
-          <w:rStyle w:val="VerbatimChar"/>
-        </w:rPr>
-        <w:t xml:space="preserve"> htmltools     0.5.8.1  2024-04-04 [1] CRAN (R 4.4.0)</w:t>
-      </w:r>
-      <w:r>
-        <w:br/>
-      </w:r>
-      <w:r>
-        <w:rPr>
-          <w:rStyle w:val="VerbatimChar"/>
-        </w:rPr>
-        <w:t xml:space="preserve"> htmlwidgets   1.6.4    2023-12-06 [1] CRAN (R 4.4.0)</w:t>
-      </w:r>
-      <w:r>
-        <w:br/>
-      </w:r>
-      <w:r>
-        <w:rPr>
-          <w:rStyle w:val="VerbatimChar"/>
-        </w:rPr>
-        <w:t xml:space="preserve"> httpuv        1.6.15   2024-03-26 [1] CRAN (R 4.4.0)</w:t>
-      </w:r>
-      <w:r>
-        <w:br/>
-      </w:r>
-      <w:r>
-        <w:rPr>
-          <w:rStyle w:val="VerbatimChar"/>
-        </w:rPr>
-        <w:t xml:space="preserve"> janitor     * 2.2.1    2024-12-22 [1] CRAN (R 4.4.1)</w:t>
-      </w:r>
-      <w:r>
-        <w:br/>
-      </w:r>
-      <w:r>
-        <w:rPr>
-          <w:rStyle w:val="VerbatimChar"/>
-        </w:rPr>
-        <w:t xml:space="preserve"> jsonlite      1.8.9    2024-09-20 [1] CRAN (R 4.4.1)</w:t>
-      </w:r>
-      <w:r>
-        <w:br/>
-      </w:r>
-      <w:r>
-        <w:rPr>
-          <w:rStyle w:val="VerbatimChar"/>
-        </w:rPr>
-        <w:t xml:space="preserve"> knitr       * 1.49     2024-11-08 [1] CRAN (R 4.4.1)</w:t>
-      </w:r>
-      <w:r>
-        <w:br/>
-      </w:r>
-      <w:r>
-        <w:rPr>
-          <w:rStyle w:val="VerbatimChar"/>
-        </w:rPr>
-        <w:t xml:space="preserve"> labeling      0.4.3    2023-08-29 [1] CRAN (R 4.4.0)</w:t>
-      </w:r>
-      <w:r>
-        <w:br/>
-      </w:r>
-      <w:r>
-        <w:rPr>
-          <w:rStyle w:val="VerbatimChar"/>
-        </w:rPr>
-        <w:t xml:space="preserve"> later         1.4.1    2024-11-27 [1] CRAN (R 4.4.1)</w:t>
-      </w:r>
-      <w:r>
-        <w:br/>
-      </w:r>
-      <w:r>
-        <w:rPr>
-          <w:rStyle w:val="VerbatimChar"/>
-        </w:rPr>
-        <w:t xml:space="preserve"> lifecycle     1.0.4    2023-11-07 [1] CRAN (R 4.4.0)</w:t>
-      </w:r>
-      <w:r>
-        <w:br/>
-      </w:r>
-      <w:r>
-        <w:rPr>
-          <w:rStyle w:val="VerbatimChar"/>
-        </w:rPr>
-        <w:t xml:space="preserve"> lubridate     1.9.4    2024-12-08 [1] CRAN (R 4.4.1)</w:t>
-      </w:r>
-      <w:r>
-        <w:br/>
-      </w:r>
-      <w:r>
-        <w:rPr>
-          <w:rStyle w:val="VerbatimChar"/>
-        </w:rPr>
-        <w:t xml:space="preserve"> magrittr      2.0.3    2022-03-30 [1] CRAN (R 4.4.0)</w:t>
-      </w:r>
-      <w:r>
-        <w:br/>
-      </w:r>
-      <w:r>
-        <w:rPr>
-          <w:rStyle w:val="VerbatimChar"/>
-        </w:rPr>
-        <w:t xml:space="preserve"> memoise       2.0.1    2021-11-26 [1] CRAN (R 4.4.0)</w:t>
-      </w:r>
-      <w:r>
-        <w:br/>
-      </w:r>
-      <w:r>
-        <w:rPr>
-          <w:rStyle w:val="VerbatimChar"/>
-        </w:rPr>
-        <w:t xml:space="preserve"> mime          0.12     2021-09-28 [1] CRAN (R 4.4.0)</w:t>
-      </w:r>
-      <w:r>
-        <w:br/>
-      </w:r>
-      <w:r>
-        <w:rPr>
-          <w:rStyle w:val="VerbatimChar"/>
-        </w:rPr>
-        <w:t xml:space="preserve"> miniUI        0.1.1.1  2018-05-18 [1] CRAN (R 4.4.0)</w:t>
-      </w:r>
-      <w:r>
-        <w:br/>
-      </w:r>
-      <w:r>
-        <w:rPr>
-          <w:rStyle w:val="VerbatimChar"/>
-        </w:rPr>
-        <w:t xml:space="preserve"> munsell       0.5.1    2024-04-01 [1] CRAN (R 4.4.0)</w:t>
-      </w:r>
-      <w:r>
-        <w:br/>
-      </w:r>
-      <w:r>
-        <w:rPr>
-          <w:rStyle w:val="VerbatimChar"/>
-        </w:rPr>
-        <w:t xml:space="preserve"> pillar        1.10.0   2024-12-17 [1] CRAN (R 4.4.1)</w:t>
-      </w:r>
-      <w:r>
-        <w:br/>
-      </w:r>
-      <w:r>
-        <w:rPr>
-          <w:rStyle w:val="VerbatimChar"/>
-        </w:rPr>
-        <w:t xml:space="preserve"> pkgbuild      1.4.5    2024-10-28 [1] CRAN (R 4.4.1)</w:t>
-      </w:r>
-      <w:r>
-        <w:br/>
-      </w:r>
-      <w:r>
-        <w:rPr>
-          <w:rStyle w:val="VerbatimChar"/>
-        </w:rPr>
-        <w:t xml:space="preserve"> pkgconfig     2.0.3    2019-09-22 [1] CRAN (R 4.4.0)</w:t>
-      </w:r>
-      <w:r>
-        <w:br/>
-      </w:r>
-      <w:r>
-        <w:rPr>
-          <w:rStyle w:val="VerbatimChar"/>
-        </w:rPr>
-        <w:t xml:space="preserve"> pkgload       1.4.0    2024-06-28 [1] CRAN (R 4.4.0)</w:t>
-      </w:r>
-      <w:r>
-        <w:br/>
-      </w:r>
-      <w:r>
-        <w:rPr>
-          <w:rStyle w:val="VerbatimChar"/>
-        </w:rPr>
-        <w:t xml:space="preserve"> profvis       0.4.0    2024-09-20 [1] CRAN (R 4.4.1)</w:t>
-      </w:r>
-      <w:r>
-        <w:br/>
-      </w:r>
-      <w:r>
-        <w:rPr>
-          <w:rStyle w:val="VerbatimChar"/>
-        </w:rPr>
-        <w:t xml:space="preserve"> promises      1.3.2    2024-11-28 [1] CRAN (R 4.4.1)</w:t>
-      </w:r>
-      <w:r>
-        <w:br/>
-      </w:r>
-      <w:r>
-        <w:rPr>
-          <w:rStyle w:val="VerbatimChar"/>
-        </w:rPr>
-        <w:t xml:space="preserve"> purrr         1.0.2    2023-08-10 [1] CRAN (R 4.4.0)</w:t>
-      </w:r>
-      <w:r>
-        <w:br/>
-      </w:r>
-      <w:r>
-        <w:rPr>
-          <w:rStyle w:val="VerbatimChar"/>
-        </w:rPr>
-        <w:t xml:space="preserve"> R6            2.5.1    2021-08-19 [1] CRAN (R 4.4.0)</w:t>
-      </w:r>
-      <w:r>
-        <w:br/>
-      </w:r>
-      <w:r>
-        <w:rPr>
-          <w:rStyle w:val="VerbatimChar"/>
-        </w:rPr>
-        <w:t xml:space="preserve"> Rcpp          1.0.13-1 2024-11-02 [1] CRAN (R 4.4.1)</w:t>
-      </w:r>
-      <w:r>
-        <w:br/>
-      </w:r>
-      <w:r>
-        <w:rPr>
-          <w:rStyle w:val="VerbatimChar"/>
-        </w:rPr>
-        <w:t xml:space="preserve"> readr       * 2.1.5    2024-01-10 [1] CRAN (R 4.4.0)</w:t>
-      </w:r>
-      <w:r>
-        <w:br/>
-      </w:r>
-      <w:r>
-        <w:rPr>
-          <w:rStyle w:val="VerbatimChar"/>
-        </w:rPr>
-        <w:t xml:space="preserve"> remotes       2.5.0    2024-03-17 [1] CRAN (R 4.4.0)</w:t>
-      </w:r>
-      <w:r>
-        <w:br/>
-      </w:r>
-      <w:r>
-        <w:rPr>
-          <w:rStyle w:val="VerbatimChar"/>
-        </w:rPr>
-        <w:t xml:space="preserve"> rlang         1.1.4    2024-06-04 [1] CRAN (R 4.4.0)</w:t>
-      </w:r>
-      <w:r>
-        <w:br/>
-      </w:r>
-      <w:r>
-        <w:rPr>
-          <w:rStyle w:val="VerbatimChar"/>
-        </w:rPr>
-        <w:t xml:space="preserve"> rmarkdown     2.29     2024-11-04 [1] CRAN (R 4.4.1)</w:t>
-      </w:r>
-      <w:r>
-        <w:br/>
-      </w:r>
-      <w:r>
-        <w:rPr>
-          <w:rStyle w:val="VerbatimChar"/>
-        </w:rPr>
-        <w:t xml:space="preserve"> rprojroot     2.0.4    2023-11-05 [1] CRAN (R 4.4.0)</w:t>
-      </w:r>
-      <w:r>
-        <w:br/>
-      </w:r>
-      <w:r>
-        <w:rPr>
-          <w:rStyle w:val="VerbatimChar"/>
-        </w:rPr>
-        <w:t xml:space="preserve"> rstatix       0.7.2    2023-02-01 [1] CRAN (R 4.4.0)</w:t>
-      </w:r>
-      <w:r>
-        <w:br/>
-      </w:r>
-      <w:r>
-        <w:rPr>
-          <w:rStyle w:val="VerbatimChar"/>
-        </w:rPr>
-        <w:t xml:space="preserve"> rstudioapi    0.17.1   2024-10-22 [1] CRAN (R 4.4.1)</w:t>
-      </w:r>
-      <w:r>
-        <w:br/>
-      </w:r>
-      <w:r>
-        <w:rPr>
-          <w:rStyle w:val="VerbatimChar"/>
-        </w:rPr>
-        <w:t xml:space="preserve"> scales        1.3.0    2023-11-28 [1] CRAN (R 4.4.0)</w:t>
-      </w:r>
-      <w:r>
-        <w:br/>
-      </w:r>
-      <w:r>
-        <w:rPr>
-          <w:rStyle w:val="VerbatimChar"/>
-        </w:rPr>
-        <w:t xml:space="preserve"> sessioninfo   1.2.2    2021-12-06 [1] CRAN (R 4.4.0)</w:t>
-      </w:r>
-      <w:r>
-        <w:br/>
-      </w:r>
-      <w:r>
-        <w:rPr>
-          <w:rStyle w:val="VerbatimChar"/>
-        </w:rPr>
-        <w:t xml:space="preserve"> shiny         1.10.0   2024-12-14 [1] CRAN (R 4.4.1)</w:t>
-      </w:r>
-      <w:r>
-        <w:br/>
-      </w:r>
-      <w:r>
-        <w:rPr>
-          <w:rStyle w:val="VerbatimChar"/>
-        </w:rPr>
-        <w:t xml:space="preserve"> snakecase     0.11.1   2023-08-27 [1] CRAN (R 4.4.0)</w:t>
-      </w:r>
-      <w:r>
-        <w:br/>
-      </w:r>
-      <w:r>
-        <w:rPr>
-          <w:rStyle w:val="VerbatimChar"/>
-        </w:rPr>
-        <w:t xml:space="preserve"> stringi       1.8.4    2024-05-06 [1] CRAN (R 4.4.0)</w:t>
-      </w:r>
-      <w:r>
-        <w:br/>
-      </w:r>
-      <w:r>
-        <w:rPr>
-          <w:rStyle w:val="VerbatimChar"/>
-        </w:rPr>
-        <w:t xml:space="preserve"> stringr     * 1.5.1    2023-11-14 [1] CRAN (R 4.4.0)</w:t>
-      </w:r>
-      <w:r>
-        <w:br/>
-      </w:r>
-      <w:r>
-        <w:rPr>
-          <w:rStyle w:val="VerbatimChar"/>
-        </w:rPr>
-        <w:t xml:space="preserve"> tibble      * 3.2.1    2023-03-20 [1] CRAN (R 4.4.0)</w:t>
-      </w:r>
-      <w:r>
-        <w:br/>
-      </w:r>
-      <w:r>
-        <w:rPr>
-          <w:rStyle w:val="VerbatimChar"/>
-        </w:rPr>
-        <w:t xml:space="preserve"> tidyr       * 1.3.1    2024-01-24 [1] CRAN (R 4.4.0)</w:t>
-      </w:r>
-      <w:r>
-        <w:br/>
-      </w:r>
-      <w:r>
-        <w:rPr>
-          <w:rStyle w:val="VerbatimChar"/>
-        </w:rPr>
-        <w:t xml:space="preserve"> tidyselect    1.2.1    2024-03-11 [1] CRAN (R 4.4.0)</w:t>
-      </w:r>
-      <w:r>
-        <w:br/>
-      </w:r>
-      <w:r>
-        <w:rPr>
-          <w:rStyle w:val="VerbatimChar"/>
-        </w:rPr>
-        <w:t xml:space="preserve"> timechange    0.3.0    2024-01-18 [1] CRAN (R 4.4.0)</w:t>
-      </w:r>
-      <w:r>
-        <w:br/>
-      </w:r>
-      <w:r>
-        <w:rPr>
-          <w:rStyle w:val="VerbatimChar"/>
-        </w:rPr>
-        <w:t xml:space="preserve"> tzdb          0.4.0    2023-05-12 [1] CRAN (R 4.4.0)</w:t>
-      </w:r>
-      <w:r>
-        <w:br/>
-      </w:r>
-      <w:r>
-        <w:rPr>
-          <w:rStyle w:val="VerbatimChar"/>
-        </w:rPr>
-        <w:t xml:space="preserve"> urlchecker    1.0.1    2021-11-30 [1] CRAN (R 4.4.0)</w:t>
-      </w:r>
-      <w:r>
-        <w:br/>
-      </w:r>
-      <w:r>
-        <w:rPr>
-          <w:rStyle w:val="VerbatimChar"/>
-        </w:rPr>
-        <w:t xml:space="preserve"> usethis       3.1.0    2024-11-26 [1] CRAN (R 4.4.1)</w:t>
-      </w:r>
-      <w:r>
-        <w:br/>
-      </w:r>
-      <w:r>
-        <w:rPr>
-          <w:rStyle w:val="VerbatimChar"/>
-        </w:rPr>
-        <w:t xml:space="preserve"> vctrs         0.6.5    2023-12-01 [1] CRAN (R 4.4.0)</w:t>
-      </w:r>
-      <w:r>
-        <w:br/>
-      </w:r>
-      <w:r>
-        <w:rPr>
-          <w:rStyle w:val="VerbatimChar"/>
-        </w:rPr>
-        <w:t xml:space="preserve"> vroom         1.6.5    2023-12-05 [1] CRAN (R 4.4.0)</w:t>
-      </w:r>
-      <w:r>
-        <w:br/>
-      </w:r>
-      <w:r>
-        <w:rPr>
-          <w:rStyle w:val="VerbatimChar"/>
-        </w:rPr>
-        <w:t xml:space="preserve"> withr         3.0.2    2024-10-28 [1] CRAN (R 4.4.1)</w:t>
-      </w:r>
-      <w:r>
-        <w:br/>
-      </w:r>
-      <w:r>
-        <w:rPr>
-          <w:rStyle w:val="VerbatimChar"/>
-        </w:rPr>
-        <w:t xml:space="preserve"> xfun          0.49     2024-10-31 [1] CRAN (R 4.4.1)</w:t>
-      </w:r>
-      <w:r>
-        <w:br/>
-      </w:r>
-      <w:r>
-        <w:rPr>
-          <w:rStyle w:val="VerbatimChar"/>
-        </w:rPr>
-        <w:t xml:space="preserve"> xtable        1.8-4    2019-04-21 [1] CRAN (R 4.4.0)</w:t>
-      </w:r>
-      <w:r>
-        <w:br/>
-      </w:r>
-      <w:r>
-        <w:rPr>
-          <w:rStyle w:val="VerbatimChar"/>
-        </w:rPr>
-        <w:t xml:space="preserve"> yaml          2.3.10   2024-07-26 [1] CRAN (R 4.4.0)</w:t>
-      </w:r>
-      <w:r>
-        <w:br/>
-      </w:r>
-      <w:r>
-        <w:br/>
-      </w:r>
-      <w:r>
-        <w:rPr>
-          <w:rStyle w:val="VerbatimChar"/>
-        </w:rPr>
-        <w:t xml:space="preserve"> [1] /Library/Frameworks/R.framework/Versions/4.4-arm64/Resources/library</w:t>
-      </w:r>
-      <w:r>
-        <w:br/>
-      </w:r>
-      <w:r>
-        <w:br/>
-      </w:r>
-      <w:r>
-        <w:rPr>
-          <w:rStyle w:val="VerbatimChar"/>
-        </w:rPr>
-        <w:t xml:space="preserve">──────────────────────────────────────────────────────────────────────────────</w:t>
-      </w:r>
-    </w:p>
     <w:bookmarkEnd w:id="60"/>
-    <w:bookmarkEnd w:id="61"/>
     <w:sectPr>
       <w:pgSz w:h="15840" w:w="12240"/>
       <w:pgMar w:bottom="1440" w:footer="720" w:gutter="0" w:header="720" w:left="1440" w:right="1440" w:top="1440"/>
@@ -4229,91 +4474,6 @@
       </w:pPr>
     </w:lvl>
   </w:abstractNum>
-  <w:abstractNum w:abstractNumId="99411">
-    <w:nsid w:val="00A99411"/>
-    <w:multiLevelType w:val="multilevel"/>
-    <w:lvl w:ilvl="0">
-      <w:start w:val="1"/>
-      <w:numFmt w:val="decimal"/>
-      <w:lvlText w:val="%1."/>
-      <w:lvlJc w:val="left"/>
-      <w:pPr>
-        <w:ind w:left="720" w:hanging="360"/>
-      </w:pPr>
-    </w:lvl>
-    <w:lvl w:ilvl="1">
-      <w:start w:val="1"/>
-      <w:numFmt w:val="decimal"/>
-      <w:lvlText w:val="%2."/>
-      <w:lvlJc w:val="left"/>
-      <w:pPr>
-        <w:ind w:left="1440" w:hanging="360"/>
-      </w:pPr>
-    </w:lvl>
-    <w:lvl w:ilvl="2">
-      <w:start w:val="1"/>
-      <w:numFmt w:val="decimal"/>
-      <w:lvlText w:val="%3."/>
-      <w:lvlJc w:val="left"/>
-      <w:pPr>
-        <w:ind w:left="2160" w:hanging="360"/>
-      </w:pPr>
-    </w:lvl>
-    <w:lvl w:ilvl="3">
-      <w:start w:val="1"/>
-      <w:numFmt w:val="decimal"/>
-      <w:lvlText w:val="%4."/>
-      <w:lvlJc w:val="left"/>
-      <w:pPr>
-        <w:ind w:left="2880" w:hanging="360"/>
-      </w:pPr>
-    </w:lvl>
-    <w:lvl w:ilvl="4">
-      <w:start w:val="1"/>
-      <w:numFmt w:val="decimal"/>
-      <w:lvlText w:val="%5."/>
-      <w:lvlJc w:val="left"/>
-      <w:pPr>
-        <w:ind w:left="3600" w:hanging="360"/>
-      </w:pPr>
-    </w:lvl>
-    <w:lvl w:ilvl="5">
-      <w:start w:val="1"/>
-      <w:numFmt w:val="decimal"/>
-      <w:lvlText w:val="%6."/>
-      <w:lvlJc w:val="left"/>
-      <w:pPr>
-        <w:ind w:left="4320" w:hanging="360"/>
-      </w:pPr>
-    </w:lvl>
-    <w:lvl w:ilvl="6">
-      <w:start w:val="1"/>
-      <w:numFmt w:val="decimal"/>
-      <w:lvlText w:val="%7."/>
-      <w:lvlJc w:val="left"/>
-      <w:pPr>
-        <w:ind w:left="5040" w:hanging="360"/>
-      </w:pPr>
-    </w:lvl>
-    <w:lvl w:ilvl="7">
-      <w:start w:val="1"/>
-      <w:numFmt w:val="decimal"/>
-      <w:lvlText w:val="%8."/>
-      <w:lvlJc w:val="left"/>
-      <w:pPr>
-        <w:ind w:left="5760" w:hanging="360"/>
-      </w:pPr>
-    </w:lvl>
-    <w:lvl w:ilvl="8">
-      <w:start w:val="1"/>
-      <w:numFmt w:val="decimal"/>
-      <w:lvlText w:val="%9."/>
-      <w:lvlJc w:val="left"/>
-      <w:pPr>
-        <w:ind w:left="6480" w:hanging="360"/>
-      </w:pPr>
-    </w:lvl>
-  </w:abstractNum>
   <w:abstractNum w:abstractNumId="991">
     <w:nsid w:val="0000A991"/>
     <w:multiLevelType w:val="multilevel"/>
@@ -4430,36 +4590,6 @@
     <w:abstractNumId w:val="990"/>
   </w:num>
   <w:num w:numId="1001">
-    <w:abstractNumId w:val="99411"/>
-    <w:lvlOverride w:ilvl="0">
-      <w:startOverride w:val="1"/>
-    </w:lvlOverride>
-    <w:lvlOverride w:ilvl="1">
-      <w:startOverride w:val="1"/>
-    </w:lvlOverride>
-    <w:lvlOverride w:ilvl="2">
-      <w:startOverride w:val="1"/>
-    </w:lvlOverride>
-    <w:lvlOverride w:ilvl="3">
-      <w:startOverride w:val="1"/>
-    </w:lvlOverride>
-    <w:lvlOverride w:ilvl="4">
-      <w:startOverride w:val="1"/>
-    </w:lvlOverride>
-    <w:lvlOverride w:ilvl="5">
-      <w:startOverride w:val="1"/>
-    </w:lvlOverride>
-    <w:lvlOverride w:ilvl="6">
-      <w:startOverride w:val="1"/>
-    </w:lvlOverride>
-    <w:lvlOverride w:ilvl="7">
-      <w:startOverride w:val="1"/>
-    </w:lvlOverride>
-    <w:lvlOverride w:ilvl="8">
-      <w:startOverride w:val="1"/>
-    </w:lvlOverride>
-  </w:num>
-  <w:num w:numId="1002">
     <w:abstractNumId w:val="991"/>
   </w:num>
 </w:numbering>

</xml_diff>

<commit_message>
Backlog of several workdays. Discussion written. Introduction revised. Alterations to supporting tables in the main paper. Updated render.
</commit_message>
<xml_diff>
--- a/analysis/paper/paper.docx
+++ b/analysis/paper/paper.docx
@@ -188,7 +188,7 @@
         <w:t xml:space="preserve"> </w:t>
       </w:r>
       <w:r>
-        <w:t xml:space="preserve">1,</w:t>
+        <w:t xml:space="preserve">5,</w:t>
       </w:r>
       <w:r>
         <w:t xml:space="preserve"> </w:t>
@@ -321,249 +321,67 @@
         <w:t xml:space="preserve"> </w:t>
       </w:r>
       <w:r>
-        <w:t xml:space="preserve">(</w:t>
-      </w:r>
-      <w:r>
-        <w:rPr>
-          <w:b/>
-          <w:bCs/>
-        </w:rPr>
-        <w:t xml:space="preserve">hewitt2000?</w:t>
-      </w:r>
-      <w:r>
-        <w:t xml:space="preserve">;</w:t>
+        <w:t xml:space="preserve">(Carvalho et al., 2022; Gómez and Lunt, 2007; González-Sampériz et al., 2010; Hewitt, 2000)</w:t>
+      </w:r>
+      <w:r>
+        <w:t xml:space="preserve">, and has been considered a long-term eco-cultural refugia</w:t>
       </w:r>
       <w:r>
         <w:t xml:space="preserve"> </w:t>
       </w:r>
       <w:r>
-        <w:rPr>
-          <w:b/>
-          <w:bCs/>
-        </w:rPr>
-        <w:t xml:space="preserve">gómez2007?</w:t>
-      </w:r>
-      <w:r>
-        <w:t xml:space="preserve">;</w:t>
+        <w:t xml:space="preserve">(Cascalheira et al., 2017)</w:t>
+      </w:r>
+      <w:r>
+        <w:t xml:space="preserve">.</w:t>
+      </w:r>
+    </w:p>
+    <w:p>
+      <w:pPr>
+        <w:pStyle w:val="BodyText"/>
+      </w:pPr>
+      <w:r>
+        <w:t xml:space="preserve">For this reason, the Iberian Peninsula has been the focal point of several discussions regarding Late Pleistocene human adaptations</w:t>
       </w:r>
       <w:r>
         <w:t xml:space="preserve"> </w:t>
       </w:r>
       <w:r>
-        <w:rPr>
-          <w:b/>
-          <w:bCs/>
-        </w:rPr>
-        <w:t xml:space="preserve">gonzález-sampériz2010?</w:t>
-      </w:r>
-      <w:r>
-        <w:t xml:space="preserve">;</w:t>
+        <w:t xml:space="preserve">(Cascalheira et al., 2017; Finlayson et al., 2006; Zilhão et al., 2017)</w:t>
+      </w:r>
+      <w:r>
+        <w:t xml:space="preserve">.</w:t>
+      </w:r>
+    </w:p>
+    <w:p>
+      <w:pPr>
+        <w:pStyle w:val="BodyText"/>
+      </w:pPr>
+      <w:r>
+        <w:t xml:space="preserve">A particularly good example is the region’s role in the discussion of Upper Paleolithic technocomplexes transitions. This has been possible due to the existence of several ecological niches, consistently used through time, possibly due to the stability in the richness and variety of resources in Iberia. This continuous use would then create long-term regional adaptive structures, which when correlated with the ecological niches, have been referred to as eco-cultural niches</w:t>
       </w:r>
       <w:r>
         <w:t xml:space="preserve"> </w:t>
       </w:r>
       <w:r>
-        <w:rPr>
-          <w:b/>
-          <w:bCs/>
-        </w:rPr>
-        <w:t xml:space="preserve">carvalho2022?</w:t>
-      </w:r>
-      <w:r>
-        <w:t xml:space="preserve">)</w:t>
-      </w:r>
-      <w:r>
-        <w:t xml:space="preserve">.</w:t>
-      </w:r>
-    </w:p>
-    <w:p>
-      <w:pPr>
-        <w:pStyle w:val="BodyText"/>
-      </w:pPr>
-      <w:r>
-        <w:t xml:space="preserve">For this reason, the Iberian Peninsula has been the focal point of several discussions regarding Late Pleistocene human adaptations</w:t>
+        <w:t xml:space="preserve">(Cascalheira et al., 2017)</w:t>
+      </w:r>
+      <w:r>
+        <w:t xml:space="preserve">. These eco-cultural niches—which yielded multi-layered sites—. provide an exceptional opportunity to understand long-term dynamics regarding biotic and abiotic resource exploitation since they can provide details on how human populations maintained or changed their adaptive systems when facing cultural and social transformations.</w:t>
+      </w:r>
+    </w:p>
+    <w:p>
+      <w:pPr>
+        <w:pStyle w:val="BodyText"/>
+      </w:pPr>
+      <w:r>
+        <w:t xml:space="preserve">More specifically, southwestern Iberia has been shown to be a key eco-cultural niche to study cultural transitions and the role of such a peripheral coastal region within hunter-gatherer social networks</w:t>
       </w:r>
       <w:r>
         <w:t xml:space="preserve"> </w:t>
       </w:r>
       <w:r>
-        <w:t xml:space="preserve">(</w:t>
-      </w:r>
-      <w:r>
-        <w:rPr>
-          <w:b/>
-          <w:bCs/>
-        </w:rPr>
-        <w:t xml:space="preserve">finlayson2006?</w:t>
-      </w:r>
-      <w:r>
-        <w:t xml:space="preserve">;</w:t>
-      </w:r>
-      <w:r>
-        <w:t xml:space="preserve"> </w:t>
-      </w:r>
-      <w:r>
-        <w:rPr>
-          <w:b/>
-          <w:bCs/>
-        </w:rPr>
-        <w:t xml:space="preserve">zilhão2017?</w:t>
-      </w:r>
-      <w:r>
-        <w:t xml:space="preserve">;</w:t>
-      </w:r>
-      <w:r>
-        <w:t xml:space="preserve"> </w:t>
-      </w:r>
-      <w:r>
-        <w:rPr>
-          <w:b/>
-          <w:bCs/>
-        </w:rPr>
-        <w:t xml:space="preserve">cascalheira2017?</w:t>
-      </w:r>
-      <w:r>
-        <w:t xml:space="preserve">)</w:t>
-      </w:r>
-      <w:r>
-        <w:t xml:space="preserve">.</w:t>
-      </w:r>
-    </w:p>
-    <w:p>
-      <w:pPr>
-        <w:pStyle w:val="BodyText"/>
-      </w:pPr>
-      <w:r>
-        <w:t xml:space="preserve">A particularly good example is the region’s role in the discussion of Upper Paleolithic technocomplexes transitions. Previous studies have discussed the territory’s potential as a refugium during cold and harsh climatic conditions</w:t>
-      </w:r>
-      <w:r>
-        <w:t xml:space="preserve"> </w:t>
-      </w:r>
-      <w:r>
-        <w:t xml:space="preserve">(</w:t>
-      </w:r>
-      <w:r>
-        <w:rPr>
-          <w:b/>
-          <w:bCs/>
-        </w:rPr>
-        <w:t xml:space="preserve">gómez2007?</w:t>
-      </w:r>
-      <w:r>
-        <w:t xml:space="preserve">;</w:t>
-      </w:r>
-      <w:r>
-        <w:t xml:space="preserve"> </w:t>
-      </w:r>
-      <w:r>
-        <w:rPr>
-          <w:b/>
-          <w:bCs/>
-        </w:rPr>
-        <w:t xml:space="preserve">rodríguez-sánchez2010?</w:t>
-      </w:r>
-      <w:r>
-        <w:t xml:space="preserve">;</w:t>
-      </w:r>
-      <w:r>
-        <w:t xml:space="preserve"> </w:t>
-      </w:r>
-      <w:r>
-        <w:rPr>
-          <w:b/>
-          <w:bCs/>
-        </w:rPr>
-        <w:t xml:space="preserve">jennings2011?</w:t>
-      </w:r>
-      <w:r>
-        <w:t xml:space="preserve">)</w:t>
-      </w:r>
-      <w:r>
-        <w:t xml:space="preserve">. Other studies have expanded upon this notion of climatic refugia during harsh climatic events, to understand the Iberian Peninsula as a long-term eco-cultural refugia</w:t>
-      </w:r>
-      <w:r>
-        <w:t xml:space="preserve"> </w:t>
-      </w:r>
-      <w:r>
-        <w:t xml:space="preserve">(</w:t>
-      </w:r>
-      <w:r>
-        <w:rPr>
-          <w:b/>
-          <w:bCs/>
-        </w:rPr>
-        <w:t xml:space="preserve">cascalheira2017?</w:t>
-      </w:r>
-      <w:r>
-        <w:t xml:space="preserve">)</w:t>
-      </w:r>
-      <w:r>
-        <w:t xml:space="preserve">. Using this framework, this territory would consist of several ecological niches, consistently used through time, possibly due to the stability in the richness and variety of resources. This continuous use would then create long-term regional adaptive structures, which when correlated with the ecological niches,</w:t>
-      </w:r>
-      <w:r>
-        <w:t xml:space="preserve"> </w:t>
-      </w:r>
-      <w:r>
-        <w:t xml:space="preserve">(</w:t>
-      </w:r>
-      <w:r>
-        <w:rPr>
-          <w:b/>
-          <w:bCs/>
-        </w:rPr>
-        <w:t xml:space="preserve">cascalheira2017?</w:t>
-      </w:r>
-      <w:r>
-        <w:t xml:space="preserve">)</w:t>
-      </w:r>
-      <w:r>
-        <w:t xml:space="preserve"> </w:t>
-      </w:r>
-      <w:r>
-        <w:t xml:space="preserve">have referred to as eco-cultural niches. In fact, it seems that a large number of caves and rockshelters in Iberia are multi-layered, giving validity to the aforementioned framework</w:t>
-      </w:r>
-      <w:r>
-        <w:t xml:space="preserve"> </w:t>
-      </w:r>
-      <w:r>
-        <w:t xml:space="preserve">(</w:t>
-      </w:r>
-      <w:r>
-        <w:rPr>
-          <w:b/>
-          <w:bCs/>
-        </w:rPr>
-        <w:t xml:space="preserve">schmidt2012?</w:t>
-      </w:r>
-      <w:r>
-        <w:t xml:space="preserve">)</w:t>
-      </w:r>
-      <w:r>
-        <w:t xml:space="preserve">. These eco-cultural niches provide an exceptional opportunity to understand long-term dynamics regarding biotic and abiotic resource exploitation since they can provide details on how human populations maintained or changed their adaptive systems when facing environmental changes, and cultural and social transformations or constraints.</w:t>
-      </w:r>
-    </w:p>
-    <w:p>
-      <w:pPr>
-        <w:pStyle w:val="BodyText"/>
-      </w:pPr>
-      <w:r>
-        <w:t xml:space="preserve">More specifically, southwestern Iberia has been shown to be a key eco-cultural niche to study cultural transitions and the role of such a peripheral coastal region within hunter-gatherer social networks</w:t>
-      </w:r>
-      <w:r>
-        <w:t xml:space="preserve"> </w:t>
-      </w:r>
-      <w:r>
-        <w:t xml:space="preserve">(</w:t>
-      </w:r>
-      <w:r>
-        <w:rPr>
-          <w:b/>
-          <w:bCs/>
-        </w:rPr>
-        <w:t xml:space="preserve">cascalheira2017?</w:t>
-      </w:r>
-      <w:r>
-        <w:t xml:space="preserve">)</w:t>
+        <w:t xml:space="preserve">(Cascalheira et al., 2017)</w:t>
       </w:r>
       <w:r>
         <w:t xml:space="preserve">. This has been mostly due to the archaeological site of Vale Boi, located in southwesternmost Iberia and characterized by a nearly complete UP sequence (++). This site is crucial for understanding Upper Paleolithic (UP) adaptations, as it is currently the only site in southwestern Iberia with a long-term occupation spanning most of the UP, enabling the exploration of cultural and technological trends over time (Cascalheira et al. 2017).</w:t>
@@ -663,19 +481,7 @@
         <w:pStyle w:val="BodyText"/>
       </w:pPr>
       <w:r>
-        <w:t xml:space="preserve">Tools, flakes and cores often functioned as portable sources of raw material within mobile toolkits or during non-local raw material procurement, enabling stone knapping during periods of limited time or in environments with scarce or unsuitable materials (Kelly, 1988; Morrow, 1996; Gould et al., 1971; Kuhn, 1994; Perlès, 1992; Shott, 1986). For example, the transport of formal cores (e.g., blade cores) and bifaces used as cores have been interpreted as lightweight and reconfigurable raw material storage strategies (Clark, 1987; Kelly, 1988).</w:t>
-      </w:r>
-      <w:r>
-        <w:t xml:space="preserve"> </w:t>
-      </w:r>
-      <w:r>
-        <w:t xml:space="preserve">Formal tools and the degree of tool maintenance have also been associated with planned preparation, efficient use, and transportability, reflecting their connection to mobile settlement strategies, short-term site occupations (Torrence, 1983) and the regional distribution of raw materials (Bamforth, 1986). For example, non-local raw materials, transported as part of personal toolkits (frequently associated with residential mobility), would primarily arrive at sites as retouched pieces (Kuhn, 2004). These artefacts would show higher degrees of reduction and reworking (Kuhn, 2004) and a higher percentage of non-cortical flakes (Roth and Dibble 1998), as they would have been in use for an extended period before being discarded. When knapped on-site, non-local materials also tend to exhibit higher proportions of retouched tools compared to local materials.</w:t>
-      </w:r>
-      <w:r>
-        <w:t xml:space="preserve"> </w:t>
-      </w:r>
-      <w:r>
-        <w:t xml:space="preserve">Tool variability and size are also impacted by mobility and uncertainty regarding raw material availability; increased group mobility may create a pattern of limited tool variability, and tools may become less specialised and easily reconfigurable, such as retouched blanks (Shott, 1986; Odell, 1981; Siegel, 1984). Increased mobility also often results in smaller tools (Shott, 1986), although other authors have noted that large tools may be well-suited to a mobile lifestyle due to their extended use-life, allowing them to remain functional in areas where raw materials are scarce or unsuitable for knapping (Morrow, 1996).</w:t>
+        <w:t xml:space="preserve">Tools, flakes and cores often functioned as portable sources of raw material within mobile toolkits or during non-local raw material procurement, enabling stone knapping during periods of limited time or in environments with scarce or unsuitable materials (Kelly, 1988; Morrow, 1996; Gould et al., 1971; Kuhn, 1994; Perlès, 1992; Shott, 1986). For example, the transport of formal cores (e.g., blade cores) and bifaces used as cores have been interpreted as lightweight and reconfigurable raw material storage strategies (Clark, 1987; Kelly, 1988). Formal tools and the degree of tool maintenance have also been associated with planned preparation, efficient use, and transportability, reflecting their connection to mobile settlement strategies, short-term site occupations (Torrence, 1983) and the regional distribution of raw materials (Bamforth, 1986). For example, non-local raw materials, transported as part of personal toolkits (frequently associated with residential mobility), would primarily arrive at sites as retouched pieces (Kuhn, 2004). These artefacts would show higher degrees of reduction and reworking (Kuhn, 2004) and a higher percentage of non-cortical flakes (Roth and Dibble 1998), as they would have been in use for an extended period before being discarded. When knapped on-site, non-local materials also tend to exhibit higher proportions of retouched tools compared to local materials. Tool variability and size are also impacted by mobility and uncertainty regarding raw material availability; increased group mobility may create a pattern of limited tool variability, and tools may become less specialised and easily reconfigurable, such as retouched blanks (Shott, 1986; Odell, 1981; Siegel, 1984). Increased mobility also often results in smaller tools (Shott, 1986), although other authors have noted that large tools may be well-suited to a mobile lifestyle due to their extended use-life, allowing them to remain functional in areas where raw materials are scarce or unsuitable for knapping (Morrow, 1996).</w:t>
       </w:r>
     </w:p>
     <w:p>
@@ -759,8 +565,8 @@
               <w:tblLook w:firstRow="1" w:lastRow="0" w:firstColumn="0" w:lastColumn="0" w:noHBand="0" w:noVBand="0" w:val="0020"/>
             </w:tblPr>
             <w:tblGrid>
-              <w:gridCol w:w="2752"/>
-              <w:gridCol w:w="5167"/>
+              <w:gridCol w:w="3156"/>
+              <w:gridCol w:w="4763"/>
             </w:tblGrid>
             <w:tr>
               <w:trPr>
@@ -831,20 +637,20 @@
                     <w:jc w:val="center"/>
                   </w:pPr>
                   <w:r>
-                    <w:t xml:space="preserve">1b) Decreased reduction intensity and low tools to debitage ratio</w:t>
-                  </w:r>
-                </w:p>
-              </w:tc>
-              <w:tc>
-                <w:tcPr/>
-                <w:p>
-                  <w:pPr>
-                    <w:pStyle w:val="Compact"/>
-                    <w:jc w:val="left"/>
-                    <w:jc w:val="center"/>
-                  </w:pPr>
-                  <w:r>
-                    <w:t xml:space="preserve">2b) Increased reduction intensity and high tools to debitage ratio</w:t>
+                    <w:t xml:space="preserve">1b) Decreased reduction, larger cores and debitage, lower blank-to-core ratio</w:t>
+                  </w:r>
+                </w:p>
+              </w:tc>
+              <w:tc>
+                <w:tcPr/>
+                <w:p>
+                  <w:pPr>
+                    <w:pStyle w:val="Compact"/>
+                    <w:jc w:val="left"/>
+                    <w:jc w:val="center"/>
+                  </w:pPr>
+                  <w:r>
+                    <w:t xml:space="preserve">2b) Increased reduction, smaller cores and debitage, higher blank-to-core ratio</w:t>
                   </w:r>
                 </w:p>
               </w:tc>
@@ -859,20 +665,20 @@
                     <w:jc w:val="center"/>
                   </w:pPr>
                   <w:r>
-                    <w:t xml:space="preserve">1c) Larger cores and lower blank-to-core ratio</w:t>
-                  </w:r>
-                </w:p>
-              </w:tc>
-              <w:tc>
-                <w:tcPr/>
-                <w:p>
-                  <w:pPr>
-                    <w:pStyle w:val="Compact"/>
-                    <w:jc w:val="left"/>
-                    <w:jc w:val="center"/>
-                  </w:pPr>
-                  <w:r>
-                    <w:t xml:space="preserve">2c) Smaller cores and higher blank-to-core ratio</w:t>
+                    <w:t xml:space="preserve">1c) Decreased tool reworking, low presence of retouch and/or tool maintenance, and lower tool-to-debitage ratio</w:t>
+                  </w:r>
+                </w:p>
+              </w:tc>
+              <w:tc>
+                <w:tcPr/>
+                <w:p>
+                  <w:pPr>
+                    <w:pStyle w:val="Compact"/>
+                    <w:jc w:val="left"/>
+                    <w:jc w:val="center"/>
+                  </w:pPr>
+                  <w:r>
+                    <w:t xml:space="preserve">2c) Increased tool reworking, high presence of retouch and/or tool maintenance, and higher tool-to-debitage ratio</w:t>
                   </w:r>
                 </w:p>
               </w:tc>
@@ -887,48 +693,20 @@
                     <w:jc w:val="center"/>
                   </w:pPr>
                   <w:r>
-                    <w:t xml:space="preserve">1d) Less extensive reduction and reworking of tools</w:t>
-                  </w:r>
-                </w:p>
-              </w:tc>
-              <w:tc>
-                <w:tcPr/>
-                <w:p>
-                  <w:pPr>
-                    <w:pStyle w:val="Compact"/>
-                    <w:jc w:val="left"/>
-                    <w:jc w:val="center"/>
-                  </w:pPr>
-                  <w:r>
-                    <w:t xml:space="preserve">2d) More extensive reduction and high presence of retouch and/or tool maintenance</w:t>
-                  </w:r>
-                </w:p>
-              </w:tc>
-            </w:tr>
-            <w:tr>
-              <w:tc>
-                <w:tcPr/>
-                <w:p>
-                  <w:pPr>
-                    <w:pStyle w:val="Compact"/>
-                    <w:jc w:val="left"/>
-                    <w:jc w:val="center"/>
-                  </w:pPr>
-                  <w:r>
-                    <w:t xml:space="preserve">1e) Higher tool typology diversity</w:t>
-                  </w:r>
-                </w:p>
-              </w:tc>
-              <w:tc>
-                <w:tcPr/>
-                <w:p>
-                  <w:pPr>
-                    <w:pStyle w:val="Compact"/>
-                    <w:jc w:val="left"/>
-                    <w:jc w:val="center"/>
-                  </w:pPr>
-                  <w:r>
-                    <w:t xml:space="preserve">2e) Lower tool diversity, characterised by less specialised tool</w:t>
+                    <w:t xml:space="preserve">1d) Higher tool typology diversity</w:t>
+                  </w:r>
+                </w:p>
+              </w:tc>
+              <w:tc>
+                <w:tcPr/>
+                <w:p>
+                  <w:pPr>
+                    <w:pStyle w:val="Compact"/>
+                    <w:jc w:val="left"/>
+                    <w:jc w:val="center"/>
+                  </w:pPr>
+                  <w:r>
+                    <w:t xml:space="preserve">2d) Lower tool diversity, characterised by less specialised tools</w:t>
                   </w:r>
                 </w:p>
               </w:tc>
@@ -1449,7 +1227,7 @@
     </w:p>
     <w:bookmarkEnd w:id="26"/>
     <w:bookmarkEnd w:id="27"/>
-    <w:bookmarkStart w:id="53" w:name="results"/>
+    <w:bookmarkStart w:id="49" w:name="results"/>
     <w:p>
       <w:pPr>
         <w:pStyle w:val="Heading1"/>
@@ -1582,7 +1360,7 @@
       <w:tr>
         <w:tc>
           <w:tcPr/>
-          <w:bookmarkStart w:id="35" w:name="fig-ratiobc"/>
+          <w:bookmarkStart w:id="35" w:name="fig-ratios"/>
           <w:p>
             <w:pPr>
               <w:pStyle w:val="Compact"/>
@@ -1598,7 +1376,7 @@
                     <a:graphicData uri="http://schemas.openxmlformats.org/drawingml/2006/picture">
                       <pic:pic>
                         <pic:nvPicPr>
-                          <pic:cNvPr descr="paper_files/figure-docx/fig-ratiobc-1.png" id="34" name="Picture"/>
+                          <pic:cNvPr descr="paper_files/figure-docx/fig-ratios-1.png" id="34" name="Picture"/>
                           <pic:cNvPicPr>
                             <a:picLocks noChangeArrowheads="1" noChangeAspect="1"/>
                           </pic:cNvPicPr>
@@ -1641,7 +1419,7 @@
               <w:pStyle w:val="ImageCaption"/>
             </w:pPr>
             <w:r>
-              <w:t xml:space="preserve">Figure 2: Plotted ratios of blanks-to-core by assemblage and by chert type. All local cherts were grouped in a single category</w:t>
+              <w:t xml:space="preserve">Figure 2: Plotted ratios of blanks-to-core (a) and tool-to-debitage (b) by assemblage (Gravettian, Proto-Solutrean and Solutrean) and by chert type. All local cherts were grouped in a single category</w:t>
             </w:r>
             <w:r>
               <w:t xml:space="preserve"> </w:t>
@@ -1656,7 +1434,7 @@
               <w:t xml:space="preserve">”</w:t>
             </w:r>
             <w:r>
-              <w:t xml:space="preserve">, while non-local cherts maintained their individual IDs.</w:t>
+              <w:t xml:space="preserve">, while non-local cherts maintained their individual types.</w:t>
             </w:r>
           </w:p>
           <w:bookmarkEnd w:id="35"/>
@@ -1669,6 +1447,14 @@
       </w:pPr>
       <w:r>
         <w:t xml:space="preserve">Retouched tools were further explored through the tools-to-debitage ratio (P5; Figure 2 and table s++). In general, the result show that non-local chert types have higher retouch-to-debitage ratios than local types, albeit with differences between assemblages. The Gravettian assemblage shows the highest tool-to-debitage ratios compared to the remaining assemblages; non-local cherts show ratios above 0.9, while local cherts show values below 0.5. In the Proto-Solutrean non-local cherts show ratios between 0.3 to 0.5, while local cherts show ratios below 0.3. This pattern is less clear in the Solutrean assemblage since the ratios are the lowest of all assemblages. Non-local cherts show ratios above 0.1 (with exception of T8) while local cherts show ratios below 0.1 (with exception of the local chalcedony).</w:t>
+      </w:r>
+    </w:p>
+    <w:p>
+      <w:pPr>
+        <w:pStyle w:val="BodyText"/>
+      </w:pPr>
+      <w:r>
+        <w:t xml:space="preserve">The sizes of blanks (P4) and cores (P6) are explored through scatterplots of width and length (Figure 3 a) and boxplots for weight (Figure 3 b); complete tables with descriptive statistics and non-parametric statistical test results can also be found in SOM ++, table s++. The scatterplots show different patterns in the several analysed classes.</w:t>
       </w:r>
     </w:p>
     <w:tbl>
@@ -1684,7 +1470,7 @@
       <w:tr>
         <w:tc>
           <w:tcPr/>
-          <w:bookmarkStart w:id="39" w:name="fig-ratiotd"/>
+          <w:bookmarkStart w:id="39" w:name="fig-gravettian-boxplots"/>
           <w:p>
             <w:pPr>
               <w:pStyle w:val="Compact"/>
@@ -1700,7 +1486,7 @@
                     <a:graphicData uri="http://schemas.openxmlformats.org/drawingml/2006/picture">
                       <pic:pic>
                         <pic:nvPicPr>
-                          <pic:cNvPr descr="paper_files/figure-docx/fig-ratiotd-1.png" id="38" name="Picture"/>
+                          <pic:cNvPr descr="paper_files/figure-docx/fig-gravettian-boxplots-1.png" id="38" name="Picture"/>
                           <pic:cNvPicPr>
                             <a:picLocks noChangeArrowheads="1" noChangeAspect="1"/>
                           </pic:cNvPicPr>
@@ -1743,36 +1529,13 @@
               <w:pStyle w:val="ImageCaption"/>
             </w:pPr>
             <w:r>
-              <w:t xml:space="preserve">Figure 3: Plotted ratios of tools-to-debitage by assemblage and by chert type. All local cherts were grouped in a single category</w:t>
-            </w:r>
-            <w:r>
-              <w:t xml:space="preserve"> </w:t>
-            </w:r>
-            <w:r>
-              <w:t xml:space="preserve">“</w:t>
-            </w:r>
-            <w:r>
-              <w:t xml:space="preserve">Local</w:t>
-            </w:r>
-            <w:r>
-              <w:t xml:space="preserve">”</w:t>
-            </w:r>
-            <w:r>
-              <w:t xml:space="preserve">, while non-local cherts maintained their individual IDs.</w:t>
+              <w:t xml:space="preserve">Figure 3: Boxplots Gravettian</w:t>
             </w:r>
           </w:p>
           <w:bookmarkEnd w:id="39"/>
         </w:tc>
       </w:tr>
     </w:tbl>
-    <w:p>
-      <w:pPr>
-        <w:pStyle w:val="BodyText"/>
-      </w:pPr>
-      <w:r>
-        <w:t xml:space="preserve">The sizes of blanks (P4) and cores (P6) are explored through scatterplots of width and length (Figure 3 a) and boxplots for weight (Figure 3 b); complete tables with descriptive statistics and non-parametric statistical test results can also be found in SOM ++, table s++. The scatterplots show different patterns in the several analysed classes.</w:t>
-      </w:r>
-    </w:p>
     <w:tbl>
       <w:tblPr>
         <w:tblStyle w:val="Table"/>
@@ -1786,7 +1549,7 @@
       <w:tr>
         <w:tc>
           <w:tcPr/>
-          <w:bookmarkStart w:id="43" w:name="fig-gravettian-boxplots"/>
+          <w:bookmarkStart w:id="43" w:name="fig-proto-boxplots"/>
           <w:p>
             <w:pPr>
               <w:pStyle w:val="Compact"/>
@@ -1802,7 +1565,7 @@
                     <a:graphicData uri="http://schemas.openxmlformats.org/drawingml/2006/picture">
                       <pic:pic>
                         <pic:nvPicPr>
-                          <pic:cNvPr descr="paper_files/figure-docx/fig-gravettian-boxplots-1.png" id="42" name="Picture"/>
+                          <pic:cNvPr descr="paper_files/figure-docx/fig-proto-boxplots-1.png" id="42" name="Picture"/>
                           <pic:cNvPicPr>
                             <a:picLocks noChangeArrowheads="1" noChangeAspect="1"/>
                           </pic:cNvPicPr>
@@ -1845,7 +1608,7 @@
               <w:pStyle w:val="ImageCaption"/>
             </w:pPr>
             <w:r>
-              <w:t xml:space="preserve">Figure 4: Boxplots Gravettian</w:t>
+              <w:t xml:space="preserve">Figure 4: Boxplots Proto-solutrean.</w:t>
             </w:r>
           </w:p>
           <w:bookmarkEnd w:id="43"/>
@@ -1865,7 +1628,7 @@
       <w:tr>
         <w:tc>
           <w:tcPr/>
-          <w:bookmarkStart w:id="47" w:name="fig-proto-boxplots"/>
+          <w:bookmarkStart w:id="47" w:name="fig-solutrean-boxplots"/>
           <w:p>
             <w:pPr>
               <w:pStyle w:val="Compact"/>
@@ -1881,7 +1644,7 @@
                     <a:graphicData uri="http://schemas.openxmlformats.org/drawingml/2006/picture">
                       <pic:pic>
                         <pic:nvPicPr>
-                          <pic:cNvPr descr="paper_files/figure-docx/fig-proto-boxplots-1.png" id="46" name="Picture"/>
+                          <pic:cNvPr descr="paper_files/figure-docx/fig-solutrean-boxplots-1.png" id="46" name="Picture"/>
                           <pic:cNvPicPr>
                             <a:picLocks noChangeArrowheads="1" noChangeAspect="1"/>
                           </pic:cNvPicPr>
@@ -1924,13 +1687,75 @@
               <w:pStyle w:val="ImageCaption"/>
             </w:pPr>
             <w:r>
-              <w:t xml:space="preserve">Figure 5: Boxplots Proto-solutrean.</w:t>
+              <w:t xml:space="preserve">Figure 5: Boxplots Solutrean.</w:t>
             </w:r>
           </w:p>
           <w:bookmarkEnd w:id="47"/>
         </w:tc>
       </w:tr>
     </w:tbl>
+    <w:p>
+      <w:pPr>
+        <w:pStyle w:val="BodyText"/>
+      </w:pPr>
+      <w:r>
+        <w:t xml:space="preserve">In the Gravettian assemblage, non-local chert blanks (P4) are smaller than local chert blanks, especially regarding length (~ &lt;25 mm) and weight (&lt;5 gr), with statistically significant differences (p value of 0.00009*** and 0.012, respectively). The local chert blanks, although mostly concentrated below 25 mm width and length and with weights below 5 gr, have the largest number of outliers and variability in terms of size. The same patterns can be seen in the Proto-Solutrean assemblage, where length and weight also show statistically significant differences between chert types (0.046* and 0.004), with non-local types showing smaller values. In comparison, in the Solutrean assemblage, only non-local chert blank length seems to show statistically significant smaller values (p value of 0.0005**) than local chert blanks, being mostly concentrated below ~30 mm, while local chert blank lengths are more variable. While width seems to be more variable in both local and non-local chert blanks, the statistical analysis shows that non-local chert width is significantly higher than local chert blanks (p value of 0.02).</w:t>
+      </w:r>
+    </w:p>
+    <w:p>
+      <w:pPr>
+        <w:pStyle w:val="BodyText"/>
+      </w:pPr>
+      <w:r>
+        <w:t xml:space="preserve">Regarding cores (P6), the differences in sizes and weights seem between local and non-local cherts seem to be less obvious than those observed in blanks. In the Gravettian assemblage, there is a cluster of non-local chert cores below the 25 mm width and length, while in general, local chert cores seem to be more variable. Especially regarding weight, T6 cores (non-local) show lighter cores (~12 gr means) compared to local cherts. In the Solutrean assemblage, weight is the only measurement where differences can be seen between local and non-local chert cores; similarly to the Gravettian assemblage, T6 cores show slightly smaller cores (~18 gr means) than local cherts (~22 gr means). Despite these differences, the statistical tests applied to the dimensions between local and non-local chert cores show no statistically significant differences between the groups (p &gt; 0.05). The Proto-Solutrean assemblage shows a small sample of non-local chert cores (n=4), not allowing a clear identification of patterns between the groups; alike the other assemblage however, local chert cores show a high range of sizes (~15-50 mm width and length) and weights (~3-85 gr).</w:t>
+      </w:r>
+    </w:p>
+    <w:p>
+      <w:pPr>
+        <w:pStyle w:val="BodyText"/>
+      </w:pPr>
+      <w:r>
+        <w:t xml:space="preserve">Following the analysis parameters previously described, the summarised results for each parameter can be found in</w:t>
+      </w:r>
+      <w:r>
+        <w:t xml:space="preserve"> </w:t>
+      </w:r>
+      <w:hyperlink w:anchor="tbl-results-sum">
+        <w:r>
+          <w:rPr>
+            <w:rStyle w:val="Hyperlink"/>
+          </w:rPr>
+          <w:t xml:space="preserve">Table 3</w:t>
+        </w:r>
+      </w:hyperlink>
+      <w:r>
+        <w:t xml:space="preserve">, and can be summarised as follows:</w:t>
+      </w:r>
+    </w:p>
+    <w:p>
+      <w:pPr>
+        <w:pStyle w:val="BodyText"/>
+      </w:pPr>
+      <w:r>
+        <w:t xml:space="preserve">In the Gravettian assemblage, retouched tools (P1) are present in higher frequencies in the non-local cherts, as well as in core preparation and maintenance products (P3). Cores are present in even in non-local chert types (P2). Debitage sizes (P4) show smaller sizes and weights for non-local cherts. Tools-to-debitage ratios (P5) are significantly higher in non-local cherts. Core sizes (P6) are slightly smaller in T6, a non-local chert, and the blank-to-core ratios (P7) are higher in non-local cherts. Tool diversity (P8) is higher in non-local cherts, although with high frequency of less specialised tools such as notches and retouched tools, alongside hunting implements such as backed bladelets (P9). The high frequency of burins seen in this assemblage may be related to their use as cores, representing a knapping strategy more than the presence of retouch.</w:t>
+      </w:r>
+    </w:p>
+    <w:p>
+      <w:pPr>
+        <w:pStyle w:val="BodyText"/>
+      </w:pPr>
+      <w:r>
+        <w:t xml:space="preserve">The Proto-Solutrean assemblages show a smaller presence of retouched tools than the Gravettian, and within the assemblage, retouched tools (P1) are slightly more frequent in non-local cherts. Cores of non-local chert types are found in very small numbers (P2), although knapping is likely occurring on site. Core preparation and maintenance products (P3) are only present in non-local cherts, albeit in very small numbers (n=2). Blank sizes (P4) and core sizes (P6) are slightly smaller in non-local cherts. Regarding the ratios, tool-to-debitage ratios (P5) are higher in non-local cherts, albeit smaller than those seen in the Gravettian assemblage, and blank-to-core ratios (P7) are also higher in non-local cherts. Little differences were observed in tool diversity (P8) and specialisation (P9) between local and non-local cherts.</w:t>
+      </w:r>
+    </w:p>
+    <w:p>
+      <w:pPr>
+        <w:pStyle w:val="BodyText"/>
+      </w:pPr>
+      <w:r>
+        <w:t xml:space="preserve">Finally, the Solutrean shows no relevant differences in the frequencies of retouched tools (P1) and core preparation and maintenance products (P2) between local and non-local cherts, with only slightly higher frequencies in the non-local cherts. In general, the retouch frequency is lower than that observed in the previous assemblages. Cores are present in relevant quantities in non-local chert types (P2). Debitage (P4) mass is slightly smaller in non-local cherts, although with larger widths. Core (P6) sizes show slightly smaller values for T6. Similarly to the Proto-Solutrean, tools-to-debitage ratios (P5) and blank-to-core ratios (P7) are slightly higher in non-local cherts. Both tool diversity (P8) and tool specialization (P9) are higher in local cherts.</w:t>
+      </w:r>
+    </w:p>
     <w:tbl>
       <w:tblPr>
         <w:tblStyle w:val="Table"/>
@@ -1944,55 +1769,7 @@
       <w:tr>
         <w:tc>
           <w:tcPr/>
-          <w:bookmarkStart w:id="51" w:name="fig-solutrean-boxplots"/>
-          <w:p>
-            <w:pPr>
-              <w:pStyle w:val="Compact"/>
-              <w:jc w:val="center"/>
-            </w:pPr>
-            <w:r>
-              <w:drawing>
-                <wp:inline>
-                  <wp:extent cx="5943600" cy="4754880"/>
-                  <wp:effectExtent b="0" l="0" r="0" t="0"/>
-                  <wp:docPr descr="" title="" id="49" name="Picture"/>
-                  <a:graphic>
-                    <a:graphicData uri="http://schemas.openxmlformats.org/drawingml/2006/picture">
-                      <pic:pic>
-                        <pic:nvPicPr>
-                          <pic:cNvPr descr="paper_files/figure-docx/fig-solutrean-boxplots-1.png" id="50" name="Picture"/>
-                          <pic:cNvPicPr>
-                            <a:picLocks noChangeArrowheads="1" noChangeAspect="1"/>
-                          </pic:cNvPicPr>
-                        </pic:nvPicPr>
-                        <pic:blipFill>
-                          <a:blip r:embed="rId48"/>
-                          <a:stretch>
-                            <a:fillRect/>
-                          </a:stretch>
-                        </pic:blipFill>
-                        <pic:spPr bwMode="auto">
-                          <a:xfrm>
-                            <a:off x="0" y="0"/>
-                            <a:ext cx="5943600" cy="4754880"/>
-                          </a:xfrm>
-                          <a:prstGeom prst="rect">
-                            <a:avLst/>
-                          </a:prstGeom>
-                          <a:noFill/>
-                          <a:ln w="9525">
-                            <a:noFill/>
-                            <a:headEnd/>
-                            <a:tailEnd/>
-                          </a:ln>
-                        </pic:spPr>
-                      </pic:pic>
-                    </a:graphicData>
-                  </a:graphic>
-                </wp:inline>
-              </w:drawing>
-            </w:r>
-          </w:p>
+          <w:bookmarkStart w:id="48" w:name="tbl-results-sum"/>
           <w:p>
             <w:pPr>
               <w:jc w:val="center"/>
@@ -2003,100 +1780,7 @@
               <w:pStyle w:val="ImageCaption"/>
             </w:pPr>
             <w:r>
-              <w:t xml:space="preserve">Figure 6: Boxplots Solutrean.</w:t>
-            </w:r>
-          </w:p>
-          <w:bookmarkEnd w:id="51"/>
-        </w:tc>
-      </w:tr>
-    </w:tbl>
-    <w:p>
-      <w:pPr>
-        <w:pStyle w:val="BodyText"/>
-      </w:pPr>
-      <w:r>
-        <w:t xml:space="preserve">In the Gravettian assemblage, non-local chert blanks (P4) are smaller than local chert blanks, especially regarding length (~ &lt;25 mm) and weight (&lt;5 gr), with statistically significant differences (p value of 0.00009*** and 0.012, respectively). The local chert blanks, although mostly concentrated below 25 mm width and length and with weights below 5 gr, have the largest number of outliers and variability in terms of size. The same patterns can be seen in the Proto-Solutrean assemblage, where length and weight also show statistically significant differences between chert types (0.046* and 0.004), with non-local types showing smaller values. In comparison, in the Solutrean assemblage, only non-local chert blank length seems to show statistically significant smaller values (p value of 0.0005**) than local chert blanks, being mostly concentrated below ~30 mm, while local chert blank lengths are more variable. While width seems to be more variable in both local and non-local chert blanks, the statistical analysis shows that non-local chert width is significantly higher than local chert blanks (p value of 0.02).</w:t>
-      </w:r>
-    </w:p>
-    <w:p>
-      <w:pPr>
-        <w:pStyle w:val="BodyText"/>
-      </w:pPr>
-      <w:r>
-        <w:t xml:space="preserve">Regarding cores (P6), the differences in sizes and weights seem between local and non-local cherts seem to be less obvious than those observed in blanks. In the Gravettian assemblage, there is a cluster of non-local chert cores below the 25 mm width and length, while in general, local chert cores seem to be more variable. Especially regarding weight, T6 cores (non-local) show lighter cores (~12 gr means) compared to local cherts. In the Solutrean assemblage, weight is the only measurement where differences can be seen between local and non-local chert cores; similarly to the Gravettian assemblage, T6 cores show slightly smaller cores (~18 gr means) than local cherts (~22 gr means). Despite these differences, the statistical tests applied to the dimensions between local and non-local chert cores show no statistically significant differences between the groups (p &gt; 0.05). The Proto-Solutrean assemblage shows a small sample of non-local chert cores (n=4), not allowing a clear identification of patterns between the groups; alike the other assemblage however, local chert cores show a high range of sizes (~15-50 mm width and length) and weights (~3-85 gr).</w:t>
-      </w:r>
-    </w:p>
-    <w:p>
-      <w:pPr>
-        <w:pStyle w:val="BodyText"/>
-      </w:pPr>
-      <w:r>
-        <w:t xml:space="preserve">Following the analysis parameters previously described, the summarised results for each parameter can be found in</w:t>
-      </w:r>
-      <w:r>
-        <w:t xml:space="preserve"> </w:t>
-      </w:r>
-      <w:hyperlink w:anchor="tbl-results-sum">
-        <w:r>
-          <w:rPr>
-            <w:rStyle w:val="Hyperlink"/>
-          </w:rPr>
-          <w:t xml:space="preserve">Table 3</w:t>
-        </w:r>
-      </w:hyperlink>
-      <w:r>
-        <w:t xml:space="preserve">, and can be summarised as follows:</w:t>
-      </w:r>
-    </w:p>
-    <w:p>
-      <w:pPr>
-        <w:pStyle w:val="BodyText"/>
-      </w:pPr>
-      <w:r>
-        <w:t xml:space="preserve">In the Gravettian assemblage, retouched tools (P1) are present in higher frequencies in the non-local cherts, as well as in core preparation and maintenance products (P3). Cores are present in even in non-local chert types (P2). Debitage sizes (P4) show smaller sizes and weights for non-local cherts. Tools-to-debitage ratios (P5) are significantly higher in non-local cherts. Core sizes (P6) are slightly smaller in T6, a non-local chert, and the blank-to-core ratios (P7) are higher in non-local cherts. Tool diversity (P8) is higher in non-local cherts, although with high frequency of less specialised tools such as notches and retouched tools, alongside hunting implements such as backed bladelets (P9). The high frequency of burins seen in this assemblage may be related to their use as cores, representing a knapping strategy more than the presence of retouch.</w:t>
-      </w:r>
-    </w:p>
-    <w:p>
-      <w:pPr>
-        <w:pStyle w:val="BodyText"/>
-      </w:pPr>
-      <w:r>
-        <w:t xml:space="preserve">The Proto-Solutrean assemblages show a smaller presence of retouched tools than the Gravettian, and within the assemblage, retouched tools (P1) are slightly more frequent in non-local cherts. Cores of non-local chert types are found in very small numbers (P2), although knapping is likely occurring on site. Core preparation and maintenance products (P3) are only present in non-local cherts, albeit in very small numbers (n=2). Blank sizes (P4) and core sizes (P6) are slightly smaller in non-local cherts. Regarding the ratios, tool-to-debitage ratios (P5) are higher in non-local cherts, albeit smaller than those seen in the Gravettian assemblage, and blank-to-core ratios (P7) are also higher in non-local cherts. Little differences were observed in tool diversity (P8) and specialisation (P9) between local and non-local cherts.</w:t>
-      </w:r>
-    </w:p>
-    <w:p>
-      <w:pPr>
-        <w:pStyle w:val="BodyText"/>
-      </w:pPr>
-      <w:r>
-        <w:t xml:space="preserve">Finally, the Solutrean shows no relevant differences in the frequencies of retouched tools (P1) and core preparation and maintenance products (P2) between local and non-local cherts, with only slightly higher frequencies in the non-local cherts. In general, the retouch frequency is lower than that observed in the previous assemblages. Cores are present in relevant quantities in non-local chert types (P2). Debitage (P4) mass is slightly smaller in non-local cherts, although with larger widths. Core (P6) sizes show slightly smaller values for T6. Similarly to the Proto-Solutrean, tools-to-debitage ratios (P5) and blank-to-core ratios (P7) are slightly higher in non-local cherts. Both tool diversity (P8) and tool specialization (P9) are higher in local cherts.</w:t>
-      </w:r>
-    </w:p>
-    <w:tbl>
-      <w:tblPr>
-        <w:tblStyle w:val="Table"/>
-        <w:tblW w:type="pct" w:w="5000"/>
-        <w:tblLayout w:type="fixed"/>
-        <w:tblLook w:firstRow="0" w:lastRow="0" w:firstColumn="0" w:lastColumn="0" w:noHBand="0" w:noVBand="0" w:val="0000"/>
-      </w:tblPr>
-      <w:tblGrid>
-        <w:gridCol w:w="7920"/>
-      </w:tblGrid>
-      <w:tr>
-        <w:tc>
-          <w:tcPr/>
-          <w:bookmarkStart w:id="52" w:name="tbl-results-sum"/>
-          <w:p>
-            <w:pPr>
-              <w:jc w:val="center"/>
-            </w:pPr>
-            <w:pPr>
-              <w:jc w:val="start"/>
-              <w:spacing w:before="200"/>
-              <w:pStyle w:val="ImageCaption"/>
-            </w:pPr>
-            <w:r>
-              <w:t xml:space="preserve">Table 3: Summarised results for analysis parameters. Gr: Gravettian; Pr: Proto-Solutrean; So: Solutrean; Exp: Expectations; L: Local; NL: Non-local.</w:t>
+              <w:t xml:space="preserve">Table 3: Summarised results for analysis parameters between grouped chert types (local and non-local) by assemblage.</w:t>
             </w:r>
           </w:p>
           <w:tbl>
@@ -2107,15 +1791,13 @@
               <w:tblLook w:firstRow="1" w:lastRow="0" w:firstColumn="0" w:lastColumn="0" w:noHBand="0" w:noVBand="0" w:val="0020"/>
             </w:tblPr>
             <w:tblGrid>
-              <w:gridCol w:w="2584"/>
-              <w:gridCol w:w="750"/>
-              <w:gridCol w:w="666"/>
-              <w:gridCol w:w="750"/>
-              <w:gridCol w:w="666"/>
-              <w:gridCol w:w="583"/>
-              <w:gridCol w:w="833"/>
-              <w:gridCol w:w="500"/>
-              <w:gridCol w:w="583"/>
+              <w:gridCol w:w="2274"/>
+              <w:gridCol w:w="926"/>
+              <w:gridCol w:w="842"/>
+              <w:gridCol w:w="1348"/>
+              <w:gridCol w:w="842"/>
+              <w:gridCol w:w="842"/>
+              <w:gridCol w:w="842"/>
             </w:tblGrid>
             <w:tr>
               <w:trPr>
@@ -2130,111 +1812,85 @@
                     <w:jc w:val="center"/>
                   </w:pPr>
                   <w:r>
-                    <w:t xml:space="preserve">Parameters</w:t>
-                  </w:r>
-                </w:p>
-              </w:tc>
-              <w:tc>
-                <w:tcPr/>
-                <w:p>
-                  <w:pPr>
-                    <w:pStyle w:val="Compact"/>
-                    <w:jc w:val="left"/>
-                    <w:jc w:val="center"/>
-                  </w:pPr>
-                  <w:r>
-                    <w:t xml:space="preserve">Gr L</w:t>
-                  </w:r>
-                </w:p>
-              </w:tc>
-              <w:tc>
-                <w:tcPr/>
-                <w:p>
-                  <w:pPr>
-                    <w:pStyle w:val="Compact"/>
-                    <w:jc w:val="left"/>
-                    <w:jc w:val="center"/>
-                  </w:pPr>
-                  <w:r>
-                    <w:t xml:space="preserve">Gr NL</w:t>
-                  </w:r>
-                </w:p>
-              </w:tc>
-              <w:tc>
-                <w:tcPr/>
-                <w:p>
-                  <w:pPr>
-                    <w:pStyle w:val="Compact"/>
-                    <w:jc w:val="left"/>
-                    <w:jc w:val="center"/>
-                  </w:pPr>
-                  <w:r>
-                    <w:t xml:space="preserve">Pr L</w:t>
-                  </w:r>
-                </w:p>
-              </w:tc>
-              <w:tc>
-                <w:tcPr/>
-                <w:p>
-                  <w:pPr>
-                    <w:pStyle w:val="Compact"/>
-                    <w:jc w:val="left"/>
-                    <w:jc w:val="center"/>
-                  </w:pPr>
-                  <w:r>
-                    <w:t xml:space="preserve">Pr NL</w:t>
-                  </w:r>
-                </w:p>
-              </w:tc>
-              <w:tc>
-                <w:tcPr/>
-                <w:p>
-                  <w:pPr>
-                    <w:pStyle w:val="Compact"/>
-                    <w:jc w:val="left"/>
-                    <w:jc w:val="center"/>
-                  </w:pPr>
-                  <w:r>
-                    <w:t xml:space="preserve">So L</w:t>
-                  </w:r>
-                </w:p>
-              </w:tc>
-              <w:tc>
-                <w:tcPr/>
-                <w:p>
-                  <w:pPr>
-                    <w:pStyle w:val="Compact"/>
-                    <w:jc w:val="left"/>
-                    <w:jc w:val="center"/>
-                  </w:pPr>
-                  <w:r>
-                    <w:t xml:space="preserve">So NL</w:t>
-                  </w:r>
-                </w:p>
-              </w:tc>
-              <w:tc>
-                <w:tcPr/>
-                <w:p>
-                  <w:pPr>
-                    <w:pStyle w:val="Compact"/>
-                    <w:jc w:val="left"/>
-                    <w:jc w:val="center"/>
-                  </w:pPr>
-                  <w:r>
-                    <w:t xml:space="preserve">Exp L</w:t>
-                  </w:r>
-                </w:p>
-              </w:tc>
-              <w:tc>
-                <w:tcPr/>
-                <w:p>
-                  <w:pPr>
-                    <w:pStyle w:val="Compact"/>
-                    <w:jc w:val="left"/>
-                    <w:jc w:val="center"/>
-                  </w:pPr>
-                  <w:r>
-                    <w:t xml:space="preserve">Exp NL</w:t>
+                    <w:t xml:space="preserve">…1</w:t>
+                  </w:r>
+                </w:p>
+              </w:tc>
+              <w:tc>
+                <w:tcPr/>
+                <w:p>
+                  <w:pPr>
+                    <w:pStyle w:val="Compact"/>
+                    <w:jc w:val="left"/>
+                    <w:jc w:val="center"/>
+                  </w:pPr>
+                  <w:r>
+                    <w:t xml:space="preserve">Gravettian</w:t>
+                  </w:r>
+                </w:p>
+              </w:tc>
+              <w:tc>
+                <w:tcPr/>
+                <w:p>
+                  <w:pPr>
+                    <w:pStyle w:val="Compact"/>
+                    <w:jc w:val="left"/>
+                    <w:jc w:val="center"/>
+                  </w:pPr>
+                  <w:r>
+                    <w:t xml:space="preserve">…3</w:t>
+                  </w:r>
+                </w:p>
+              </w:tc>
+              <w:tc>
+                <w:tcPr/>
+                <w:p>
+                  <w:pPr>
+                    <w:pStyle w:val="Compact"/>
+                    <w:jc w:val="left"/>
+                    <w:jc w:val="center"/>
+                  </w:pPr>
+                  <w:r>
+                    <w:t xml:space="preserve">Proto-Solutrean</w:t>
+                  </w:r>
+                </w:p>
+              </w:tc>
+              <w:tc>
+                <w:tcPr/>
+                <w:p>
+                  <w:pPr>
+                    <w:pStyle w:val="Compact"/>
+                    <w:jc w:val="left"/>
+                    <w:jc w:val="center"/>
+                  </w:pPr>
+                  <w:r>
+                    <w:t xml:space="preserve">…5</w:t>
+                  </w:r>
+                </w:p>
+              </w:tc>
+              <w:tc>
+                <w:tcPr/>
+                <w:p>
+                  <w:pPr>
+                    <w:pStyle w:val="Compact"/>
+                    <w:jc w:val="left"/>
+                    <w:jc w:val="center"/>
+                  </w:pPr>
+                  <w:r>
+                    <w:t xml:space="preserve">Solutrean</w:t>
+                  </w:r>
+                </w:p>
+              </w:tc>
+              <w:tc>
+                <w:tcPr/>
+                <w:p>
+                  <w:pPr>
+                    <w:pStyle w:val="Compact"/>
+                    <w:jc w:val="left"/>
+                    <w:jc w:val="center"/>
+                  </w:pPr>
+                  <w:r>
+                    <w:t xml:space="preserve">…7</w:t>
                   </w:r>
                 </w:p>
               </w:tc>
@@ -2249,111 +1905,85 @@
                     <w:jc w:val="center"/>
                   </w:pPr>
                   <w:r>
-                    <w:t xml:space="preserve">P1: retouched tool %</w:t>
-                  </w:r>
-                </w:p>
-              </w:tc>
-              <w:tc>
-                <w:tcPr/>
-                <w:p>
-                  <w:pPr>
-                    <w:pStyle w:val="Compact"/>
-                    <w:jc w:val="left"/>
-                    <w:jc w:val="center"/>
-                  </w:pPr>
-                  <w:r>
-                    <w:t xml:space="preserve">~12-18%</w:t>
-                  </w:r>
-                </w:p>
-              </w:tc>
-              <w:tc>
-                <w:tcPr/>
-                <w:p>
-                  <w:pPr>
-                    <w:pStyle w:val="Compact"/>
-                    <w:jc w:val="left"/>
-                    <w:jc w:val="center"/>
-                  </w:pPr>
-                  <w:r>
-                    <w:t xml:space="preserve">~30%</w:t>
-                  </w:r>
-                </w:p>
-              </w:tc>
-              <w:tc>
-                <w:tcPr/>
-                <w:p>
-                  <w:pPr>
-                    <w:pStyle w:val="Compact"/>
-                    <w:jc w:val="left"/>
-                    <w:jc w:val="center"/>
-                  </w:pPr>
-                  <w:r>
-                    <w:t xml:space="preserve">5-15%</w:t>
-                  </w:r>
-                </w:p>
-              </w:tc>
-              <w:tc>
-                <w:tcPr/>
-                <w:p>
-                  <w:pPr>
-                    <w:pStyle w:val="Compact"/>
-                    <w:jc w:val="left"/>
-                    <w:jc w:val="center"/>
-                  </w:pPr>
-                  <w:r>
-                    <w:t xml:space="preserve">~17-23%</w:t>
-                  </w:r>
-                </w:p>
-              </w:tc>
-              <w:tc>
-                <w:tcPr/>
-                <w:p>
-                  <w:pPr>
-                    <w:pStyle w:val="Compact"/>
-                    <w:jc w:val="left"/>
-                    <w:jc w:val="center"/>
-                  </w:pPr>
-                  <w:r>
-                    <w:t xml:space="preserve">~3%</w:t>
-                  </w:r>
-                </w:p>
-              </w:tc>
-              <w:tc>
-                <w:tcPr/>
-                <w:p>
-                  <w:pPr>
-                    <w:pStyle w:val="Compact"/>
-                    <w:jc w:val="left"/>
-                    <w:jc w:val="center"/>
-                  </w:pPr>
-                  <w:r>
-                    <w:t xml:space="preserve">&lt;10%</w:t>
-                  </w:r>
-                </w:p>
-              </w:tc>
-              <w:tc>
-                <w:tcPr/>
-                <w:p>
-                  <w:pPr>
-                    <w:pStyle w:val="Compact"/>
-                    <w:jc w:val="left"/>
-                    <w:jc w:val="center"/>
-                  </w:pPr>
-                  <w:r>
-                    <w:t xml:space="preserve">-</w:t>
-                  </w:r>
-                </w:p>
-              </w:tc>
-              <w:tc>
-                <w:tcPr/>
-                <w:p>
-                  <w:pPr>
-                    <w:pStyle w:val="Compact"/>
-                    <w:jc w:val="left"/>
-                    <w:jc w:val="center"/>
-                  </w:pPr>
-                  <w:r>
-                    <w:t xml:space="preserve">+</w:t>
+                    <w:t xml:space="preserve">Parameters</w:t>
+                  </w:r>
+                </w:p>
+              </w:tc>
+              <w:tc>
+                <w:tcPr/>
+                <w:p>
+                  <w:pPr>
+                    <w:pStyle w:val="Compact"/>
+                    <w:jc w:val="left"/>
+                    <w:jc w:val="center"/>
+                  </w:pPr>
+                  <w:r>
+                    <w:t xml:space="preserve">Local</w:t>
+                  </w:r>
+                </w:p>
+              </w:tc>
+              <w:tc>
+                <w:tcPr/>
+                <w:p>
+                  <w:pPr>
+                    <w:pStyle w:val="Compact"/>
+                    <w:jc w:val="left"/>
+                    <w:jc w:val="center"/>
+                  </w:pPr>
+                  <w:r>
+                    <w:t xml:space="preserve">Non-local</w:t>
+                  </w:r>
+                </w:p>
+              </w:tc>
+              <w:tc>
+                <w:tcPr/>
+                <w:p>
+                  <w:pPr>
+                    <w:pStyle w:val="Compact"/>
+                    <w:jc w:val="left"/>
+                    <w:jc w:val="center"/>
+                  </w:pPr>
+                  <w:r>
+                    <w:t xml:space="preserve">Local</w:t>
+                  </w:r>
+                </w:p>
+              </w:tc>
+              <w:tc>
+                <w:tcPr/>
+                <w:p>
+                  <w:pPr>
+                    <w:pStyle w:val="Compact"/>
+                    <w:jc w:val="left"/>
+                    <w:jc w:val="center"/>
+                  </w:pPr>
+                  <w:r>
+                    <w:t xml:space="preserve">Non-local</w:t>
+                  </w:r>
+                </w:p>
+              </w:tc>
+              <w:tc>
+                <w:tcPr/>
+                <w:p>
+                  <w:pPr>
+                    <w:pStyle w:val="Compact"/>
+                    <w:jc w:val="left"/>
+                    <w:jc w:val="center"/>
+                  </w:pPr>
+                  <w:r>
+                    <w:t xml:space="preserve">Local</w:t>
+                  </w:r>
+                </w:p>
+              </w:tc>
+              <w:tc>
+                <w:tcPr/>
+                <w:p>
+                  <w:pPr>
+                    <w:pStyle w:val="Compact"/>
+                    <w:jc w:val="left"/>
+                    <w:jc w:val="center"/>
+                  </w:pPr>
+                  <w:r>
+                    <w:t xml:space="preserve">Non-local</w:t>
                   </w:r>
                 </w:p>
               </w:tc>
@@ -2368,111 +1998,85 @@
                     <w:jc w:val="center"/>
                   </w:pPr>
                   <w:r>
-                    <w:t xml:space="preserve">P2: maintenance products %</w:t>
-                  </w:r>
-                </w:p>
-              </w:tc>
-              <w:tc>
-                <w:tcPr/>
-                <w:p>
-                  <w:pPr>
-                    <w:pStyle w:val="Compact"/>
-                    <w:jc w:val="left"/>
-                    <w:jc w:val="center"/>
-                  </w:pPr>
-                  <w:r>
-                    <w:t xml:space="preserve">&lt;2%</w:t>
-                  </w:r>
-                </w:p>
-              </w:tc>
-              <w:tc>
-                <w:tcPr/>
-                <w:p>
-                  <w:pPr>
-                    <w:pStyle w:val="Compact"/>
-                    <w:jc w:val="left"/>
-                    <w:jc w:val="center"/>
-                  </w:pPr>
-                  <w:r>
-                    <w:t xml:space="preserve">&lt;4%</w:t>
-                  </w:r>
-                </w:p>
-              </w:tc>
-              <w:tc>
-                <w:tcPr/>
-                <w:p>
-                  <w:pPr>
-                    <w:pStyle w:val="Compact"/>
-                    <w:jc w:val="left"/>
-                    <w:jc w:val="center"/>
-                  </w:pPr>
-                  <w:r>
-                    <w:t xml:space="preserve">0%</w:t>
-                  </w:r>
-                </w:p>
-              </w:tc>
-              <w:tc>
-                <w:tcPr/>
-                <w:p>
-                  <w:pPr>
-                    <w:pStyle w:val="Compact"/>
-                    <w:jc w:val="left"/>
-                    <w:jc w:val="center"/>
-                  </w:pPr>
-                  <w:r>
-                    <w:t xml:space="preserve">&lt;1%</w:t>
-                  </w:r>
-                </w:p>
-              </w:tc>
-              <w:tc>
-                <w:tcPr/>
-                <w:p>
-                  <w:pPr>
-                    <w:pStyle w:val="Compact"/>
-                    <w:jc w:val="left"/>
-                    <w:jc w:val="center"/>
-                  </w:pPr>
-                  <w:r>
-                    <w:t xml:space="preserve">1.30%</w:t>
-                  </w:r>
-                </w:p>
-              </w:tc>
-              <w:tc>
-                <w:tcPr/>
-                <w:p>
-                  <w:pPr>
-                    <w:pStyle w:val="Compact"/>
-                    <w:jc w:val="left"/>
-                    <w:jc w:val="center"/>
-                  </w:pPr>
-                  <w:r>
-                    <w:t xml:space="preserve">3.5% (T6)</w:t>
-                  </w:r>
-                </w:p>
-              </w:tc>
-              <w:tc>
-                <w:tcPr/>
-                <w:p>
-                  <w:pPr>
-                    <w:pStyle w:val="Compact"/>
-                    <w:jc w:val="left"/>
-                    <w:jc w:val="center"/>
-                  </w:pPr>
-                  <w:r>
-                    <w:t xml:space="preserve">-</w:t>
-                  </w:r>
-                </w:p>
-              </w:tc>
-              <w:tc>
-                <w:tcPr/>
-                <w:p>
-                  <w:pPr>
-                    <w:pStyle w:val="Compact"/>
-                    <w:jc w:val="left"/>
-                    <w:jc w:val="center"/>
-                  </w:pPr>
-                  <w:r>
-                    <w:t xml:space="preserve">+</w:t>
+                    <w:t xml:space="preserve">P1: Retouched tool %</w:t>
+                  </w:r>
+                </w:p>
+              </w:tc>
+              <w:tc>
+                <w:tcPr/>
+                <w:p>
+                  <w:pPr>
+                    <w:pStyle w:val="Compact"/>
+                    <w:jc w:val="left"/>
+                    <w:jc w:val="center"/>
+                  </w:pPr>
+                  <w:r>
+                    <w:t xml:space="preserve">8.5-17%</w:t>
+                  </w:r>
+                </w:p>
+              </w:tc>
+              <w:tc>
+                <w:tcPr/>
+                <w:p>
+                  <w:pPr>
+                    <w:pStyle w:val="Compact"/>
+                    <w:jc w:val="left"/>
+                    <w:jc w:val="center"/>
+                  </w:pPr>
+                  <w:r>
+                    <w:t xml:space="preserve">~33-28%</w:t>
+                  </w:r>
+                </w:p>
+              </w:tc>
+              <w:tc>
+                <w:tcPr/>
+                <w:p>
+                  <w:pPr>
+                    <w:pStyle w:val="Compact"/>
+                    <w:jc w:val="left"/>
+                    <w:jc w:val="center"/>
+                  </w:pPr>
+                  <w:r>
+                    <w:t xml:space="preserve">7.30%</w:t>
+                  </w:r>
+                </w:p>
+              </w:tc>
+              <w:tc>
+                <w:tcPr/>
+                <w:p>
+                  <w:pPr>
+                    <w:pStyle w:val="Compact"/>
+                    <w:jc w:val="left"/>
+                    <w:jc w:val="center"/>
+                  </w:pPr>
+                  <w:r>
+                    <w:t xml:space="preserve">15-19%</w:t>
+                  </w:r>
+                </w:p>
+              </w:tc>
+              <w:tc>
+                <w:tcPr/>
+                <w:p>
+                  <w:pPr>
+                    <w:pStyle w:val="Compact"/>
+                    <w:jc w:val="left"/>
+                    <w:jc w:val="center"/>
+                  </w:pPr>
+                  <w:r>
+                    <w:t xml:space="preserve">1.50%</w:t>
+                  </w:r>
+                </w:p>
+              </w:tc>
+              <w:tc>
+                <w:tcPr/>
+                <w:p>
+                  <w:pPr>
+                    <w:pStyle w:val="Compact"/>
+                    <w:jc w:val="left"/>
+                    <w:jc w:val="center"/>
+                  </w:pPr>
+                  <w:r>
+                    <w:t xml:space="preserve">3-18%</w:t>
                   </w:r>
                 </w:p>
               </w:tc>
@@ -2487,111 +2091,85 @@
                     <w:jc w:val="center"/>
                   </w:pPr>
                   <w:r>
-                    <w:t xml:space="preserve">P3: debitage sizes - flakes</w:t>
-                  </w:r>
-                </w:p>
-              </w:tc>
-              <w:tc>
-                <w:tcPr/>
-                <w:p>
-                  <w:pPr>
-                    <w:pStyle w:val="Compact"/>
-                    <w:jc w:val="left"/>
-                    <w:jc w:val="center"/>
-                  </w:pPr>
-                  <w:r>
-                    <w:t xml:space="preserve">&gt; </w:t>
-                  </w:r>
-                </w:p>
-              </w:tc>
-              <w:tc>
-                <w:tcPr/>
-                <w:p>
-                  <w:pPr>
-                    <w:pStyle w:val="Compact"/>
-                    <w:jc w:val="left"/>
-                    <w:jc w:val="center"/>
-                  </w:pPr>
-                  <w:r>
-                    <w:t xml:space="preserve">&lt; </w:t>
-                  </w:r>
-                </w:p>
-              </w:tc>
-              <w:tc>
-                <w:tcPr/>
-                <w:p>
-                  <w:pPr>
-                    <w:pStyle w:val="Compact"/>
-                    <w:jc w:val="left"/>
-                    <w:jc w:val="center"/>
-                  </w:pPr>
-                  <w:r>
-                    <w:t xml:space="preserve">&gt; </w:t>
-                  </w:r>
-                </w:p>
-              </w:tc>
-              <w:tc>
-                <w:tcPr/>
-                <w:p>
-                  <w:pPr>
-                    <w:pStyle w:val="Compact"/>
-                    <w:jc w:val="left"/>
-                    <w:jc w:val="center"/>
-                  </w:pPr>
-                  <w:r>
-                    <w:t xml:space="preserve">&lt; </w:t>
-                  </w:r>
-                </w:p>
-              </w:tc>
-              <w:tc>
-                <w:tcPr/>
-                <w:p>
-                  <w:pPr>
-                    <w:pStyle w:val="Compact"/>
-                    <w:jc w:val="left"/>
-                    <w:jc w:val="center"/>
-                  </w:pPr>
-                  <w:r>
-                    <w:t xml:space="preserve">=</w:t>
-                  </w:r>
-                </w:p>
-              </w:tc>
-              <w:tc>
-                <w:tcPr/>
-                <w:p>
-                  <w:pPr>
-                    <w:pStyle w:val="Compact"/>
-                    <w:jc w:val="left"/>
-                    <w:jc w:val="center"/>
-                  </w:pPr>
-                  <w:r>
-                    <w:t xml:space="preserve">=</w:t>
-                  </w:r>
-                </w:p>
-              </w:tc>
-              <w:tc>
-                <w:tcPr/>
-                <w:p>
-                  <w:pPr>
-                    <w:pStyle w:val="Compact"/>
-                    <w:jc w:val="left"/>
-                    <w:jc w:val="center"/>
-                  </w:pPr>
-                  <w:r>
-                    <w:t xml:space="preserve">-</w:t>
-                  </w:r>
-                </w:p>
-              </w:tc>
-              <w:tc>
-                <w:tcPr/>
-                <w:p>
-                  <w:pPr>
-                    <w:pStyle w:val="Compact"/>
-                    <w:jc w:val="left"/>
-                    <w:jc w:val="center"/>
-                  </w:pPr>
-                  <w:r>
-                    <w:t xml:space="preserve">+</w:t>
+                    <w:t xml:space="preserve">P2: Core %</w:t>
+                  </w:r>
+                </w:p>
+              </w:tc>
+              <w:tc>
+                <w:tcPr/>
+                <w:p>
+                  <w:pPr>
+                    <w:pStyle w:val="Compact"/>
+                    <w:jc w:val="left"/>
+                    <w:jc w:val="center"/>
+                  </w:pPr>
+                  <w:r>
+                    <w:t xml:space="preserve">5.2-8.5%</w:t>
+                  </w:r>
+                </w:p>
+              </w:tc>
+              <w:tc>
+                <w:tcPr/>
+                <w:p>
+                  <w:pPr>
+                    <w:pStyle w:val="Compact"/>
+                    <w:jc w:val="left"/>
+                    <w:jc w:val="center"/>
+                  </w:pPr>
+                  <w:r>
+                    <w:t xml:space="preserve">~3.5%</w:t>
+                  </w:r>
+                </w:p>
+              </w:tc>
+              <w:tc>
+                <w:tcPr/>
+                <w:p>
+                  <w:pPr>
+                    <w:pStyle w:val="Compact"/>
+                    <w:jc w:val="left"/>
+                    <w:jc w:val="center"/>
+                  </w:pPr>
+                  <w:r>
+                    <w:t xml:space="preserve">9.20%</w:t>
+                  </w:r>
+                </w:p>
+              </w:tc>
+              <w:tc>
+                <w:tcPr/>
+                <w:p>
+                  <w:pPr>
+                    <w:pStyle w:val="Compact"/>
+                    <w:jc w:val="left"/>
+                    <w:jc w:val="center"/>
+                  </w:pPr>
+                  <w:r>
+                    <w:t xml:space="preserve">n&lt;4</w:t>
+                  </w:r>
+                </w:p>
+              </w:tc>
+              <w:tc>
+                <w:tcPr/>
+                <w:p>
+                  <w:pPr>
+                    <w:pStyle w:val="Compact"/>
+                    <w:jc w:val="left"/>
+                    <w:jc w:val="center"/>
+                  </w:pPr>
+                  <w:r>
+                    <w:t xml:space="preserve">10.70%</w:t>
+                  </w:r>
+                </w:p>
+              </w:tc>
+              <w:tc>
+                <w:tcPr/>
+                <w:p>
+                  <w:pPr>
+                    <w:pStyle w:val="Compact"/>
+                    <w:jc w:val="left"/>
+                    <w:jc w:val="center"/>
+                  </w:pPr>
+                  <w:r>
+                    <w:t xml:space="preserve">3-6%</w:t>
                   </w:r>
                 </w:p>
               </w:tc>
@@ -2606,85 +2184,33 @@
                     <w:jc w:val="center"/>
                   </w:pPr>
                   <w:r>
-                    <w:t xml:space="preserve">P3: debitage sizes - elongated</w:t>
-                  </w:r>
-                </w:p>
-              </w:tc>
-              <w:tc>
-                <w:tcPr/>
-                <w:p>
-                  <w:pPr>
-                    <w:pStyle w:val="Compact"/>
-                    <w:jc w:val="left"/>
-                    <w:jc w:val="center"/>
-                  </w:pPr>
-                  <w:r>
-                    <w:t xml:space="preserve">&gt; </w:t>
-                  </w:r>
-                </w:p>
-              </w:tc>
-              <w:tc>
-                <w:tcPr/>
-                <w:p>
-                  <w:pPr>
-                    <w:pStyle w:val="Compact"/>
-                    <w:jc w:val="left"/>
-                    <w:jc w:val="center"/>
-                  </w:pPr>
-                  <w:r>
-                    <w:t xml:space="preserve">&lt; </w:t>
-                  </w:r>
-                </w:p>
-              </w:tc>
-              <w:tc>
-                <w:tcPr/>
-                <w:p>
-                  <w:pPr>
-                    <w:pStyle w:val="Compact"/>
-                    <w:jc w:val="left"/>
-                    <w:jc w:val="center"/>
-                  </w:pPr>
-                  <w:r>
-                    <w:t xml:space="preserve">&gt;=</w:t>
-                  </w:r>
-                </w:p>
-              </w:tc>
-              <w:tc>
-                <w:tcPr/>
-                <w:p>
-                  <w:pPr>
-                    <w:pStyle w:val="Compact"/>
-                    <w:jc w:val="left"/>
-                    <w:jc w:val="center"/>
-                  </w:pPr>
-                  <w:r>
-                    <w:t xml:space="preserve">&lt;=</w:t>
-                  </w:r>
-                </w:p>
-              </w:tc>
-              <w:tc>
-                <w:tcPr/>
-                <w:p>
-                  <w:pPr>
-                    <w:pStyle w:val="Compact"/>
-                    <w:jc w:val="left"/>
-                    <w:jc w:val="center"/>
-                  </w:pPr>
-                  <w:r>
-                    <w:t xml:space="preserve">&gt; (T2)</w:t>
-                  </w:r>
-                </w:p>
-              </w:tc>
-              <w:tc>
-                <w:tcPr/>
-                <w:p>
-                  <w:pPr>
-                    <w:pStyle w:val="Compact"/>
-                    <w:jc w:val="left"/>
-                    <w:jc w:val="center"/>
-                  </w:pPr>
-                  <w:r>
-                    <w:t xml:space="preserve">&lt; (T6)</w:t>
+                    <w:t xml:space="preserve">P3: Maintenance products %</w:t>
+                  </w:r>
+                </w:p>
+              </w:tc>
+              <w:tc>
+                <w:tcPr/>
+                <w:p>
+                  <w:pPr>
+                    <w:pStyle w:val="Compact"/>
+                    <w:jc w:val="left"/>
+                    <w:jc w:val="center"/>
+                  </w:pPr>
+                  <w:r>
+                    <w:t xml:space="preserve">1.40%</w:t>
+                  </w:r>
+                </w:p>
+              </w:tc>
+              <w:tc>
+                <w:tcPr/>
+                <w:p>
+                  <w:pPr>
+                    <w:pStyle w:val="Compact"/>
+                    <w:jc w:val="left"/>
+                    <w:jc w:val="center"/>
+                  </w:pPr>
+                  <w:r>
+                    <w:t xml:space="preserve">1-2%</w:t>
                   </w:r>
                 </w:p>
               </w:tc>
@@ -2710,7 +2236,33 @@
                     <w:jc w:val="center"/>
                   </w:pPr>
                   <w:r>
-                    <w:t xml:space="preserve">+</w:t>
+                    <w:t xml:space="preserve">n=2</w:t>
+                  </w:r>
+                </w:p>
+              </w:tc>
+              <w:tc>
+                <w:tcPr/>
+                <w:p>
+                  <w:pPr>
+                    <w:pStyle w:val="Compact"/>
+                    <w:jc w:val="left"/>
+                    <w:jc w:val="center"/>
+                  </w:pPr>
+                  <w:r>
+                    <w:t xml:space="preserve">1.30%</w:t>
+                  </w:r>
+                </w:p>
+              </w:tc>
+              <w:tc>
+                <w:tcPr/>
+                <w:p>
+                  <w:pPr>
+                    <w:pStyle w:val="Compact"/>
+                    <w:jc w:val="left"/>
+                    <w:jc w:val="center"/>
+                  </w:pPr>
+                  <w:r>
+                    <w:t xml:space="preserve">3.50%</w:t>
                   </w:r>
                 </w:p>
               </w:tc>
@@ -2725,111 +2277,85 @@
                     <w:jc w:val="center"/>
                   </w:pPr>
                   <w:r>
-                    <w:t xml:space="preserve">P4: tools-to-debitage ratio</w:t>
-                  </w:r>
-                </w:p>
-              </w:tc>
-              <w:tc>
-                <w:tcPr/>
-                <w:p>
-                  <w:pPr>
-                    <w:pStyle w:val="Compact"/>
-                    <w:jc w:val="left"/>
-                    <w:jc w:val="center"/>
-                  </w:pPr>
-                  <w:r>
-                    <w:t xml:space="preserve">0.25-0.5</w:t>
-                  </w:r>
-                </w:p>
-              </w:tc>
-              <w:tc>
-                <w:tcPr/>
-                <w:p>
-                  <w:pPr>
-                    <w:pStyle w:val="Compact"/>
-                    <w:jc w:val="left"/>
-                    <w:jc w:val="center"/>
-                  </w:pPr>
-                  <w:r>
-                    <w:t xml:space="preserve">0.9-1.0</w:t>
-                  </w:r>
-                </w:p>
-              </w:tc>
-              <w:tc>
-                <w:tcPr/>
-                <w:p>
-                  <w:pPr>
-                    <w:pStyle w:val="Compact"/>
-                    <w:jc w:val="left"/>
-                    <w:jc w:val="center"/>
-                  </w:pPr>
-                  <w:r>
-                    <w:t xml:space="preserve">&lt;0.1-0.2</w:t>
-                  </w:r>
-                </w:p>
-              </w:tc>
-              <w:tc>
-                <w:tcPr/>
-                <w:p>
-                  <w:pPr>
-                    <w:pStyle w:val="Compact"/>
-                    <w:jc w:val="left"/>
-                    <w:jc w:val="center"/>
-                  </w:pPr>
-                  <w:r>
-                    <w:t xml:space="preserve">0.3-0.5</w:t>
-                  </w:r>
-                </w:p>
-              </w:tc>
-              <w:tc>
-                <w:tcPr/>
-                <w:p>
-                  <w:pPr>
-                    <w:pStyle w:val="Compact"/>
-                    <w:jc w:val="left"/>
-                    <w:jc w:val="center"/>
-                  </w:pPr>
-                  <w:r>
-                    <w:t xml:space="preserve">&lt;0.1</w:t>
-                  </w:r>
-                </w:p>
-              </w:tc>
-              <w:tc>
-                <w:tcPr/>
-                <w:p>
-                  <w:pPr>
-                    <w:pStyle w:val="Compact"/>
-                    <w:jc w:val="left"/>
-                    <w:jc w:val="center"/>
-                  </w:pPr>
-                  <w:r>
-                    <w:t xml:space="preserve">0.1-0.3</w:t>
-                  </w:r>
-                </w:p>
-              </w:tc>
-              <w:tc>
-                <w:tcPr/>
-                <w:p>
-                  <w:pPr>
-                    <w:pStyle w:val="Compact"/>
-                    <w:jc w:val="left"/>
-                    <w:jc w:val="center"/>
-                  </w:pPr>
-                  <w:r>
-                    <w:t xml:space="preserve">-</w:t>
-                  </w:r>
-                </w:p>
-              </w:tc>
-              <w:tc>
-                <w:tcPr/>
-                <w:p>
-                  <w:pPr>
-                    <w:pStyle w:val="Compact"/>
-                    <w:jc w:val="left"/>
-                    <w:jc w:val="center"/>
-                  </w:pPr>
-                  <w:r>
-                    <w:t xml:space="preserve">+</w:t>
+                    <w:t xml:space="preserve">P4: Blank sizes (median)</w:t>
+                  </w:r>
+                </w:p>
+              </w:tc>
+              <w:tc>
+                <w:tcPr/>
+                <w:p>
+                  <w:pPr>
+                    <w:pStyle w:val="Compact"/>
+                    <w:jc w:val="left"/>
+                    <w:jc w:val="center"/>
+                  </w:pPr>
+                  <w:r>
+                    <w:t xml:space="preserve">NA</w:t>
+                  </w:r>
+                </w:p>
+              </w:tc>
+              <w:tc>
+                <w:tcPr/>
+                <w:p>
+                  <w:pPr>
+                    <w:pStyle w:val="Compact"/>
+                    <w:jc w:val="left"/>
+                    <w:jc w:val="center"/>
+                  </w:pPr>
+                  <w:r>
+                    <w:t xml:space="preserve">NA</w:t>
+                  </w:r>
+                </w:p>
+              </w:tc>
+              <w:tc>
+                <w:tcPr/>
+                <w:p>
+                  <w:pPr>
+                    <w:pStyle w:val="Compact"/>
+                    <w:jc w:val="left"/>
+                    <w:jc w:val="center"/>
+                  </w:pPr>
+                  <w:r>
+                    <w:t xml:space="preserve">NA</w:t>
+                  </w:r>
+                </w:p>
+              </w:tc>
+              <w:tc>
+                <w:tcPr/>
+                <w:p>
+                  <w:pPr>
+                    <w:pStyle w:val="Compact"/>
+                    <w:jc w:val="left"/>
+                    <w:jc w:val="center"/>
+                  </w:pPr>
+                  <w:r>
+                    <w:t xml:space="preserve">NA</w:t>
+                  </w:r>
+                </w:p>
+              </w:tc>
+              <w:tc>
+                <w:tcPr/>
+                <w:p>
+                  <w:pPr>
+                    <w:pStyle w:val="Compact"/>
+                    <w:jc w:val="left"/>
+                    <w:jc w:val="center"/>
+                  </w:pPr>
+                  <w:r>
+                    <w:t xml:space="preserve">NA</w:t>
+                  </w:r>
+                </w:p>
+              </w:tc>
+              <w:tc>
+                <w:tcPr/>
+                <w:p>
+                  <w:pPr>
+                    <w:pStyle w:val="Compact"/>
+                    <w:jc w:val="left"/>
+                    <w:jc w:val="center"/>
+                  </w:pPr>
+                  <w:r>
+                    <w:t xml:space="preserve">NA</w:t>
                   </w:r>
                 </w:p>
               </w:tc>
@@ -2844,85 +2370,511 @@
                     <w:jc w:val="center"/>
                   </w:pPr>
                   <w:r>
-                    <w:t xml:space="preserve">P5: core sizes</w:t>
-                  </w:r>
-                </w:p>
-              </w:tc>
-              <w:tc>
-                <w:tcPr/>
-                <w:p>
-                  <w:pPr>
-                    <w:pStyle w:val="Compact"/>
-                    <w:jc w:val="left"/>
-                    <w:jc w:val="center"/>
-                  </w:pPr>
-                  <w:r>
-                    <w:t xml:space="preserve">&gt; (T2)</w:t>
-                  </w:r>
-                </w:p>
-              </w:tc>
-              <w:tc>
-                <w:tcPr/>
-                <w:p>
-                  <w:pPr>
-                    <w:pStyle w:val="Compact"/>
-                    <w:jc w:val="left"/>
-                    <w:jc w:val="center"/>
-                  </w:pPr>
-                  <w:r>
-                    <w:t xml:space="preserve">&lt; (T6)</w:t>
-                  </w:r>
-                </w:p>
-              </w:tc>
-              <w:tc>
-                <w:tcPr/>
-                <w:p>
-                  <w:pPr>
-                    <w:pStyle w:val="Compact"/>
-                    <w:jc w:val="left"/>
-                    <w:jc w:val="center"/>
-                  </w:pPr>
-                  <w:r>
-                    <w:t xml:space="preserve">&gt; </w:t>
-                  </w:r>
-                </w:p>
-              </w:tc>
-              <w:tc>
-                <w:tcPr/>
-                <w:p>
-                  <w:pPr>
-                    <w:pStyle w:val="Compact"/>
-                    <w:jc w:val="left"/>
-                    <w:jc w:val="center"/>
-                  </w:pPr>
-                  <w:r>
-                    <w:t xml:space="preserve">&lt; </w:t>
-                  </w:r>
-                </w:p>
-              </w:tc>
-              <w:tc>
-                <w:tcPr/>
-                <w:p>
-                  <w:pPr>
-                    <w:pStyle w:val="Compact"/>
-                    <w:jc w:val="left"/>
-                    <w:jc w:val="center"/>
-                  </w:pPr>
-                  <w:r>
-                    <w:t xml:space="preserve">&gt; </w:t>
-                  </w:r>
-                </w:p>
-              </w:tc>
-              <w:tc>
-                <w:tcPr/>
-                <w:p>
-                  <w:pPr>
-                    <w:pStyle w:val="Compact"/>
-                    <w:jc w:val="left"/>
-                    <w:jc w:val="center"/>
-                  </w:pPr>
-                  <w:r>
-                    <w:t xml:space="preserve">&lt; </w:t>
+                    <w:t xml:space="preserve">a) Width</w:t>
+                  </w:r>
+                </w:p>
+              </w:tc>
+              <w:tc>
+                <w:tcPr/>
+                <w:p>
+                  <w:pPr>
+                    <w:pStyle w:val="Compact"/>
+                    <w:jc w:val="left"/>
+                    <w:jc w:val="center"/>
+                  </w:pPr>
+                  <w:r>
+                    <w:t xml:space="preserve">19.1</w:t>
+                  </w:r>
+                </w:p>
+              </w:tc>
+              <w:tc>
+                <w:tcPr/>
+                <w:p>
+                  <w:pPr>
+                    <w:pStyle w:val="Compact"/>
+                    <w:jc w:val="left"/>
+                    <w:jc w:val="center"/>
+                  </w:pPr>
+                  <w:r>
+                    <w:t xml:space="preserve">17.8</w:t>
+                  </w:r>
+                </w:p>
+              </w:tc>
+              <w:tc>
+                <w:tcPr/>
+                <w:p>
+                  <w:pPr>
+                    <w:pStyle w:val="Compact"/>
+                    <w:jc w:val="left"/>
+                    <w:jc w:val="center"/>
+                  </w:pPr>
+                  <w:r>
+                    <w:t xml:space="preserve">16.8</w:t>
+                  </w:r>
+                </w:p>
+              </w:tc>
+              <w:tc>
+                <w:tcPr/>
+                <w:p>
+                  <w:pPr>
+                    <w:pStyle w:val="Compact"/>
+                    <w:jc w:val="left"/>
+                    <w:jc w:val="center"/>
+                  </w:pPr>
+                  <w:r>
+                    <w:t xml:space="preserve">16.6</w:t>
+                  </w:r>
+                </w:p>
+              </w:tc>
+              <w:tc>
+                <w:tcPr/>
+                <w:p>
+                  <w:pPr>
+                    <w:pStyle w:val="Compact"/>
+                    <w:jc w:val="left"/>
+                    <w:jc w:val="center"/>
+                  </w:pPr>
+                  <w:r>
+                    <w:t xml:space="preserve">16.6*</w:t>
+                  </w:r>
+                </w:p>
+              </w:tc>
+              <w:tc>
+                <w:tcPr/>
+                <w:p>
+                  <w:pPr>
+                    <w:pStyle w:val="Compact"/>
+                    <w:jc w:val="left"/>
+                    <w:jc w:val="center"/>
+                  </w:pPr>
+                  <w:r>
+                    <w:t xml:space="preserve">18.8</w:t>
+                  </w:r>
+                </w:p>
+              </w:tc>
+            </w:tr>
+            <w:tr>
+              <w:tc>
+                <w:tcPr/>
+                <w:p>
+                  <w:pPr>
+                    <w:pStyle w:val="Compact"/>
+                    <w:jc w:val="left"/>
+                    <w:jc w:val="center"/>
+                  </w:pPr>
+                  <w:r>
+                    <w:t xml:space="preserve">b) Length</w:t>
+                  </w:r>
+                </w:p>
+              </w:tc>
+              <w:tc>
+                <w:tcPr/>
+                <w:p>
+                  <w:pPr>
+                    <w:pStyle w:val="Compact"/>
+                    <w:jc w:val="left"/>
+                    <w:jc w:val="center"/>
+                  </w:pPr>
+                  <w:r>
+                    <w:t xml:space="preserve">25.8***</w:t>
+                  </w:r>
+                </w:p>
+              </w:tc>
+              <w:tc>
+                <w:tcPr/>
+                <w:p>
+                  <w:pPr>
+                    <w:pStyle w:val="Compact"/>
+                    <w:jc w:val="left"/>
+                    <w:jc w:val="center"/>
+                  </w:pPr>
+                  <w:r>
+                    <w:t xml:space="preserve">21.2***</w:t>
+                  </w:r>
+                </w:p>
+              </w:tc>
+              <w:tc>
+                <w:tcPr/>
+                <w:p>
+                  <w:pPr>
+                    <w:pStyle w:val="Compact"/>
+                    <w:jc w:val="left"/>
+                    <w:jc w:val="center"/>
+                  </w:pPr>
+                  <w:r>
+                    <w:t xml:space="preserve">23.4**</w:t>
+                  </w:r>
+                </w:p>
+              </w:tc>
+              <w:tc>
+                <w:tcPr/>
+                <w:p>
+                  <w:pPr>
+                    <w:pStyle w:val="Compact"/>
+                    <w:jc w:val="left"/>
+                    <w:jc w:val="center"/>
+                  </w:pPr>
+                  <w:r>
+                    <w:t xml:space="preserve">19.4**</w:t>
+                  </w:r>
+                </w:p>
+              </w:tc>
+              <w:tc>
+                <w:tcPr/>
+                <w:p>
+                  <w:pPr>
+                    <w:pStyle w:val="Compact"/>
+                    <w:jc w:val="left"/>
+                    <w:jc w:val="center"/>
+                  </w:pPr>
+                  <w:r>
+                    <w:t xml:space="preserve">25.1***</w:t>
+                  </w:r>
+                </w:p>
+              </w:tc>
+              <w:tc>
+                <w:tcPr/>
+                <w:p>
+                  <w:pPr>
+                    <w:pStyle w:val="Compact"/>
+                    <w:jc w:val="left"/>
+                    <w:jc w:val="center"/>
+                  </w:pPr>
+                  <w:r>
+                    <w:t xml:space="preserve">21.9***</w:t>
+                  </w:r>
+                </w:p>
+              </w:tc>
+            </w:tr>
+            <w:tr>
+              <w:tc>
+                <w:tcPr/>
+                <w:p>
+                  <w:pPr>
+                    <w:pStyle w:val="Compact"/>
+                    <w:jc w:val="left"/>
+                    <w:jc w:val="center"/>
+                  </w:pPr>
+                  <w:r>
+                    <w:t xml:space="preserve">c) Weight</w:t>
+                  </w:r>
+                </w:p>
+              </w:tc>
+              <w:tc>
+                <w:tcPr/>
+                <w:p>
+                  <w:pPr>
+                    <w:pStyle w:val="Compact"/>
+                    <w:jc w:val="left"/>
+                    <w:jc w:val="center"/>
+                  </w:pPr>
+                  <w:r>
+                    <w:t xml:space="preserve">2.8*</w:t>
+                  </w:r>
+                </w:p>
+              </w:tc>
+              <w:tc>
+                <w:tcPr/>
+                <w:p>
+                  <w:pPr>
+                    <w:pStyle w:val="Compact"/>
+                    <w:jc w:val="left"/>
+                    <w:jc w:val="center"/>
+                  </w:pPr>
+                  <w:r>
+                    <w:t xml:space="preserve">1.9*</w:t>
+                  </w:r>
+                </w:p>
+              </w:tc>
+              <w:tc>
+                <w:tcPr/>
+                <w:p>
+                  <w:pPr>
+                    <w:pStyle w:val="Compact"/>
+                    <w:jc w:val="left"/>
+                    <w:jc w:val="center"/>
+                  </w:pPr>
+                  <w:r>
+                    <w:t xml:space="preserve">2.2*</w:t>
+                  </w:r>
+                </w:p>
+              </w:tc>
+              <w:tc>
+                <w:tcPr/>
+                <w:p>
+                  <w:pPr>
+                    <w:pStyle w:val="Compact"/>
+                    <w:jc w:val="left"/>
+                    <w:jc w:val="center"/>
+                  </w:pPr>
+                  <w:r>
+                    <w:t xml:space="preserve">1.7*</w:t>
+                  </w:r>
+                </w:p>
+              </w:tc>
+              <w:tc>
+                <w:tcPr/>
+                <w:p>
+                  <w:pPr>
+                    <w:pStyle w:val="Compact"/>
+                    <w:jc w:val="left"/>
+                    <w:jc w:val="center"/>
+                  </w:pPr>
+                  <w:r>
+                    <w:t xml:space="preserve">1.7</w:t>
+                  </w:r>
+                </w:p>
+              </w:tc>
+              <w:tc>
+                <w:tcPr/>
+                <w:p>
+                  <w:pPr>
+                    <w:pStyle w:val="Compact"/>
+                    <w:jc w:val="left"/>
+                    <w:jc w:val="center"/>
+                  </w:pPr>
+                  <w:r>
+                    <w:t xml:space="preserve">1.5</w:t>
+                  </w:r>
+                </w:p>
+              </w:tc>
+            </w:tr>
+            <w:tr>
+              <w:tc>
+                <w:tcPr/>
+                <w:p>
+                  <w:pPr>
+                    <w:pStyle w:val="Compact"/>
+                    <w:jc w:val="left"/>
+                    <w:jc w:val="center"/>
+                  </w:pPr>
+                  <w:r>
+                    <w:t xml:space="preserve">P5: Tool-to-debitage ratio</w:t>
+                  </w:r>
+                </w:p>
+              </w:tc>
+              <w:tc>
+                <w:tcPr/>
+                <w:p>
+                  <w:pPr>
+                    <w:pStyle w:val="Compact"/>
+                    <w:jc w:val="left"/>
+                    <w:jc w:val="center"/>
+                  </w:pPr>
+                  <w:r>
+                    <w:t xml:space="preserve">0.25-0.5</w:t>
+                  </w:r>
+                </w:p>
+              </w:tc>
+              <w:tc>
+                <w:tcPr/>
+                <w:p>
+                  <w:pPr>
+                    <w:pStyle w:val="Compact"/>
+                    <w:jc w:val="left"/>
+                    <w:jc w:val="center"/>
+                  </w:pPr>
+                  <w:r>
+                    <w:t xml:space="preserve">0.9-1.0</w:t>
+                  </w:r>
+                </w:p>
+              </w:tc>
+              <w:tc>
+                <w:tcPr/>
+                <w:p>
+                  <w:pPr>
+                    <w:pStyle w:val="Compact"/>
+                    <w:jc w:val="left"/>
+                    <w:jc w:val="center"/>
+                  </w:pPr>
+                  <w:r>
+                    <w:t xml:space="preserve">&lt;0.1-0.2</w:t>
+                  </w:r>
+                </w:p>
+              </w:tc>
+              <w:tc>
+                <w:tcPr/>
+                <w:p>
+                  <w:pPr>
+                    <w:pStyle w:val="Compact"/>
+                    <w:jc w:val="left"/>
+                    <w:jc w:val="center"/>
+                  </w:pPr>
+                  <w:r>
+                    <w:t xml:space="preserve">0.3-0.5</w:t>
+                  </w:r>
+                </w:p>
+              </w:tc>
+              <w:tc>
+                <w:tcPr/>
+                <w:p>
+                  <w:pPr>
+                    <w:pStyle w:val="Compact"/>
+                    <w:jc w:val="left"/>
+                    <w:jc w:val="center"/>
+                  </w:pPr>
+                  <w:r>
+                    <w:t xml:space="preserve">&lt;0.1</w:t>
+                  </w:r>
+                </w:p>
+              </w:tc>
+              <w:tc>
+                <w:tcPr/>
+                <w:p>
+                  <w:pPr>
+                    <w:pStyle w:val="Compact"/>
+                    <w:jc w:val="left"/>
+                    <w:jc w:val="center"/>
+                  </w:pPr>
+                  <w:r>
+                    <w:t xml:space="preserve">0.1-0.3</w:t>
+                  </w:r>
+                </w:p>
+              </w:tc>
+            </w:tr>
+            <w:tr>
+              <w:tc>
+                <w:tcPr/>
+                <w:p>
+                  <w:pPr>
+                    <w:pStyle w:val="Compact"/>
+                    <w:jc w:val="left"/>
+                    <w:jc w:val="center"/>
+                  </w:pPr>
+                  <w:r>
+                    <w:t xml:space="preserve">P6: Core sizes (median)</w:t>
+                  </w:r>
+                </w:p>
+              </w:tc>
+              <w:tc>
+                <w:tcPr/>
+                <w:p>
+                  <w:pPr>
+                    <w:pStyle w:val="Compact"/>
+                    <w:jc w:val="left"/>
+                    <w:jc w:val="center"/>
+                  </w:pPr>
+                  <w:r>
+                    <w:t xml:space="preserve">NA</w:t>
+                  </w:r>
+                </w:p>
+              </w:tc>
+              <w:tc>
+                <w:tcPr/>
+                <w:p>
+                  <w:pPr>
+                    <w:pStyle w:val="Compact"/>
+                    <w:jc w:val="left"/>
+                    <w:jc w:val="center"/>
+                  </w:pPr>
+                  <w:r>
+                    <w:t xml:space="preserve">NA</w:t>
+                  </w:r>
+                </w:p>
+              </w:tc>
+              <w:tc>
+                <w:tcPr/>
+                <w:p>
+                  <w:pPr>
+                    <w:pStyle w:val="Compact"/>
+                    <w:jc w:val="left"/>
+                    <w:jc w:val="center"/>
+                  </w:pPr>
+                  <w:r>
+                    <w:t xml:space="preserve">NA</w:t>
+                  </w:r>
+                </w:p>
+              </w:tc>
+              <w:tc>
+                <w:tcPr/>
+                <w:p>
+                  <w:pPr>
+                    <w:pStyle w:val="Compact"/>
+                    <w:jc w:val="left"/>
+                    <w:jc w:val="center"/>
+                  </w:pPr>
+                  <w:r>
+                    <w:t xml:space="preserve">NA</w:t>
+                  </w:r>
+                </w:p>
+              </w:tc>
+              <w:tc>
+                <w:tcPr/>
+                <w:p>
+                  <w:pPr>
+                    <w:pStyle w:val="Compact"/>
+                    <w:jc w:val="left"/>
+                    <w:jc w:val="center"/>
+                  </w:pPr>
+                  <w:r>
+                    <w:t xml:space="preserve">NA</w:t>
+                  </w:r>
+                </w:p>
+              </w:tc>
+              <w:tc>
+                <w:tcPr/>
+                <w:p>
+                  <w:pPr>
+                    <w:pStyle w:val="Compact"/>
+                    <w:jc w:val="left"/>
+                    <w:jc w:val="center"/>
+                  </w:pPr>
+                  <w:r>
+                    <w:t xml:space="preserve">NA</w:t>
+                  </w:r>
+                </w:p>
+              </w:tc>
+            </w:tr>
+            <w:tr>
+              <w:tc>
+                <w:tcPr/>
+                <w:p>
+                  <w:pPr>
+                    <w:pStyle w:val="Compact"/>
+                    <w:jc w:val="left"/>
+                    <w:jc w:val="center"/>
+                  </w:pPr>
+                  <w:r>
+                    <w:t xml:space="preserve">a) Width</w:t>
+                  </w:r>
+                </w:p>
+              </w:tc>
+              <w:tc>
+                <w:tcPr/>
+                <w:p>
+                  <w:pPr>
+                    <w:pStyle w:val="Compact"/>
+                    <w:jc w:val="left"/>
+                    <w:jc w:val="center"/>
+                  </w:pPr>
+                  <w:r>
+                    <w:t xml:space="preserve">27.6</w:t>
+                  </w:r>
+                </w:p>
+              </w:tc>
+              <w:tc>
+                <w:tcPr/>
+                <w:p>
+                  <w:pPr>
+                    <w:pStyle w:val="Compact"/>
+                    <w:jc w:val="left"/>
+                    <w:jc w:val="center"/>
+                  </w:pPr>
+                  <w:r>
+                    <w:t xml:space="preserve">29.7</w:t>
+                  </w:r>
+                </w:p>
+              </w:tc>
+              <w:tc>
+                <w:tcPr/>
+                <w:p>
+                  <w:pPr>
+                    <w:pStyle w:val="Compact"/>
+                    <w:jc w:val="left"/>
+                    <w:jc w:val="center"/>
+                  </w:pPr>
+                  <w:r>
+                    <w:t xml:space="preserve">30.7</w:t>
                   </w:r>
                 </w:p>
               </w:tc>
@@ -2948,19 +2900,497 @@
                     <w:jc w:val="center"/>
                   </w:pPr>
                   <w:r>
+                    <w:t xml:space="preserve">30.7</w:t>
+                  </w:r>
+                </w:p>
+              </w:tc>
+              <w:tc>
+                <w:tcPr/>
+                <w:p>
+                  <w:pPr>
+                    <w:pStyle w:val="Compact"/>
+                    <w:jc w:val="left"/>
+                    <w:jc w:val="center"/>
+                  </w:pPr>
+                  <w:r>
+                    <w:t xml:space="preserve">26</w:t>
+                  </w:r>
+                </w:p>
+              </w:tc>
+            </w:tr>
+            <w:tr>
+              <w:tc>
+                <w:tcPr/>
+                <w:p>
+                  <w:pPr>
+                    <w:pStyle w:val="Compact"/>
+                    <w:jc w:val="left"/>
+                    <w:jc w:val="center"/>
+                  </w:pPr>
+                  <w:r>
+                    <w:t xml:space="preserve">b) Length</w:t>
+                  </w:r>
+                </w:p>
+              </w:tc>
+              <w:tc>
+                <w:tcPr/>
+                <w:p>
+                  <w:pPr>
+                    <w:pStyle w:val="Compact"/>
+                    <w:jc w:val="left"/>
+                    <w:jc w:val="center"/>
+                  </w:pPr>
+                  <w:r>
+                    <w:t xml:space="preserve">29.6</w:t>
+                  </w:r>
+                </w:p>
+              </w:tc>
+              <w:tc>
+                <w:tcPr/>
+                <w:p>
+                  <w:pPr>
+                    <w:pStyle w:val="Compact"/>
+                    <w:jc w:val="left"/>
+                    <w:jc w:val="center"/>
+                  </w:pPr>
+                  <w:r>
+                    <w:t xml:space="preserve">21.9</w:t>
+                  </w:r>
+                </w:p>
+              </w:tc>
+              <w:tc>
+                <w:tcPr/>
+                <w:p>
+                  <w:pPr>
+                    <w:pStyle w:val="Compact"/>
+                    <w:jc w:val="left"/>
+                    <w:jc w:val="center"/>
+                  </w:pPr>
+                  <w:r>
+                    <w:t xml:space="preserve">28.3</w:t>
+                  </w:r>
+                </w:p>
+              </w:tc>
+              <w:tc>
+                <w:tcPr/>
+                <w:p>
+                  <w:pPr>
+                    <w:pStyle w:val="Compact"/>
+                    <w:jc w:val="left"/>
+                    <w:jc w:val="center"/>
+                  </w:pPr>
+                  <w:r>
+                    <w:t xml:space="preserve">-</w:t>
+                  </w:r>
+                </w:p>
+              </w:tc>
+              <w:tc>
+                <w:tcPr/>
+                <w:p>
+                  <w:pPr>
+                    <w:pStyle w:val="Compact"/>
+                    <w:jc w:val="left"/>
+                    <w:jc w:val="center"/>
+                  </w:pPr>
+                  <w:r>
+                    <w:t xml:space="preserve">28.3</w:t>
+                  </w:r>
+                </w:p>
+              </w:tc>
+              <w:tc>
+                <w:tcPr/>
+                <w:p>
+                  <w:pPr>
+                    <w:pStyle w:val="Compact"/>
+                    <w:jc w:val="left"/>
+                    <w:jc w:val="center"/>
+                  </w:pPr>
+                  <w:r>
+                    <w:t xml:space="preserve">25.6</w:t>
+                  </w:r>
+                </w:p>
+              </w:tc>
+            </w:tr>
+            <w:tr>
+              <w:tc>
+                <w:tcPr/>
+                <w:p>
+                  <w:pPr>
+                    <w:pStyle w:val="Compact"/>
+                    <w:jc w:val="left"/>
+                    <w:jc w:val="center"/>
+                  </w:pPr>
+                  <w:r>
+                    <w:t xml:space="preserve">c) Weight</w:t>
+                  </w:r>
+                </w:p>
+              </w:tc>
+              <w:tc>
+                <w:tcPr/>
+                <w:p>
+                  <w:pPr>
+                    <w:pStyle w:val="Compact"/>
+                    <w:jc w:val="left"/>
+                    <w:jc w:val="center"/>
+                  </w:pPr>
+                  <w:r>
+                    <w:t xml:space="preserve">20</w:t>
+                  </w:r>
+                </w:p>
+              </w:tc>
+              <w:tc>
+                <w:tcPr/>
+                <w:p>
+                  <w:pPr>
+                    <w:pStyle w:val="Compact"/>
+                    <w:jc w:val="left"/>
+                    <w:jc w:val="center"/>
+                  </w:pPr>
+                  <w:r>
+                    <w:t xml:space="preserve">11.8</w:t>
+                  </w:r>
+                </w:p>
+              </w:tc>
+              <w:tc>
+                <w:tcPr/>
+                <w:p>
+                  <w:pPr>
+                    <w:pStyle w:val="Compact"/>
+                    <w:jc w:val="left"/>
+                    <w:jc w:val="center"/>
+                  </w:pPr>
+                  <w:r>
+                    <w:t xml:space="preserve">16.5</w:t>
+                  </w:r>
+                </w:p>
+              </w:tc>
+              <w:tc>
+                <w:tcPr/>
+                <w:p>
+                  <w:pPr>
+                    <w:pStyle w:val="Compact"/>
+                    <w:jc w:val="left"/>
+                    <w:jc w:val="center"/>
+                  </w:pPr>
+                  <w:r>
+                    <w:t xml:space="preserve">-</w:t>
+                  </w:r>
+                </w:p>
+              </w:tc>
+              <w:tc>
+                <w:tcPr/>
+                <w:p>
+                  <w:pPr>
+                    <w:pStyle w:val="Compact"/>
+                    <w:jc w:val="left"/>
+                    <w:jc w:val="center"/>
+                  </w:pPr>
+                  <w:r>
+                    <w:t xml:space="preserve">16.5</w:t>
+                  </w:r>
+                </w:p>
+              </w:tc>
+              <w:tc>
+                <w:tcPr/>
+                <w:p>
+                  <w:pPr>
+                    <w:pStyle w:val="Compact"/>
+                    <w:jc w:val="left"/>
+                    <w:jc w:val="center"/>
+                  </w:pPr>
+                  <w:r>
+                    <w:t xml:space="preserve">11.7</w:t>
+                  </w:r>
+                </w:p>
+              </w:tc>
+            </w:tr>
+            <w:tr>
+              <w:tc>
+                <w:tcPr/>
+                <w:p>
+                  <w:pPr>
+                    <w:pStyle w:val="Compact"/>
+                    <w:jc w:val="left"/>
+                    <w:jc w:val="center"/>
+                  </w:pPr>
+                  <w:r>
+                    <w:t xml:space="preserve">P7: Blank-to-core ratio</w:t>
+                  </w:r>
+                </w:p>
+              </w:tc>
+              <w:tc>
+                <w:tcPr/>
+                <w:p>
+                  <w:pPr>
+                    <w:pStyle w:val="Compact"/>
+                    <w:jc w:val="left"/>
+                    <w:jc w:val="center"/>
+                  </w:pPr>
+                  <w:r>
+                    <w:t xml:space="preserve">2.6-3.6</w:t>
+                  </w:r>
+                </w:p>
+              </w:tc>
+              <w:tc>
+                <w:tcPr/>
+                <w:p>
+                  <w:pPr>
+                    <w:pStyle w:val="Compact"/>
+                    <w:jc w:val="left"/>
+                    <w:jc w:val="center"/>
+                  </w:pPr>
+                  <w:r>
+                    <w:t xml:space="preserve">~8</w:t>
+                  </w:r>
+                </w:p>
+              </w:tc>
+              <w:tc>
+                <w:tcPr/>
+                <w:p>
+                  <w:pPr>
+                    <w:pStyle w:val="Compact"/>
+                    <w:jc w:val="left"/>
+                    <w:jc w:val="center"/>
+                  </w:pPr>
+                  <w:r>
+                    <w:t xml:space="preserve">4-8.7</w:t>
+                  </w:r>
+                </w:p>
+              </w:tc>
+              <w:tc>
+                <w:tcPr/>
+                <w:p>
+                  <w:pPr>
+                    <w:pStyle w:val="Compact"/>
+                    <w:jc w:val="left"/>
+                    <w:jc w:val="center"/>
+                  </w:pPr>
+                  <w:r>
+                    <w:t xml:space="preserve">-</w:t>
+                  </w:r>
+                </w:p>
+              </w:tc>
+              <w:tc>
+                <w:tcPr/>
+                <w:p>
+                  <w:pPr>
+                    <w:pStyle w:val="Compact"/>
+                    <w:jc w:val="left"/>
+                    <w:jc w:val="center"/>
+                  </w:pPr>
+                  <w:r>
+                    <w:t xml:space="preserve">2.5-7</w:t>
+                  </w:r>
+                </w:p>
+              </w:tc>
+              <w:tc>
+                <w:tcPr/>
+                <w:p>
+                  <w:pPr>
+                    <w:pStyle w:val="Compact"/>
+                    <w:jc w:val="left"/>
+                    <w:jc w:val="center"/>
+                  </w:pPr>
+                  <w:r>
+                    <w:t xml:space="preserve">11.2-25</w:t>
+                  </w:r>
+                </w:p>
+              </w:tc>
+            </w:tr>
+            <w:tr>
+              <w:tc>
+                <w:tcPr/>
+                <w:p>
+                  <w:pPr>
+                    <w:pStyle w:val="Compact"/>
+                    <w:jc w:val="left"/>
+                    <w:jc w:val="center"/>
+                  </w:pPr>
+                  <w:r>
+                    <w:t xml:space="preserve">P8: Tool diversity</w:t>
+                  </w:r>
+                </w:p>
+              </w:tc>
+              <w:tc>
+                <w:tcPr/>
+                <w:p>
+                  <w:pPr>
+                    <w:pStyle w:val="Compact"/>
+                    <w:jc w:val="left"/>
+                    <w:jc w:val="center"/>
+                  </w:pPr>
+                  <w:r>
+                    <w:t xml:space="preserve">5</w:t>
+                  </w:r>
+                </w:p>
+              </w:tc>
+              <w:tc>
+                <w:tcPr/>
+                <w:p>
+                  <w:pPr>
+                    <w:pStyle w:val="Compact"/>
+                    <w:jc w:val="left"/>
+                    <w:jc w:val="center"/>
+                  </w:pPr>
+                  <w:r>
+                    <w:t xml:space="preserve">8</w:t>
+                  </w:r>
+                </w:p>
+              </w:tc>
+              <w:tc>
+                <w:tcPr/>
+                <w:p>
+                  <w:pPr>
+                    <w:pStyle w:val="Compact"/>
+                    <w:jc w:val="left"/>
+                    <w:jc w:val="center"/>
+                  </w:pPr>
+                  <w:r>
+                    <w:t xml:space="preserve">8</w:t>
+                  </w:r>
+                </w:p>
+              </w:tc>
+              <w:tc>
+                <w:tcPr/>
+                <w:p>
+                  <w:pPr>
+                    <w:pStyle w:val="Compact"/>
+                    <w:jc w:val="left"/>
+                    <w:jc w:val="center"/>
+                  </w:pPr>
+                  <w:r>
+                    <w:t xml:space="preserve">8</w:t>
+                  </w:r>
+                </w:p>
+              </w:tc>
+              <w:tc>
+                <w:tcPr/>
+                <w:p>
+                  <w:pPr>
+                    <w:pStyle w:val="Compact"/>
+                    <w:jc w:val="left"/>
+                    <w:jc w:val="center"/>
+                  </w:pPr>
+                  <w:r>
+                    <w:t xml:space="preserve">9</w:t>
+                  </w:r>
+                </w:p>
+              </w:tc>
+              <w:tc>
+                <w:tcPr/>
+                <w:p>
+                  <w:pPr>
+                    <w:pStyle w:val="Compact"/>
+                    <w:jc w:val="left"/>
+                    <w:jc w:val="center"/>
+                  </w:pPr>
+                  <w:r>
+                    <w:t xml:space="preserve">5</w:t>
+                  </w:r>
+                </w:p>
+              </w:tc>
+            </w:tr>
+            <w:tr>
+              <w:tc>
+                <w:tcPr/>
+                <w:p>
+                  <w:pPr>
+                    <w:pStyle w:val="Compact"/>
+                    <w:jc w:val="left"/>
+                    <w:jc w:val="center"/>
+                  </w:pPr>
+                  <w:r>
+                    <w:t xml:space="preserve">P9: Tool specialisation</w:t>
+                  </w:r>
+                </w:p>
+              </w:tc>
+              <w:tc>
+                <w:tcPr/>
+                <w:p>
+                  <w:pPr>
+                    <w:pStyle w:val="Compact"/>
+                    <w:jc w:val="left"/>
+                    <w:jc w:val="center"/>
+                  </w:pPr>
+                  <w:r>
                     <w:t xml:space="preserve">+</w:t>
+                  </w:r>
+                </w:p>
+              </w:tc>
+              <w:tc>
+                <w:tcPr/>
+                <w:p>
+                  <w:pPr>
+                    <w:pStyle w:val="Compact"/>
+                    <w:jc w:val="left"/>
+                    <w:jc w:val="center"/>
+                  </w:pPr>
+                  <w:r>
+                    <w:t xml:space="preserve">-</w:t>
+                  </w:r>
+                </w:p>
+              </w:tc>
+              <w:tc>
+                <w:tcPr/>
+                <w:p>
+                  <w:pPr>
+                    <w:pStyle w:val="Compact"/>
+                    <w:jc w:val="left"/>
+                    <w:jc w:val="center"/>
+                  </w:pPr>
+                  <w:r>
+                    <w:t xml:space="preserve">+</w:t>
+                  </w:r>
+                </w:p>
+              </w:tc>
+              <w:tc>
+                <w:tcPr/>
+                <w:p>
+                  <w:pPr>
+                    <w:pStyle w:val="Compact"/>
+                    <w:jc w:val="left"/>
+                    <w:jc w:val="center"/>
+                  </w:pPr>
+                  <w:r>
+                    <w:t xml:space="preserve">-</w:t>
+                  </w:r>
+                </w:p>
+              </w:tc>
+              <w:tc>
+                <w:tcPr/>
+                <w:p>
+                  <w:pPr>
+                    <w:pStyle w:val="Compact"/>
+                    <w:jc w:val="left"/>
+                    <w:jc w:val="center"/>
+                  </w:pPr>
+                  <w:r>
+                    <w:t xml:space="preserve">+</w:t>
+                  </w:r>
+                </w:p>
+              </w:tc>
+              <w:tc>
+                <w:tcPr/>
+                <w:p>
+                  <w:pPr>
+                    <w:pStyle w:val="Compact"/>
+                    <w:jc w:val="left"/>
+                    <w:jc w:val="center"/>
+                  </w:pPr>
+                  <w:r>
+                    <w:t xml:space="preserve">-</w:t>
                   </w:r>
                 </w:p>
               </w:tc>
             </w:tr>
           </w:tbl>
-          <w:bookmarkEnd w:id="52"/>
+          <w:bookmarkEnd w:id="48"/>
           <w:p/>
         </w:tc>
       </w:tr>
     </w:tbl>
-    <w:bookmarkEnd w:id="53"/>
-    <w:bookmarkStart w:id="55" w:name="discussion"/>
+    <w:bookmarkEnd w:id="49"/>
+    <w:bookmarkStart w:id="50" w:name="discussion"/>
     <w:p>
       <w:pPr>
         <w:pStyle w:val="Heading1"/>
@@ -2974,155 +3404,373 @@
         <w:pStyle w:val="FirstParagraph"/>
       </w:pPr>
       <w:r>
-        <w:t xml:space="preserve">In general, the obtained results seem to fit the study expectations. The Gravettian assemblage seems to show agreement with most of the expectations (table **). Although ~50% of the assemblage is composed of non-local raw materials, making them as frequent as the local cherts, non-local cherts, especially T6 and T7 show differential techno-typological patterns from the local raw materials. Only in expectation e) there seems to be a difference from the expected outcome.</w:t>
-      </w:r>
-    </w:p>
-    <w:p>
-      <w:pPr>
-        <w:pStyle w:val="BodyText"/>
-      </w:pPr>
-      <w:r>
-        <w:t xml:space="preserve">In this sense, it would be expected a lower typological diversity from non-local cherts, since the distance to source and inferred mobility would assume that less specialized tools would be more adequate for several use-case scenarios; instead, our results show higher tool diversity in non-local cherts. However, this scenario also implies that tools are being transported as either less specialized tools or even blanks which are then maintained. Instead, our results also suggest that the long-distance raw materials, especially T6 and T7, are being knapped at the site. As such, the high diversity of tool typology may simply be a reflection of the transportation of volumes and their knapping on site, a possible preference for these raw materials for the production of retouched tools, and thus their high typological variability. Despite this high variability however, less specialized tools such as retouched blanks are still predominant in non-local cherts, as well as specialized tools such as backed bladelets, giving weight to the interpretation that given the possible ease of access to these raw materials, either through high-mobility or exchanged between groups, these were knapped on site, but with longer use-lives, extensive reduction and high presence of retouch and formal tools.</w:t>
-      </w:r>
-    </w:p>
-    <w:p>
-      <w:pPr>
-        <w:pStyle w:val="BodyText"/>
-      </w:pPr>
-      <w:r>
-        <w:t xml:space="preserve">Similarly, the Proto-Solutrean assemblage shows only disagreement with the expected outcomes within the variability of retouched tools (expectation e and P8-9) and possibly the focus on maintenance and prolonging use-lives of tools (expectation a), especially concerning P2. Unlike expected, there are little differences in the amount and type of retouched tool types between local and non-local raw materials. Unlike the Gravettian occupation, however, retouched tools are overall not well-represented in the assemblage. It is key to notice, however, that the Proto-Solutrean occupation of Vale Boi seemed to introduce other raw materials, such as quartz or dolerite, to the production of retouched tools. Although knapping strategies seemed to be overall simpler (e.g., simple platform cores in quartz), splintered pieces are highly represented in quartz. In opposition, most endscrapers are made of chert (Belmiro et al., 2021), while the majority of Vale Comprido points are found in dolerite (Belmiro et al., 2021; Marreiros, 2009). These patterns, then, may correspond to a specialisation of tool production to the type of raw material itself (whether quartz, chert or dolerite), thus making chert, retouched tool variability patterns similar and unrelated to distance of source. Regarding P2, although there is a slightly higher presence of core preparation and maintenance products in non-local cherts, there is an overall lack of this class of artefacts. This means that for the Proto-Solutrean assemblage of Vale Boi, core maintenance variables are not adequate to discern differences between local and non-local raw materials, since these knapping strategies were not consistently used during this chronology.</w:t>
-      </w:r>
-    </w:p>
-    <w:p>
-      <w:pPr>
-        <w:pStyle w:val="BodyText"/>
-      </w:pPr>
-      <w:r>
-        <w:t xml:space="preserve">Finally, the Solutrean assemblages also show only two parameters that disagree with the expectations: debitage sizes (P3) and retouched tool sizes (P7). Flakes show no differences in dimensions and weight between local and non-local raw materials. This may be related to the production process of Solutrean points, which may start with larger flakes or elongated products that are then reconfigured to the desired product, thus producing similar discarded flakes in all chert types. However, elongated blanks do follow the expected patterns, with non-local cherts having smaller products and local cherts. This may mean that non-local cherts, especially T6, are being further reduced in specific strategies for the production of elongated products, thus leading to different patterns between these two classes of blanks. The sizes of retouched tools, alike flakes, also show no relevant differences between local and non-local. However, this variable may not be adequate for the present study, especially regarding the size measurements; both width and length are used for scatterplots, however, the technological database used in this study is missing specific measurements (especially length) for typologies of retouched tools. As such, the scatterplots are further truncated by the difference in analysis methodology, making this pattern possibly invalid.</w:t>
-      </w:r>
-    </w:p>
-    <w:p>
-      <w:pPr>
-        <w:pStyle w:val="BodyText"/>
-      </w:pPr>
-      <w:r>
-        <w:t xml:space="preserve">Aside from the specific expectations for the treatment of local and non-local cherts within each assemblage, when comparing between technocomplexes, a few key patterns also stand out. Chert retouched tools are present in higher percentages in the Gravettian assemblages (~22%) than in the Proto-Solutrean and Solutrean assemblages (&lt;10%). This is also clear through the tool-to-debitage ratios, which are higher in the Gravettian assemblage (</w:t>
-      </w:r>
-      <w:hyperlink w:anchor="fig-ratiotd">
+        <w:t xml:space="preserve">The results of the study align with our initial expectations, providing insights into mobility patterns, raw material use, and technological strategies throughout the Upper Paleolithic (UP) in southwestern Iberia. We initially anticipated differences in core reduction between local and non-local resources (Table ++, expectations a-b). However, these differences are influenced by the transportation strategies used to bring non-local cherts to Vale Boi. The presence of non-local chert cores at the site depends on whether these materials were transported as finished tools or blanks—likely part of an individual provisioning strategy (Kuhn, 2004)—or as trimmed cores or larger stone volumes, as seen in site provisioning strategies (Kelly, 1988; Roth &amp; Dibble, 1998; Clark, 1987; Kuhn, 2004).</w:t>
+      </w:r>
+    </w:p>
+    <w:p>
+      <w:pPr>
+        <w:pStyle w:val="BodyText"/>
+      </w:pPr>
+      <w:r>
+        <w:t xml:space="preserve">Our findings indicate that cores were present in non-local chert groups across all studied assemblages, albeit in small numbers (e.g., in the Proto-Solutrean assemblage). While the smaller fraction of the assemblages—such as chips, which can serve as proxies for on-site knapping—was not analyzed, other knapping by-products, including shatter in non-local chert types (except in the Solutrean assemblage, where this category was not studied; see Section ++ Materials and Methods), as well as core preparation and maintenance products, may also serve as indicators of core transportation and on-site knapping.</w:t>
+      </w:r>
+    </w:p>
+    <w:p>
+      <w:pPr>
+        <w:pStyle w:val="BodyText"/>
+      </w:pPr>
+      <w:r>
+        <w:t xml:space="preserve">These findings suggest a strategy of transporting cores or nodules to Vale Boi, followed by on-site knapping for most non-local chert types. However, an exception appears in the case of certain TL cherts (TL2-6, TL9-10, TL14; Table S13). These artifacts, whose source remains unknown but do not match local cherts, lack both cores and associated knapping debris. This pattern suggests that these TL cherts may represent an instance of long-distance individual provisioning (Kuhn, 2004), where materials were transported as finished tools or blanks.</w:t>
+      </w:r>
+    </w:p>
+    <w:p>
+      <w:pPr>
+        <w:pStyle w:val="BodyText"/>
+      </w:pPr>
+      <w:r>
+        <w:t xml:space="preserve">The presence of cores and evidence of on-site knapping enabled a comprehensive comparison of knapping strategies—specifically, the degree of preparation and maintenance through maintenance products—as well as knapping intensity between local and non-local cherts.</w:t>
+      </w:r>
+    </w:p>
+    <w:p>
+      <w:pPr>
+        <w:pStyle w:val="BodyText"/>
+      </w:pPr>
+      <w:r>
+        <w:t xml:space="preserve">Our analysis identified core preparation and maintenance products in the studied assemblages, suggesting a possible effort to preserve raw material volume. However, these products were found in low percentages across all assemblages and chert types (&lt;4% and n&lt;7). This indicates that, at Vale Boi, core preparation and maintenance products may not serve as reliable proxies for distinguishing between chert types. Instead, their presence may be more closely linked to specific knapping strategies and objectives, such as prioritizing the production of blades and bladelets.</w:t>
+      </w:r>
+    </w:p>
+    <w:p>
+      <w:pPr>
+        <w:pStyle w:val="BodyText"/>
+      </w:pPr>
+      <w:r>
+        <w:t xml:space="preserve">Core and blank sizes and ratios yielded better results. Our findings suggest that non-local cherts underwent more intensive reduction than local cherts, as evidenced by the higher blank-to-core ratio and the statistically significant smaller size and weight of blanks made from non-local cherts. These results align with previous studies, which propose that the intensive reduction of cores—manifested in smaller core sizes, smaller debitage products, and a higher amount of debitage per core—may be linked to lower mobility. In this context, lower mobility results in reduced access to non-local raw materials, which are therefore more intensively reduced and eventually replaced by local raw materials (Kuhn, 2004; Roth &amp; Dibble, 1998; Grove et al., 2023; Surovel, 2009). However, our results show that these differences are not limited to long-term occupations and low mobility. High blank-to-core ratios and smaller blank sizes in non-local cherts are also observed in the Gravettian occupation, previously interpreted as a short-term occupation which frequent moves (Cascalheira ++; Belmiro et al., 2025). Due to this, we may interpret that non-local raw materials were more intensively reduced than local cherts throughout all the UP, independent of the duration of the occupation.</w:t>
+      </w:r>
+    </w:p>
+    <w:p>
+      <w:pPr>
+        <w:pStyle w:val="BodyText"/>
+      </w:pPr>
+      <w:r>
+        <w:t xml:space="preserve">In contrast to blanks, cores exhibited small, though statistically non-significant, differences in size and weight between local and non-local cherts. These results may be explained by a combination of factors, including the availability of local lithic resources, transport, and knapping strategies focused on the intensive reduction and maintenance of non-local raw materials. Belmiro et al. (2023) highlight that chert nodules in the Algarve region vary between ~5-10 cm, with a maximum diameter of 20 cm. Although these nodules are abundant and likely accessible throughout the Upper Paleolithic, given their location in accessible cliffs, they tend to be small and prone to fracture when extracted directly from the source. Given the initial size of local chert nodules, it is possible that the small core sizes are not the result of intensive knapping, but rather reflect the initial size of the knapped volumes.</w:t>
+      </w:r>
+    </w:p>
+    <w:p>
+      <w:pPr>
+        <w:pStyle w:val="BodyText"/>
+      </w:pPr>
+      <w:r>
+        <w:t xml:space="preserve">In comparison, cherts from central Portugal—the probably source from T6 cherts from Vale Boi—can be found in larger volumes (&gt;20 cm), although smaller nodules are also present. This suggests that the small artifact sizes associated with this non-local resource are not necessarily due to limited resource availability, but rather an intentional choice. This decision may involve the transportability of smaller volumes or nodules, knapping strategies focused on intensive reduction and maintenance, or a combination of both. This is further supported by the higher blank-to-core ratio observed in non-local raw materials, particularly T6. It may also explain the more frequent occurrence of heavier and larger outliers in local chert cores, compared to the relatively rare occurrence of larger outliers in non-local types (T6-7).</w:t>
+      </w:r>
+    </w:p>
+    <w:p>
+      <w:pPr>
+        <w:pStyle w:val="BodyText"/>
+      </w:pPr>
+      <w:r>
+        <w:t xml:space="preserve">The intensity of reduction and maintenance discussed thus far can also be inferred from the frequency and diversity of retouched tools. In fact, retouched tools are often key elements used in the literature to distinguish between differential use of local and non-local raw materials. Our results align with expected outcomes, as non-local cherts exhibit higher frequencies of retouched tools and higher tool-to-blank ratios across all assemblages. This supports the idea that non-local raw materials were actively procured and that greater effort was invested in tool production (Andrefsky, 1994; Perlès, 1992; Kelly, 1988) and the maintenance of existing artifacts through retouch (Kuhn, 2004).</w:t>
+      </w:r>
+    </w:p>
+    <w:p>
+      <w:pPr>
+        <w:pStyle w:val="BodyText"/>
+      </w:pPr>
+      <w:r>
+        <w:t xml:space="preserve">While the intensity of retouch aligns with the expected outcomes (Table ++, expectations 1c and 2c), tool diversity and typologies (Table ++, expectations 1d and 2d) differ from what was anticipated. It was expected that non-local cherts would show lower typological diversity, as the distance to the source and inferred mobility suggest that less specialized tools (e.g., retouched blanks) would be more suitable for various use-case scenarios (Shott, 1986; Odell, 1981; Siegel, 1984).</w:t>
+      </w:r>
+    </w:p>
+    <w:p>
+      <w:pPr>
+        <w:pStyle w:val="BodyText"/>
+      </w:pPr>
+      <w:r>
+        <w:t xml:space="preserve">However, with the exception of the Solutrean assemblage, our results show higher tool diversity in non-local cherts in the Gravettian assemblages, and similar tool diversity between chert types in the Proto-Solutrean assemblages. This suggests that tools were transported as either less specialized tools or blanks, which were then maintained on-site. Our results indicate that long-distance raw materials, particularly T6 and T7, were likely knapped at the site. Therefore, the high diversity in tool typology may reflect the transportation of raw material volumes and their subsequent knapping on-site, coupled with a possible preference for these materials in the production of retouched tools, contributing to their high typological variability.</w:t>
+      </w:r>
+    </w:p>
+    <w:p>
+      <w:pPr>
+        <w:pStyle w:val="BodyText"/>
+      </w:pPr>
+      <w:r>
+        <w:t xml:space="preserve">Despite this high variability, less specialized tools, such as retouched blanks, remain predominant in non-local cherts across all assemblages. Specialized tools (e.g., backed tools during the Gravettian occupation) are also present, supporting the interpretation that, due to the likely ease of access to these raw materials—either through high mobility or exchange between groups—these materials were knapped on-site. However, they were characterized by longer use-lives, extensive reduction, and a high presence of retouch, with a predominance of non-specialized formal tools.</w:t>
+      </w:r>
+    </w:p>
+    <w:p>
+      <w:pPr>
+        <w:pStyle w:val="BodyText"/>
+      </w:pPr>
+      <w:r>
+        <w:t xml:space="preserve">While the patterns identified so far have established a clear distinction in the use and maintenance of local and non-local resources, it is also important to discuss the possible reasons for the varying abundance and technological patterns of non-local raw materials throughout the Upper Paleolithic at Vale Boi, as well as the factors behind the differences observed across the different technocomplexes.</w:t>
+      </w:r>
+    </w:p>
+    <w:p>
+      <w:pPr>
+        <w:pStyle w:val="BodyText"/>
+      </w:pPr>
+      <w:r>
+        <w:t xml:space="preserve">Previous research has often focused on the concepts of abundance and quality in the procurement and use of non-local lithic resources over local ones to explain differences in proportion, use and maintenance. In this context, the scarcity or low quality of local resources would drive the procurement of non-local materials and require more effort in preparing transportable cores and producing tools (Andrefsky, 1994; Perlès, 1992; Kelly, 1988). However, quality may become a less significant factor when non-local raw materials are easily accessible (Akerman et al., 2002; Torrence, 1996; Brown, 1999; Oestmo, ***). Even in the presence of high-quality local materials, effort was still invested in transporting non-local resources (Roth &amp; Dibble, 1998).</w:t>
+      </w:r>
+    </w:p>
+    <w:p>
+      <w:pPr>
+        <w:pStyle w:val="BodyText"/>
+      </w:pPr>
+      <w:r>
+        <w:t xml:space="preserve">Regarding Vale Boi, quality does not appear to be a defining factor in raw material choice, as typologies typically associated with high-quality lithic resources are also present in other materials. For example, Solutrean bifacial tools and points were produced using local chert, which may be considered lower quality than Rio Maior Cretaceous chert due to its coarser texture and less homogeneous composition. This suggests that the choice of raw material was not solely dependent on quality.</w:t>
+      </w:r>
+    </w:p>
+    <w:p>
+      <w:pPr>
+        <w:pStyle w:val="BodyText"/>
+      </w:pPr>
+      <w:r>
+        <w:t xml:space="preserve">Similarly, Vale Comprido points, a fossil indicator of the Proto-Solutrean, were primarily made from other lithic resources (e.g., dolerite), with only two identified points made of chalcedony and chert (Belmiro et al., 2021). This further supports the idea that raw material choice was not strictly based on quality, as these points were made from a variety of materials, including those less commonly associated with formal tools at the site.</w:t>
+      </w:r>
+    </w:p>
+    <w:p>
+      <w:pPr>
+        <w:pStyle w:val="BodyText"/>
+      </w:pPr>
+      <w:r>
+        <w:t xml:space="preserve">In this case, the impact of raw material quality seems to be more related to the differences between lithological groups, which have varying textures and breakage patterns (e.g., between greywacke and chert), rather than within micro-cryptocrystalline quartz resources like chert. This distinction suggests that raw material characteristics, such as texture and fracture properties, may have played a more significant role in tool production than raw material quality alone.</w:t>
+      </w:r>
+    </w:p>
+    <w:p>
+      <w:pPr>
+        <w:pStyle w:val="BodyText"/>
+      </w:pPr>
+      <w:r>
+        <w:t xml:space="preserve">Finally, a visual inspection of a cache found in the Shelter area attributed to the Gravettian revealed a high frequency of backed bladelets made from both local and non-local cherts. This observation further emphasizes the use of diverse raw materials, regardless of their quality.</w:t>
+      </w:r>
+    </w:p>
+    <w:p>
+      <w:pPr>
+        <w:pStyle w:val="BodyText"/>
+      </w:pPr>
+      <w:r>
+        <w:t xml:space="preserve">Therefore, it is not necessarily the case that non-local cherts were procured for their quality or because local cherts were unsuitable. Instead, their presence may reflect mobility strategies, territorial exploitation, and social networks that facilitated the introduction of long-distance cherts into the technological practices of southwestern hunter-gatherer groups. These non-local materials were used and maintained differently, possibly due to their initial size or the need for conservation, given their more restricted or higher-cost acquisition compared to local cherts.</w:t>
+      </w:r>
+    </w:p>
+    <w:p>
+      <w:pPr>
+        <w:pStyle w:val="BodyText"/>
+      </w:pPr>
+      <w:r>
+        <w:t xml:space="preserve">These mobility strategies, territorial exploitation, and social networks also help explain the distinct patterns of non-local raw material use observed between the Gravettian and other assemblages. One key difference is the high frequency of non-local cherts in the Gravettian assemblage at Vale Boi, which make up approximately 50% of the chert assemblage (Belmiro et al., 2025). When combined with technological data, this also reveals significant differences in the frequency of retouched non-local chert tools and the tool-to-blank ratio (~30% and ~1, respectively), compared to other technocomplexes (~15-19% and 0.1-0.5). Several studies have shown that short-term occupations often rely heavily on non-local toolkits and raw materials (Torrence, 1983; Surovell, 2009), and are characterized by higher reduction intensity and increased tool-to-debitage ratios (Grove et al., 2023). These differences support the interpretation of the Gravettian at Vale Boi as a short-term occupation (Belmiro et al., 2025).</w:t>
+      </w:r>
+    </w:p>
+    <w:p>
+      <w:pPr>
+        <w:pStyle w:val="BodyText"/>
+      </w:pPr>
+      <w:r>
+        <w:t xml:space="preserve">This allows us to further expand our knowledge about chert provisioning during the UP at Vale Boi and suggest an overall interpretation for how groups were using and managing their lithic resources through time. In southwesternmost Iberia, the first identified UP occupations are from the Gravettian. At Vale Boi, these occupations appear to correspond to short-term settlements with frequent mobility, where non-local raw materials were transported as cores or nodules and knapped on-site. Alternatively, non-local raw materials were brought in as blanks, which were consistently retouched, although individual toolkits made from limited non-local raw materials—primarily blanks or tools—were also present. Raw material volumes were intensively exploited at the site, yielding both specialized and non-specialized tools. Local raw materials were also used to produce high frequencies of retouched tools, though this was done less intensively. Given the technological differences between the Gravettian Vicentine facies and other regions such as central Portugal and southern Spain (Marreiros et al., ++), we suggest that the approximately 250 km distance between Vale Boi and identified non-local sources reflects raw material exchanges between groups at the edges of their territories, rather than an indication of exploited territory.</w:t>
+      </w:r>
+    </w:p>
+    <w:p>
+      <w:pPr>
+        <w:pStyle w:val="BodyText"/>
+      </w:pPr>
+      <w:r>
+        <w:t xml:space="preserve">These exchanges and patterns of mobility persisted throughout the Upper Paleolithic, though with changes in the mobility and settlement patterns at Vale Boi. Over time, Vale Boi was occupied as a long-term residential site. Proto-Solutrean and later Solutrean groups, while still having access to non-local raw materials, moved less frequently, which limited the influx of these materials. Although non-local raw materials were still intensively exploited and maintained at the site, hunter-gatherer groups increasingly relied on local raw materials. This shift was likely due to the proximity of local sources, which facilitated more frequent use, while non-local materials continued to be exploited and maintained with greater intensity.</w:t>
+      </w:r>
+    </w:p>
+    <w:bookmarkEnd w:id="50"/>
+    <w:bookmarkStart w:id="51" w:name="conclusion"/>
+    <w:p>
+      <w:pPr>
+        <w:pStyle w:val="Heading1"/>
+      </w:pPr>
+      <w:r>
+        <w:t xml:space="preserve">Conclusion</w:t>
+      </w:r>
+    </w:p>
+    <w:bookmarkEnd w:id="51"/>
+    <w:bookmarkStart w:id="52" w:name="acknowledgements"/>
+    <w:p>
+      <w:pPr>
+        <w:pStyle w:val="Heading1"/>
+      </w:pPr>
+      <w:r>
+        <w:t xml:space="preserve">Acknowledgements</w:t>
+      </w:r>
+    </w:p>
+    <w:p>
+      <w:r>
+        <w:br w:type="page"/>
+      </w:r>
+    </w:p>
+    <w:bookmarkEnd w:id="52"/>
+    <w:bookmarkStart w:id="69" w:name="references"/>
+    <w:p>
+      <w:pPr>
+        <w:pStyle w:val="Heading1"/>
+      </w:pPr>
+      <w:r>
+        <w:t xml:space="preserve">References</w:t>
+      </w:r>
+    </w:p>
+    <w:bookmarkStart w:id="67" w:name="refs"/>
+    <w:bookmarkStart w:id="54" w:name="ref-carvalho2022"/>
+    <w:p>
+      <w:pPr>
+        <w:pStyle w:val="Bibliography"/>
+      </w:pPr>
+      <w:r>
+        <w:t xml:space="preserve">Carvalho, M., Jones, E.L., Ellis, M.G., Cascalheira, J., Bicho, N., Meiggs, D., Benedetti, M., Friedl, L., Haws, J., 2022. Neanderthal palaeoecology in the late Middle Palaeolithic of western Iberia: a stable isotope analysis of ungulate teeth from Lapa do Picareiro (Portugal). Journal of Quaternary Science 37, 300–319.</w:t>
+      </w:r>
+      <w:r>
+        <w:t xml:space="preserve"> </w:t>
+      </w:r>
+      <w:hyperlink r:id="rId53">
         <w:r>
           <w:rPr>
             <w:rStyle w:val="Hyperlink"/>
           </w:rPr>
-          <w:t xml:space="preserve">Figure 3</w:t>
+          <w:t xml:space="preserve">https://doi.org/10.1002/jqs.3363</w:t>
         </w:r>
       </w:hyperlink>
-      <w:r>
-        <w:t xml:space="preserve">).</w:t>
-      </w:r>
-    </w:p>
-    <w:p>
-      <w:pPr>
-        <w:pStyle w:val="BodyText"/>
-      </w:pPr>
-      <w:r>
-        <w:t xml:space="preserve">There are little differences in the general size and weight of the artifacts between assemblages. For example, for key classes where size and weight differences could be expected (e.g., cores), the length measurements are mostly all located between 20-40 mm and weight between 10-40 gr. The major differences seem to be explained better by bigger cores in local chert types and smaller cores for non-local chert types. However, a few key differences were noted. T4 cores (the chert type most frequent in the Proto-Solutrean assemblage) shows the largest weights of cores of all assemblages, both in the Solutrean and Proto-Solutrean assemblage, as well as T5 in the Solutrean assemblage. T6 and T7 have consistently the smaller weights, especially compared to T2 during the Proto-Solutrean and Gravettian, which shows slightly higher weights. This consistency in artefact size throughout the assemblages may be explained by a combination of local lithic resource availability and transport and knapping strategies focusing on intensive reduction and maintenance of non-local raw materials. Belmiro et al. (2023) highlight the small size of chert nodules (usually between ~5-10 cm with a maximum of 20 cm of diameter) in the Algarve region. Although abundant and possibly available throughout all of the UP, given their location in accessible cliffs, these lithic resources are often small and fracture easily when obtained directly from the source. Given the possibly initial small size of the local chert nodules, it may be possible that the small artefact sizes are related not to intensive knapping of the nodules, but to the initial size of the knapped volumes. This is also supported by the lower blank-to-core ratios seen in local raw materials.</w:t>
-      </w:r>
-    </w:p>
-    <w:p>
-      <w:pPr>
-        <w:pStyle w:val="BodyText"/>
-      </w:pPr>
-      <w:r>
-        <w:t xml:space="preserve">In comparison, at least for T6 cherts from central Portugal (for which we have a comparable reference collection of unknapped volumes collected from secondary sources), the initial volumes are frequently larger (&gt;20 cm), although smaller nodules can also be found. This suggests that the small artefact sizes of this non-local resource are not necessarily a product of resource availability but an intentional choice of either transportability of smaller volumes/nodules, knapping strategies focused on intensive reduction and maintenance, or both. This is also supported by the higher blank-to-core and tool-to-debitage ratios seen in non-local raw materials, especially T6.</w:t>
-      </w:r>
-    </w:p>
-    <w:p>
-      <w:pPr>
-        <w:pStyle w:val="BodyText"/>
-      </w:pPr>
-      <w:r>
-        <w:t xml:space="preserve">A key interpretation can be derived. Cores, shatter and debitage are present even in non-local chert types (excluding the TL category), meaning although possibly coming from long-distance (e.g., T6 and T7 with sources over ~200 km, as the crow flies), these raw materials were being introduced to the site as knappable volumes and not only as finished products. This has also been previously suggested, based on the presence of cortex attributed to small transport distances from source to procurement area, in non-local cherts in all assemblages (Belmiro et al., 2025).</w:t>
-      </w:r>
-    </w:p>
-    <w:bookmarkStart w:id="54" w:name="some-extra-notes-and-structure"/>
-    <w:p>
-      <w:pPr>
-        <w:pStyle w:val="Heading2"/>
-      </w:pPr>
-      <w:r>
-        <w:t xml:space="preserve">Some extra notes and structure</w:t>
-      </w:r>
-    </w:p>
-    <w:p>
-      <w:pPr>
-        <w:pStyle w:val="Compact"/>
-        <w:numPr>
-          <w:ilvl w:val="0"/>
-          <w:numId w:val="1001"/>
-        </w:numPr>
-      </w:pPr>
-      <w:r>
-        <w:t xml:space="preserve">Goals of the study</w:t>
-      </w:r>
-    </w:p>
-    <w:p>
-      <w:pPr>
-        <w:pStyle w:val="Compact"/>
-        <w:numPr>
-          <w:ilvl w:val="0"/>
-          <w:numId w:val="1001"/>
-        </w:numPr>
-      </w:pPr>
-      <w:r>
-        <w:t xml:space="preserve">Parameters studied</w:t>
-      </w:r>
-    </w:p>
-    <w:p>
-      <w:pPr>
-        <w:pStyle w:val="Compact"/>
-        <w:numPr>
-          <w:ilvl w:val="0"/>
-          <w:numId w:val="1001"/>
-        </w:numPr>
-      </w:pPr>
-      <w:r>
-        <w:t xml:space="preserve">Summary of the results based on expectations</w:t>
-      </w:r>
-    </w:p>
-    <w:p>
-      <w:pPr>
-        <w:pStyle w:val="Compact"/>
-        <w:numPr>
-          <w:ilvl w:val="0"/>
-          <w:numId w:val="1001"/>
-        </w:numPr>
-      </w:pPr>
-      <w:r>
-        <w:t xml:space="preserve">How they fit within the expectations + how they differ by assemblage</w:t>
-      </w:r>
-    </w:p>
-    <w:p>
-      <w:pPr>
-        <w:pStyle w:val="Compact"/>
-        <w:numPr>
-          <w:ilvl w:val="0"/>
-          <w:numId w:val="1001"/>
-        </w:numPr>
-      </w:pPr>
-      <w:r>
-        <w:t xml:space="preserve">General differences between expectations</w:t>
-      </w:r>
-    </w:p>
-    <w:p>
-      <w:pPr>
-        <w:pStyle w:val="Compact"/>
-        <w:numPr>
-          <w:ilvl w:val="0"/>
-          <w:numId w:val="1001"/>
-        </w:numPr>
-      </w:pPr>
-      <w:r>
-        <w:t xml:space="preserve">Interpretation of chert procurement and management, and changes through time + settlement changes</w:t>
+    </w:p>
+    <w:bookmarkEnd w:id="54"/>
+    <w:bookmarkStart w:id="56" w:name="ref-cascalheira2017"/>
+    <w:p>
+      <w:pPr>
+        <w:pStyle w:val="Bibliography"/>
+      </w:pPr>
+      <w:r>
+        <w:t xml:space="preserve">Cascalheira, J., Bicho, N., Manne, T., Horta, P., 2017. Cross-scale adaptive behaviors during the Upper Paleolithic in Iberia: The example of Vale Boi (Southwestern Portugal). Quaternary International, Adaptive Cycles in Archaeology 446, 17–30.</w:t>
+      </w:r>
+      <w:r>
+        <w:t xml:space="preserve"> </w:t>
+      </w:r>
+      <w:hyperlink r:id="rId55">
+        <w:r>
+          <w:rPr>
+            <w:rStyle w:val="Hyperlink"/>
+          </w:rPr>
+          <w:t xml:space="preserve">https://doi.org/10.1016/j.quaint.2017.01.002</w:t>
+        </w:r>
+      </w:hyperlink>
+    </w:p>
+    <w:bookmarkEnd w:id="56"/>
+    <w:bookmarkStart w:id="58" w:name="ref-finlayson2006"/>
+    <w:p>
+      <w:pPr>
+        <w:pStyle w:val="Bibliography"/>
+      </w:pPr>
+      <w:r>
+        <w:t xml:space="preserve">Finlayson, C., Giles Pacheco, F., Rodríguez-Vidal, J., Fa, D.A., María Gutierrez López, J., Santiago Pérez, A., Finlayson, G., Allue, E., Baena Preysler, J., Cáceres, I., Carrión, J.S., Fernández Jalvo, Y., Gleed-Owen, C.P., Jimenez Espejo, F.J., López, P., Antonio López Sáez, J., Antonio Riquelme Cantal, J., Sánchez Marco, A., Giles Guzman, F., Brown, K., Fuentes, N., Valarino, C.A., Villalpando, A., Stringer, C.B., Martinez Ruiz, F., Sakamoto, T., 2006. Late survival of Neanderthals at the southernmost extreme of Europe. Nature 443, 850–853.</w:t>
+      </w:r>
+      <w:r>
+        <w:t xml:space="preserve"> </w:t>
+      </w:r>
+      <w:hyperlink r:id="rId57">
+        <w:r>
+          <w:rPr>
+            <w:rStyle w:val="Hyperlink"/>
+          </w:rPr>
+          <w:t xml:space="preserve">https://doi.org/10.1038/nature05195</w:t>
+        </w:r>
+      </w:hyperlink>
+    </w:p>
+    <w:bookmarkEnd w:id="58"/>
+    <w:bookmarkStart w:id="60" w:name="ref-gómez2007"/>
+    <w:p>
+      <w:pPr>
+        <w:pStyle w:val="Bibliography"/>
+      </w:pPr>
+      <w:r>
+        <w:t xml:space="preserve">Gómez, A., Lunt, D.H., 2007. Refugia within Refugia: Patterns of Phylogeographic Concordance in the Iberian Peninsula, in: Weiss, S., Ferrand, N. (Eds.),. Springer Netherlands, Dordrecht, pp. 155–188.</w:t>
+      </w:r>
+      <w:r>
+        <w:t xml:space="preserve"> </w:t>
+      </w:r>
+      <w:hyperlink r:id="rId59">
+        <w:r>
+          <w:rPr>
+            <w:rStyle w:val="Hyperlink"/>
+          </w:rPr>
+          <w:t xml:space="preserve">https://doi.org/10.1007/1-4020-4904-8_5</w:t>
+        </w:r>
+      </w:hyperlink>
+    </w:p>
+    <w:bookmarkEnd w:id="60"/>
+    <w:bookmarkStart w:id="62" w:name="ref-gonzález-sampériz2010"/>
+    <w:p>
+      <w:pPr>
+        <w:pStyle w:val="Bibliography"/>
+      </w:pPr>
+      <w:r>
+        <w:t xml:space="preserve">González-Sampériz, P., Leroy, S.A.G., Carrión, J.S., Fernández, S., García-Antón, M., Gil-García, M.J., Uzquiano, P., Valero-Garcés, B., Figueiral, I., 2010. Steppes, savannahs, forests and phytodiversity reservoirs during the Pleistocene in the Iberian Peninsula. Review of Palaeobotany and Palynology 162, 427–457.</w:t>
+      </w:r>
+      <w:r>
+        <w:t xml:space="preserve"> </w:t>
+      </w:r>
+      <w:hyperlink r:id="rId61">
+        <w:r>
+          <w:rPr>
+            <w:rStyle w:val="Hyperlink"/>
+          </w:rPr>
+          <w:t xml:space="preserve">https://doi.org/10.1016/j.revpalbo.2010.03.009</w:t>
+        </w:r>
+      </w:hyperlink>
+    </w:p>
+    <w:bookmarkEnd w:id="62"/>
+    <w:bookmarkStart w:id="64" w:name="ref-hewitt2000"/>
+    <w:p>
+      <w:pPr>
+        <w:pStyle w:val="Bibliography"/>
+      </w:pPr>
+      <w:r>
+        <w:t xml:space="preserve">Hewitt, G., 2000. The genetic legacy of the Quaternary ice ages. Nature 405, 907–913.</w:t>
+      </w:r>
+      <w:r>
+        <w:t xml:space="preserve"> </w:t>
+      </w:r>
+      <w:hyperlink r:id="rId63">
+        <w:r>
+          <w:rPr>
+            <w:rStyle w:val="Hyperlink"/>
+          </w:rPr>
+          <w:t xml:space="preserve">https://doi.org/10.1038/35016000</w:t>
+        </w:r>
+      </w:hyperlink>
+    </w:p>
+    <w:bookmarkEnd w:id="64"/>
+    <w:bookmarkStart w:id="66" w:name="ref-zilhão2017"/>
+    <w:p>
+      <w:pPr>
+        <w:pStyle w:val="Bibliography"/>
+      </w:pPr>
+      <w:r>
+        <w:t xml:space="preserve">Zilhão, J., Anesin, D., Aubry, T., Badal, E., Cabanes, D., Kehl, M., Klasen, N., Lucena, A., Martín-Lerma, I., Martínez, S., Matias, H., Susini, D., Steier, P., Wild, E.M., Angelucci, D.E., Villaverde, V., Zapata, J., 2017. Precise dating of the Middle-to-Upper Paleolithic transition in Murcia (Spain) supports late Neandertal persistence in Iberia. Heliyon 3, e00435.</w:t>
+      </w:r>
+      <w:r>
+        <w:t xml:space="preserve"> </w:t>
+      </w:r>
+      <w:hyperlink r:id="rId65">
+        <w:r>
+          <w:rPr>
+            <w:rStyle w:val="Hyperlink"/>
+          </w:rPr>
+          <w:t xml:space="preserve">https://doi.org/10.1016/j.heliyon.2017.e00435</w:t>
+        </w:r>
+      </w:hyperlink>
+    </w:p>
+    <w:bookmarkEnd w:id="66"/>
+    <w:bookmarkEnd w:id="67"/>
+    <w:p>
+      <w:r>
+        <w:br w:type="page"/>
+      </w:r>
+    </w:p>
+    <w:bookmarkStart w:id="68" w:name="colophon"/>
+    <w:p>
+      <w:pPr>
+        <w:pStyle w:val="Heading3"/>
+      </w:pPr>
+      <w:r>
+        <w:t xml:space="preserve">Colophon</w:t>
       </w:r>
     </w:p>
     <w:p>
@@ -3130,83 +3778,7 @@
         <w:pStyle w:val="FirstParagraph"/>
       </w:pPr>
       <w:r>
-        <w:t xml:space="preserve">When groups move to areas where raw materials are scarcer or of poorer quality (understanding that poorer quality may not mean they are bad quality, simply not as good quality as the raw materials group have current access), more effort is placed in the preparation of transportable cores and tools (Kelly, 1988). This may be the case for the Gravettian assemblage; not only is the percentage of tools high, large enough volumes of stone were transported to the site and knapped, but also high frequency of burins, which may have also been a technological choice to obtain elongated products in an efficient way. There seems to be an effort in transporting raw materials of known good quality in transportable yet adaptable shapes to later shape and use.</w:t>
-      </w:r>
-    </w:p>
-    <w:p>
-      <w:pPr>
-        <w:pStyle w:val="BodyText"/>
-      </w:pPr>
-      <w:r>
-        <w:t xml:space="preserve">It would be also expected that whenever groups have easy access to good quality, non-local raw materials, either due to high mobility or exchanges between groups, these resources become more abundant in the assemblage, but also be less extensively used (Andrefsky, 1994). The idea is that the patterns of non-local raw material use are based on their conservation due to cost of procurement; when that cost is reduced, so is the necessity to conserve the resources, and thus the expected patterns may not be as clear. Despite the high frequency of non-local raw materials, which implies some sort of ease of access to non-local raw materials of good quality, probably due to high residential mobility, the assemblage still shows conservation of raw materials. This is seen in the high frequence of retouched tools and high ratios of tool to debitage when compared to local raw materials. Artefact sizes are also smaller in non-local raw materials then local raw materials and blank-to-core ratios are higher, showing that these non-local raw materials were extensively used. This shows that access to non-local raw materials, making them highly represented in the assemblage, especially the cherts from central Portugal (T6), did not impact the patterns expected for the treatment of non-local raw materials.</w:t>
-      </w:r>
-    </w:p>
-    <w:p>
-      <w:pPr>
-        <w:pStyle w:val="BodyText"/>
-      </w:pPr>
-      <w:r>
-        <w:t xml:space="preserve">A strategy used to raw material transportation is stockpilling lithic raw materials in various production stages, thus reducing the need for extensive lithic production and tool reworking (Kuhn, 2004). Longer-term residential occupations occupations are more likely to involve stockpilling strategies and reduced investment in tool maintenance (Bamforth, 1990). This would create assemblages with more blanks, less maintenance products and less retouched tools such as retouched flakes. However, even with stockpilling,</w:t>
-      </w:r>
-    </w:p>
-    <w:bookmarkEnd w:id="54"/>
-    <w:bookmarkEnd w:id="55"/>
-    <w:bookmarkStart w:id="56" w:name="conclusion"/>
-    <w:p>
-      <w:pPr>
-        <w:pStyle w:val="Heading1"/>
-      </w:pPr>
-      <w:r>
-        <w:t xml:space="preserve">Conclusion</w:t>
-      </w:r>
-    </w:p>
-    <w:bookmarkEnd w:id="56"/>
-    <w:bookmarkStart w:id="57" w:name="acknowledgements"/>
-    <w:p>
-      <w:pPr>
-        <w:pStyle w:val="Heading1"/>
-      </w:pPr>
-      <w:r>
-        <w:t xml:space="preserve">Acknowledgements</w:t>
-      </w:r>
-    </w:p>
-    <w:p>
-      <w:r>
-        <w:br w:type="page"/>
-      </w:r>
-    </w:p>
-    <w:bookmarkEnd w:id="57"/>
-    <w:bookmarkStart w:id="60" w:name="references"/>
-    <w:p>
-      <w:pPr>
-        <w:pStyle w:val="Heading1"/>
-      </w:pPr>
-      <w:r>
-        <w:t xml:space="preserve">References</w:t>
-      </w:r>
-    </w:p>
-    <w:bookmarkStart w:id="58" w:name="refs"/>
-    <w:bookmarkEnd w:id="58"/>
-    <w:p>
-      <w:r>
-        <w:br w:type="page"/>
-      </w:r>
-    </w:p>
-    <w:bookmarkStart w:id="59" w:name="colophon"/>
-    <w:p>
-      <w:pPr>
-        <w:pStyle w:val="Heading3"/>
-      </w:pPr>
-      <w:r>
-        <w:t xml:space="preserve">Colophon</w:t>
-      </w:r>
-    </w:p>
-    <w:p>
-      <w:pPr>
-        <w:pStyle w:val="FirstParagraph"/>
-      </w:pPr>
-      <w:r>
-        <w:t xml:space="preserve">This report was generated on 2025-03-01 12:52:34.801856 using the following computational environment and dependencies:</w:t>
+        <w:t xml:space="preserve">This report was generated on 2025-03-05 21:56:07.49906 using the following computational environment and dependencies:</w:t>
       </w:r>
     </w:p>
     <w:p>
@@ -3298,16 +3870,16 @@
         <w:rPr>
           <w:rStyle w:val="VerbatimChar"/>
         </w:rPr>
-        <w:t xml:space="preserve"> tz       Europe/Lisbon</w:t>
-      </w:r>
-      <w:r>
-        <w:br/>
-      </w:r>
-      <w:r>
-        <w:rPr>
-          <w:rStyle w:val="VerbatimChar"/>
-        </w:rPr>
-        <w:t xml:space="preserve"> date     2025-03-01</w:t>
+        <w:t xml:space="preserve"> tz       Europe/Berlin</w:t>
+      </w:r>
+      <w:r>
+        <w:br/>
+      </w:r>
+      <w:r>
+        <w:rPr>
+          <w:rStyle w:val="VerbatimChar"/>
+        </w:rPr>
+        <w:t xml:space="preserve"> date     2025-03-05</w:t>
       </w:r>
       <w:r>
         <w:br/>
@@ -4084,8 +4656,8 @@
         <w:t xml:space="preserve">──────────────────────────────────────────────────────────────────────────────</w:t>
       </w:r>
     </w:p>
-    <w:bookmarkEnd w:id="59"/>
-    <w:bookmarkEnd w:id="60"/>
+    <w:bookmarkEnd w:id="68"/>
+    <w:bookmarkEnd w:id="69"/>
     <w:sectPr>
       <w:pgSz w:h="15840" w:w="12240"/>
       <w:pgMar w:bottom="1440" w:footer="720" w:gutter="0" w:header="720" w:left="1440" w:right="1440" w:top="1440"/>
@@ -4474,109 +5046,6 @@
       </w:pPr>
     </w:lvl>
   </w:abstractNum>
-  <w:abstractNum w:abstractNumId="991">
-    <w:nsid w:val="0000A991"/>
-    <w:multiLevelType w:val="multilevel"/>
-    <w:lvl w:ilvl="0">
-      <w:numFmt w:val="bullet"/>
-      <w:lvlText w:val=""/>
-      <w:lvlJc w:val="left"/>
-      <w:pPr>
-        <w:ind w:left="720" w:hanging="360"/>
-      </w:pPr>
-      <w:rPr>
-        <w:rFonts w:ascii="Symbol" w:hAnsi="Symbol" w:cs="Symbol" w:hint="default"/>
-      </w:rPr>
-    </w:lvl>
-    <w:lvl w:ilvl="1">
-      <w:numFmt w:val="bullet"/>
-      <w:lvlText w:val="o"/>
-      <w:lvlJc w:val="left"/>
-      <w:pPr>
-        <w:ind w:left="1440" w:hanging="360"/>
-      </w:pPr>
-      <w:rPr>
-        <w:rFonts w:ascii="Courier New" w:hAnsi="Courier New" w:cs="Courier New" w:hint="default"/>
-      </w:rPr>
-    </w:lvl>
-    <w:lvl w:ilvl="2">
-      <w:numFmt w:val="bullet"/>
-      <w:lvlText w:val=""/>
-      <w:lvlJc w:val="left"/>
-      <w:pPr>
-        <w:ind w:left="2160" w:hanging="360"/>
-      </w:pPr>
-      <w:rPr>
-        <w:rFonts w:ascii="Wingdings" w:hAnsi="Wingdings" w:cs="Wingdings" w:hint="default"/>
-      </w:rPr>
-    </w:lvl>
-    <w:lvl w:ilvl="3">
-      <w:numFmt w:val="bullet"/>
-      <w:lvlText w:val=""/>
-      <w:lvlJc w:val="left"/>
-      <w:pPr>
-        <w:ind w:left="2880" w:hanging="360"/>
-      </w:pPr>
-      <w:rPr>
-        <w:rFonts w:ascii="Symbol" w:hAnsi="Symbol" w:cs="Symbol" w:hint="default"/>
-      </w:rPr>
-    </w:lvl>
-    <w:lvl w:ilvl="4">
-      <w:numFmt w:val="bullet"/>
-      <w:lvlText w:val="o"/>
-      <w:lvlJc w:val="left"/>
-      <w:pPr>
-        <w:ind w:left="3600" w:hanging="360"/>
-      </w:pPr>
-      <w:rPr>
-        <w:rFonts w:ascii="Courier New" w:hAnsi="Courier New" w:cs="Courier New" w:hint="default"/>
-      </w:rPr>
-    </w:lvl>
-    <w:lvl w:ilvl="5">
-      <w:numFmt w:val="bullet"/>
-      <w:lvlText w:val=""/>
-      <w:lvlJc w:val="left"/>
-      <w:pPr>
-        <w:ind w:left="4320" w:hanging="360"/>
-      </w:pPr>
-      <w:rPr>
-        <w:rFonts w:ascii="Wingdings" w:hAnsi="Wingdings" w:cs="Wingdings" w:hint="default"/>
-      </w:rPr>
-    </w:lvl>
-    <w:lvl w:ilvl="6">
-      <w:numFmt w:val="bullet"/>
-      <w:lvlText w:val=""/>
-      <w:lvlJc w:val="left"/>
-      <w:pPr>
-        <w:ind w:left="5040" w:hanging="360"/>
-      </w:pPr>
-      <w:rPr>
-        <w:rFonts w:ascii="Symbol" w:hAnsi="Symbol" w:cs="Symbol" w:hint="default"/>
-      </w:rPr>
-    </w:lvl>
-    <w:lvl w:ilvl="7">
-      <w:numFmt w:val="bullet"/>
-      <w:lvlText w:val="o"/>
-      <w:lvlJc w:val="left"/>
-      <w:pPr>
-        <w:ind w:left="5760" w:hanging="360"/>
-      </w:pPr>
-      <w:rPr>
-        <w:rFonts w:ascii="Courier New" w:hAnsi="Courier New" w:cs="Courier New" w:hint="default"/>
-      </w:rPr>
-    </w:lvl>
-    <w:lvl w:ilvl="8">
-      <w:numFmt w:val="bullet"/>
-      <w:lvlText w:val=""/>
-      <w:lvlJc w:val="left"/>
-      <w:pPr>
-        <w:ind w:left="6480" w:hanging="360"/>
-      </w:pPr>
-      <w:rPr>
-        <w:rFonts w:ascii="Wingdings" w:hAnsi="Wingdings" w:cs="Wingdings" w:hint="default"/>
-      </w:rPr>
-    </w:lvl>
-  </w:abstractNum>
   <w:num w16cid:durableId="359821680" w:numId="1">
     <w:abstractNumId w:val="2"/>
   </w:num>
@@ -4588,9 +5057,6 @@
   </w:num>
   <w:num w:numId="1000">
     <w:abstractNumId w:val="990"/>
-  </w:num>
-  <w:num w:numId="1001">
-    <w:abstractNumId w:val="991"/>
   </w:num>
 </w:numbering>
 </file>

</xml_diff>